<commit_message>
Elaboracion de caratula y primeras viñetas
</commit_message>
<xml_diff>
--- a/Tesis/PlanDeTesis.docx
+++ b/Tesis/PlanDeTesis.docx
@@ -20,58 +20,66 @@
           <w:placeholder>
             <w:docPart w:val="F30C9F8DAB18495F8FA7CE9AE6760162"/>
           </w:placeholder>
-          <w:showingPlcHdr/>
           <w:dataBinding w:prefixMappings="xmlns:ns0='http://purl.org/dc/elements/1.1/' xmlns:ns1='http://schemas.openxmlformats.org/package/2006/metadata/core-properties' " w:xpath="/ns1:coreProperties[1]/ns0:title[1]" w:storeItemID="{6C3C8BC8-F283-45AE-878A-BAB7291924A1}"/>
           <w15:appearance w15:val="hidden"/>
           <w:text w:multiLine="1"/>
         </w:sdtPr>
-        <w:sdtEndPr/>
         <w:sdtContent>
           <w:r>
             <w:rPr>
               <w:noProof/>
-              <w:lang w:bidi="es-ES"/>
-            </w:rPr>
-            <w:t>[Título aquí, hasta 12 palabras, en una o dos líneas]</w:t>
+            </w:rPr>
+            <w:t>I</w:t>
+          </w:r>
+          <w:r>
+            <w:rPr>
+              <w:noProof/>
+            </w:rPr>
+            <w:t xml:space="preserve">mplementación de </w:t>
+          </w:r>
+          <w:r>
+            <w:rPr>
+              <w:noProof/>
+            </w:rPr>
+            <w:t>un procedimiento de diagnostico continuo y mitigacion de riesgos para la</w:t>
+          </w:r>
+          <w:r>
+            <w:rPr>
+              <w:noProof/>
+            </w:rPr>
+            <w:t xml:space="preserve"> </w:t>
+          </w:r>
+          <w:r>
+            <w:rPr>
+              <w:noProof/>
+            </w:rPr>
+            <w:t>Empresa Tatoo Adventure Gear.</w:t>
           </w:r>
         </w:sdtContent>
       </w:sdt>
     </w:p>
-    <w:sdt>
-      <w:sdtPr>
+    <w:p>
+      <w:pPr>
+        <w:pStyle w:val="Ttulo21"/>
+        <w:rPr>
+          <w:noProof/>
+          <w:lang w:val="es-EC"/>
+        </w:rPr>
+      </w:pPr>
+      <w:r>
         <w:rPr>
           <w:noProof/>
         </w:rPr>
-        <w:alias w:val="Nombre y apellidos de los autores, omitir títulos y grados:"/>
-        <w:tag w:val="Nombre y apellidos de los autores, omitir títulos y grados:"/>
-        <w:id w:val="-1736158886"/>
-        <w:placeholder>
-          <w:docPart w:val="37945788DCE84A079F1BFD4B98A3E1F4"/>
-        </w:placeholder>
-        <w:temporary/>
-        <w:showingPlcHdr/>
-        <w15:appearance w15:val="hidden"/>
-        <w:text/>
-      </w:sdtPr>
-      <w:sdtEndPr/>
-      <w:sdtContent>
-        <w:p>
-          <w:pPr>
-            <w:pStyle w:val="Ttulo21"/>
-            <w:rPr>
-              <w:noProof/>
-            </w:rPr>
-          </w:pPr>
-          <w:r>
-            <w:rPr>
-              <w:noProof/>
-              <w:lang w:bidi="es-ES"/>
-            </w:rPr>
-            <w:t>[Nombre y apellidos de los autores, omitir títulos y grados]</w:t>
-          </w:r>
-        </w:p>
-      </w:sdtContent>
-    </w:sdt>
+        <w:t>W</w:t>
+      </w:r>
+      <w:r>
+        <w:rPr>
+          <w:noProof/>
+          <w:lang w:val="es-EC"/>
+        </w:rPr>
+        <w:t>ágner Alexander Cadena Lastra</w:t>
+      </w:r>
+    </w:p>
     <w:p>
       <w:pPr>
         <w:pStyle w:val="Ttulo21"/>
@@ -79,33 +87,42 @@
           <w:noProof/>
         </w:rPr>
       </w:pPr>
-      <w:sdt>
-        <w:sdtPr>
-          <w:rPr>
-            <w:noProof/>
-          </w:rPr>
-          <w:alias w:val="Afiliaciones institucionales:"/>
-          <w:tag w:val="Afiliaciones institucionales:"/>
-          <w:id w:val="-1771543088"/>
-          <w:placeholder>
-            <w:docPart w:val="26FD8D03D7414A21B635C0DE4F4CA8B0"/>
-          </w:placeholder>
-          <w:temporary/>
-          <w:showingPlcHdr/>
-          <w15:appearance w15:val="hidden"/>
-          <w:text/>
-        </w:sdtPr>
-        <w:sdtEndPr/>
-        <w:sdtContent>
-          <w:r>
-            <w:rPr>
-              <w:noProof/>
-              <w:lang w:bidi="es-ES"/>
-            </w:rPr>
-            <w:t>[Afiliaciones institucionales]</w:t>
-          </w:r>
-        </w:sdtContent>
-      </w:sdt>
+      <w:r>
+        <w:rPr>
+          <w:noProof/>
+        </w:rPr>
+        <w:t>Como requisito para la aprobación de la materia:</w:t>
+      </w:r>
+      <w:r>
+        <w:rPr>
+          <w:noProof/>
+        </w:rPr>
+        <w:br/>
+      </w:r>
+      <w:r>
+        <w:rPr>
+          <w:noProof/>
+        </w:rPr>
+        <w:t xml:space="preserve">DESARROLLO DEL PROYECTO DE INVESTIGACIÓN </w:t>
+      </w:r>
+      <w:r>
+        <w:rPr>
+          <w:noProof/>
+        </w:rPr>
+        <w:br/>
+      </w:r>
+      <w:r>
+        <w:rPr>
+          <w:noProof/>
+        </w:rPr>
+        <w:t>MAESTRIA EN CIBERSEGURIDAD</w:t>
+      </w:r>
+      <w:r>
+        <w:rPr>
+          <w:noProof/>
+        </w:rPr>
+        <w:t xml:space="preserve"> </w:t>
+      </w:r>
     </w:p>
     <w:sdt>
       <w:sdtPr>
@@ -320,6 +337,7 @@
         <w:sdtPr>
           <w:rPr>
             <w:noProof/>
+            <w:lang w:val="es-EC"/>
           </w:rPr>
           <w:alias w:val="Título de sección:"/>
           <w:tag w:val="Título de sección:"/>
@@ -327,7 +345,6 @@
           <w:placeholder>
             <w:docPart w:val="1946284B93F445F68A9D6ADC8F837E9D"/>
           </w:placeholder>
-          <w:showingPlcHdr/>
           <w:dataBinding w:prefixMappings="xmlns:ns0='http://purl.org/dc/elements/1.1/' xmlns:ns1='http://schemas.openxmlformats.org/package/2006/metadata/core-properties' " w:xpath="/ns1:coreProperties[1]/ns0:title[1]" w:storeItemID="{6C3C8BC8-F283-45AE-878A-BAB7291924A1}"/>
           <w15:appearance w15:val="hidden"/>
           <w:text w:multiLine="1"/>
@@ -337,9 +354,9 @@
           <w:r>
             <w:rPr>
               <w:noProof/>
-              <w:lang w:bidi="es-ES"/>
-            </w:rPr>
-            <w:t>[Título aquí, hasta 12 palabras, en una o dos líneas]</w:t>
+              <w:lang w:val="es-EC"/>
+            </w:rPr>
+            <w:t>Implementación de un procedimiento de diagnostico continuo y mitigacion de riesgos para la Empresa Tatoo Adventure Gear.</w:t>
           </w:r>
         </w:sdtContent>
       </w:sdt>
@@ -396,190 +413,101 @@
     <w:p>
       <w:pPr>
         <w:pStyle w:val="Ttulo1"/>
+        <w:numPr>
+          <w:ilvl w:val="0"/>
+          <w:numId w:val="17"/>
+        </w:numPr>
         <w:rPr>
           <w:noProof/>
         </w:rPr>
       </w:pPr>
-      <w:bookmarkStart w:id="0" w:name="_GoBack"/>
-      <w:bookmarkEnd w:id="0"/>
       <w:r>
         <w:rPr>
           <w:noProof/>
         </w:rPr>
-        <w:t>Objetivos</w:t>
+        <w:t xml:space="preserve">El Problema de investigación </w:t>
+      </w:r>
+    </w:p>
+    <w:p>
+      <w:pPr>
+        <w:pStyle w:val="Ttulo2"/>
+        <w:numPr>
+          <w:ilvl w:val="1"/>
+          <w:numId w:val="17"/>
+        </w:numPr>
+      </w:pPr>
+      <w:r>
+        <w:t>Planteamiento del problema</w:t>
+      </w:r>
+    </w:p>
+    <w:p>
+      <w:pPr>
+        <w:pStyle w:val="Ttulo3"/>
+        <w:numPr>
+          <w:ilvl w:val="2"/>
+          <w:numId w:val="17"/>
+        </w:numPr>
+      </w:pPr>
+      <w:r>
+        <w:t>Diagnostico.</w:t>
       </w:r>
     </w:p>
     <w:p>
       <w:r>
-        <w:t>Objetivos generales</w:t>
-      </w:r>
-    </w:p>
-    <w:p>
-      <w:r>
-        <w:t>Establecer una relación entre</w:t>
+        <w:t xml:space="preserve">La mayoría </w:t>
       </w:r>
       <w:r>
-        <w:t xml:space="preserve"> la aplicación de medios digitales con políticas descritas en el RFC1281</w:t>
+        <w:t xml:space="preserve">de los ingenieros de seguridad </w:t>
       </w:r>
       <w:r>
-        <w:t xml:space="preserve"> y e</w:t>
+        <w:t xml:space="preserve">se centran en </w:t>
       </w:r>
       <w:r>
-        <w:t xml:space="preserve">l tráfico de internet </w:t>
+        <w:t>l</w:t>
+      </w:r>
+      <w:bookmarkStart w:id="0" w:name="_GoBack"/>
+      <w:bookmarkEnd w:id="0"/>
+      <w:r>
+        <w:t xml:space="preserve">a </w:t>
       </w:r>
       <w:r>
-        <w:t xml:space="preserve">en la red Wireless del campus Miguel de Cervantes </w:t>
+        <w:t>protección</w:t>
       </w:r>
       <w:r>
-        <w:t xml:space="preserve">de la Universidad Internacional SEK del </w:t>
+        <w:t xml:space="preserve"> de</w:t>
       </w:r>
       <w:r>
-        <w:t>Ecuador, por</w:t>
+        <w:t xml:space="preserve"> los sistemas electrónicos, la primordial garantía de seguridad que </w:t>
       </w:r>
       <w:r>
-        <w:t xml:space="preserve"> medio de la comparación de tráfico </w:t>
-      </w:r>
-      <w:r>
-        <w:t>para descubrir si existe una relación entre una red sin políticas publicadas y una con políticas</w:t>
-      </w:r>
-      <w:r>
-        <w:t xml:space="preserve"> publicadas</w:t>
-      </w:r>
-      <w:r>
-        <w:t xml:space="preserve">.  </w:t>
-      </w:r>
-    </w:p>
-    <w:p>
-      <w:r>
-        <w:t>Analizar la</w:t>
-      </w:r>
-      <w:r>
-        <w:t xml:space="preserve"> aplicación </w:t>
-      </w:r>
-      <w:r>
-        <w:t xml:space="preserve">de </w:t>
-      </w:r>
-      <w:r>
-        <w:t xml:space="preserve">políticas descritas en el RFC1281 y el tráfico de internet en la red Wireless del campus Miguel de Cervantes de la Universidad Internacional SEK del Ecuador, por medio de la comparación de tráfico para descubrir si existe una relación entre una red sin políticas publicadas y una con políticas publicadas.  </w:t>
-      </w:r>
-    </w:p>
-    <w:p/>
-    <w:p/>
-    <w:p/>
-    <w:p>
-      <w:r>
-        <w:t>Objetivos Específicos</w:t>
+        <w:t xml:space="preserve"> </w:t>
       </w:r>
     </w:p>
     <w:p>
       <w:pPr>
-        <w:pStyle w:val="Prrafodelista"/>
+        <w:pStyle w:val="Ttulo3"/>
         <w:numPr>
-          <w:ilvl w:val="0"/>
-          <w:numId w:val="16"/>
+          <w:ilvl w:val="2"/>
+          <w:numId w:val="17"/>
         </w:numPr>
       </w:pPr>
       <w:r>
-        <w:t xml:space="preserve">Identificar </w:t>
-      </w:r>
-      <w:r>
-        <w:t xml:space="preserve">el tráfico de uso de internet de la red Wireless del campus Miguel de Cervantes </w:t>
-      </w:r>
-      <w:r>
-        <w:t xml:space="preserve">de la </w:t>
-      </w:r>
-      <w:r>
-        <w:t>Universidad</w:t>
-      </w:r>
-      <w:r>
-        <w:t xml:space="preserve"> Internacional </w:t>
-      </w:r>
-      <w:r>
-        <w:t xml:space="preserve">SEK </w:t>
-      </w:r>
-      <w:r>
-        <w:t xml:space="preserve">del Ecuador </w:t>
-      </w:r>
-      <w:r>
-        <w:t xml:space="preserve">por medio de </w:t>
-      </w:r>
-      <w:r>
-        <w:t>análisis de registro, historiales o archivos</w:t>
-      </w:r>
-      <w:r>
-        <w:t xml:space="preserve"> para generar una línea</w:t>
-      </w:r>
-      <w:r>
-        <w:t xml:space="preserve"> base para la investigación</w:t>
-      </w:r>
-      <w:r>
-        <w:t>.</w:t>
+        <w:t>Pronostico.</w:t>
       </w:r>
     </w:p>
     <w:p>
       <w:pPr>
-        <w:pStyle w:val="Prrafodelista"/>
+        <w:pStyle w:val="Ttulo3"/>
         <w:numPr>
-          <w:ilvl w:val="0"/>
-          <w:numId w:val="16"/>
+          <w:ilvl w:val="2"/>
+          <w:numId w:val="17"/>
         </w:numPr>
       </w:pPr>
       <w:r>
-        <w:lastRenderedPageBreak/>
-        <w:t xml:space="preserve">Implementar un medio digital que de la bienvenida a los usuarios de las redes antes descritas </w:t>
-      </w:r>
-      <w:r>
-        <w:t xml:space="preserve">con </w:t>
-      </w:r>
-      <w:r>
-        <w:t xml:space="preserve">las políticas referidas en el </w:t>
-      </w:r>
-      <w:r>
-        <w:t>RFC1281</w:t>
-      </w:r>
-      <w:r>
-        <w:t xml:space="preserve"> con el fin de capturar el </w:t>
-      </w:r>
-      <w:r>
-        <w:t>nuevo tráfico</w:t>
-      </w:r>
-      <w:r>
-        <w:t xml:space="preserve"> de navegación </w:t>
-      </w:r>
-      <w:r>
-        <w:t>web.</w:t>
+        <w:t xml:space="preserve">Control de pronostico </w:t>
       </w:r>
     </w:p>
-    <w:p>
-      <w:pPr>
-        <w:pStyle w:val="Prrafodelista"/>
-        <w:numPr>
-          <w:ilvl w:val="0"/>
-          <w:numId w:val="16"/>
-        </w:numPr>
-      </w:pPr>
-      <w:r>
-        <w:t xml:space="preserve">Comparar la línea base de la </w:t>
-      </w:r>
-      <w:r>
-        <w:t xml:space="preserve">investigación </w:t>
-      </w:r>
-      <w:r>
-        <w:t xml:space="preserve">con el tráfico que se realizó durante la aplicación </w:t>
-      </w:r>
-      <w:r>
-        <w:t>de la anterior implementación</w:t>
-      </w:r>
-      <w:r>
-        <w:t>.</w:t>
-      </w:r>
-    </w:p>
-    <w:p>
-      <w:pPr>
-        <w:pStyle w:val="Prrafodelista"/>
-        <w:ind w:left="1440"/>
-      </w:pPr>
-    </w:p>
+    <w:p/>
     <w:sdt>
       <w:sdtPr>
         <w:rPr>
@@ -2494,7 +2422,7 @@
       <w:r>
         <w:rPr>
           <w:noProof/>
-          <w:lang w:val="es-EC" w:eastAsia="es-EC"/>
+          <w:lang w:val="en-US" w:eastAsia="en-US"/>
         </w:rPr>
         <w:drawing>
           <wp:inline distT="0" distB="0" distL="0" distR="0" wp14:anchorId="5205999B" wp14:editId="12429ACE">
@@ -2504,7 +2432,7 @@
             <wp:cNvGraphicFramePr/>
             <a:graphic xmlns:a="http://schemas.openxmlformats.org/drawingml/2006/main">
               <a:graphicData uri="http://schemas.openxmlformats.org/drawingml/2006/chart">
-                <c:chart xmlns:c="http://schemas.openxmlformats.org/drawingml/2006/chart" xmlns:r="http://schemas.openxmlformats.org/officeDocument/2006/relationships" r:id="rId8"/>
+                <c:chart xmlns:c="http://schemas.openxmlformats.org/drawingml/2006/chart" xmlns:r="http://schemas.openxmlformats.org/officeDocument/2006/relationships" r:id="rId9"/>
               </a:graphicData>
             </a:graphic>
           </wp:inline>
@@ -2620,8 +2548,8 @@
       </w:r>
     </w:p>
     <w:sectPr>
-      <w:headerReference w:type="default" r:id="rId9"/>
-      <w:headerReference w:type="first" r:id="rId10"/>
+      <w:headerReference w:type="default" r:id="rId10"/>
+      <w:headerReference w:type="first" r:id="rId11"/>
       <w:footnotePr>
         <w:pos w:val="beneathText"/>
       </w:footnotePr>
@@ -2710,25 +2638,17 @@
         <w:placeholder>
           <w:docPart w:val="0B9D7195F84B4D59AD29B683DAFBC2DC"/>
         </w:placeholder>
-        <w:showingPlcHdr/>
         <w:dataBinding w:prefixMappings="xmlns:ns0='http://schemas.microsoft.com/office/2006/coverPageProps' " w:xpath="/ns0:CoverPageProperties[1]/ns0:Abstract[1]" w:storeItemID="{55AF091B-3C7A-41E3-B477-F2FDAA23CFDA}"/>
         <w15:appearance w15:val="hidden"/>
         <w:text/>
       </w:sdtPr>
-      <w:sdtEndPr>
-        <w:rPr>
-          <w:rStyle w:val="Fuentedeprrafopredeter"/>
-          <w:caps w:val="0"/>
-        </w:rPr>
-      </w:sdtEndPr>
       <w:sdtContent>
         <w:r>
           <w:rPr>
             <w:rStyle w:val="Textoennegrita"/>
             <w:noProof/>
-            <w:lang w:bidi="es-ES"/>
           </w:rPr>
-          <w:t>[Título abreviado de hasta 50 caracteres]</w:t>
+          <w:t>Implementacion de un CDM para la Empresa Tatoo Adventure Gear</w:t>
         </w:r>
       </w:sdtContent>
     </w:sdt>
@@ -2770,7 +2690,7 @@
         <w:noProof/>
         <w:lang w:bidi="es-ES"/>
       </w:rPr>
-      <w:t>8</w:t>
+      <w:t>3</w:t>
     </w:r>
     <w:r>
       <w:rPr>
@@ -2799,42 +2719,17 @@
         <w:noProof/>
         <w:lang w:bidi="es-ES"/>
       </w:rPr>
-      <w:t xml:space="preserve">Encabezado: </w:t>
+      <w:t>IMPLEMENTACION DE UN CDM PARA LA EMPRESA TATOO ADVENTURE GEAR</w:t>
     </w:r>
-    <w:sdt>
-      <w:sdtPr>
-        <w:rPr>
-          <w:rStyle w:val="Textoennegrita"/>
-          <w:noProof/>
-        </w:rPr>
-        <w:alias w:val="Encabezado"/>
-        <w:tag w:val=""/>
-        <w:id w:val="-696842620"/>
-        <w:placeholder>
-          <w:docPart w:val="6E2533D0BA264A59B55C562C067E8C7F"/>
-        </w:placeholder>
-        <w:showingPlcHdr/>
-        <w:dataBinding w:prefixMappings="xmlns:ns0='http://schemas.microsoft.com/office/2006/coverPageProps' " w:xpath="/ns0:CoverPageProperties[1]/ns0:Abstract[1]" w:storeItemID="{55AF091B-3C7A-41E3-B477-F2FDAA23CFDA}"/>
-        <w15:appearance w15:val="hidden"/>
-        <w:text/>
-      </w:sdtPr>
-      <w:sdtEndPr>
-        <w:rPr>
-          <w:rStyle w:val="Fuentedeprrafopredeter"/>
-          <w:caps w:val="0"/>
-        </w:rPr>
-      </w:sdtEndPr>
-      <w:sdtContent>
-        <w:r>
-          <w:rPr>
-            <w:rStyle w:val="Textoennegrita"/>
-            <w:noProof/>
-            <w:lang w:bidi="es-ES"/>
-          </w:rPr>
-          <w:t>[Título abreviado de hasta 50 caracteres]</w:t>
-        </w:r>
-      </w:sdtContent>
-    </w:sdt>
+    <w:r>
+      <w:rPr>
+        <w:rStyle w:val="Textoennegrita"/>
+        <w:caps w:val="0"/>
+        <w:noProof/>
+        <w:lang w:bidi="es-ES"/>
+      </w:rPr>
+      <w:t xml:space="preserve"> </w:t>
+    </w:r>
     <w:r>
       <w:rPr>
         <w:rStyle w:val="Textoennegrita"/>
@@ -3374,6 +3269,92 @@
     </w:lvl>
   </w:abstractNum>
   <w:abstractNum w:abstractNumId="13" w15:restartNumberingAfterBreak="0">
+    <w:nsid w:val="69C7496A"/>
+    <w:multiLevelType w:val="multilevel"/>
+    <w:tmpl w:val="0409001F"/>
+    <w:lvl w:ilvl="0">
+      <w:start w:val="1"/>
+      <w:numFmt w:val="decimal"/>
+      <w:lvlText w:val="%1."/>
+      <w:lvlJc w:val="left"/>
+      <w:pPr>
+        <w:ind w:left="360" w:hanging="360"/>
+      </w:pPr>
+    </w:lvl>
+    <w:lvl w:ilvl="1">
+      <w:start w:val="1"/>
+      <w:numFmt w:val="decimal"/>
+      <w:lvlText w:val="%1.%2."/>
+      <w:lvlJc w:val="left"/>
+      <w:pPr>
+        <w:ind w:left="792" w:hanging="432"/>
+      </w:pPr>
+    </w:lvl>
+    <w:lvl w:ilvl="2">
+      <w:start w:val="1"/>
+      <w:numFmt w:val="decimal"/>
+      <w:lvlText w:val="%1.%2.%3."/>
+      <w:lvlJc w:val="left"/>
+      <w:pPr>
+        <w:ind w:left="1224" w:hanging="504"/>
+      </w:pPr>
+    </w:lvl>
+    <w:lvl w:ilvl="3">
+      <w:start w:val="1"/>
+      <w:numFmt w:val="decimal"/>
+      <w:lvlText w:val="%1.%2.%3.%4."/>
+      <w:lvlJc w:val="left"/>
+      <w:pPr>
+        <w:ind w:left="1728" w:hanging="648"/>
+      </w:pPr>
+    </w:lvl>
+    <w:lvl w:ilvl="4">
+      <w:start w:val="1"/>
+      <w:numFmt w:val="decimal"/>
+      <w:lvlText w:val="%1.%2.%3.%4.%5."/>
+      <w:lvlJc w:val="left"/>
+      <w:pPr>
+        <w:ind w:left="2232" w:hanging="792"/>
+      </w:pPr>
+    </w:lvl>
+    <w:lvl w:ilvl="5">
+      <w:start w:val="1"/>
+      <w:numFmt w:val="decimal"/>
+      <w:lvlText w:val="%1.%2.%3.%4.%5.%6."/>
+      <w:lvlJc w:val="left"/>
+      <w:pPr>
+        <w:ind w:left="2736" w:hanging="936"/>
+      </w:pPr>
+    </w:lvl>
+    <w:lvl w:ilvl="6">
+      <w:start w:val="1"/>
+      <w:numFmt w:val="decimal"/>
+      <w:lvlText w:val="%1.%2.%3.%4.%5.%6.%7."/>
+      <w:lvlJc w:val="left"/>
+      <w:pPr>
+        <w:ind w:left="3240" w:hanging="1080"/>
+      </w:pPr>
+    </w:lvl>
+    <w:lvl w:ilvl="7">
+      <w:start w:val="1"/>
+      <w:numFmt w:val="decimal"/>
+      <w:lvlText w:val="%1.%2.%3.%4.%5.%6.%7.%8."/>
+      <w:lvlJc w:val="left"/>
+      <w:pPr>
+        <w:ind w:left="3744" w:hanging="1224"/>
+      </w:pPr>
+    </w:lvl>
+    <w:lvl w:ilvl="8">
+      <w:start w:val="1"/>
+      <w:numFmt w:val="decimal"/>
+      <w:lvlText w:val="%1.%2.%3.%4.%5.%6.%7.%8.%9."/>
+      <w:lvlJc w:val="left"/>
+      <w:pPr>
+        <w:ind w:left="4320" w:hanging="1440"/>
+      </w:pPr>
+    </w:lvl>
+  </w:abstractNum>
+  <w:abstractNum w:abstractNumId="14" w15:restartNumberingAfterBreak="0">
     <w:nsid w:val="6D702056"/>
     <w:multiLevelType w:val="multilevel"/>
     <w:tmpl w:val="04090023"/>
@@ -3460,7 +3441,7 @@
       </w:pPr>
     </w:lvl>
   </w:abstractNum>
-  <w:abstractNum w:abstractNumId="14" w15:restartNumberingAfterBreak="0">
+  <w:abstractNum w:abstractNumId="15" w15:restartNumberingAfterBreak="0">
     <w:nsid w:val="7273740B"/>
     <w:multiLevelType w:val="multilevel"/>
     <w:tmpl w:val="0409001F"/>
@@ -3583,7 +3564,7 @@
     </w:lvlOverride>
   </w:num>
   <w:num w:numId="12">
-    <w:abstractNumId w:val="14"/>
+    <w:abstractNumId w:val="15"/>
   </w:num>
   <w:num w:numId="13">
     <w:abstractNumId w:val="11"/>
@@ -3592,10 +3573,13 @@
     <w:abstractNumId w:val="10"/>
   </w:num>
   <w:num w:numId="15">
-    <w:abstractNumId w:val="13"/>
+    <w:abstractNumId w:val="14"/>
   </w:num>
   <w:num w:numId="16">
     <w:abstractNumId w:val="12"/>
+  </w:num>
+  <w:num w:numId="17">
+    <w:abstractNumId w:val="13"/>
   </w:num>
 </w:numbering>
 </file>
@@ -6426,7 +6410,7 @@
                 <a:cs typeface="+mn-cs"/>
               </a:defRPr>
             </a:pPr>
-            <a:endParaRPr lang="es-EC"/>
+            <a:endParaRPr lang="en-US"/>
           </a:p>
         </c:txPr>
         <c:crossAx val="521039864"/>
@@ -6485,7 +6469,7 @@
                 <a:cs typeface="+mn-cs"/>
               </a:defRPr>
             </a:pPr>
-            <a:endParaRPr lang="es-EC"/>
+            <a:endParaRPr lang="en-US"/>
           </a:p>
         </c:txPr>
         <c:crossAx val="286636464"/>
@@ -6527,7 +6511,7 @@
               <a:cs typeface="+mn-cs"/>
             </a:defRPr>
           </a:pPr>
-          <a:endParaRPr lang="es-EC"/>
+          <a:endParaRPr lang="en-US"/>
         </a:p>
       </c:txPr>
     </c:legend>
@@ -6557,7 +6541,7 @@
       <a:pPr>
         <a:defRPr/>
       </a:pPr>
-      <a:endParaRPr lang="es-EC"/>
+      <a:endParaRPr lang="en-US"/>
     </a:p>
   </c:txPr>
   <c:externalData r:id="rId3">
@@ -7144,66 +7128,6 @@
     </w:docPart>
     <w:docPart>
       <w:docPartPr>
-        <w:name w:val="37945788DCE84A079F1BFD4B98A3E1F4"/>
-        <w:category>
-          <w:name w:val="General"/>
-          <w:gallery w:val="placeholder"/>
-        </w:category>
-        <w:types>
-          <w:type w:val="bbPlcHdr"/>
-        </w:types>
-        <w:behaviors>
-          <w:behavior w:val="content"/>
-        </w:behaviors>
-        <w:guid w:val="{30978772-CFCA-42A1-9E4E-160BE5ECA66A}"/>
-      </w:docPartPr>
-      <w:docPartBody>
-        <w:p>
-          <w:pPr>
-            <w:pStyle w:val="37945788DCE84A079F1BFD4B98A3E1F4"/>
-          </w:pPr>
-          <w:r>
-            <w:rPr>
-              <w:noProof/>
-              <w:lang w:bidi="es-ES"/>
-            </w:rPr>
-            <w:t>[Nombre y apellidos de los autores, omitir títulos y grados]</w:t>
-          </w:r>
-        </w:p>
-      </w:docPartBody>
-    </w:docPart>
-    <w:docPart>
-      <w:docPartPr>
-        <w:name w:val="26FD8D03D7414A21B635C0DE4F4CA8B0"/>
-        <w:category>
-          <w:name w:val="General"/>
-          <w:gallery w:val="placeholder"/>
-        </w:category>
-        <w:types>
-          <w:type w:val="bbPlcHdr"/>
-        </w:types>
-        <w:behaviors>
-          <w:behavior w:val="content"/>
-        </w:behaviors>
-        <w:guid w:val="{E947681E-7C1A-4AB0-84EB-FB6EB559B743}"/>
-      </w:docPartPr>
-      <w:docPartBody>
-        <w:p>
-          <w:pPr>
-            <w:pStyle w:val="26FD8D03D7414A21B635C0DE4F4CA8B0"/>
-          </w:pPr>
-          <w:r>
-            <w:rPr>
-              <w:noProof/>
-              <w:lang w:bidi="es-ES"/>
-            </w:rPr>
-            <w:t>[Afiliaciones institucionales]</w:t>
-          </w:r>
-        </w:p>
-      </w:docPartBody>
-    </w:docPart>
-    <w:docPart>
-      <w:docPartPr>
         <w:name w:val="91FCB7EDB3DD4D448A81E17FF3BC297D"/>
         <w:category>
           <w:name w:val="General"/>
@@ -8705,14 +8629,14 @@
     <w:charset w:val="00"/>
     <w:family w:val="roman"/>
     <w:pitch w:val="variable"/>
-    <w:sig w:usb0="E0002EFF" w:usb1="C0007843" w:usb2="00000009" w:usb3="00000000" w:csb0="000001FF" w:csb1="00000000"/>
+    <w:sig w:usb0="E0002AFF" w:usb1="C0007843" w:usb2="00000009" w:usb3="00000000" w:csb0="000001FF" w:csb1="00000000"/>
   </w:font>
   <w:font w:name="Courier New">
     <w:panose1 w:val="02070309020205020404"/>
     <w:charset w:val="00"/>
     <w:family w:val="modern"/>
     <w:pitch w:val="fixed"/>
-    <w:sig w:usb0="E0002AFF" w:usb1="C0007843" w:usb2="00000009" w:usb3="00000000" w:csb0="000001FF" w:csb1="00000000"/>
+    <w:sig w:usb0="E0002EFF" w:usb1="C0007843" w:usb2="00000009" w:usb3="00000000" w:csb0="000001FF" w:csb1="00000000"/>
   </w:font>
   <w:font w:name="Wingdings">
     <w:panose1 w:val="05000000000000000000"/>
@@ -8731,7 +8655,7 @@
   </w:font>
   <w:font w:name="SimHei">
     <w:altName w:val="黑体"/>
-    <w:panose1 w:val="02010609060101010101"/>
+    <w:panose1 w:val="02010600030101010101"/>
     <w:charset w:val="86"/>
     <w:family w:val="modern"/>
     <w:pitch w:val="fixed"/>
@@ -8739,7 +8663,7 @@
   </w:font>
   <w:font w:name="Segoe UI">
     <w:panose1 w:val="020B0502040204020203"/>
-    <w:charset w:val="EE"/>
+    <w:charset w:val="00"/>
     <w:family w:val="swiss"/>
     <w:pitch w:val="variable"/>
     <w:sig w:usb0="E4002EFF" w:usb1="C000E47F" w:usb2="00000009" w:usb3="00000000" w:csb0="000001FF" w:csb1="00000000"/>
@@ -8756,14 +8680,14 @@
     <w:charset w:val="00"/>
     <w:family w:val="swiss"/>
     <w:pitch w:val="variable"/>
-    <w:sig w:usb0="E00002FF" w:usb1="4000ACFF" w:usb2="00000001" w:usb3="00000000" w:csb0="0000019F" w:csb1="00000000"/>
+    <w:sig w:usb0="E0002AFF" w:usb1="4000ACFF" w:usb2="00000001" w:usb3="00000000" w:csb0="000001FF" w:csb1="00000000"/>
   </w:font>
   <w:font w:name="Calibri Light">
     <w:panose1 w:val="020F0302020204030204"/>
     <w:charset w:val="00"/>
     <w:family w:val="swiss"/>
     <w:pitch w:val="variable"/>
-    <w:sig w:usb0="A00002EF" w:usb1="4000207B" w:usb2="00000000" w:usb3="00000000" w:csb0="0000019F" w:csb1="00000000"/>
+    <w:sig w:usb0="A0002AEF" w:usb1="4000207B" w:usb2="00000000" w:usb3="00000000" w:csb0="000001FF" w:csb1="00000000"/>
   </w:font>
 </w:fonts>
 </file>
@@ -8784,6 +8708,7 @@
   </w:compat>
   <w:rsids>
     <w:rsidRoot w:val="004928CD"/>
+    <w:rsid w:val="0014489B"/>
     <w:rsid w:val="003B72C8"/>
     <w:rsid w:val="004928CD"/>
     <w:rsid w:val="00876977"/>
@@ -8804,7 +8729,7 @@
   </m:mathPr>
   <w:themeFontLang w:val="es-EC"/>
   <w:clrSchemeMapping w:bg1="light1" w:t1="dark1" w:bg2="light2" w:t2="dark2" w:accent1="accent1" w:accent2="accent2" w:accent3="accent3" w:accent4="accent4" w:accent5="accent5" w:accent6="accent6" w:hyperlink="hyperlink" w:followedHyperlink="followedHyperlink"/>
-  <w:decimalSymbol w:val=","/>
+  <w:decimalSymbol w:val="."/>
   <w:listSeparator w:val=","/>
   <w15:chartTrackingRefBased/>
 </w:settings>
@@ -9645,6 +9570,17 @@
 </file>
 
 <file path=customXml/item1.xml><?xml version="1.0" encoding="utf-8"?>
+<CoverPageProperties xmlns="http://schemas.microsoft.com/office/2006/coverPageProps">
+  <PublishDate/>
+  <Abstract>Implementacion de un CDM para la Empresa Tatoo Adventure Gear</Abstract>
+  <CompanyAddress/>
+  <CompanyPhone/>
+  <CompanyFax/>
+  <CompanyEmail/>
+</CoverPageProperties>
+</file>
+
+<file path=customXml/item2.xml><?xml version="1.0" encoding="utf-8"?>
 <b:Sources xmlns:b="http://schemas.openxmlformats.org/officeDocument/2006/bibliography" SelectedStyle="\APASixthEditionOfficeOnline.xsl" StyleName="APA" Version="6">
   <b:Source>
     <b:Tag>Article</b:Tag>
@@ -9692,7 +9628,15 @@
 </file>
 
 <file path=customXml/itemProps1.xml><?xml version="1.0" encoding="utf-8"?>
-<ds:datastoreItem xmlns:ds="http://schemas.openxmlformats.org/officeDocument/2006/customXml" ds:itemID="{AD6D4B68-CE2C-4D49-AE78-305E69A90270}">
+<ds:datastoreItem xmlns:ds="http://schemas.openxmlformats.org/officeDocument/2006/customXml" ds:itemID="{55AF091B-3C7A-41E3-B477-F2FDAA23CFDA}">
+  <ds:schemaRefs>
+    <ds:schemaRef ds:uri="http://schemas.microsoft.com/office/2006/coverPageProps"/>
+  </ds:schemaRefs>
+</ds:datastoreItem>
+</file>
+
+<file path=customXml/itemProps2.xml><?xml version="1.0" encoding="utf-8"?>
+<ds:datastoreItem xmlns:ds="http://schemas.openxmlformats.org/officeDocument/2006/customXml" ds:itemID="{EC67711C-0075-4726-B221-5A245AD8BF0F}">
   <ds:schemaRefs>
     <ds:schemaRef ds:uri="http://schemas.openxmlformats.org/officeDocument/2006/bibliography"/>
   </ds:schemaRefs>

</xml_diff>

<commit_message>
se cambia el Diagnostico
</commit_message>
<xml_diff>
--- a/Tesis/PlanDeTesis.docx
+++ b/Tesis/PlanDeTesis.docx
@@ -362,55 +362,6 @@
         </w:sdtContent>
       </w:sdt>
     </w:p>
-    <w:sdt>
-      <w:sdtPr>
-        <w:rPr>
-          <w:noProof/>
-        </w:rPr>
-        <w:alias w:val="Texto de sección:"/>
-        <w:tag w:val="Texto de sección:"/>
-        <w:id w:val="-1322272011"/>
-        <w:placeholder>
-          <w:docPart w:val="068B1CD7D7DC4D948898E63DA3054FC0"/>
-        </w:placeholder>
-        <w:temporary/>
-        <w:showingPlcHdr/>
-        <w15:appearance w15:val="hidden"/>
-        <w:text/>
-      </w:sdtPr>
-      <w:sdtEndPr/>
-      <w:sdtContent>
-        <w:p>
-          <w:pPr>
-            <w:rPr>
-              <w:noProof/>
-            </w:rPr>
-          </w:pPr>
-          <w:r>
-            <w:rPr>
-              <w:noProof/>
-              <w:lang w:bidi="es-ES"/>
-            </w:rPr>
-            <w:t xml:space="preserve">[En el cuerpo del artículo se usa una sangría de primera línea de 1,27 cm con espaciado doble. En el estilo APA se usan hasta cinco niveles de título que se muestran en los párrafos siguientes. Tenga en cuenta que la palabra </w:t>
-          </w:r>
-          <w:r>
-            <w:rPr>
-              <w:rStyle w:val="nfasis"/>
-              <w:noProof/>
-              <w:lang w:bidi="es-ES"/>
-            </w:rPr>
-            <w:t>Introducción</w:t>
-          </w:r>
-          <w:r>
-            <w:rPr>
-              <w:noProof/>
-              <w:lang w:bidi="es-ES"/>
-            </w:rPr>
-            <w:t xml:space="preserve"> no ha de usarse como título inicial, ya que se supone que el artículo empieza con una introducción.]</w:t>
-          </w:r>
-        </w:p>
-      </w:sdtContent>
-    </w:sdt>
     <w:p>
       <w:pPr>
         <w:pStyle w:val="Ttulo1"/>
@@ -454,54 +405,200 @@
       </w:r>
     </w:p>
     <w:p>
+      <w:r>
+        <w:t>Tatoo Adventure Gear ha crecido</w:t>
+      </w:r>
+      <w:r>
+        <w:t xml:space="preserve"> durante el último año incorporando a sus servicios dos nuevas </w:t>
+      </w:r>
+      <w:r>
+        <w:t xml:space="preserve">innovaciones de </w:t>
+      </w:r>
+      <w:r>
+        <w:t xml:space="preserve">negocios, el mejoramiento de su sitio web </w:t>
+      </w:r>
+      <w:r>
+        <w:t xml:space="preserve">representado por la optimización de su sistema </w:t>
+      </w:r>
+      <w:r>
+        <w:t xml:space="preserve">y la </w:t>
+      </w:r>
+      <w:r>
+        <w:t>ampliación de</w:t>
+      </w:r>
+      <w:r>
+        <w:t>l</w:t>
+      </w:r>
+      <w:r>
+        <w:t xml:space="preserve"> catálogo de servicios</w:t>
+      </w:r>
+      <w:r>
+        <w:t xml:space="preserve"> con</w:t>
+      </w:r>
+      <w:r>
+        <w:t xml:space="preserve"> la incorporación de paquetes turísticos</w:t>
+      </w:r>
+      <w:r>
+        <w:t>.</w:t>
+      </w:r>
+    </w:p>
+    <w:p>
+      <w:r>
+        <w:t xml:space="preserve">No </w:t>
+      </w:r>
+      <w:r>
+        <w:t>se</w:t>
+      </w:r>
+      <w:r>
+        <w:t xml:space="preserve"> </w:t>
+      </w:r>
+      <w:r>
+        <w:t>h</w:t>
+      </w:r>
+      <w:r>
+        <w:t xml:space="preserve">a realizado una auditoria de sistemas y de seguridad en los últimos 3 años, por lo que ahora se desea conocer el estado del área informática y </w:t>
+      </w:r>
+      <w:r>
+        <w:t>cuáles</w:t>
+      </w:r>
+      <w:r>
+        <w:t xml:space="preserve"> son las </w:t>
+      </w:r>
+      <w:r>
+        <w:t>oportunidades</w:t>
+      </w:r>
+      <w:r>
+        <w:t xml:space="preserve"> de desarrollo potenciales que por la falta de documentación están ocultos.</w:t>
+      </w:r>
+    </w:p>
+    <w:p>
+      <w:r>
+        <w:t>El área de sistemas no cuenta con políticas de seguridad</w:t>
+      </w:r>
+      <w:r>
+        <w:t xml:space="preserve"> de la información</w:t>
+      </w:r>
+      <w:r>
+        <w:t xml:space="preserve">, área de desarrollo web, el área de desarrollo de ERP y Helpdesk cuentan con procedimientos, </w:t>
+      </w:r>
+      <w:r>
+        <w:t>los cuales ahora no son suficientes</w:t>
+      </w:r>
+      <w:r>
+        <w:t>, y las reglas</w:t>
+      </w:r>
+      <w:r>
+        <w:t xml:space="preserve"> de antivirus se pueden complementar con políticas de usuarios, esta es una oportunidad de mejora importante.</w:t>
+      </w:r>
+      <w:bookmarkStart w:id="0" w:name="_GoBack"/>
+      <w:bookmarkEnd w:id="0"/>
+      <w:r>
+        <w:t xml:space="preserve"> </w:t>
+      </w:r>
+    </w:p>
+    <w:p>
+      <w:r>
+        <w:t xml:space="preserve">Es menester que al crecer las empresas busquen facilidades para conocer, catalogar y planificar el manejo de sus activos tecnológicos, el manejo de contabilidad sobre los activos generalmente incluye información de la fecha de compra, importante para el manejo de devaluación, modelos y proveedores, relevante para las garantías y el código contable, </w:t>
+      </w:r>
+      <w:r>
+        <w:t>importante para el momento de realizar un levantamiento contable, sin embargo, ninguno estos datos ayudan al saber si estos activos están aportando al  cambio tecnológico, o si se están cumpliendo las normativas sobre el uso de licencias o si se está aprovechando al 100% los equipos que tiene la empresa en la empresa.</w:t>
+      </w:r>
+    </w:p>
+    <w:p>
+      <w:r>
+        <w:lastRenderedPageBreak/>
+        <w:t>Uno de las responsabilidades del equipo de H</w:t>
+      </w:r>
+      <w:r>
+        <w:t>elpdesk</w:t>
+      </w:r>
+      <w:r>
+        <w:t xml:space="preserve"> </w:t>
+      </w:r>
+      <w:r>
+        <w:t xml:space="preserve">se centran en </w:t>
+      </w:r>
+      <w:r>
+        <w:t>l</w:t>
+      </w:r>
+      <w:r>
+        <w:t xml:space="preserve">a </w:t>
+      </w:r>
+      <w:r>
+        <w:t>protección</w:t>
+      </w:r>
+      <w:r>
+        <w:t xml:space="preserve"> de</w:t>
+      </w:r>
+      <w:r>
+        <w:t xml:space="preserve"> los sistemas electrónicos, </w:t>
+      </w:r>
+      <w:r>
+        <w:t xml:space="preserve">y </w:t>
+      </w:r>
+      <w:r>
+        <w:t>la primo</w:t>
+      </w:r>
+      <w:r>
+        <w:t xml:space="preserve">rdial garantía de seguridad en la que confían se centra en el antivirus, </w:t>
+      </w:r>
+      <w:r>
+        <w:t xml:space="preserve">pero no se toma </w:t>
+      </w:r>
+      <w:r>
+        <w:t xml:space="preserve">en cuenta la seguridad física </w:t>
+      </w:r>
+      <w:r>
+        <w:t>al momento de</w:t>
+      </w:r>
+      <w:r>
+        <w:t xml:space="preserve"> crear una p</w:t>
+      </w:r>
+      <w:r>
+        <w:t xml:space="preserve">rotección general a los riesgos </w:t>
+      </w:r>
+      <w:r>
+        <w:t>de la organización</w:t>
+      </w:r>
+      <w:r>
+        <w:t>,</w:t>
+      </w:r>
+      <w:r>
+        <w:t xml:space="preserve"> las paredes, cerraduras son un fa</w:t>
+      </w:r>
+      <w:r>
+        <w:t>ctor importante en la seguridad, pero no es suficiente, políticas,</w:t>
+      </w:r>
+      <w:r>
+        <w:t xml:space="preserve"> control de inventarios,</w:t>
+      </w:r>
+      <w:r>
+        <w:t xml:space="preserve"> </w:t>
+      </w:r>
+      <w:r>
+        <w:t xml:space="preserve">control de </w:t>
+      </w:r>
+      <w:r>
+        <w:t xml:space="preserve">software y </w:t>
+      </w:r>
+      <w:r>
+        <w:t xml:space="preserve">control de </w:t>
+      </w:r>
+      <w:r>
+        <w:t>permisos son necesarios.</w:t>
+      </w:r>
+    </w:p>
+    <w:p>
       <w:pPr>
         <w:rPr>
           <w:lang w:val="es-EC"/>
         </w:rPr>
       </w:pPr>
-      <w:bookmarkStart w:id="0" w:name="_GoBack"/>
-      <w:bookmarkEnd w:id="0"/>
-      <w:r>
-        <w:t xml:space="preserve">La mayoría </w:t>
-      </w:r>
-      <w:r>
-        <w:t xml:space="preserve">de los ingenieros </w:t>
-      </w:r>
-      <w:r>
-        <w:t xml:space="preserve">se centran en </w:t>
-      </w:r>
-      <w:r>
-        <w:t>l</w:t>
-      </w:r>
-      <w:r>
-        <w:t xml:space="preserve">a </w:t>
-      </w:r>
-      <w:r>
-        <w:t>protección</w:t>
-      </w:r>
-      <w:r>
-        <w:t xml:space="preserve"> de</w:t>
-      </w:r>
-      <w:r>
-        <w:t xml:space="preserve"> los sistemas electrónicos, </w:t>
-      </w:r>
-      <w:r>
-        <w:t xml:space="preserve">y </w:t>
-      </w:r>
-      <w:r>
-        <w:t>la primo</w:t>
-      </w:r>
-      <w:r>
-        <w:t xml:space="preserve">rdial garantía de seguridad en la que confían se centra en el antivirus, </w:t>
-      </w:r>
-      <w:r>
-        <w:t xml:space="preserve">pero no se toma en cuenta la seguridad física, </w:t>
-      </w:r>
-      <w:r>
-        <w:t>al momento de</w:t>
-      </w:r>
-      <w:r>
-        <w:t xml:space="preserve"> crear una protección general a los riesgos de la organización las paredes, cerraduras son un factor importante en la seguridad, en contraste, es más fácil </w:t>
+      <w:r>
+        <w:t>E</w:t>
+      </w:r>
+      <w:r>
+        <w:t xml:space="preserve">n contraste, es más fácil </w:t>
       </w:r>
       <w:r>
         <w:t xml:space="preserve">enseñarle </w:t>
@@ -522,7 +619,20 @@
         <w:rPr>
           <w:lang w:val="es-EC"/>
         </w:rPr>
-        <w:t xml:space="preserve">. Ahora debemos tener en cuenta que muchos mecanismos de seguridad de la información pueden ser derrotados sin la necesidad de la intervención </w:t>
+        <w:t xml:space="preserve">. </w:t>
+      </w:r>
+    </w:p>
+    <w:p>
+      <w:pPr>
+        <w:rPr>
+          <w:lang w:val="es-EC"/>
+        </w:rPr>
+      </w:pPr>
+      <w:r>
+        <w:rPr>
+          <w:lang w:val="es-EC"/>
+        </w:rPr>
+        <w:t xml:space="preserve">Ahora debemos tener en cuenta que muchos mecanismos de seguridad de la información pueden ser derrotados sin la necesidad de la intervención </w:t>
       </w:r>
       <w:r>
         <w:rPr>
@@ -542,27 +652,57 @@
         </w:rPr>
         <w:t xml:space="preserve"> ya sea en el desarrollo, durante el </w:t>
       </w:r>
-      <w:proofErr w:type="spellStart"/>
       <w:r>
         <w:rPr>
           <w:lang w:val="es-EC"/>
         </w:rPr>
-        <w:t>envio</w:t>
-      </w:r>
-      <w:proofErr w:type="spellEnd"/>
+        <w:t>envío</w:t>
+      </w:r>
       <w:r>
         <w:rPr>
           <w:lang w:val="es-EC"/>
         </w:rPr>
-        <w:t xml:space="preserve"> o la instalación de software.</w:t>
+        <w:t xml:space="preserve"> o la instalación de software, ya que un usuario bien intencionado podría “Sin querer” dar acceso a la infraestructura o a datos de la empresa al instalar un programa no catalogado y que puede tener vulnerabilidade</w:t>
       </w:r>
       <w:r>
         <w:rPr>
           <w:lang w:val="es-EC"/>
         </w:rPr>
-        <w:t xml:space="preserve"> </w:t>
+        <w:t>s.</w:t>
       </w:r>
     </w:p>
+    <w:p>
+      <w:pPr>
+        <w:rPr>
+          <w:lang w:val="es-EC"/>
+        </w:rPr>
+      </w:pPr>
+      <w:r>
+        <w:rPr>
+          <w:lang w:val="es-EC"/>
+        </w:rPr>
+        <w:t>Además, la empresa entiende que dar facilidades a los usuarios para que conecten sus equipos particulares a la red y puedan comunicarse con proveedores, compañeros y familiares por medio de la tan galopante nueva mensajería como es WhatsApp les da tranquilidad, ahorro y con un nuevo concepto que es el salario emocional, sin embargo, esto genera un nuevo reto al equipo de sistemas ya q</w:t>
+      </w:r>
+      <w:r>
+        <w:rPr>
+          <w:lang w:val="es-EC"/>
+        </w:rPr>
+        <w:t>ue</w:t>
+      </w:r>
+      <w:r>
+        <w:rPr>
+          <w:lang w:val="es-EC"/>
+        </w:rPr>
+        <w:t xml:space="preserve"> deben determinar cuáles equipos deben tener </w:t>
+      </w:r>
+      <w:r>
+        <w:rPr>
+          <w:lang w:val="es-EC"/>
+        </w:rPr>
+        <w:t>acceso y cuales pertenecen a la organización y cuáles no.</w:t>
+      </w:r>
+    </w:p>
+    <w:p/>
     <w:p>
       <w:pPr>
         <w:pStyle w:val="Ttulo3"/>
@@ -2775,7 +2915,7 @@
         <w:noProof/>
         <w:lang w:bidi="es-ES"/>
       </w:rPr>
-      <w:t>3</w:t>
+      <w:t>8</w:t>
     </w:r>
     <w:r>
       <w:rPr>
@@ -4063,7 +4203,10 @@
   <w:style w:type="paragraph" w:default="1" w:styleId="Normal">
     <w:name w:val="Normal"/>
     <w:qFormat/>
-    <w:rsid w:val="000D3F41"/>
+    <w:rsid w:val="00B94D77"/>
+    <w:pPr>
+      <w:jc w:val="both"/>
+    </w:pPr>
     <w:rPr>
       <w:kern w:val="24"/>
     </w:rPr>
@@ -7408,51 +7551,6 @@
     </w:docPart>
     <w:docPart>
       <w:docPartPr>
-        <w:name w:val="068B1CD7D7DC4D948898E63DA3054FC0"/>
-        <w:category>
-          <w:name w:val="General"/>
-          <w:gallery w:val="placeholder"/>
-        </w:category>
-        <w:types>
-          <w:type w:val="bbPlcHdr"/>
-        </w:types>
-        <w:behaviors>
-          <w:behavior w:val="content"/>
-        </w:behaviors>
-        <w:guid w:val="{D432B6F1-B762-429E-BE9A-D02F46C8BA10}"/>
-      </w:docPartPr>
-      <w:docPartBody>
-        <w:p>
-          <w:pPr>
-            <w:pStyle w:val="068B1CD7D7DC4D948898E63DA3054FC0"/>
-          </w:pPr>
-          <w:r>
-            <w:rPr>
-              <w:noProof/>
-              <w:lang w:bidi="es-ES"/>
-            </w:rPr>
-            <w:t xml:space="preserve">[En el cuerpo del artículo se usa una sangría de primera línea de 1,27 cm con espaciado doble. En el estilo APA se usan hasta cinco niveles de título que se muestran en los párrafos siguientes. Tenga en cuenta que la palabra </w:t>
-          </w:r>
-          <w:r>
-            <w:rPr>
-              <w:rStyle w:val="nfasis"/>
-              <w:noProof/>
-              <w:lang w:bidi="es-ES"/>
-            </w:rPr>
-            <w:t>Introducción</w:t>
-          </w:r>
-          <w:r>
-            <w:rPr>
-              <w:noProof/>
-              <w:lang w:bidi="es-ES"/>
-            </w:rPr>
-            <w:t xml:space="preserve"> no ha de usarse como título inicial, ya que se supone que el artículo empieza con una introducción.]</w:t>
-          </w:r>
-        </w:p>
-      </w:docPartBody>
-    </w:docPart>
-    <w:docPart>
-      <w:docPartPr>
         <w:name w:val="CB24CBAD8AC1465EBDDE86B09679B328"/>
         <w:category>
           <w:name w:val="General"/>
@@ -8799,6 +8897,7 @@
     <w:rsid w:val="00876977"/>
     <w:rsid w:val="00A3761E"/>
     <w:rsid w:val="00AC7D1F"/>
+    <w:rsid w:val="00AE6373"/>
   </w:rsids>
   <m:mathPr>
     <m:mathFont m:val="Cambria Math"/>
@@ -9722,7 +9821,7 @@
 </file>
 
 <file path=customXml/itemProps2.xml><?xml version="1.0" encoding="utf-8"?>
-<ds:datastoreItem xmlns:ds="http://schemas.openxmlformats.org/officeDocument/2006/customXml" ds:itemID="{8DD82EF6-9CA2-47D9-AE66-7D37FBD6B629}">
+<ds:datastoreItem xmlns:ds="http://schemas.openxmlformats.org/officeDocument/2006/customXml" ds:itemID="{A75E5FAE-C302-49D3-97E0-67132B18C007}">
   <ds:schemaRefs>
     <ds:schemaRef ds:uri="http://schemas.openxmlformats.org/officeDocument/2006/bibliography"/>
   </ds:schemaRefs>

</xml_diff>

<commit_message>
Se crea titulo y tres secciones
</commit_message>
<xml_diff>
--- a/Tesis/PlanDeTesis.docx
+++ b/Tesis/PlanDeTesis.docx
@@ -2,6 +2,84 @@
 <file path=word/document.xml><?xml version="1.0" encoding="utf-8"?>
 <w:document xmlns:wpc="http://schemas.microsoft.com/office/word/2010/wordprocessingCanvas" xmlns:cx="http://schemas.microsoft.com/office/drawing/2014/chartex" xmlns:mc="http://schemas.openxmlformats.org/markup-compatibility/2006" xmlns:o="urn:schemas-microsoft-com:office:office" xmlns:r="http://schemas.openxmlformats.org/officeDocument/2006/relationships" xmlns:m="http://schemas.openxmlformats.org/officeDocument/2006/math" xmlns:v="urn:schemas-microsoft-com:vml" xmlns:wp14="http://schemas.microsoft.com/office/word/2010/wordprocessingDrawing" xmlns:wp="http://schemas.openxmlformats.org/drawingml/2006/wordprocessingDrawing" xmlns:w10="urn:schemas-microsoft-com:office:word" xmlns:w="http://schemas.openxmlformats.org/wordprocessingml/2006/main" xmlns:w14="http://schemas.microsoft.com/office/word/2010/wordml" xmlns:w15="http://schemas.microsoft.com/office/word/2012/wordml" xmlns:w16se="http://schemas.microsoft.com/office/word/2015/wordml/symex" xmlns:wpg="http://schemas.microsoft.com/office/word/2010/wordprocessingGroup" xmlns:wpi="http://schemas.microsoft.com/office/word/2010/wordprocessingInk" xmlns:wne="http://schemas.microsoft.com/office/word/2006/wordml" xmlns:wps="http://schemas.microsoft.com/office/word/2010/wordprocessingShape" mc:Ignorable="w14 w15 w16se wp14">
   <w:body>
+    <w:p>
+      <w:pPr>
+        <w:pStyle w:val="Ttulo"/>
+        <w:rPr>
+          <w:noProof/>
+        </w:rPr>
+      </w:pPr>
+      <w:r>
+        <w:rPr>
+          <w:noProof/>
+          <w:lang w:val="en-US"/>
+        </w:rPr>
+        <w:drawing>
+          <wp:inline distT="0" distB="0" distL="0" distR="0" wp14:anchorId="26155C75" wp14:editId="1C88ADAD">
+            <wp:extent cx="3267075" cy="1238250"/>
+            <wp:effectExtent l="0" t="0" r="0" b="0"/>
+            <wp:docPr id="1" name="image1.png"/>
+            <wp:cNvGraphicFramePr/>
+            <a:graphic xmlns:a="http://schemas.openxmlformats.org/drawingml/2006/main">
+              <a:graphicData uri="http://schemas.openxmlformats.org/drawingml/2006/picture">
+                <pic:pic xmlns:pic="http://schemas.openxmlformats.org/drawingml/2006/picture">
+                  <pic:nvPicPr>
+                    <pic:cNvPr id="0" name="image1.png"/>
+                    <pic:cNvPicPr preferRelativeResize="0"/>
+                  </pic:nvPicPr>
+                  <pic:blipFill>
+                    <a:blip r:embed="rId9"/>
+                    <a:srcRect/>
+                    <a:stretch>
+                      <a:fillRect/>
+                    </a:stretch>
+                  </pic:blipFill>
+                  <pic:spPr>
+                    <a:xfrm>
+                      <a:off x="0" y="0"/>
+                      <a:ext cx="3267075" cy="1238250"/>
+                    </a:xfrm>
+                    <a:prstGeom prst="rect">
+                      <a:avLst/>
+                    </a:prstGeom>
+                    <a:ln/>
+                  </pic:spPr>
+                </pic:pic>
+              </a:graphicData>
+            </a:graphic>
+          </wp:inline>
+        </w:drawing>
+      </w:r>
+      <w:r>
+        <w:rPr>
+          <w:noProof/>
+        </w:rPr>
+        <w:br/>
+      </w:r>
+      <w:r>
+        <w:rPr>
+          <w:b/>
+          <w:sz w:val="22"/>
+          <w:szCs w:val="22"/>
+        </w:rPr>
+        <w:t>FACULTAD DE ARQUITECTURA E INGENIERIA</w:t>
+      </w:r>
+      <w:r>
+        <w:rPr>
+          <w:b/>
+          <w:sz w:val="22"/>
+          <w:szCs w:val="22"/>
+        </w:rPr>
+        <w:br/>
+      </w:r>
+      <w:r>
+        <w:rPr>
+          <w:b/>
+          <w:noProof/>
+        </w:rPr>
+        <w:t>Plan de Trabajo de investigación titulado:</w:t>
+      </w:r>
+    </w:p>
     <w:p>
       <w:pPr>
         <w:pStyle w:val="Ttulo"/>
@@ -24,6 +102,7 @@
           <w15:appearance w15:val="hidden"/>
           <w:text w:multiLine="1"/>
         </w:sdtPr>
+        <w:sdtEndPr/>
         <w:sdtContent>
           <w:r>
             <w:rPr>
@@ -54,9 +133,37 @@
               <w:noProof/>
             </w:rPr>
             <w:t>Empresa Tatoo Adventure Gear.</w:t>
+          </w:r>
+          <w:r>
+            <w:rPr>
+              <w:noProof/>
+            </w:rPr>
+            <w:br/>
+          </w:r>
+          <w:r>
+            <w:rPr>
+              <w:noProof/>
+            </w:rPr>
+            <w:br/>
           </w:r>
         </w:sdtContent>
       </w:sdt>
+    </w:p>
+    <w:p>
+      <w:pPr>
+        <w:pStyle w:val="Ttulo21"/>
+        <w:rPr>
+          <w:b/>
+          <w:noProof/>
+        </w:rPr>
+      </w:pPr>
+      <w:r>
+        <w:rPr>
+          <w:b/>
+          <w:noProof/>
+        </w:rPr>
+        <w:t>Realizado por:</w:t>
+      </w:r>
     </w:p>
     <w:p>
       <w:pPr>
@@ -84,6 +191,40 @@
       <w:pPr>
         <w:pStyle w:val="Ttulo21"/>
         <w:rPr>
+          <w:b/>
+          <w:noProof/>
+          <w:lang w:val="es-EC"/>
+        </w:rPr>
+      </w:pPr>
+      <w:r>
+        <w:rPr>
+          <w:b/>
+          <w:noProof/>
+          <w:lang w:val="es-EC"/>
+        </w:rPr>
+        <w:t>Director del proyecto:</w:t>
+      </w:r>
+    </w:p>
+    <w:p>
+      <w:pPr>
+        <w:pStyle w:val="Ttulo21"/>
+        <w:rPr>
+          <w:noProof/>
+          <w:lang w:val="es-EC"/>
+        </w:rPr>
+      </w:pPr>
+      <w:r>
+        <w:rPr>
+          <w:noProof/>
+          <w:lang w:val="es-EC"/>
+        </w:rPr>
+        <w:t>Ing. Verónica Rodríguez Arboleda, MBA.</w:t>
+      </w:r>
+    </w:p>
+    <w:p>
+      <w:pPr>
+        <w:pStyle w:val="Ttulo21"/>
+        <w:rPr>
           <w:noProof/>
         </w:rPr>
       </w:pPr>
@@ -123,6 +264,77 @@
         </w:rPr>
         <w:t xml:space="preserve"> </w:t>
       </w:r>
+    </w:p>
+    <w:p>
+      <w:pPr>
+        <w:pStyle w:val="Ttulo21"/>
+        <w:rPr>
+          <w:noProof/>
+        </w:rPr>
+      </w:pPr>
+    </w:p>
+    <w:p>
+      <w:pPr>
+        <w:pStyle w:val="Ttulo21"/>
+        <w:rPr>
+          <w:noProof/>
+        </w:rPr>
+      </w:pPr>
+      <w:r>
+        <w:rPr>
+          <w:noProof/>
+        </w:rPr>
+        <w:t>QUITO</w:t>
+      </w:r>
+      <w:r>
+        <w:rPr>
+          <w:noProof/>
+        </w:rPr>
+        <w:t>, septiembre 2019</w:t>
+      </w:r>
+    </w:p>
+    <w:p>
+      <w:pPr>
+        <w:pStyle w:val="Ttulo21"/>
+        <w:rPr>
+          <w:noProof/>
+        </w:rPr>
+      </w:pPr>
+    </w:p>
+    <w:p>
+      <w:pPr>
+        <w:pStyle w:val="Ttulo21"/>
+        <w:rPr>
+          <w:noProof/>
+        </w:rPr>
+        <w:sectPr>
+          <w:headerReference w:type="default" r:id="rId10"/>
+          <w:footnotePr>
+            <w:pos w:val="beneathText"/>
+          </w:footnotePr>
+          <w:pgSz w:w="11906" w:h="16838" w:code="9"/>
+          <w:pgMar w:top="1440" w:right="1440" w:bottom="1440" w:left="1440" w:header="720" w:footer="720" w:gutter="0"/>
+          <w:cols w:space="720"/>
+          <w:titlePg/>
+          <w:docGrid w:linePitch="360"/>
+        </w:sectPr>
+      </w:pPr>
+    </w:p>
+    <w:p>
+      <w:pPr>
+        <w:pStyle w:val="Ttulo21"/>
+        <w:rPr>
+          <w:noProof/>
+        </w:rPr>
+      </w:pPr>
+    </w:p>
+    <w:p>
+      <w:pPr>
+        <w:pStyle w:val="Ttulo21"/>
+        <w:rPr>
+          <w:noProof/>
+        </w:rPr>
+      </w:pPr>
     </w:p>
     <w:sdt>
       <w:sdtPr>
@@ -139,6 +351,7 @@
         <w:showingPlcHdr/>
         <w15:appearance w15:val="hidden"/>
       </w:sdtPr>
+      <w:sdtEndPr/>
       <w:sdtContent>
         <w:p>
           <w:pPr>
@@ -173,6 +386,7 @@
         <w15:appearance w15:val="hidden"/>
         <w:text/>
       </w:sdtPr>
+      <w:sdtEndPr/>
       <w:sdtContent>
         <w:p>
           <w:pPr>
@@ -206,6 +420,7 @@
         <w:showingPlcHdr/>
         <w15:appearance w15:val="hidden"/>
       </w:sdtPr>
+      <w:sdtEndPr/>
       <w:sdtContent>
         <w:p>
           <w:pPr>
@@ -240,6 +455,7 @@
         <w15:appearance w15:val="hidden"/>
         <w:text/>
       </w:sdtPr>
+      <w:sdtEndPr/>
       <w:sdtContent>
         <w:p>
           <w:pPr>
@@ -310,6 +526,7 @@
           <w15:appearance w15:val="hidden"/>
           <w:text/>
         </w:sdtPr>
+        <w:sdtEndPr/>
         <w:sdtContent>
           <w:r>
             <w:rPr>
@@ -320,6 +537,27 @@
           </w:r>
         </w:sdtContent>
       </w:sdt>
+    </w:p>
+    <w:p>
+      <w:pPr>
+        <w:rPr>
+          <w:noProof/>
+        </w:rPr>
+        <w:sectPr>
+          <w:headerReference w:type="default" r:id="rId11"/>
+          <w:footerReference w:type="default" r:id="rId12"/>
+          <w:headerReference w:type="first" r:id="rId13"/>
+          <w:footerReference w:type="first" r:id="rId14"/>
+          <w:footnotePr>
+            <w:pos w:val="beneathText"/>
+          </w:footnotePr>
+          <w:pgSz w:w="11906" w:h="16838" w:code="9"/>
+          <w:pgMar w:top="1440" w:right="1440" w:bottom="1440" w:left="1440" w:header="720" w:footer="720" w:gutter="0"/>
+          <w:cols w:space="720"/>
+          <w:titlePg/>
+          <w:docGrid w:linePitch="360"/>
+        </w:sectPr>
+      </w:pPr>
     </w:p>
     <w:p>
       <w:pPr>
@@ -344,6 +582,7 @@
           <w15:appearance w15:val="hidden"/>
           <w:text w:multiLine="1"/>
         </w:sdtPr>
+        <w:sdtEndPr/>
         <w:sdtContent>
           <w:r>
             <w:rPr>
@@ -351,6 +590,20 @@
               <w:lang w:val="es-EC"/>
             </w:rPr>
             <w:t>Implementación de un procedimiento de diagnostico continuo y mitigacion de riesgos para la Empresa Tatoo Adventure Gear.</w:t>
+          </w:r>
+          <w:r>
+            <w:rPr>
+              <w:noProof/>
+              <w:lang w:val="es-EC"/>
+            </w:rPr>
+            <w:br/>
+          </w:r>
+          <w:r>
+            <w:rPr>
+              <w:noProof/>
+              <w:lang w:val="es-EC"/>
+            </w:rPr>
+            <w:br/>
           </w:r>
         </w:sdtContent>
       </w:sdt>
@@ -384,6 +637,8 @@
       <w:r>
         <w:t>Planteamiento del problema</w:t>
       </w:r>
+      <w:bookmarkStart w:id="0" w:name="_GoBack"/>
+      <w:bookmarkEnd w:id="0"/>
     </w:p>
     <w:p>
       <w:pPr>
@@ -484,12 +739,7 @@
         <w:t>El área de sistemas no cuenta con políticas de seguridad</w:t>
       </w:r>
       <w:r>
-        <w:t xml:space="preserve"> de la </w:t>
-      </w:r>
-      <w:proofErr w:type="spellStart"/>
-      <w:proofErr w:type="gramStart"/>
-      <w:r>
-        <w:t>información</w:t>
+        <w:t xml:space="preserve"> de la información</w:t>
       </w:r>
       <w:r>
         <w:t>,</w:t>
@@ -497,8 +747,6 @@
       <w:r>
         <w:t>el</w:t>
       </w:r>
-      <w:proofErr w:type="spellEnd"/>
-      <w:proofErr w:type="gramEnd"/>
       <w:r>
         <w:t xml:space="preserve"> área de desarrollo web, el área de desarrollo de ERP y Helpdesk cuentan con procedimientos, </w:t>
       </w:r>
@@ -520,7 +768,11 @@
         <w:t xml:space="preserve">Es menester que al crecer las empresas busquen facilidades para conocer, catalogar y planificar el manejo de sus activos tecnológicos, el manejo de contabilidad sobre los activos generalmente incluye información de la fecha de compra, importante para el manejo de devaluación, modelos y proveedores, relevante para las garantías y el código contable, </w:t>
       </w:r>
       <w:r>
-        <w:t>importante para el momento de realizar un levantamiento contable, sin embargo, ninguno estos datos ayudan al saber si estos activos están aportando al  cambio tecnológico, o si se están cumpliendo las normativas sobre el uso de licencias o si se está aprovechando al 100% l</w:t>
+        <w:t xml:space="preserve">importante para el momento de realizar un levantamiento contable, sin embargo, ninguno estos datos ayudan al saber si estos activos están aportando al  cambio tecnológico, o si se están </w:t>
+      </w:r>
+      <w:r>
+        <w:lastRenderedPageBreak/>
+        <w:t>cumpliendo las normativas sobre el uso de licencias o si se está aprovechando al 100% l</w:t>
       </w:r>
       <w:r>
         <w:t>os equipos que tiene la empresa</w:t>
@@ -531,7 +783,6 @@
     </w:p>
     <w:p>
       <w:r>
-        <w:lastRenderedPageBreak/>
         <w:t>Uno de las responsabilidades del equipo de H</w:t>
       </w:r>
       <w:r>
@@ -729,6 +980,7 @@
     </w:p>
     <w:p>
       <w:r>
+        <w:lastRenderedPageBreak/>
         <w:t xml:space="preserve">Se ha realizado una auditoria </w:t>
       </w:r>
       <w:r>
@@ -762,7 +1014,6 @@
         </w:numPr>
       </w:pPr>
       <w:r>
-        <w:lastRenderedPageBreak/>
         <w:t>La organización no cuenta con un sistema de Directorio Activo, que permita implementar controles óptimos para gestionar el acceso y el uso controlado de los recursos de la red de datos corporativa.</w:t>
       </w:r>
     </w:p>
@@ -859,6 +1110,7 @@
         </w:numPr>
       </w:pPr>
       <w:r>
+        <w:lastRenderedPageBreak/>
         <w:t>Pronostico.</w:t>
       </w:r>
     </w:p>
@@ -867,11 +1119,7 @@
         <w:t xml:space="preserve">Tatoo Adventure Gear </w:t>
       </w:r>
       <w:r>
-        <w:t xml:space="preserve">ha determinado como parte de su estrategia institucional la innovación dentro del área deportiva, optimizando su catálogo de servicios e invirtiendo en </w:t>
-      </w:r>
-      <w:r>
-        <w:lastRenderedPageBreak/>
-        <w:t xml:space="preserve">I+D, </w:t>
+        <w:t xml:space="preserve">ha determinado como parte de su estrategia institucional la innovación dentro del área deportiva, optimizando su catálogo de servicios e invirtiendo en I+D, </w:t>
       </w:r>
       <w:r>
         <w:t>debido a esta nueva estrategia es importante considerar como prioridad la seguridad</w:t>
@@ -888,8 +1136,6 @@
       <w:r>
         <w:t xml:space="preserve"> y sostenibilidad a la organización, si no se puede </w:t>
       </w:r>
-      <w:bookmarkStart w:id="0" w:name="_GoBack"/>
-      <w:bookmarkEnd w:id="0"/>
       <w:r>
         <w:t xml:space="preserve"> </w:t>
       </w:r>
@@ -919,6 +1165,7 @@
           <w:docPartUnique/>
         </w:docPartObj>
       </w:sdtPr>
+      <w:sdtEndPr/>
       <w:sdtContent>
         <w:p>
           <w:pPr>
@@ -1037,6 +1284,7 @@
         <w:showingPlcHdr/>
         <w15:appearance w15:val="hidden"/>
       </w:sdtPr>
+      <w:sdtEndPr/>
       <w:sdtContent>
         <w:p>
           <w:pPr>
@@ -1244,6 +1492,7 @@
         <w15:appearance w15:val="hidden"/>
         <w:text/>
       </w:sdtPr>
+      <w:sdtEndPr/>
       <w:sdtContent>
         <w:p>
           <w:pPr>
@@ -1298,6 +1547,7 @@
             <w:showingPlcHdr/>
             <w15:appearance w15:val="hidden"/>
           </w:sdtPr>
+          <w:sdtEndPr/>
           <w:sdtContent>
             <w:tc>
               <w:tcPr>
@@ -1335,6 +1585,7 @@
             <w:showingPlcHdr/>
             <w15:appearance w15:val="hidden"/>
           </w:sdtPr>
+          <w:sdtEndPr/>
           <w:sdtContent>
             <w:tc>
               <w:tcPr>
@@ -1372,6 +1623,7 @@
             <w:showingPlcHdr/>
             <w15:appearance w15:val="hidden"/>
           </w:sdtPr>
+          <w:sdtEndPr/>
           <w:sdtContent>
             <w:tc>
               <w:tcPr>
@@ -1409,6 +1661,7 @@
             <w:showingPlcHdr/>
             <w15:appearance w15:val="hidden"/>
           </w:sdtPr>
+          <w:sdtEndPr/>
           <w:sdtContent>
             <w:tc>
               <w:tcPr>
@@ -1446,6 +1699,7 @@
             <w:showingPlcHdr/>
             <w15:appearance w15:val="hidden"/>
           </w:sdtPr>
+          <w:sdtEndPr/>
           <w:sdtContent>
             <w:tc>
               <w:tcPr>
@@ -1485,6 +1739,7 @@
             <w:showingPlcHdr/>
             <w15:appearance w15:val="hidden"/>
           </w:sdtPr>
+          <w:sdtEndPr/>
           <w:sdtContent>
             <w:tc>
               <w:tcPr>
@@ -1522,6 +1777,7 @@
             <w:showingPlcHdr/>
             <w15:appearance w15:val="hidden"/>
           </w:sdtPr>
+          <w:sdtEndPr/>
           <w:sdtContent>
             <w:tc>
               <w:tcPr>
@@ -1559,6 +1815,7 @@
             <w:showingPlcHdr/>
             <w15:appearance w15:val="hidden"/>
           </w:sdtPr>
+          <w:sdtEndPr/>
           <w:sdtContent>
             <w:tc>
               <w:tcPr>
@@ -1596,6 +1853,7 @@
             <w:showingPlcHdr/>
             <w15:appearance w15:val="hidden"/>
           </w:sdtPr>
+          <w:sdtEndPr/>
           <w:sdtContent>
             <w:tc>
               <w:tcPr>
@@ -1633,6 +1891,7 @@
             <w:showingPlcHdr/>
             <w15:appearance w15:val="hidden"/>
           </w:sdtPr>
+          <w:sdtEndPr/>
           <w:sdtContent>
             <w:tc>
               <w:tcPr>
@@ -1672,6 +1931,7 @@
             <w:showingPlcHdr/>
             <w15:appearance w15:val="hidden"/>
           </w:sdtPr>
+          <w:sdtEndPr/>
           <w:sdtContent>
             <w:tc>
               <w:tcPr>
@@ -1709,6 +1969,7 @@
             <w:showingPlcHdr/>
             <w15:appearance w15:val="hidden"/>
           </w:sdtPr>
+          <w:sdtEndPr/>
           <w:sdtContent>
             <w:tc>
               <w:tcPr>
@@ -1746,6 +2007,7 @@
             <w:showingPlcHdr/>
             <w15:appearance w15:val="hidden"/>
           </w:sdtPr>
+          <w:sdtEndPr/>
           <w:sdtContent>
             <w:tc>
               <w:tcPr>
@@ -1783,6 +2045,7 @@
             <w:showingPlcHdr/>
             <w15:appearance w15:val="hidden"/>
           </w:sdtPr>
+          <w:sdtEndPr/>
           <w:sdtContent>
             <w:tc>
               <w:tcPr>
@@ -1820,6 +2083,7 @@
             <w:showingPlcHdr/>
             <w15:appearance w15:val="hidden"/>
           </w:sdtPr>
+          <w:sdtEndPr/>
           <w:sdtContent>
             <w:tc>
               <w:tcPr>
@@ -1859,6 +2123,7 @@
             <w:showingPlcHdr/>
             <w15:appearance w15:val="hidden"/>
           </w:sdtPr>
+          <w:sdtEndPr/>
           <w:sdtContent>
             <w:tc>
               <w:tcPr>
@@ -1896,6 +2161,7 @@
             <w:showingPlcHdr/>
             <w15:appearance w15:val="hidden"/>
           </w:sdtPr>
+          <w:sdtEndPr/>
           <w:sdtContent>
             <w:tc>
               <w:tcPr>
@@ -1933,6 +2199,7 @@
             <w:showingPlcHdr/>
             <w15:appearance w15:val="hidden"/>
           </w:sdtPr>
+          <w:sdtEndPr/>
           <w:sdtContent>
             <w:tc>
               <w:tcPr>
@@ -1970,6 +2237,7 @@
             <w:showingPlcHdr/>
             <w15:appearance w15:val="hidden"/>
           </w:sdtPr>
+          <w:sdtEndPr/>
           <w:sdtContent>
             <w:tc>
               <w:tcPr>
@@ -2007,6 +2275,7 @@
             <w:showingPlcHdr/>
             <w15:appearance w15:val="hidden"/>
           </w:sdtPr>
+          <w:sdtEndPr/>
           <w:sdtContent>
             <w:tc>
               <w:tcPr>
@@ -2046,6 +2315,7 @@
             <w:showingPlcHdr/>
             <w15:appearance w15:val="hidden"/>
           </w:sdtPr>
+          <w:sdtEndPr/>
           <w:sdtContent>
             <w:tc>
               <w:tcPr>
@@ -2083,6 +2353,7 @@
             <w:showingPlcHdr/>
             <w15:appearance w15:val="hidden"/>
           </w:sdtPr>
+          <w:sdtEndPr/>
           <w:sdtContent>
             <w:tc>
               <w:tcPr>
@@ -2120,6 +2391,7 @@
             <w:showingPlcHdr/>
             <w15:appearance w15:val="hidden"/>
           </w:sdtPr>
+          <w:sdtEndPr/>
           <w:sdtContent>
             <w:tc>
               <w:tcPr>
@@ -2157,6 +2429,7 @@
             <w:showingPlcHdr/>
             <w15:appearance w15:val="hidden"/>
           </w:sdtPr>
+          <w:sdtEndPr/>
           <w:sdtContent>
             <w:tc>
               <w:tcPr>
@@ -2194,6 +2467,7 @@
             <w:showingPlcHdr/>
             <w15:appearance w15:val="hidden"/>
           </w:sdtPr>
+          <w:sdtEndPr/>
           <w:sdtContent>
             <w:tc>
               <w:tcPr>
@@ -2233,6 +2507,7 @@
             <w:showingPlcHdr/>
             <w15:appearance w15:val="hidden"/>
           </w:sdtPr>
+          <w:sdtEndPr/>
           <w:sdtContent>
             <w:tc>
               <w:tcPr>
@@ -2270,6 +2545,7 @@
             <w:showingPlcHdr/>
             <w15:appearance w15:val="hidden"/>
           </w:sdtPr>
+          <w:sdtEndPr/>
           <w:sdtContent>
             <w:tc>
               <w:tcPr>
@@ -2307,6 +2583,7 @@
             <w:showingPlcHdr/>
             <w15:appearance w15:val="hidden"/>
           </w:sdtPr>
+          <w:sdtEndPr/>
           <w:sdtContent>
             <w:tc>
               <w:tcPr>
@@ -2344,6 +2621,7 @@
             <w:showingPlcHdr/>
             <w15:appearance w15:val="hidden"/>
           </w:sdtPr>
+          <w:sdtEndPr/>
           <w:sdtContent>
             <w:tc>
               <w:tcPr>
@@ -2381,6 +2659,7 @@
             <w:showingPlcHdr/>
             <w15:appearance w15:val="hidden"/>
           </w:sdtPr>
+          <w:sdtEndPr/>
           <w:sdtContent>
             <w:tc>
               <w:tcPr>
@@ -2420,6 +2699,7 @@
             <w:showingPlcHdr/>
             <w15:appearance w15:val="hidden"/>
           </w:sdtPr>
+          <w:sdtEndPr/>
           <w:sdtContent>
             <w:tc>
               <w:tcPr>
@@ -2457,6 +2737,7 @@
             <w:showingPlcHdr/>
             <w15:appearance w15:val="hidden"/>
           </w:sdtPr>
+          <w:sdtEndPr/>
           <w:sdtContent>
             <w:tc>
               <w:tcPr>
@@ -2494,6 +2775,7 @@
             <w:showingPlcHdr/>
             <w15:appearance w15:val="hidden"/>
           </w:sdtPr>
+          <w:sdtEndPr/>
           <w:sdtContent>
             <w:tc>
               <w:tcPr>
@@ -2531,6 +2813,7 @@
             <w:showingPlcHdr/>
             <w15:appearance w15:val="hidden"/>
           </w:sdtPr>
+          <w:sdtEndPr/>
           <w:sdtContent>
             <w:tc>
               <w:tcPr>
@@ -2568,6 +2851,7 @@
             <w:showingPlcHdr/>
             <w15:appearance w15:val="hidden"/>
           </w:sdtPr>
+          <w:sdtEndPr/>
           <w:sdtContent>
             <w:tc>
               <w:tcPr>
@@ -2629,6 +2913,7 @@
           <w:showingPlcHdr/>
           <w15:appearance w15:val="hidden"/>
         </w:sdtPr>
+        <w:sdtEndPr/>
         <w:sdtContent>
           <w:r>
             <w:rPr>
@@ -2753,6 +3038,7 @@
         <w:showingPlcHdr/>
         <w15:appearance w15:val="hidden"/>
       </w:sdtPr>
+      <w:sdtEndPr/>
       <w:sdtContent>
         <w:p>
           <w:pPr>
@@ -2791,7 +3077,7 @@
             <wp:cNvGraphicFramePr/>
             <a:graphic xmlns:a="http://schemas.openxmlformats.org/drawingml/2006/main">
               <a:graphicData uri="http://schemas.openxmlformats.org/drawingml/2006/chart">
-                <c:chart xmlns:c="http://schemas.openxmlformats.org/drawingml/2006/chart" xmlns:r="http://schemas.openxmlformats.org/officeDocument/2006/relationships" r:id="rId9"/>
+                <c:chart xmlns:c="http://schemas.openxmlformats.org/drawingml/2006/chart" xmlns:r="http://schemas.openxmlformats.org/officeDocument/2006/relationships" r:id="rId15"/>
               </a:graphicData>
             </a:graphic>
           </wp:inline>
@@ -2836,6 +3122,7 @@
           <w15:appearance w15:val="hidden"/>
           <w:text/>
         </w:sdtPr>
+        <w:sdtEndPr/>
         <w:sdtContent>
           <w:r>
             <w:rPr>
@@ -2906,15 +3193,15 @@
       </w:r>
     </w:p>
     <w:sectPr>
-      <w:headerReference w:type="default" r:id="rId10"/>
-      <w:headerReference w:type="first" r:id="rId11"/>
+      <w:headerReference w:type="default" r:id="rId16"/>
+      <w:headerReference w:type="first" r:id="rId17"/>
       <w:footnotePr>
         <w:pos w:val="beneathText"/>
       </w:footnotePr>
       <w:pgSz w:w="11906" w:h="16838" w:code="9"/>
       <w:pgMar w:top="1440" w:right="1440" w:bottom="1440" w:left="1440" w:header="720" w:footer="720" w:gutter="0"/>
+      <w:pgNumType w:start="1"/>
       <w:cols w:space="720"/>
-      <w:titlePg/>
       <w:docGrid w:linePitch="360"/>
     </w:sectPr>
   </w:body>
@@ -2946,6 +3233,26 @@
     <w:p/>
   </w:endnote>
 </w:endnotes>
+</file>
+
+<file path=word/footer1.xml><?xml version="1.0" encoding="utf-8"?>
+<w:ftr xmlns:wpc="http://schemas.microsoft.com/office/word/2010/wordprocessingCanvas" xmlns:cx="http://schemas.microsoft.com/office/drawing/2014/chartex" xmlns:mc="http://schemas.openxmlformats.org/markup-compatibility/2006" xmlns:o="urn:schemas-microsoft-com:office:office" xmlns:r="http://schemas.openxmlformats.org/officeDocument/2006/relationships" xmlns:m="http://schemas.openxmlformats.org/officeDocument/2006/math" xmlns:v="urn:schemas-microsoft-com:vml" xmlns:wp14="http://schemas.microsoft.com/office/word/2010/wordprocessingDrawing" xmlns:wp="http://schemas.openxmlformats.org/drawingml/2006/wordprocessingDrawing" xmlns:w10="urn:schemas-microsoft-com:office:word" xmlns:w="http://schemas.openxmlformats.org/wordprocessingml/2006/main" xmlns:w14="http://schemas.microsoft.com/office/word/2010/wordml" xmlns:w15="http://schemas.microsoft.com/office/word/2012/wordml" xmlns:w16se="http://schemas.microsoft.com/office/word/2015/wordml/symex" xmlns:wpg="http://schemas.microsoft.com/office/word/2010/wordprocessingGroup" xmlns:wpi="http://schemas.microsoft.com/office/word/2010/wordprocessingInk" xmlns:wne="http://schemas.microsoft.com/office/word/2006/wordml" xmlns:wps="http://schemas.microsoft.com/office/word/2010/wordprocessingShape" mc:Ignorable="w14 w15 w16se wp14">
+  <w:p>
+    <w:pPr>
+      <w:pStyle w:val="Piedepgina"/>
+    </w:pPr>
+  </w:p>
+</w:ftr>
+</file>
+
+<file path=word/footer2.xml><?xml version="1.0" encoding="utf-8"?>
+<w:ftr xmlns:wpc="http://schemas.microsoft.com/office/word/2010/wordprocessingCanvas" xmlns:cx="http://schemas.microsoft.com/office/drawing/2014/chartex" xmlns:mc="http://schemas.openxmlformats.org/markup-compatibility/2006" xmlns:o="urn:schemas-microsoft-com:office:office" xmlns:r="http://schemas.openxmlformats.org/officeDocument/2006/relationships" xmlns:m="http://schemas.openxmlformats.org/officeDocument/2006/math" xmlns:v="urn:schemas-microsoft-com:vml" xmlns:wp14="http://schemas.microsoft.com/office/word/2010/wordprocessingDrawing" xmlns:wp="http://schemas.openxmlformats.org/drawingml/2006/wordprocessingDrawing" xmlns:w10="urn:schemas-microsoft-com:office:word" xmlns:w="http://schemas.openxmlformats.org/wordprocessingml/2006/main" xmlns:w14="http://schemas.microsoft.com/office/word/2010/wordml" xmlns:w15="http://schemas.microsoft.com/office/word/2012/wordml" xmlns:w16se="http://schemas.microsoft.com/office/word/2015/wordml/symex" xmlns:wpg="http://schemas.microsoft.com/office/word/2010/wordprocessingGroup" xmlns:wpi="http://schemas.microsoft.com/office/word/2010/wordprocessingInk" xmlns:wne="http://schemas.microsoft.com/office/word/2006/wordml" xmlns:wps="http://schemas.microsoft.com/office/word/2010/wordprocessingShape" mc:Ignorable="w14 w15 w16se wp14">
+  <w:p>
+    <w:pPr>
+      <w:pStyle w:val="Piedepgina"/>
+    </w:pPr>
+  </w:p>
+</w:ftr>
 </file>
 
 <file path=word/footnotes.xml><?xml version="1.0" encoding="utf-8"?>
@@ -2995,6 +3302,98 @@
         <w:id w:val="12739865"/>
         <w:placeholder>
           <w:docPart w:val="0B9D7195F84B4D59AD29B683DAFBC2DC"/>
+        </w:placeholder>
+        <w:dataBinding w:prefixMappings="xmlns:ns0='http://schemas.microsoft.com/office/2006/coverPageProps' " w:xpath="/ns0:CoverPageProperties[1]/ns0:Abstract[1]" w:storeItemID="{55AF091B-3C7A-41E3-B477-F2FDAA23CFDA}"/>
+        <w15:appearance w15:val="hidden"/>
+        <w:text/>
+      </w:sdtPr>
+      <w:sdtEndPr>
+        <w:rPr>
+          <w:rStyle w:val="Textoennegrita"/>
+        </w:rPr>
+      </w:sdtEndPr>
+      <w:sdtContent>
+        <w:r>
+          <w:rPr>
+            <w:rStyle w:val="Textoennegrita"/>
+            <w:noProof/>
+          </w:rPr>
+          <w:t>Implementacion de un CDM para la Empresa Tatoo Adventure Gear</w:t>
+        </w:r>
+      </w:sdtContent>
+    </w:sdt>
+    <w:r>
+      <w:rPr>
+        <w:rStyle w:val="Textoennegrita"/>
+        <w:noProof/>
+        <w:lang w:bidi="es-ES"/>
+      </w:rPr>
+      <w:ptab w:relativeTo="margin" w:alignment="right" w:leader="none"/>
+    </w:r>
+    <w:r>
+      <w:rPr>
+        <w:rStyle w:val="Textoennegrita"/>
+        <w:noProof/>
+        <w:lang w:bidi="es-ES"/>
+      </w:rPr>
+      <w:fldChar w:fldCharType="begin"/>
+    </w:r>
+    <w:r>
+      <w:rPr>
+        <w:rStyle w:val="Textoennegrita"/>
+        <w:noProof/>
+        <w:lang w:bidi="es-ES"/>
+      </w:rPr>
+      <w:instrText xml:space="preserve"> PAGE   \* MERGEFORMAT </w:instrText>
+    </w:r>
+    <w:r>
+      <w:rPr>
+        <w:rStyle w:val="Textoennegrita"/>
+        <w:noProof/>
+        <w:lang w:bidi="es-ES"/>
+      </w:rPr>
+      <w:fldChar w:fldCharType="separate"/>
+    </w:r>
+    <w:r>
+      <w:rPr>
+        <w:rStyle w:val="Textoennegrita"/>
+        <w:noProof/>
+        <w:lang w:bidi="es-ES"/>
+      </w:rPr>
+      <w:t>3</w:t>
+    </w:r>
+    <w:r>
+      <w:rPr>
+        <w:rStyle w:val="Textoennegrita"/>
+        <w:noProof/>
+        <w:lang w:bidi="es-ES"/>
+      </w:rPr>
+      <w:fldChar w:fldCharType="end"/>
+    </w:r>
+  </w:p>
+</w:hdr>
+</file>
+
+<file path=word/header2.xml><?xml version="1.0" encoding="utf-8"?>
+<w:hdr xmlns:wpc="http://schemas.microsoft.com/office/word/2010/wordprocessingCanvas" xmlns:cx="http://schemas.microsoft.com/office/drawing/2014/chartex" xmlns:mc="http://schemas.openxmlformats.org/markup-compatibility/2006" xmlns:o="urn:schemas-microsoft-com:office:office" xmlns:r="http://schemas.openxmlformats.org/officeDocument/2006/relationships" xmlns:m="http://schemas.openxmlformats.org/officeDocument/2006/math" xmlns:v="urn:schemas-microsoft-com:vml" xmlns:wp14="http://schemas.microsoft.com/office/word/2010/wordprocessingDrawing" xmlns:wp="http://schemas.openxmlformats.org/drawingml/2006/wordprocessingDrawing" xmlns:w10="urn:schemas-microsoft-com:office:word" xmlns:w="http://schemas.openxmlformats.org/wordprocessingml/2006/main" xmlns:w14="http://schemas.microsoft.com/office/word/2010/wordml" xmlns:w15="http://schemas.microsoft.com/office/word/2012/wordml" xmlns:w16se="http://schemas.microsoft.com/office/word/2015/wordml/symex" xmlns:wpg="http://schemas.microsoft.com/office/word/2010/wordprocessingGroup" xmlns:wpi="http://schemas.microsoft.com/office/word/2010/wordprocessingInk" xmlns:wne="http://schemas.microsoft.com/office/word/2006/wordml" xmlns:wps="http://schemas.microsoft.com/office/word/2010/wordprocessingShape" mc:Ignorable="w14 w15 w16se wp14">
+  <w:p>
+    <w:pPr>
+      <w:pStyle w:val="Encabezado"/>
+      <w:rPr>
+        <w:noProof/>
+      </w:rPr>
+    </w:pPr>
+    <w:sdt>
+      <w:sdtPr>
+        <w:rPr>
+          <w:rStyle w:val="Textoennegrita"/>
+          <w:noProof/>
+        </w:rPr>
+        <w:alias w:val="Encabezado"/>
+        <w:tag w:val=""/>
+        <w:id w:val="1469701606"/>
+        <w:placeholder>
+          <w:docPart w:val="E713826FFD484700B6192AA010366A11"/>
         </w:placeholder>
         <w:dataBinding w:prefixMappings="xmlns:ns0='http://schemas.microsoft.com/office/2006/coverPageProps' " w:xpath="/ns0:CoverPageProperties[1]/ns0:Abstract[1]" w:storeItemID="{55AF091B-3C7A-41E3-B477-F2FDAA23CFDA}"/>
         <w15:appearance w15:val="hidden"/>
@@ -3048,7 +3447,7 @@
         <w:noProof/>
         <w:lang w:bidi="es-ES"/>
       </w:rPr>
-      <w:t>5</w:t>
+      <w:t>3</w:t>
     </w:r>
     <w:r>
       <w:rPr>
@@ -3062,7 +3461,108 @@
 </w:hdr>
 </file>
 
-<file path=word/header2.xml><?xml version="1.0" encoding="utf-8"?>
+<file path=word/header3.xml><?xml version="1.0" encoding="utf-8"?>
+<w:hdr xmlns:wpc="http://schemas.microsoft.com/office/word/2010/wordprocessingCanvas" xmlns:cx="http://schemas.microsoft.com/office/drawing/2014/chartex" xmlns:mc="http://schemas.openxmlformats.org/markup-compatibility/2006" xmlns:o="urn:schemas-microsoft-com:office:office" xmlns:r="http://schemas.openxmlformats.org/officeDocument/2006/relationships" xmlns:m="http://schemas.openxmlformats.org/officeDocument/2006/math" xmlns:v="urn:schemas-microsoft-com:vml" xmlns:wp14="http://schemas.microsoft.com/office/word/2010/wordprocessingDrawing" xmlns:wp="http://schemas.openxmlformats.org/drawingml/2006/wordprocessingDrawing" xmlns:w10="urn:schemas-microsoft-com:office:word" xmlns:w="http://schemas.openxmlformats.org/wordprocessingml/2006/main" xmlns:w14="http://schemas.microsoft.com/office/word/2010/wordml" xmlns:w15="http://schemas.microsoft.com/office/word/2012/wordml" xmlns:w16se="http://schemas.microsoft.com/office/word/2015/wordml/symex" xmlns:wpg="http://schemas.microsoft.com/office/word/2010/wordprocessingGroup" xmlns:wpi="http://schemas.microsoft.com/office/word/2010/wordprocessingInk" xmlns:wne="http://schemas.microsoft.com/office/word/2006/wordml" xmlns:wps="http://schemas.microsoft.com/office/word/2010/wordprocessingShape" mc:Ignorable="w14 w15 w16se wp14">
+  <w:p>
+    <w:pPr>
+      <w:pStyle w:val="Encabezado"/>
+      <w:rPr>
+        <w:rStyle w:val="Textoennegrita"/>
+        <w:caps w:val="0"/>
+      </w:rPr>
+    </w:pPr>
+  </w:p>
+</w:hdr>
+</file>
+
+<file path=word/header4.xml><?xml version="1.0" encoding="utf-8"?>
+<w:hdr xmlns:wpc="http://schemas.microsoft.com/office/word/2010/wordprocessingCanvas" xmlns:cx="http://schemas.microsoft.com/office/drawing/2014/chartex" xmlns:mc="http://schemas.openxmlformats.org/markup-compatibility/2006" xmlns:o="urn:schemas-microsoft-com:office:office" xmlns:r="http://schemas.openxmlformats.org/officeDocument/2006/relationships" xmlns:m="http://schemas.openxmlformats.org/officeDocument/2006/math" xmlns:v="urn:schemas-microsoft-com:vml" xmlns:wp14="http://schemas.microsoft.com/office/word/2010/wordprocessingDrawing" xmlns:wp="http://schemas.openxmlformats.org/drawingml/2006/wordprocessingDrawing" xmlns:w10="urn:schemas-microsoft-com:office:word" xmlns:w="http://schemas.openxmlformats.org/wordprocessingml/2006/main" xmlns:w14="http://schemas.microsoft.com/office/word/2010/wordml" xmlns:w15="http://schemas.microsoft.com/office/word/2012/wordml" xmlns:w16se="http://schemas.microsoft.com/office/word/2015/wordml/symex" xmlns:wpg="http://schemas.microsoft.com/office/word/2010/wordprocessingGroup" xmlns:wpi="http://schemas.microsoft.com/office/word/2010/wordprocessingInk" xmlns:wne="http://schemas.microsoft.com/office/word/2006/wordml" xmlns:wps="http://schemas.microsoft.com/office/word/2010/wordprocessingShape" mc:Ignorable="w14 w15 w16se wp14">
+  <w:p>
+    <w:pPr>
+      <w:pStyle w:val="Encabezado"/>
+      <w:rPr>
+        <w:noProof/>
+      </w:rPr>
+    </w:pPr>
+    <w:sdt>
+      <w:sdtPr>
+        <w:rPr>
+          <w:rStyle w:val="Textoennegrita"/>
+          <w:noProof/>
+        </w:rPr>
+        <w:alias w:val="Encabezado"/>
+        <w:tag w:val=""/>
+        <w:id w:val="1768888480"/>
+        <w:placeholder>
+          <w:docPart w:val="F45878E18FDD4BF89AF989B4E858BD88"/>
+        </w:placeholder>
+        <w:dataBinding w:prefixMappings="xmlns:ns0='http://schemas.microsoft.com/office/2006/coverPageProps' " w:xpath="/ns0:CoverPageProperties[1]/ns0:Abstract[1]" w:storeItemID="{55AF091B-3C7A-41E3-B477-F2FDAA23CFDA}"/>
+        <w15:appearance w15:val="hidden"/>
+        <w:text/>
+      </w:sdtPr>
+      <w:sdtContent>
+        <w:r>
+          <w:rPr>
+            <w:rStyle w:val="Textoennegrita"/>
+            <w:noProof/>
+          </w:rPr>
+          <w:t>Implementacion de un CDM para la Empresa Tatoo Adventure Gear</w:t>
+        </w:r>
+      </w:sdtContent>
+    </w:sdt>
+    <w:r>
+      <w:rPr>
+        <w:rStyle w:val="Textoennegrita"/>
+        <w:noProof/>
+        <w:lang w:bidi="es-ES"/>
+      </w:rPr>
+      <w:ptab w:relativeTo="margin" w:alignment="right" w:leader="none"/>
+    </w:r>
+    <w:r>
+      <w:rPr>
+        <w:rStyle w:val="Textoennegrita"/>
+        <w:noProof/>
+        <w:lang w:bidi="es-ES"/>
+      </w:rPr>
+      <w:fldChar w:fldCharType="begin"/>
+    </w:r>
+    <w:r>
+      <w:rPr>
+        <w:rStyle w:val="Textoennegrita"/>
+        <w:noProof/>
+        <w:lang w:bidi="es-ES"/>
+      </w:rPr>
+      <w:instrText xml:space="preserve"> PAGE   \* MERGEFORMAT </w:instrText>
+    </w:r>
+    <w:r>
+      <w:rPr>
+        <w:rStyle w:val="Textoennegrita"/>
+        <w:noProof/>
+        <w:lang w:bidi="es-ES"/>
+      </w:rPr>
+      <w:fldChar w:fldCharType="separate"/>
+    </w:r>
+    <w:r>
+      <w:rPr>
+        <w:rStyle w:val="Textoennegrita"/>
+        <w:noProof/>
+        <w:lang w:bidi="es-ES"/>
+      </w:rPr>
+      <w:t>4</w:t>
+    </w:r>
+    <w:r>
+      <w:rPr>
+        <w:rStyle w:val="Textoennegrita"/>
+        <w:noProof/>
+        <w:lang w:bidi="es-ES"/>
+      </w:rPr>
+      <w:fldChar w:fldCharType="end"/>
+    </w:r>
+  </w:p>
+</w:hdr>
+</file>
+
+<file path=word/header5.xml><?xml version="1.0" encoding="utf-8"?>
 <w:hdr xmlns:wpc="http://schemas.microsoft.com/office/word/2010/wordprocessingCanvas" xmlns:cx="http://schemas.microsoft.com/office/drawing/2014/chartex" xmlns:mc="http://schemas.openxmlformats.org/markup-compatibility/2006" xmlns:o="urn:schemas-microsoft-com:office:office" xmlns:r="http://schemas.openxmlformats.org/officeDocument/2006/relationships" xmlns:m="http://schemas.openxmlformats.org/officeDocument/2006/math" xmlns:v="urn:schemas-microsoft-com:vml" xmlns:wp14="http://schemas.microsoft.com/office/word/2010/wordprocessingDrawing" xmlns:wp="http://schemas.openxmlformats.org/drawingml/2006/wordprocessingDrawing" xmlns:w10="urn:schemas-microsoft-com:office:word" xmlns:w="http://schemas.openxmlformats.org/wordprocessingml/2006/main" xmlns:w14="http://schemas.microsoft.com/office/word/2010/wordml" xmlns:w15="http://schemas.microsoft.com/office/word/2012/wordml" xmlns:w16se="http://schemas.microsoft.com/office/word/2015/wordml/symex" xmlns:wpg="http://schemas.microsoft.com/office/word/2010/wordprocessingGroup" xmlns:wpi="http://schemas.microsoft.com/office/word/2010/wordprocessingInk" xmlns:wne="http://schemas.microsoft.com/office/word/2006/wordml" xmlns:wps="http://schemas.microsoft.com/office/word/2010/wordprocessingShape" mc:Ignorable="w14 w15 w16se wp14">
   <w:p>
     <w:pPr>
@@ -3126,7 +3626,7 @@
         <w:noProof/>
         <w:lang w:bidi="es-ES"/>
       </w:rPr>
-      <w:t>1</w:t>
+      <w:t>4</w:t>
     </w:r>
     <w:r>
       <w:rPr>
@@ -4748,7 +5248,8 @@
   <w:style w:type="paragraph" w:styleId="Sinespaciado">
     <w:name w:val="No Spacing"/>
     <w:aliases w:val="Sin sangría"/>
-    <w:uiPriority w:val="3"/>
+    <w:link w:val="SinespaciadoCar"/>
+    <w:uiPriority w:val="1"/>
     <w:qFormat/>
     <w:pPr>
       <w:ind w:firstLine="0"/>
@@ -6595,6 +7096,13 @@
       <w:ind w:firstLine="0"/>
       <w:jc w:val="center"/>
     </w:pPr>
+  </w:style>
+  <w:style w:type="character" w:customStyle="1" w:styleId="SinespaciadoCar">
+    <w:name w:val="Sin espaciado Car"/>
+    <w:basedOn w:val="Fuentedeprrafopredeter"/>
+    <w:link w:val="Sinespaciado"/>
+    <w:uiPriority w:val="1"/>
+    <w:rsid w:val="00E66501"/>
   </w:style>
 </w:styles>
 </file>
@@ -9043,6 +9551,66 @@
         </w:p>
       </w:docPartBody>
     </w:docPart>
+    <w:docPart>
+      <w:docPartPr>
+        <w:name w:val="F45878E18FDD4BF89AF989B4E858BD88"/>
+        <w:category>
+          <w:name w:val="General"/>
+          <w:gallery w:val="placeholder"/>
+        </w:category>
+        <w:types>
+          <w:type w:val="bbPlcHdr"/>
+        </w:types>
+        <w:behaviors>
+          <w:behavior w:val="content"/>
+        </w:behaviors>
+        <w:guid w:val="{EA60DD13-8F4F-4212-98D6-48E5B24111DF}"/>
+      </w:docPartPr>
+      <w:docPartBody>
+        <w:p>
+          <w:pPr>
+            <w:pStyle w:val="F45878E18FDD4BF89AF989B4E858BD88"/>
+          </w:pPr>
+          <w:r>
+            <w:rPr>
+              <w:noProof/>
+              <w:lang w:bidi="es-ES"/>
+            </w:rPr>
+            <w:t>Título de ilustraciones</w:t>
+          </w:r>
+        </w:p>
+      </w:docPartBody>
+    </w:docPart>
+    <w:docPart>
+      <w:docPartPr>
+        <w:name w:val="E713826FFD484700B6192AA010366A11"/>
+        <w:category>
+          <w:name w:val="General"/>
+          <w:gallery w:val="placeholder"/>
+        </w:category>
+        <w:types>
+          <w:type w:val="bbPlcHdr"/>
+        </w:types>
+        <w:behaviors>
+          <w:behavior w:val="content"/>
+        </w:behaviors>
+        <w:guid w:val="{4D76F6F6-154D-4F2E-BF03-54C63A6DCED3}"/>
+      </w:docPartPr>
+      <w:docPartBody>
+        <w:p>
+          <w:pPr>
+            <w:pStyle w:val="E713826FFD484700B6192AA010366A11"/>
+          </w:pPr>
+          <w:r>
+            <w:rPr>
+              <w:noProof/>
+              <w:lang w:bidi="es-ES"/>
+            </w:rPr>
+            <w:t>Título de ilustraciones</w:t>
+          </w:r>
+        </w:p>
+      </w:docPartBody>
+    </w:docPart>
   </w:docParts>
 </w:glossaryDocument>
 </file>
@@ -9061,7 +9629,7 @@
     <w:charset w:val="00"/>
     <w:family w:val="roman"/>
     <w:pitch w:val="variable"/>
-    <w:sig w:usb0="E0002EFF" w:usb1="C000785B" w:usb2="00000009" w:usb3="00000000" w:csb0="000001FF" w:csb1="00000000"/>
+    <w:sig w:usb0="E0002AFF" w:usb1="C0007843" w:usb2="00000009" w:usb3="00000000" w:csb0="000001FF" w:csb1="00000000"/>
   </w:font>
   <w:font w:name="Courier New">
     <w:panose1 w:val="02070309020205020404"/>
@@ -9112,14 +9680,14 @@
     <w:charset w:val="00"/>
     <w:family w:val="swiss"/>
     <w:pitch w:val="variable"/>
-    <w:sig w:usb0="E4002EFF" w:usb1="C000247B" w:usb2="00000009" w:usb3="00000000" w:csb0="000001FF" w:csb1="00000000"/>
+    <w:sig w:usb0="E0002AFF" w:usb1="4000ACFF" w:usb2="00000001" w:usb3="00000000" w:csb0="000001FF" w:csb1="00000000"/>
   </w:font>
   <w:font w:name="Calibri Light">
     <w:panose1 w:val="020F0302020204030204"/>
     <w:charset w:val="00"/>
     <w:family w:val="swiss"/>
     <w:pitch w:val="variable"/>
-    <w:sig w:usb0="E4002EFF" w:usb1="C000247B" w:usb2="00000009" w:usb3="00000000" w:csb0="000001FF" w:csb1="00000000"/>
+    <w:sig w:usb0="A0002AEF" w:usb1="4000207B" w:usb2="00000000" w:usb3="00000000" w:csb0="000001FF" w:csb1="00000000"/>
   </w:font>
 </w:fonts>
 </file>
@@ -9142,12 +9710,14 @@
     <w:rsidRoot w:val="004928CD"/>
     <w:rsid w:val="0014489B"/>
     <w:rsid w:val="00261072"/>
+    <w:rsid w:val="002D0E1F"/>
     <w:rsid w:val="003B72C8"/>
     <w:rsid w:val="004928CD"/>
     <w:rsid w:val="00876977"/>
     <w:rsid w:val="00A3761E"/>
     <w:rsid w:val="00AC7D1F"/>
     <w:rsid w:val="00AE6373"/>
+    <w:rsid w:val="00D40C8B"/>
   </w:rsids>
   <m:mathPr>
     <m:mathFont m:val="Cambria Math"/>
@@ -9793,6 +10363,34 @@
   <w:style w:type="paragraph" w:customStyle="1" w:styleId="6E2533D0BA264A59B55C562C067E8C7F">
     <w:name w:val="6E2533D0BA264A59B55C562C067E8C7F"/>
   </w:style>
+  <w:style w:type="paragraph" w:customStyle="1" w:styleId="57752116208A4A0B9797E26173AE4F9A">
+    <w:name w:val="57752116208A4A0B9797E26173AE4F9A"/>
+    <w:rsid w:val="002D0E1F"/>
+    <w:rPr>
+      <w:lang w:val="en-US" w:eastAsia="en-US"/>
+    </w:rPr>
+  </w:style>
+  <w:style w:type="paragraph" w:customStyle="1" w:styleId="AA9F762BF5784F7C9A8AE67727C6639F">
+    <w:name w:val="AA9F762BF5784F7C9A8AE67727C6639F"/>
+    <w:rsid w:val="002D0E1F"/>
+    <w:rPr>
+      <w:lang w:val="en-US" w:eastAsia="en-US"/>
+    </w:rPr>
+  </w:style>
+  <w:style w:type="paragraph" w:customStyle="1" w:styleId="F45878E18FDD4BF89AF989B4E858BD88">
+    <w:name w:val="F45878E18FDD4BF89AF989B4E858BD88"/>
+    <w:rsid w:val="002D0E1F"/>
+    <w:rPr>
+      <w:lang w:val="en-US" w:eastAsia="en-US"/>
+    </w:rPr>
+  </w:style>
+  <w:style w:type="paragraph" w:customStyle="1" w:styleId="E713826FFD484700B6192AA010366A11">
+    <w:name w:val="E713826FFD484700B6192AA010366A11"/>
+    <w:rsid w:val="002D0E1F"/>
+    <w:rPr>
+      <w:lang w:val="en-US" w:eastAsia="en-US"/>
+    </w:rPr>
+  </w:style>
 </w:styles>
 </file>
 
@@ -10071,7 +10669,7 @@
 </file>
 
 <file path=customXml/itemProps2.xml><?xml version="1.0" encoding="utf-8"?>
-<ds:datastoreItem xmlns:ds="http://schemas.openxmlformats.org/officeDocument/2006/customXml" ds:itemID="{BC2ABA6E-D86A-4B1B-9E6E-E262178C0CFB}">
+<ds:datastoreItem xmlns:ds="http://schemas.openxmlformats.org/officeDocument/2006/customXml" ds:itemID="{1FAF885B-85DB-46EE-88EE-E9A30F22369A}">
   <ds:schemaRefs>
     <ds:schemaRef ds:uri="http://schemas.openxmlformats.org/officeDocument/2006/bibliography"/>
   </ds:schemaRefs>

</xml_diff>

<commit_message>
aumento de datos de pronostico
</commit_message>
<xml_diff>
--- a/Tesis/PlanDeTesis.docx
+++ b/Tesis/PlanDeTesis.docx
@@ -12,7 +12,7 @@
       <w:r>
         <w:rPr>
           <w:noProof/>
-          <w:lang w:val="en-US"/>
+          <w:lang w:val="en-US" w:eastAsia="en-US"/>
         </w:rPr>
         <w:drawing>
           <wp:inline distT="0" distB="0" distL="0" distR="0" wp14:anchorId="26155C75" wp14:editId="1C88ADAD">
@@ -91,6 +91,7 @@
         <w:sdtPr>
           <w:rPr>
             <w:noProof/>
+            <w:lang w:val="es-EC"/>
           </w:rPr>
           <w:alias w:val="Título:"/>
           <w:tag w:val="Título:"/>
@@ -107,44 +108,9 @@
           <w:r>
             <w:rPr>
               <w:noProof/>
-            </w:rPr>
-            <w:t>I</w:t>
-          </w:r>
-          <w:r>
-            <w:rPr>
-              <w:noProof/>
-            </w:rPr>
-            <w:t xml:space="preserve">mplementación de </w:t>
-          </w:r>
-          <w:r>
-            <w:rPr>
-              <w:noProof/>
-            </w:rPr>
-            <w:t>un procedimiento de diagnostico continuo y mitigacion de riesgos para la</w:t>
-          </w:r>
-          <w:r>
-            <w:rPr>
-              <w:noProof/>
-            </w:rPr>
-            <w:t xml:space="preserve"> </w:t>
-          </w:r>
-          <w:r>
-            <w:rPr>
-              <w:noProof/>
-            </w:rPr>
-            <w:t>Empresa Tatoo Adventure Gear.</w:t>
-          </w:r>
-          <w:r>
-            <w:rPr>
-              <w:noProof/>
-            </w:rPr>
-            <w:br/>
-          </w:r>
-          <w:r>
-            <w:rPr>
-              <w:noProof/>
-            </w:rPr>
-            <w:br/>
+              <w:lang w:val="es-EC"/>
+            </w:rPr>
+            <w:t>Implementación de un procedimiento de diagnostico continuo y mitigacion de riesgos para la Empresa Tatoo Adventure Gear.</w:t>
           </w:r>
         </w:sdtContent>
       </w:sdt>
@@ -591,20 +557,6 @@
             </w:rPr>
             <w:t>Implementación de un procedimiento de diagnostico continuo y mitigacion de riesgos para la Empresa Tatoo Adventure Gear.</w:t>
           </w:r>
-          <w:r>
-            <w:rPr>
-              <w:noProof/>
-              <w:lang w:val="es-EC"/>
-            </w:rPr>
-            <w:br/>
-          </w:r>
-          <w:r>
-            <w:rPr>
-              <w:noProof/>
-              <w:lang w:val="es-EC"/>
-            </w:rPr>
-            <w:br/>
-          </w:r>
         </w:sdtContent>
       </w:sdt>
     </w:p>
@@ -737,7 +689,12 @@
         <w:t>El área de sistemas no cuenta con políticas de seguridad</w:t>
       </w:r>
       <w:r>
-        <w:t xml:space="preserve"> de la información</w:t>
+        <w:t xml:space="preserve"> de la </w:t>
+      </w:r>
+      <w:proofErr w:type="spellStart"/>
+      <w:proofErr w:type="gramStart"/>
+      <w:r>
+        <w:t>información</w:t>
       </w:r>
       <w:r>
         <w:t>,</w:t>
@@ -745,6 +702,8 @@
       <w:r>
         <w:t>el</w:t>
       </w:r>
+      <w:proofErr w:type="spellEnd"/>
+      <w:proofErr w:type="gramEnd"/>
       <w:r>
         <w:t xml:space="preserve"> área de desarrollo web, el área de desarrollo de ERP y Helpdesk cuentan con procedimientos, </w:t>
       </w:r>
@@ -766,11 +725,7 @@
         <w:t xml:space="preserve">Es menester que al crecer las empresas busquen facilidades para conocer, catalogar y planificar el manejo de sus activos tecnológicos, el manejo de contabilidad sobre los activos generalmente incluye información de la fecha de compra, importante para el manejo de devaluación, modelos y proveedores, relevante para las garantías y el código contable, </w:t>
       </w:r>
       <w:r>
-        <w:t xml:space="preserve">importante para el momento de realizar un levantamiento contable, sin embargo, ninguno estos datos ayudan al saber si estos activos están aportando al  cambio tecnológico, o si se están </w:t>
-      </w:r>
-      <w:r>
-        <w:lastRenderedPageBreak/>
-        <w:t>cumpliendo las normativas sobre el uso de licencias o si se está aprovechando al 100% l</w:t>
+        <w:t>importante para el momento de realizar un levantamiento contable, sin embargo, ninguno estos datos ayudan al saber si estos activos están aportando al  cambio tecnológico, o si se están cumpliendo las normativas sobre el uso de licencias o si se está aprovechando al 100% l</w:t>
       </w:r>
       <w:r>
         <w:t>os equipos que tiene la empresa</w:t>
@@ -781,6 +736,7 @@
     </w:p>
     <w:p>
       <w:r>
+        <w:lastRenderedPageBreak/>
         <w:t>Uno de las responsabilidades del equipo de H</w:t>
       </w:r>
       <w:r>
@@ -978,7 +934,6 @@
     </w:p>
     <w:p>
       <w:r>
-        <w:lastRenderedPageBreak/>
         <w:t xml:space="preserve">Se ha realizado una auditoria </w:t>
       </w:r>
       <w:r>
@@ -1012,6 +967,7 @@
         </w:numPr>
       </w:pPr>
       <w:r>
+        <w:lastRenderedPageBreak/>
         <w:t>La organización no cuenta con un sistema de Directorio Activo, que permita implementar controles óptimos para gestionar el acceso y el uso controlado de los recursos de la red de datos corporativa.</w:t>
       </w:r>
     </w:p>
@@ -1108,7 +1064,6 @@
         </w:numPr>
       </w:pPr>
       <w:r>
-        <w:lastRenderedPageBreak/>
         <w:t>Pronostico.</w:t>
       </w:r>
     </w:p>
@@ -1120,6 +1075,7 @@
         <w:t xml:space="preserve">ha determinado como parte de su estrategia institucional la innovación dentro del área deportiva, optimizando su catálogo de servicios e invirtiendo en </w:t>
       </w:r>
       <w:r>
+        <w:lastRenderedPageBreak/>
         <w:t>Innovación y desarrollo (</w:t>
       </w:r>
       <w:r>
@@ -1148,17 +1104,672 @@
       </w:r>
       <w:r>
         <w:t>la organización</w:t>
+      </w:r>
+      <w:r>
+        <w:t>.</w:t>
       </w:r>
     </w:p>
     <w:p>
-      <w:r>
-        <w:t>Ahora se necesita colocar un grupo de controles sin afectar la eficiencia, el grado de colaboración, utilidad, productividad o los fondos y recursos pertinentes, la alta directiva a determinado que desea una solución de seguridad informática, pero sin que el tiempo que se dedique a ello retrase los lanzamientos de Innovación y desarrollo, tampoco que consuma los recursos asignados a las principales prioridades de inovacion y que tampoco signifique incrementos en los costos, asi que se va a planear usar una herramienta que se adapte a esta necesidad inicial.</w:t>
+      <w:pPr>
+        <w:pStyle w:val="Descripcin"/>
+        <w:keepNext/>
+      </w:pPr>
+      <w:r>
+        <w:t xml:space="preserve">Tabla </w:t>
+      </w:r>
+      <w:fldSimple w:instr=" SEQ Tabla \* ARABIC ">
+        <w:r>
+          <w:rPr>
+            <w:noProof/>
+          </w:rPr>
+          <w:t>1</w:t>
+        </w:r>
+      </w:fldSimple>
+      <w:r>
+        <w:t>: Crecimiento de población institucional.</w:t>
+      </w:r>
+    </w:p>
+    <w:tbl>
+      <w:tblPr>
+        <w:tblStyle w:val="Tablanormal5"/>
+        <w:tblW w:w="0" w:type="auto"/>
+        <w:tblLook w:val="04A0" w:firstRow="1" w:lastRow="0" w:firstColumn="1" w:lastColumn="0" w:noHBand="0" w:noVBand="1"/>
+      </w:tblPr>
+      <w:tblGrid>
+        <w:gridCol w:w="3005"/>
+        <w:gridCol w:w="3005"/>
+        <w:gridCol w:w="3006"/>
+      </w:tblGrid>
+      <w:tr>
+        <w:trPr>
+          <w:cnfStyle w:val="100000000000" w:firstRow="1" w:lastRow="0" w:firstColumn="0" w:lastColumn="0" w:oddVBand="0" w:evenVBand="0" w:oddHBand="0" w:evenHBand="0" w:firstRowFirstColumn="0" w:firstRowLastColumn="0" w:lastRowFirstColumn="0" w:lastRowLastColumn="0"/>
+        </w:trPr>
+        <w:tc>
+          <w:tcPr>
+            <w:cnfStyle w:val="001000000100" w:firstRow="0" w:lastRow="0" w:firstColumn="1" w:lastColumn="0" w:oddVBand="0" w:evenVBand="0" w:oddHBand="0" w:evenHBand="0" w:firstRowFirstColumn="1" w:firstRowLastColumn="0" w:lastRowFirstColumn="0" w:lastRowLastColumn="0"/>
+            <w:tcW w:w="3005" w:type="dxa"/>
+          </w:tcPr>
+          <w:p>
+            <w:pPr>
+              <w:ind w:firstLine="0"/>
+              <w:rPr>
+                <w:lang w:val="es-EC"/>
+              </w:rPr>
+            </w:pPr>
+            <w:r>
+              <w:t>Año</w:t>
+            </w:r>
+          </w:p>
+        </w:tc>
+        <w:tc>
+          <w:tcPr>
+            <w:tcW w:w="3005" w:type="dxa"/>
+          </w:tcPr>
+          <w:p>
+            <w:pPr>
+              <w:ind w:firstLine="0"/>
+              <w:cnfStyle w:val="100000000000" w:firstRow="1" w:lastRow="0" w:firstColumn="0" w:lastColumn="0" w:oddVBand="0" w:evenVBand="0" w:oddHBand="0" w:evenHBand="0" w:firstRowFirstColumn="0" w:firstRowLastColumn="0" w:lastRowFirstColumn="0" w:lastRowLastColumn="0"/>
+            </w:pPr>
+            <w:r>
+              <w:t>Cantidad de ingresos de usuarios por año.</w:t>
+            </w:r>
+          </w:p>
+        </w:tc>
+        <w:tc>
+          <w:tcPr>
+            <w:tcW w:w="3006" w:type="dxa"/>
+          </w:tcPr>
+          <w:p>
+            <w:pPr>
+              <w:ind w:firstLine="0"/>
+              <w:cnfStyle w:val="100000000000" w:firstRow="1" w:lastRow="0" w:firstColumn="0" w:lastColumn="0" w:oddVBand="0" w:evenVBand="0" w:oddHBand="0" w:evenHBand="0" w:firstRowFirstColumn="0" w:firstRowLastColumn="0" w:lastRowFirstColumn="0" w:lastRowLastColumn="0"/>
+            </w:pPr>
+            <w:r>
+              <w:t>Crecimiento del personal al año.</w:t>
+            </w:r>
+          </w:p>
+        </w:tc>
+      </w:tr>
+      <w:tr>
+        <w:trPr>
+          <w:cnfStyle w:val="000000100000" w:firstRow="0" w:lastRow="0" w:firstColumn="0" w:lastColumn="0" w:oddVBand="0" w:evenVBand="0" w:oddHBand="1" w:evenHBand="0" w:firstRowFirstColumn="0" w:firstRowLastColumn="0" w:lastRowFirstColumn="0" w:lastRowLastColumn="0"/>
+        </w:trPr>
+        <w:tc>
+          <w:tcPr>
+            <w:cnfStyle w:val="001000000000" w:firstRow="0" w:lastRow="0" w:firstColumn="1" w:lastColumn="0" w:oddVBand="0" w:evenVBand="0" w:oddHBand="0" w:evenHBand="0" w:firstRowFirstColumn="0" w:firstRowLastColumn="0" w:lastRowFirstColumn="0" w:lastRowLastColumn="0"/>
+            <w:tcW w:w="3005" w:type="dxa"/>
+          </w:tcPr>
+          <w:p>
+            <w:pPr>
+              <w:ind w:firstLine="0"/>
+            </w:pPr>
+            <w:r>
+              <w:t>2015</w:t>
+            </w:r>
+          </w:p>
+        </w:tc>
+        <w:tc>
+          <w:tcPr>
+            <w:tcW w:w="3005" w:type="dxa"/>
+          </w:tcPr>
+          <w:p>
+            <w:pPr>
+              <w:ind w:firstLine="0"/>
+              <w:cnfStyle w:val="000000100000" w:firstRow="0" w:lastRow="0" w:firstColumn="0" w:lastColumn="0" w:oddVBand="0" w:evenVBand="0" w:oddHBand="1" w:evenHBand="0" w:firstRowFirstColumn="0" w:firstRowLastColumn="0" w:lastRowFirstColumn="0" w:lastRowLastColumn="0"/>
+            </w:pPr>
+            <w:r>
+              <w:t>3</w:t>
+            </w:r>
+          </w:p>
+        </w:tc>
+        <w:tc>
+          <w:tcPr>
+            <w:tcW w:w="3006" w:type="dxa"/>
+          </w:tcPr>
+          <w:p>
+            <w:pPr>
+              <w:ind w:firstLine="0"/>
+              <w:cnfStyle w:val="000000100000" w:firstRow="0" w:lastRow="0" w:firstColumn="0" w:lastColumn="0" w:oddVBand="0" w:evenVBand="0" w:oddHBand="1" w:evenHBand="0" w:firstRowFirstColumn="0" w:firstRowLastColumn="0" w:lastRowFirstColumn="0" w:lastRowLastColumn="0"/>
+            </w:pPr>
+            <w:r>
+              <w:t>30</w:t>
+            </w:r>
+          </w:p>
+        </w:tc>
+      </w:tr>
+      <w:tr>
+        <w:tc>
+          <w:tcPr>
+            <w:cnfStyle w:val="001000000000" w:firstRow="0" w:lastRow="0" w:firstColumn="1" w:lastColumn="0" w:oddVBand="0" w:evenVBand="0" w:oddHBand="0" w:evenHBand="0" w:firstRowFirstColumn="0" w:firstRowLastColumn="0" w:lastRowFirstColumn="0" w:lastRowLastColumn="0"/>
+            <w:tcW w:w="3005" w:type="dxa"/>
+          </w:tcPr>
+          <w:p>
+            <w:pPr>
+              <w:ind w:firstLine="0"/>
+            </w:pPr>
+            <w:r>
+              <w:t>2016</w:t>
+            </w:r>
+          </w:p>
+        </w:tc>
+        <w:tc>
+          <w:tcPr>
+            <w:tcW w:w="3005" w:type="dxa"/>
+          </w:tcPr>
+          <w:p>
+            <w:pPr>
+              <w:ind w:firstLine="0"/>
+              <w:cnfStyle w:val="000000000000" w:firstRow="0" w:lastRow="0" w:firstColumn="0" w:lastColumn="0" w:oddVBand="0" w:evenVBand="0" w:oddHBand="0" w:evenHBand="0" w:firstRowFirstColumn="0" w:firstRowLastColumn="0" w:lastRowFirstColumn="0" w:lastRowLastColumn="0"/>
+            </w:pPr>
+            <w:r>
+              <w:t>2</w:t>
+            </w:r>
+          </w:p>
+        </w:tc>
+        <w:tc>
+          <w:tcPr>
+            <w:tcW w:w="3006" w:type="dxa"/>
+          </w:tcPr>
+          <w:p>
+            <w:pPr>
+              <w:ind w:firstLine="0"/>
+              <w:cnfStyle w:val="000000000000" w:firstRow="0" w:lastRow="0" w:firstColumn="0" w:lastColumn="0" w:oddVBand="0" w:evenVBand="0" w:oddHBand="0" w:evenHBand="0" w:firstRowFirstColumn="0" w:firstRowLastColumn="0" w:lastRowFirstColumn="0" w:lastRowLastColumn="0"/>
+            </w:pPr>
+            <w:r>
+              <w:t>32</w:t>
+            </w:r>
+          </w:p>
+        </w:tc>
+      </w:tr>
+      <w:tr>
+        <w:trPr>
+          <w:cnfStyle w:val="000000100000" w:firstRow="0" w:lastRow="0" w:firstColumn="0" w:lastColumn="0" w:oddVBand="0" w:evenVBand="0" w:oddHBand="1" w:evenHBand="0" w:firstRowFirstColumn="0" w:firstRowLastColumn="0" w:lastRowFirstColumn="0" w:lastRowLastColumn="0"/>
+        </w:trPr>
+        <w:tc>
+          <w:tcPr>
+            <w:cnfStyle w:val="001000000000" w:firstRow="0" w:lastRow="0" w:firstColumn="1" w:lastColumn="0" w:oddVBand="0" w:evenVBand="0" w:oddHBand="0" w:evenHBand="0" w:firstRowFirstColumn="0" w:firstRowLastColumn="0" w:lastRowFirstColumn="0" w:lastRowLastColumn="0"/>
+            <w:tcW w:w="3005" w:type="dxa"/>
+          </w:tcPr>
+          <w:p>
+            <w:pPr>
+              <w:ind w:firstLine="0"/>
+            </w:pPr>
+            <w:r>
+              <w:t>2017</w:t>
+            </w:r>
+          </w:p>
+        </w:tc>
+        <w:tc>
+          <w:tcPr>
+            <w:tcW w:w="3005" w:type="dxa"/>
+          </w:tcPr>
+          <w:p>
+            <w:pPr>
+              <w:ind w:firstLine="0"/>
+              <w:cnfStyle w:val="000000100000" w:firstRow="0" w:lastRow="0" w:firstColumn="0" w:lastColumn="0" w:oddVBand="0" w:evenVBand="0" w:oddHBand="1" w:evenHBand="0" w:firstRowFirstColumn="0" w:firstRowLastColumn="0" w:lastRowFirstColumn="0" w:lastRowLastColumn="0"/>
+            </w:pPr>
+            <w:r>
+              <w:t>2</w:t>
+            </w:r>
+          </w:p>
+        </w:tc>
+        <w:tc>
+          <w:tcPr>
+            <w:tcW w:w="3006" w:type="dxa"/>
+          </w:tcPr>
+          <w:p>
+            <w:pPr>
+              <w:ind w:firstLine="0"/>
+              <w:cnfStyle w:val="000000100000" w:firstRow="0" w:lastRow="0" w:firstColumn="0" w:lastColumn="0" w:oddVBand="0" w:evenVBand="0" w:oddHBand="1" w:evenHBand="0" w:firstRowFirstColumn="0" w:firstRowLastColumn="0" w:lastRowFirstColumn="0" w:lastRowLastColumn="0"/>
+            </w:pPr>
+            <w:r>
+              <w:t>34</w:t>
+            </w:r>
+          </w:p>
+        </w:tc>
+      </w:tr>
+      <w:tr>
+        <w:tc>
+          <w:tcPr>
+            <w:cnfStyle w:val="001000000000" w:firstRow="0" w:lastRow="0" w:firstColumn="1" w:lastColumn="0" w:oddVBand="0" w:evenVBand="0" w:oddHBand="0" w:evenHBand="0" w:firstRowFirstColumn="0" w:firstRowLastColumn="0" w:lastRowFirstColumn="0" w:lastRowLastColumn="0"/>
+            <w:tcW w:w="3005" w:type="dxa"/>
+          </w:tcPr>
+          <w:p>
+            <w:pPr>
+              <w:ind w:firstLine="0"/>
+            </w:pPr>
+            <w:r>
+              <w:t>2018</w:t>
+            </w:r>
+          </w:p>
+        </w:tc>
+        <w:tc>
+          <w:tcPr>
+            <w:tcW w:w="3005" w:type="dxa"/>
+          </w:tcPr>
+          <w:p>
+            <w:pPr>
+              <w:ind w:firstLine="0"/>
+              <w:cnfStyle w:val="000000000000" w:firstRow="0" w:lastRow="0" w:firstColumn="0" w:lastColumn="0" w:oddVBand="0" w:evenVBand="0" w:oddHBand="0" w:evenHBand="0" w:firstRowFirstColumn="0" w:firstRowLastColumn="0" w:lastRowFirstColumn="0" w:lastRowLastColumn="0"/>
+            </w:pPr>
+            <w:r>
+              <w:t>3</w:t>
+            </w:r>
+          </w:p>
+        </w:tc>
+        <w:tc>
+          <w:tcPr>
+            <w:tcW w:w="3006" w:type="dxa"/>
+          </w:tcPr>
+          <w:p>
+            <w:pPr>
+              <w:ind w:firstLine="0"/>
+              <w:cnfStyle w:val="000000000000" w:firstRow="0" w:lastRow="0" w:firstColumn="0" w:lastColumn="0" w:oddVBand="0" w:evenVBand="0" w:oddHBand="0" w:evenHBand="0" w:firstRowFirstColumn="0" w:firstRowLastColumn="0" w:lastRowFirstColumn="0" w:lastRowLastColumn="0"/>
+            </w:pPr>
+            <w:r>
+              <w:t>37</w:t>
+            </w:r>
+          </w:p>
+        </w:tc>
+      </w:tr>
+      <w:tr>
+        <w:trPr>
+          <w:cnfStyle w:val="000000100000" w:firstRow="0" w:lastRow="0" w:firstColumn="0" w:lastColumn="0" w:oddVBand="0" w:evenVBand="0" w:oddHBand="1" w:evenHBand="0" w:firstRowFirstColumn="0" w:firstRowLastColumn="0" w:lastRowFirstColumn="0" w:lastRowLastColumn="0"/>
+        </w:trPr>
+        <w:tc>
+          <w:tcPr>
+            <w:cnfStyle w:val="001000000000" w:firstRow="0" w:lastRow="0" w:firstColumn="1" w:lastColumn="0" w:oddVBand="0" w:evenVBand="0" w:oddHBand="0" w:evenHBand="0" w:firstRowFirstColumn="0" w:firstRowLastColumn="0" w:lastRowFirstColumn="0" w:lastRowLastColumn="0"/>
+            <w:tcW w:w="3005" w:type="dxa"/>
+          </w:tcPr>
+          <w:p>
+            <w:pPr>
+              <w:ind w:firstLine="0"/>
+            </w:pPr>
+            <w:r>
+              <w:t>2019</w:t>
+            </w:r>
+          </w:p>
+        </w:tc>
+        <w:tc>
+          <w:tcPr>
+            <w:tcW w:w="3005" w:type="dxa"/>
+          </w:tcPr>
+          <w:p>
+            <w:pPr>
+              <w:ind w:firstLine="0"/>
+              <w:cnfStyle w:val="000000100000" w:firstRow="0" w:lastRow="0" w:firstColumn="0" w:lastColumn="0" w:oddVBand="0" w:evenVBand="0" w:oddHBand="1" w:evenHBand="0" w:firstRowFirstColumn="0" w:firstRowLastColumn="0" w:lastRowFirstColumn="0" w:lastRowLastColumn="0"/>
+            </w:pPr>
+            <w:r>
+              <w:t>3</w:t>
+            </w:r>
+          </w:p>
+        </w:tc>
+        <w:tc>
+          <w:tcPr>
+            <w:tcW w:w="3006" w:type="dxa"/>
+          </w:tcPr>
+          <w:p>
+            <w:pPr>
+              <w:ind w:firstLine="0"/>
+              <w:cnfStyle w:val="000000100000" w:firstRow="0" w:lastRow="0" w:firstColumn="0" w:lastColumn="0" w:oddVBand="0" w:evenVBand="0" w:oddHBand="1" w:evenHBand="0" w:firstRowFirstColumn="0" w:firstRowLastColumn="0" w:lastRowFirstColumn="0" w:lastRowLastColumn="0"/>
+            </w:pPr>
+            <w:r>
+              <w:t>40</w:t>
+            </w:r>
+          </w:p>
+        </w:tc>
+      </w:tr>
+    </w:tbl>
+    <w:p>
+      <w:pPr>
+        <w:rPr>
+          <w:lang w:val="es-EC"/>
+        </w:rPr>
+      </w:pPr>
+      <w:r>
+        <w:rPr>
+          <w:lang w:val="es-EC"/>
+        </w:rPr>
+        <w:t>Fuente: Área de contabilidad T</w:t>
+      </w:r>
+      <w:r>
+        <w:rPr>
+          <w:lang w:val="es-EC"/>
+        </w:rPr>
+        <w:t>atoo.</w:t>
       </w:r>
     </w:p>
     <w:p>
       <w:pPr>
-        <w:ind w:firstLine="0"/>
-      </w:pPr>
+        <w:pStyle w:val="Descripcin"/>
+        <w:keepNext/>
+      </w:pPr>
+      <w:r>
+        <w:t xml:space="preserve">Tabla </w:t>
+      </w:r>
+      <w:fldSimple w:instr=" SEQ Tabla \* ARABIC ">
+        <w:r>
+          <w:rPr>
+            <w:noProof/>
+          </w:rPr>
+          <w:t>2</w:t>
+        </w:r>
+      </w:fldSimple>
+      <w:r>
+        <w:t>: Crecimiento de Ventas por año</w:t>
+      </w:r>
+    </w:p>
+    <w:tbl>
+      <w:tblPr>
+        <w:tblStyle w:val="Tablanormal5"/>
+        <w:tblW w:w="0" w:type="auto"/>
+        <w:tblLook w:val="04A0" w:firstRow="1" w:lastRow="0" w:firstColumn="1" w:lastColumn="0" w:noHBand="0" w:noVBand="1"/>
+      </w:tblPr>
+      <w:tblGrid>
+        <w:gridCol w:w="3005"/>
+        <w:gridCol w:w="3005"/>
+      </w:tblGrid>
+      <w:tr>
+        <w:trPr>
+          <w:cnfStyle w:val="100000000000" w:firstRow="1" w:lastRow="0" w:firstColumn="0" w:lastColumn="0" w:oddVBand="0" w:evenVBand="0" w:oddHBand="0" w:evenHBand="0" w:firstRowFirstColumn="0" w:firstRowLastColumn="0" w:lastRowFirstColumn="0" w:lastRowLastColumn="0"/>
+        </w:trPr>
+        <w:tc>
+          <w:tcPr>
+            <w:cnfStyle w:val="001000000100" w:firstRow="0" w:lastRow="0" w:firstColumn="1" w:lastColumn="0" w:oddVBand="0" w:evenVBand="0" w:oddHBand="0" w:evenHBand="0" w:firstRowFirstColumn="1" w:firstRowLastColumn="0" w:lastRowFirstColumn="0" w:lastRowLastColumn="0"/>
+            <w:tcW w:w="3005" w:type="dxa"/>
+          </w:tcPr>
+          <w:p>
+            <w:pPr>
+              <w:ind w:firstLine="0"/>
+              <w:rPr>
+                <w:lang w:val="es-EC"/>
+              </w:rPr>
+            </w:pPr>
+            <w:r>
+              <w:t>Año</w:t>
+            </w:r>
+          </w:p>
+        </w:tc>
+        <w:tc>
+          <w:tcPr>
+            <w:tcW w:w="3005" w:type="dxa"/>
+          </w:tcPr>
+          <w:p>
+            <w:pPr>
+              <w:ind w:firstLine="0"/>
+              <w:cnfStyle w:val="100000000000" w:firstRow="1" w:lastRow="0" w:firstColumn="0" w:lastColumn="0" w:oddVBand="0" w:evenVBand="0" w:oddHBand="0" w:evenHBand="0" w:firstRowFirstColumn="0" w:firstRowLastColumn="0" w:lastRowFirstColumn="0" w:lastRowLastColumn="0"/>
+            </w:pPr>
+            <w:r>
+              <w:t xml:space="preserve">Porcentaje de incremento en ventas </w:t>
+            </w:r>
+          </w:p>
+        </w:tc>
+      </w:tr>
+      <w:tr>
+        <w:trPr>
+          <w:cnfStyle w:val="000000100000" w:firstRow="0" w:lastRow="0" w:firstColumn="0" w:lastColumn="0" w:oddVBand="0" w:evenVBand="0" w:oddHBand="1" w:evenHBand="0" w:firstRowFirstColumn="0" w:firstRowLastColumn="0" w:lastRowFirstColumn="0" w:lastRowLastColumn="0"/>
+        </w:trPr>
+        <w:tc>
+          <w:tcPr>
+            <w:cnfStyle w:val="001000000000" w:firstRow="0" w:lastRow="0" w:firstColumn="1" w:lastColumn="0" w:oddVBand="0" w:evenVBand="0" w:oddHBand="0" w:evenHBand="0" w:firstRowFirstColumn="0" w:firstRowLastColumn="0" w:lastRowFirstColumn="0" w:lastRowLastColumn="0"/>
+            <w:tcW w:w="3005" w:type="dxa"/>
+          </w:tcPr>
+          <w:p>
+            <w:pPr>
+              <w:ind w:firstLine="0"/>
+            </w:pPr>
+            <w:r>
+              <w:t>2015</w:t>
+            </w:r>
+          </w:p>
+        </w:tc>
+        <w:tc>
+          <w:tcPr>
+            <w:tcW w:w="3005" w:type="dxa"/>
+          </w:tcPr>
+          <w:p>
+            <w:pPr>
+              <w:ind w:firstLine="0"/>
+              <w:cnfStyle w:val="000000100000" w:firstRow="0" w:lastRow="0" w:firstColumn="0" w:lastColumn="0" w:oddVBand="0" w:evenVBand="0" w:oddHBand="1" w:evenHBand="0" w:firstRowFirstColumn="0" w:firstRowLastColumn="0" w:lastRowFirstColumn="0" w:lastRowLastColumn="0"/>
+            </w:pPr>
+            <w:r>
+              <w:t>45</w:t>
+            </w:r>
+          </w:p>
+        </w:tc>
+      </w:tr>
+      <w:tr>
+        <w:tc>
+          <w:tcPr>
+            <w:cnfStyle w:val="001000000000" w:firstRow="0" w:lastRow="0" w:firstColumn="1" w:lastColumn="0" w:oddVBand="0" w:evenVBand="0" w:oddHBand="0" w:evenHBand="0" w:firstRowFirstColumn="0" w:firstRowLastColumn="0" w:lastRowFirstColumn="0" w:lastRowLastColumn="0"/>
+            <w:tcW w:w="3005" w:type="dxa"/>
+          </w:tcPr>
+          <w:p>
+            <w:pPr>
+              <w:ind w:firstLine="0"/>
+            </w:pPr>
+            <w:r>
+              <w:t>2016</w:t>
+            </w:r>
+          </w:p>
+        </w:tc>
+        <w:tc>
+          <w:tcPr>
+            <w:tcW w:w="3005" w:type="dxa"/>
+          </w:tcPr>
+          <w:p>
+            <w:pPr>
+              <w:ind w:firstLine="0"/>
+              <w:cnfStyle w:val="000000000000" w:firstRow="0" w:lastRow="0" w:firstColumn="0" w:lastColumn="0" w:oddVBand="0" w:evenVBand="0" w:oddHBand="0" w:evenHBand="0" w:firstRowFirstColumn="0" w:firstRowLastColumn="0" w:lastRowFirstColumn="0" w:lastRowLastColumn="0"/>
+            </w:pPr>
+            <w:r>
+              <w:t>55</w:t>
+            </w:r>
+          </w:p>
+        </w:tc>
+      </w:tr>
+      <w:tr>
+        <w:trPr>
+          <w:cnfStyle w:val="000000100000" w:firstRow="0" w:lastRow="0" w:firstColumn="0" w:lastColumn="0" w:oddVBand="0" w:evenVBand="0" w:oddHBand="1" w:evenHBand="0" w:firstRowFirstColumn="0" w:firstRowLastColumn="0" w:lastRowFirstColumn="0" w:lastRowLastColumn="0"/>
+        </w:trPr>
+        <w:tc>
+          <w:tcPr>
+            <w:cnfStyle w:val="001000000000" w:firstRow="0" w:lastRow="0" w:firstColumn="1" w:lastColumn="0" w:oddVBand="0" w:evenVBand="0" w:oddHBand="0" w:evenHBand="0" w:firstRowFirstColumn="0" w:firstRowLastColumn="0" w:lastRowFirstColumn="0" w:lastRowLastColumn="0"/>
+            <w:tcW w:w="3005" w:type="dxa"/>
+          </w:tcPr>
+          <w:p>
+            <w:pPr>
+              <w:ind w:firstLine="0"/>
+            </w:pPr>
+            <w:r>
+              <w:t>2017</w:t>
+            </w:r>
+          </w:p>
+        </w:tc>
+        <w:tc>
+          <w:tcPr>
+            <w:tcW w:w="3005" w:type="dxa"/>
+          </w:tcPr>
+          <w:p>
+            <w:pPr>
+              <w:ind w:firstLine="0"/>
+              <w:cnfStyle w:val="000000100000" w:firstRow="0" w:lastRow="0" w:firstColumn="0" w:lastColumn="0" w:oddVBand="0" w:evenVBand="0" w:oddHBand="1" w:evenHBand="0" w:firstRowFirstColumn="0" w:firstRowLastColumn="0" w:lastRowFirstColumn="0" w:lastRowLastColumn="0"/>
+            </w:pPr>
+            <w:r>
+              <w:t>59</w:t>
+            </w:r>
+          </w:p>
+        </w:tc>
+      </w:tr>
+      <w:tr>
+        <w:tc>
+          <w:tcPr>
+            <w:cnfStyle w:val="001000000000" w:firstRow="0" w:lastRow="0" w:firstColumn="1" w:lastColumn="0" w:oddVBand="0" w:evenVBand="0" w:oddHBand="0" w:evenHBand="0" w:firstRowFirstColumn="0" w:firstRowLastColumn="0" w:lastRowFirstColumn="0" w:lastRowLastColumn="0"/>
+            <w:tcW w:w="3005" w:type="dxa"/>
+          </w:tcPr>
+          <w:p>
+            <w:pPr>
+              <w:ind w:firstLine="0"/>
+            </w:pPr>
+            <w:r>
+              <w:t>2018</w:t>
+            </w:r>
+          </w:p>
+        </w:tc>
+        <w:tc>
+          <w:tcPr>
+            <w:tcW w:w="3005" w:type="dxa"/>
+          </w:tcPr>
+          <w:p>
+            <w:pPr>
+              <w:ind w:firstLine="0"/>
+              <w:cnfStyle w:val="000000000000" w:firstRow="0" w:lastRow="0" w:firstColumn="0" w:lastColumn="0" w:oddVBand="0" w:evenVBand="0" w:oddHBand="0" w:evenHBand="0" w:firstRowFirstColumn="0" w:firstRowLastColumn="0" w:lastRowFirstColumn="0" w:lastRowLastColumn="0"/>
+            </w:pPr>
+            <w:r>
+              <w:t>62</w:t>
+            </w:r>
+          </w:p>
+        </w:tc>
+      </w:tr>
+      <w:tr>
+        <w:trPr>
+          <w:cnfStyle w:val="000000100000" w:firstRow="0" w:lastRow="0" w:firstColumn="0" w:lastColumn="0" w:oddVBand="0" w:evenVBand="0" w:oddHBand="1" w:evenHBand="0" w:firstRowFirstColumn="0" w:firstRowLastColumn="0" w:lastRowFirstColumn="0" w:lastRowLastColumn="0"/>
+        </w:trPr>
+        <w:tc>
+          <w:tcPr>
+            <w:cnfStyle w:val="001000000000" w:firstRow="0" w:lastRow="0" w:firstColumn="1" w:lastColumn="0" w:oddVBand="0" w:evenVBand="0" w:oddHBand="0" w:evenHBand="0" w:firstRowFirstColumn="0" w:firstRowLastColumn="0" w:lastRowFirstColumn="0" w:lastRowLastColumn="0"/>
+            <w:tcW w:w="3005" w:type="dxa"/>
+          </w:tcPr>
+          <w:p>
+            <w:pPr>
+              <w:ind w:firstLine="0"/>
+            </w:pPr>
+            <w:r>
+              <w:t>2019</w:t>
+            </w:r>
+          </w:p>
+        </w:tc>
+        <w:tc>
+          <w:tcPr>
+            <w:tcW w:w="3005" w:type="dxa"/>
+          </w:tcPr>
+          <w:p>
+            <w:pPr>
+              <w:ind w:firstLine="0"/>
+              <w:cnfStyle w:val="000000100000" w:firstRow="0" w:lastRow="0" w:firstColumn="0" w:lastColumn="0" w:oddVBand="0" w:evenVBand="0" w:oddHBand="1" w:evenHBand="0" w:firstRowFirstColumn="0" w:firstRowLastColumn="0" w:lastRowFirstColumn="0" w:lastRowLastColumn="0"/>
+            </w:pPr>
+            <w:r>
+              <w:t>63</w:t>
+            </w:r>
+          </w:p>
+        </w:tc>
+      </w:tr>
+    </w:tbl>
+    <w:p>
+      <w:pPr>
+        <w:rPr>
+          <w:lang w:val="es-EC"/>
+        </w:rPr>
+      </w:pPr>
+      <w:r>
+        <w:rPr>
+          <w:lang w:val="es-EC"/>
+        </w:rPr>
+        <w:t xml:space="preserve">Fuente: Área de Ventas y Marketing. </w:t>
+      </w:r>
+    </w:p>
+    <w:p>
+      <w:pPr>
+        <w:rPr>
+          <w:lang w:val="es-EC"/>
+        </w:rPr>
+      </w:pPr>
+      <w:r>
+        <w:rPr>
+          <w:lang w:val="es-EC"/>
+        </w:rPr>
+        <w:t xml:space="preserve">Como podemos observar la cantidad de ventas y de usuarios ha tenido un crecimiento importante para la empresa, </w:t>
+      </w:r>
+      <w:r>
+        <w:rPr>
+          <w:lang w:val="es-EC"/>
+        </w:rPr>
+        <w:t>de la mano de este crecimiento los equipos</w:t>
+      </w:r>
+      <w:r>
+        <w:rPr>
+          <w:lang w:val="es-EC"/>
+        </w:rPr>
+        <w:t xml:space="preserve"> y </w:t>
+      </w:r>
+      <w:r>
+        <w:rPr>
+          <w:lang w:val="es-EC"/>
+        </w:rPr>
+        <w:t xml:space="preserve">software también han aumentado, causando el cambio de la infraestructura incluso de ubicación de las oficinas, </w:t>
+      </w:r>
+      <w:r>
+        <w:rPr>
+          <w:lang w:val="es-EC"/>
+        </w:rPr>
+        <w:t xml:space="preserve">esto naturalmente ha elevado los requerimientos de seguridad en el área de Helpdesk, siendo </w:t>
+      </w:r>
+      <w:r>
+        <w:rPr>
+          <w:lang w:val="es-EC"/>
+        </w:rPr>
+        <w:t>imprescindible</w:t>
+      </w:r>
+      <w:r>
+        <w:rPr>
+          <w:lang w:val="es-EC"/>
+        </w:rPr>
+        <w:t xml:space="preserve"> la implementación de políticas de seguridad a la medida, </w:t>
+      </w:r>
+      <w:r>
+        <w:rPr>
+          <w:lang w:val="es-EC"/>
+        </w:rPr>
+        <w:t xml:space="preserve">estas políticas tiene la labor de </w:t>
+      </w:r>
+      <w:r>
+        <w:rPr>
+          <w:lang w:val="es-EC"/>
+        </w:rPr>
+        <w:t xml:space="preserve">evitar en lo posible daños, la perdida de reputación de la empresa, perdidas económicas y afectación de productividad.    </w:t>
+      </w:r>
+    </w:p>
+    <w:p>
+      <w:r>
+        <w:t>En contraste</w:t>
+      </w:r>
+      <w:r>
+        <w:t xml:space="preserve"> se necesita colocar un grupo de controles sin afectar la eficiencia, el grado de colaboración, utilidad, productividad o los fondos y recursos pertinentes, la alta directiva </w:t>
+      </w:r>
+      <w:r>
+        <w:t>ha</w:t>
+      </w:r>
+      <w:r>
+        <w:t xml:space="preserve"> determinado que desea una solución de seguridad informática, pero sin que el tiempo que se dedique a ello retrase los lanzamientos de Innovación y desarrollo, tampoco que consuma los </w:t>
+      </w:r>
+      <w:r>
+        <w:lastRenderedPageBreak/>
+        <w:t xml:space="preserve">recursos asignados a las principales prioridades de </w:t>
+      </w:r>
+      <w:r>
+        <w:t>innovación</w:t>
+      </w:r>
+      <w:r>
+        <w:t xml:space="preserve"> y que tampoco signifique incrementos en los costos, </w:t>
+      </w:r>
+      <w:r>
+        <w:t>así</w:t>
+      </w:r>
+      <w:r>
+        <w:t xml:space="preserve"> que se va a planear usar una herramienta que se adapte a esta necesidad inicial.</w:t>
+      </w:r>
+      <w:bookmarkStart w:id="0" w:name="_GoBack"/>
+      <w:bookmarkEnd w:id="0"/>
     </w:p>
     <w:p>
       <w:pPr>
@@ -1199,8 +1810,6 @@
       <w:r>
         <w:t>CIS RAM proporciona un método para "trazar una línea" en la definición de riesgo aceptable de una organización, con riesgos por debajo de la línea que se adhieren a la atención debida y riesgos por encima de la línea que requieren tratamiento de riesgo.</w:t>
       </w:r>
-      <w:bookmarkStart w:id="0" w:name="_GoBack"/>
-      <w:bookmarkEnd w:id="0"/>
     </w:p>
     <w:sdt>
       <w:sdtPr>
@@ -3448,6 +4057,11 @@
         <w15:appearance w15:val="hidden"/>
         <w:text/>
       </w:sdtPr>
+      <w:sdtEndPr>
+        <w:rPr>
+          <w:rStyle w:val="Textoennegrita"/>
+        </w:rPr>
+      </w:sdtEndPr>
       <w:sdtContent>
         <w:r>
           <w:rPr>
@@ -3549,6 +4163,11 @@
         <w15:appearance w15:val="hidden"/>
         <w:text/>
       </w:sdtPr>
+      <w:sdtEndPr>
+        <w:rPr>
+          <w:rStyle w:val="Textoennegrita"/>
+        </w:rPr>
+      </w:sdtEndPr>
       <w:sdtContent>
         <w:r>
           <w:rPr>
@@ -5668,7 +6287,6 @@
     <w:basedOn w:val="Normal"/>
     <w:next w:val="Normal"/>
     <w:uiPriority w:val="35"/>
-    <w:semiHidden/>
     <w:unhideWhenUsed/>
     <w:qFormat/>
     <w:rsid w:val="00FF2002"/>
@@ -7148,10 +7766,224 @@
   </w:style>
   <w:style w:type="character" w:customStyle="1" w:styleId="SinespaciadoCar">
     <w:name w:val="Sin espaciado Car"/>
+    <w:aliases w:val="Sin sangría Car"/>
     <w:basedOn w:val="Fuentedeprrafopredeter"/>
     <w:link w:val="Sinespaciado"/>
     <w:uiPriority w:val="1"/>
     <w:rsid w:val="00E66501"/>
+  </w:style>
+  <w:style w:type="table" w:styleId="Tablanormal3">
+    <w:name w:val="Plain Table 3"/>
+    <w:basedOn w:val="Tablanormal"/>
+    <w:uiPriority w:val="43"/>
+    <w:rsid w:val="000146F6"/>
+    <w:pPr>
+      <w:spacing w:line="240" w:lineRule="auto"/>
+    </w:pPr>
+    <w:tblPr>
+      <w:tblStyleRowBandSize w:val="1"/>
+      <w:tblStyleColBandSize w:val="1"/>
+    </w:tblPr>
+    <w:tblStylePr w:type="firstRow">
+      <w:rPr>
+        <w:b/>
+        <w:bCs/>
+        <w:caps/>
+      </w:rPr>
+      <w:tblPr/>
+      <w:tcPr>
+        <w:tcBorders>
+          <w:bottom w:val="single" w:sz="4" w:space="0" w:color="7F7F7F" w:themeColor="text1" w:themeTint="80"/>
+        </w:tcBorders>
+      </w:tcPr>
+    </w:tblStylePr>
+    <w:tblStylePr w:type="lastRow">
+      <w:rPr>
+        <w:b/>
+        <w:bCs/>
+        <w:caps/>
+      </w:rPr>
+      <w:tblPr/>
+      <w:tcPr>
+        <w:tcBorders>
+          <w:top w:val="nil"/>
+        </w:tcBorders>
+      </w:tcPr>
+    </w:tblStylePr>
+    <w:tblStylePr w:type="firstCol">
+      <w:rPr>
+        <w:b/>
+        <w:bCs/>
+        <w:caps/>
+      </w:rPr>
+      <w:tblPr/>
+      <w:tcPr>
+        <w:tcBorders>
+          <w:right w:val="single" w:sz="4" w:space="0" w:color="7F7F7F" w:themeColor="text1" w:themeTint="80"/>
+        </w:tcBorders>
+      </w:tcPr>
+    </w:tblStylePr>
+    <w:tblStylePr w:type="lastCol">
+      <w:rPr>
+        <w:b/>
+        <w:bCs/>
+        <w:caps/>
+      </w:rPr>
+      <w:tblPr/>
+      <w:tcPr>
+        <w:tcBorders>
+          <w:left w:val="nil"/>
+        </w:tcBorders>
+      </w:tcPr>
+    </w:tblStylePr>
+    <w:tblStylePr w:type="band1Vert">
+      <w:tblPr/>
+      <w:tcPr>
+        <w:shd w:val="clear" w:color="auto" w:fill="F2F2F2" w:themeFill="background1" w:themeFillShade="F2"/>
+      </w:tcPr>
+    </w:tblStylePr>
+    <w:tblStylePr w:type="band1Horz">
+      <w:tblPr/>
+      <w:tcPr>
+        <w:shd w:val="clear" w:color="auto" w:fill="F2F2F2" w:themeFill="background1" w:themeFillShade="F2"/>
+      </w:tcPr>
+    </w:tblStylePr>
+    <w:tblStylePr w:type="neCell">
+      <w:tblPr/>
+      <w:tcPr>
+        <w:tcBorders>
+          <w:left w:val="nil"/>
+        </w:tcBorders>
+      </w:tcPr>
+    </w:tblStylePr>
+    <w:tblStylePr w:type="nwCell">
+      <w:tblPr/>
+      <w:tcPr>
+        <w:tcBorders>
+          <w:right w:val="nil"/>
+        </w:tcBorders>
+      </w:tcPr>
+    </w:tblStylePr>
+  </w:style>
+  <w:style w:type="table" w:styleId="Tablanormal5">
+    <w:name w:val="Plain Table 5"/>
+    <w:basedOn w:val="Tablanormal"/>
+    <w:uiPriority w:val="45"/>
+    <w:rsid w:val="000146F6"/>
+    <w:pPr>
+      <w:spacing w:line="240" w:lineRule="auto"/>
+    </w:pPr>
+    <w:tblPr>
+      <w:tblStyleRowBandSize w:val="1"/>
+      <w:tblStyleColBandSize w:val="1"/>
+    </w:tblPr>
+    <w:tblStylePr w:type="firstRow">
+      <w:rPr>
+        <w:rFonts w:asciiTheme="majorHAnsi" w:eastAsiaTheme="majorEastAsia" w:hAnsiTheme="majorHAnsi" w:cstheme="majorBidi"/>
+        <w:i/>
+        <w:iCs/>
+        <w:sz w:val="26"/>
+      </w:rPr>
+      <w:tblPr/>
+      <w:tcPr>
+        <w:tcBorders>
+          <w:bottom w:val="single" w:sz="4" w:space="0" w:color="7F7F7F" w:themeColor="text1" w:themeTint="80"/>
+        </w:tcBorders>
+        <w:shd w:val="clear" w:color="auto" w:fill="FFFFFF" w:themeFill="background1"/>
+      </w:tcPr>
+    </w:tblStylePr>
+    <w:tblStylePr w:type="lastRow">
+      <w:rPr>
+        <w:rFonts w:asciiTheme="majorHAnsi" w:eastAsiaTheme="majorEastAsia" w:hAnsiTheme="majorHAnsi" w:cstheme="majorBidi"/>
+        <w:i/>
+        <w:iCs/>
+        <w:sz w:val="26"/>
+      </w:rPr>
+      <w:tblPr/>
+      <w:tcPr>
+        <w:tcBorders>
+          <w:top w:val="single" w:sz="4" w:space="0" w:color="7F7F7F" w:themeColor="text1" w:themeTint="80"/>
+        </w:tcBorders>
+        <w:shd w:val="clear" w:color="auto" w:fill="FFFFFF" w:themeFill="background1"/>
+      </w:tcPr>
+    </w:tblStylePr>
+    <w:tblStylePr w:type="firstCol">
+      <w:pPr>
+        <w:jc w:val="right"/>
+      </w:pPr>
+      <w:rPr>
+        <w:rFonts w:asciiTheme="majorHAnsi" w:eastAsiaTheme="majorEastAsia" w:hAnsiTheme="majorHAnsi" w:cstheme="majorBidi"/>
+        <w:i/>
+        <w:iCs/>
+        <w:sz w:val="26"/>
+      </w:rPr>
+      <w:tblPr/>
+      <w:tcPr>
+        <w:tcBorders>
+          <w:right w:val="single" w:sz="4" w:space="0" w:color="7F7F7F" w:themeColor="text1" w:themeTint="80"/>
+        </w:tcBorders>
+        <w:shd w:val="clear" w:color="auto" w:fill="FFFFFF" w:themeFill="background1"/>
+      </w:tcPr>
+    </w:tblStylePr>
+    <w:tblStylePr w:type="lastCol">
+      <w:rPr>
+        <w:rFonts w:asciiTheme="majorHAnsi" w:eastAsiaTheme="majorEastAsia" w:hAnsiTheme="majorHAnsi" w:cstheme="majorBidi"/>
+        <w:i/>
+        <w:iCs/>
+        <w:sz w:val="26"/>
+      </w:rPr>
+      <w:tblPr/>
+      <w:tcPr>
+        <w:tcBorders>
+          <w:left w:val="single" w:sz="4" w:space="0" w:color="7F7F7F" w:themeColor="text1" w:themeTint="80"/>
+        </w:tcBorders>
+        <w:shd w:val="clear" w:color="auto" w:fill="FFFFFF" w:themeFill="background1"/>
+      </w:tcPr>
+    </w:tblStylePr>
+    <w:tblStylePr w:type="band1Vert">
+      <w:tblPr/>
+      <w:tcPr>
+        <w:shd w:val="clear" w:color="auto" w:fill="F2F2F2" w:themeFill="background1" w:themeFillShade="F2"/>
+      </w:tcPr>
+    </w:tblStylePr>
+    <w:tblStylePr w:type="band1Horz">
+      <w:tblPr/>
+      <w:tcPr>
+        <w:shd w:val="clear" w:color="auto" w:fill="F2F2F2" w:themeFill="background1" w:themeFillShade="F2"/>
+      </w:tcPr>
+    </w:tblStylePr>
+    <w:tblStylePr w:type="neCell">
+      <w:tblPr/>
+      <w:tcPr>
+        <w:tcBorders>
+          <w:left w:val="nil"/>
+        </w:tcBorders>
+      </w:tcPr>
+    </w:tblStylePr>
+    <w:tblStylePr w:type="nwCell">
+      <w:tblPr/>
+      <w:tcPr>
+        <w:tcBorders>
+          <w:right w:val="nil"/>
+        </w:tcBorders>
+      </w:tcPr>
+    </w:tblStylePr>
+    <w:tblStylePr w:type="seCell">
+      <w:tblPr/>
+      <w:tcPr>
+        <w:tcBorders>
+          <w:left w:val="nil"/>
+        </w:tcBorders>
+      </w:tcPr>
+    </w:tblStylePr>
+    <w:tblStylePr w:type="swCell">
+      <w:tblPr/>
+      <w:tcPr>
+        <w:tcBorders>
+          <w:right w:val="nil"/>
+        </w:tcBorders>
+      </w:tcPr>
+    </w:tblStylePr>
   </w:style>
 </w:styles>
 </file>
@@ -9678,7 +10510,7 @@
     <w:charset w:val="00"/>
     <w:family w:val="roman"/>
     <w:pitch w:val="variable"/>
-    <w:sig w:usb0="E0002AFF" w:usb1="C0007843" w:usb2="00000009" w:usb3="00000000" w:csb0="000001FF" w:csb1="00000000"/>
+    <w:sig w:usb0="E0002EFF" w:usb1="C000785B" w:usb2="00000009" w:usb3="00000000" w:csb0="000001FF" w:csb1="00000000"/>
   </w:font>
   <w:font w:name="Courier New">
     <w:panose1 w:val="02070309020205020404"/>
@@ -9729,14 +10561,14 @@
     <w:charset w:val="00"/>
     <w:family w:val="swiss"/>
     <w:pitch w:val="variable"/>
-    <w:sig w:usb0="E0002AFF" w:usb1="4000ACFF" w:usb2="00000001" w:usb3="00000000" w:csb0="000001FF" w:csb1="00000000"/>
+    <w:sig w:usb0="E4002EFF" w:usb1="C000247B" w:usb2="00000009" w:usb3="00000000" w:csb0="000001FF" w:csb1="00000000"/>
   </w:font>
   <w:font w:name="Calibri Light">
     <w:panose1 w:val="020F0302020204030204"/>
     <w:charset w:val="00"/>
     <w:family w:val="swiss"/>
     <w:pitch w:val="variable"/>
-    <w:sig w:usb0="A0002AEF" w:usb1="4000207B" w:usb2="00000000" w:usb3="00000000" w:csb0="000001FF" w:csb1="00000000"/>
+    <w:sig w:usb0="E4002EFF" w:usb1="C000247B" w:usb2="00000009" w:usb3="00000000" w:csb0="000001FF" w:csb1="00000000"/>
   </w:font>
 </w:fonts>
 </file>
@@ -9765,8 +10597,10 @@
     <w:rsid w:val="00515008"/>
     <w:rsid w:val="00876977"/>
     <w:rsid w:val="00A3761E"/>
+    <w:rsid w:val="00AA7288"/>
     <w:rsid w:val="00AC7D1F"/>
     <w:rsid w:val="00AE6373"/>
+    <w:rsid w:val="00D969BD"/>
   </w:rsids>
   <m:mathPr>
     <m:mathFont m:val="Cambria Math"/>
@@ -10718,7 +11552,7 @@
 </file>
 
 <file path=customXml/itemProps2.xml><?xml version="1.0" encoding="utf-8"?>
-<ds:datastoreItem xmlns:ds="http://schemas.openxmlformats.org/officeDocument/2006/customXml" ds:itemID="{BD4EA9D4-F5C4-43D8-9A72-EF73B0CC8AD0}">
+<ds:datastoreItem xmlns:ds="http://schemas.openxmlformats.org/officeDocument/2006/customXml" ds:itemID="{A50D4DBC-AE44-4878-A876-9472FFB6268B}">
   <ds:schemaRefs>
     <ds:schemaRef ds:uri="http://schemas.openxmlformats.org/officeDocument/2006/bibliography"/>
   </ds:schemaRefs>

</xml_diff>

<commit_message>
Cambio de control de pronostico
</commit_message>
<xml_diff>
--- a/Tesis/PlanDeTesis.docx
+++ b/Tesis/PlanDeTesis.docx
@@ -1117,14 +1117,27 @@
       <w:r>
         <w:t xml:space="preserve">Tabla </w:t>
       </w:r>
-      <w:fldSimple w:instr=" SEQ Tabla \* ARABIC ">
-        <w:r>
-          <w:rPr>
-            <w:noProof/>
-          </w:rPr>
-          <w:t>1</w:t>
-        </w:r>
-      </w:fldSimple>
+      <w:r>
+        <w:fldChar w:fldCharType="begin"/>
+      </w:r>
+      <w:r>
+        <w:instrText xml:space="preserve"> SEQ Tabla \* ARABIC </w:instrText>
+      </w:r>
+      <w:r>
+        <w:fldChar w:fldCharType="separate"/>
+      </w:r>
+      <w:r>
+        <w:rPr>
+          <w:noProof/>
+        </w:rPr>
+        <w:t>1</w:t>
+      </w:r>
+      <w:r>
+        <w:rPr>
+          <w:noProof/>
+        </w:rPr>
+        <w:fldChar w:fldCharType="end"/>
+      </w:r>
       <w:r>
         <w:t>: Crecimiento de población institucional.</w:t>
       </w:r>
@@ -1447,14 +1460,27 @@
       <w:r>
         <w:t xml:space="preserve">Tabla </w:t>
       </w:r>
-      <w:fldSimple w:instr=" SEQ Tabla \* ARABIC ">
-        <w:r>
-          <w:rPr>
-            <w:noProof/>
-          </w:rPr>
-          <w:t>2</w:t>
-        </w:r>
-      </w:fldSimple>
+      <w:r>
+        <w:fldChar w:fldCharType="begin"/>
+      </w:r>
+      <w:r>
+        <w:instrText xml:space="preserve"> SEQ Tabla \* ARABIC </w:instrText>
+      </w:r>
+      <w:r>
+        <w:fldChar w:fldCharType="separate"/>
+      </w:r>
+      <w:r>
+        <w:rPr>
+          <w:noProof/>
+        </w:rPr>
+        <w:t>2</w:t>
+      </w:r>
+      <w:r>
+        <w:rPr>
+          <w:noProof/>
+        </w:rPr>
+        <w:fldChar w:fldCharType="end"/>
+      </w:r>
       <w:r>
         <w:t>: Crecimiento de Ventas por año</w:t>
       </w:r>
@@ -1736,40 +1762,14 @@
         <w:rPr>
           <w:lang w:val="es-EC"/>
         </w:rPr>
-        <w:t xml:space="preserve">evitar en lo posible daños, la perdida de reputación de la empresa, perdidas económicas y afectación de productividad.    </w:t>
-      </w:r>
-    </w:p>
-    <w:p>
-      <w:r>
-        <w:t>En contraste</w:t>
-      </w:r>
-      <w:r>
-        <w:t xml:space="preserve"> se necesita colocar un grupo de controles sin afectar la eficiencia, el grado de colaboración, utilidad, productividad o los fondos y recursos pertinentes, la alta directiva </w:t>
-      </w:r>
-      <w:r>
-        <w:t>ha</w:t>
-      </w:r>
-      <w:r>
-        <w:t xml:space="preserve"> determinado que desea una solución de seguridad informática, pero sin que el tiempo que se dedique a ello retrase los lanzamientos de Innovación y desarrollo, tampoco que consuma los </w:t>
-      </w:r>
-      <w:r>
-        <w:lastRenderedPageBreak/>
-        <w:t xml:space="preserve">recursos asignados a las principales prioridades de </w:t>
-      </w:r>
-      <w:r>
-        <w:t>innovación</w:t>
-      </w:r>
-      <w:r>
-        <w:t xml:space="preserve"> y que tampoco signifique incrementos en los costos, </w:t>
-      </w:r>
-      <w:r>
-        <w:t>así</w:t>
-      </w:r>
-      <w:r>
-        <w:t xml:space="preserve"> que se va a planear usar una herramienta que se adapte a esta necesidad inicial.</w:t>
-      </w:r>
-      <w:bookmarkStart w:id="0" w:name="_GoBack"/>
-      <w:bookmarkEnd w:id="0"/>
+        <w:t xml:space="preserve">evitar en lo posible daños, la perdida de reputación de la empresa, perdidas económicas y </w:t>
+      </w:r>
+      <w:r>
+        <w:rPr>
+          <w:lang w:val="es-EC"/>
+        </w:rPr>
+        <w:t>afectación de productividad.</w:t>
+      </w:r>
     </w:p>
     <w:p>
       <w:pPr>
@@ -1784,8 +1784,27 @@
       </w:r>
     </w:p>
     <w:p>
-      <w:r>
-        <w:t xml:space="preserve">Es necesario </w:t>
+      <w:pPr>
+        <w:rPr>
+          <w:u w:val="single"/>
+        </w:rPr>
+      </w:pPr>
+      <w:r>
+        <w:t xml:space="preserve">Se necesita colocar un grupo de controles sin afectar la eficiencia, el grado de colaboración, utilidad, productividad o los fondos y recursos pertinentes, la alta directiva ha determinado que desea una solución de seguridad informática, pero sin que el tiempo que se </w:t>
+      </w:r>
+      <w:r>
+        <w:lastRenderedPageBreak/>
+        <w:t>dedique a ello retrase los lanzamientos de Innovación y desarrollo, tampoco que consuma los recursos asignados a las principales prioridades de innovación y que tampoco signifique incrementos en los costos, así que se va a planear usar una herramienta que se adapte a esta necesidad inicial.</w:t>
+      </w:r>
+    </w:p>
+    <w:p>
+      <w:r>
+        <w:t xml:space="preserve">Además </w:t>
+      </w:r>
+      <w:bookmarkStart w:id="0" w:name="_GoBack"/>
+      <w:bookmarkEnd w:id="0"/>
+      <w:r>
+        <w:t xml:space="preserve">necesario </w:t>
       </w:r>
       <w:r>
         <w:t>proporciona</w:t>
@@ -10590,6 +10609,7 @@
   <w:rsids>
     <w:rsidRoot w:val="004928CD"/>
     <w:rsid w:val="0014489B"/>
+    <w:rsid w:val="0015258F"/>
     <w:rsid w:val="00261072"/>
     <w:rsid w:val="002D0E1F"/>
     <w:rsid w:val="003B72C8"/>
@@ -11552,7 +11572,7 @@
 </file>
 
 <file path=customXml/itemProps2.xml><?xml version="1.0" encoding="utf-8"?>
-<ds:datastoreItem xmlns:ds="http://schemas.openxmlformats.org/officeDocument/2006/customXml" ds:itemID="{A50D4DBC-AE44-4878-A876-9472FFB6268B}">
+<ds:datastoreItem xmlns:ds="http://schemas.openxmlformats.org/officeDocument/2006/customXml" ds:itemID="{E7154962-D869-4E1D-9534-1E6ED53395DF}">
   <ds:schemaRefs>
     <ds:schemaRef ds:uri="http://schemas.openxmlformats.org/officeDocument/2006/bibliography"/>
   </ds:schemaRefs>

</xml_diff>

<commit_message>
1.1.4.	Formulación del problema
</commit_message>
<xml_diff>
--- a/Tesis/PlanDeTesis.docx
+++ b/Tesis/PlanDeTesis.docx
@@ -1117,27 +1117,14 @@
       <w:r>
         <w:t xml:space="preserve">Tabla </w:t>
       </w:r>
-      <w:r>
-        <w:fldChar w:fldCharType="begin"/>
-      </w:r>
-      <w:r>
-        <w:instrText xml:space="preserve"> SEQ Tabla \* ARABIC </w:instrText>
-      </w:r>
-      <w:r>
-        <w:fldChar w:fldCharType="separate"/>
-      </w:r>
-      <w:r>
-        <w:rPr>
-          <w:noProof/>
-        </w:rPr>
-        <w:t>1</w:t>
-      </w:r>
-      <w:r>
-        <w:rPr>
-          <w:noProof/>
-        </w:rPr>
-        <w:fldChar w:fldCharType="end"/>
-      </w:r>
+      <w:fldSimple w:instr=" SEQ Tabla \* ARABIC ">
+        <w:r>
+          <w:rPr>
+            <w:noProof/>
+          </w:rPr>
+          <w:t>1</w:t>
+        </w:r>
+      </w:fldSimple>
       <w:r>
         <w:t>: Crecimiento de población institucional.</w:t>
       </w:r>
@@ -1460,27 +1447,14 @@
       <w:r>
         <w:t xml:space="preserve">Tabla </w:t>
       </w:r>
-      <w:r>
-        <w:fldChar w:fldCharType="begin"/>
-      </w:r>
-      <w:r>
-        <w:instrText xml:space="preserve"> SEQ Tabla \* ARABIC </w:instrText>
-      </w:r>
-      <w:r>
-        <w:fldChar w:fldCharType="separate"/>
-      </w:r>
-      <w:r>
-        <w:rPr>
-          <w:noProof/>
-        </w:rPr>
-        <w:t>2</w:t>
-      </w:r>
-      <w:r>
-        <w:rPr>
-          <w:noProof/>
-        </w:rPr>
-        <w:fldChar w:fldCharType="end"/>
-      </w:r>
+      <w:fldSimple w:instr=" SEQ Tabla \* ARABIC ">
+        <w:r>
+          <w:rPr>
+            <w:noProof/>
+          </w:rPr>
+          <w:t>2</w:t>
+        </w:r>
+      </w:fldSimple>
       <w:r>
         <w:t>: Crecimiento de Ventas por año</w:t>
       </w:r>
@@ -1801,8 +1775,6 @@
       <w:r>
         <w:t xml:space="preserve">Además </w:t>
       </w:r>
-      <w:bookmarkStart w:id="0" w:name="_GoBack"/>
-      <w:bookmarkEnd w:id="0"/>
       <w:r>
         <w:t xml:space="preserve">necesario </w:t>
       </w:r>
@@ -1830,6 +1802,38 @@
         <w:t>CIS RAM proporciona un método para "trazar una línea" en la definición de riesgo aceptable de una organización, con riesgos por debajo de la línea que se adhieren a la atención debida y riesgos por encima de la línea que requieren tratamiento de riesgo.</w:t>
       </w:r>
     </w:p>
+    <w:p>
+      <w:pPr>
+        <w:pStyle w:val="Ttulo3"/>
+        <w:numPr>
+          <w:ilvl w:val="2"/>
+          <w:numId w:val="17"/>
+        </w:numPr>
+        <w:rPr>
+          <w:u w:val="single"/>
+        </w:rPr>
+      </w:pPr>
+      <w:bookmarkStart w:id="0" w:name="_GoBack"/>
+      <w:r>
+        <w:rPr>
+          <w:u w:val="single"/>
+        </w:rPr>
+        <w:t>Formulación del problema</w:t>
+      </w:r>
+    </w:p>
+    <w:bookmarkEnd w:id="0"/>
+    <w:p>
+      <w:r>
+        <w:t>Mediante la información recopilada y los procesos de auditoria realizados en el área tecnológica de Tatoo Adventure Gear se ha encontrado brechas en la seguridad de la información, esto puede afectar a los procesos de tecnología de la organización y posibles pérdidas de información,</w:t>
+      </w:r>
+      <w:r>
+        <w:rPr>
+          <w:lang w:val="es-EC"/>
+        </w:rPr>
+        <w:t xml:space="preserve"> perdida de reputación de la empresa, perdidas económicas y afectación de productividad.</w:t>
+      </w:r>
+    </w:p>
+    <w:p/>
     <w:sdt>
       <w:sdtPr>
         <w:rPr>
@@ -4235,7 +4239,7 @@
         <w:noProof/>
         <w:lang w:bidi="es-ES"/>
       </w:rPr>
-      <w:t>5</w:t>
+      <w:t>6</w:t>
     </w:r>
     <w:r>
       <w:rPr>
@@ -5267,7 +5271,7 @@
     <w:lsdException w:name="Normal" w:uiPriority="0" w:qFormat="1"/>
     <w:lsdException w:name="heading 1" w:uiPriority="9" w:qFormat="1"/>
     <w:lsdException w:name="heading 2" w:semiHidden="1" w:uiPriority="3" w:unhideWhenUsed="1" w:qFormat="1"/>
-    <w:lsdException w:name="heading 3" w:semiHidden="1" w:uiPriority="3" w:unhideWhenUsed="1" w:qFormat="1"/>
+    <w:lsdException w:name="heading 3" w:semiHidden="1" w:uiPriority="4" w:unhideWhenUsed="1" w:qFormat="1"/>
     <w:lsdException w:name="heading 4" w:semiHidden="1" w:uiPriority="3" w:unhideWhenUsed="1" w:qFormat="1"/>
     <w:lsdException w:name="heading 5" w:semiHidden="1" w:uiPriority="3" w:unhideWhenUsed="1" w:qFormat="1"/>
     <w:lsdException w:name="heading 6" w:semiHidden="1" w:uiPriority="9" w:qFormat="1"/>
@@ -10614,6 +10618,7 @@
     <w:rsid w:val="002D0E1F"/>
     <w:rsid w:val="003B72C8"/>
     <w:rsid w:val="004928CD"/>
+    <w:rsid w:val="004D0359"/>
     <w:rsid w:val="00515008"/>
     <w:rsid w:val="00876977"/>
     <w:rsid w:val="00A3761E"/>
@@ -11572,7 +11577,7 @@
 </file>
 
 <file path=customXml/itemProps2.xml><?xml version="1.0" encoding="utf-8"?>
-<ds:datastoreItem xmlns:ds="http://schemas.openxmlformats.org/officeDocument/2006/customXml" ds:itemID="{E7154962-D869-4E1D-9534-1E6ED53395DF}">
+<ds:datastoreItem xmlns:ds="http://schemas.openxmlformats.org/officeDocument/2006/customXml" ds:itemID="{8651D9D9-B097-4F4F-AAD2-1508F6EC39BE}">
   <ds:schemaRefs>
     <ds:schemaRef ds:uri="http://schemas.openxmlformats.org/officeDocument/2006/bibliography"/>
   </ds:schemaRefs>

</xml_diff>

<commit_message>
Se mejora sintaxis de primera pagina
</commit_message>
<xml_diff>
--- a/Tesis/PlanDeTesis.docx
+++ b/Tesis/PlanDeTesis.docx
@@ -628,7 +628,13 @@
         <w:t xml:space="preserve">y la </w:t>
       </w:r>
       <w:r>
-        <w:t xml:space="preserve">segunda </w:t>
+        <w:t>segunda</w:t>
+      </w:r>
+      <w:r>
+        <w:t>, la</w:t>
+      </w:r>
+      <w:r>
+        <w:t xml:space="preserve"> </w:t>
       </w:r>
       <w:r>
         <w:t>ampliación de</w:t>
@@ -669,7 +675,24 @@
         <w:t>h</w:t>
       </w:r>
       <w:r>
-        <w:t xml:space="preserve">a realizado una auditoria de sistemas y de seguridad en los últimos 3 años, por lo que ahora se desea conocer el estado del área informática y </w:t>
+        <w:t>a realiza</w:t>
+      </w:r>
+      <w:r>
+        <w:t>do una auditor</w:t>
+      </w:r>
+      <w:r>
+        <w:rPr>
+          <w:lang w:val="es-EC"/>
+        </w:rPr>
+        <w:t>í</w:t>
+      </w:r>
+      <w:proofErr w:type="spellStart"/>
+      <w:r>
+        <w:t>a</w:t>
+      </w:r>
+      <w:proofErr w:type="spellEnd"/>
+      <w:r>
+        <w:t xml:space="preserve"> de sistemas y de seguridad en los últimos 3 años, por lo que ahora se desea conocer el estado del área informática y </w:t>
       </w:r>
       <w:r>
         <w:t>cuáles</w:t>
@@ -692,7 +715,13 @@
         <w:t xml:space="preserve"> de la </w:t>
       </w:r>
       <w:r>
-        <w:t>información, el</w:t>
+        <w:t>información</w:t>
+      </w:r>
+      <w:r>
+        <w:t>, sin embargo,</w:t>
+      </w:r>
+      <w:r>
+        <w:t xml:space="preserve"> el</w:t>
       </w:r>
       <w:r>
         <w:t xml:space="preserve"> área de desarrollo web, el área de desarrollo de ERP y Helpdesk cuentan con procedimientos, </w:t>
@@ -715,7 +744,15 @@
         <w:t xml:space="preserve">Es menester que al crecer las empresas busquen facilidades para conocer, catalogar y planificar el manejo de sus activos tecnológicos, el manejo de contabilidad sobre los activos generalmente incluye información de la fecha de compra, importante para el manejo de devaluación, modelos y proveedores, relevante para las garantías y el código contable, </w:t>
       </w:r>
       <w:r>
-        <w:t>importante para el momento de realizar un levantamiento contable, sin embargo, ninguno estos datos ayudan al saber si estos activos están aportando al  cambio tecnológico, o si se están cumpliendo las normativas sobre el uso de licencias o si se está aprovechando al 100% l</w:t>
+        <w:t xml:space="preserve">importante para el momento de realizar un levantamiento contable, sin embargo, ninguno </w:t>
+      </w:r>
+      <w:r>
+        <w:t xml:space="preserve">de </w:t>
+      </w:r>
+      <w:bookmarkStart w:id="0" w:name="_GoBack"/>
+      <w:bookmarkEnd w:id="0"/>
+      <w:r>
+        <w:t>estos datos ayudan al saber si estos activos están aportando al  cambio tecnológico, o si se están cumpliendo las normativas sobre el uso de licencias o si se está aprovechando al 100% l</w:t>
       </w:r>
       <w:r>
         <w:t>os equipos que tiene la empresa</w:t>
@@ -1104,35 +1141,22 @@
         <w:pStyle w:val="Descripcin"/>
         <w:keepNext/>
       </w:pPr>
-      <w:bookmarkStart w:id="0" w:name="_Ref24491751"/>
+      <w:bookmarkStart w:id="1" w:name="_Ref24491751"/>
       <w:r>
         <w:t xml:space="preserve">Tabla </w:t>
       </w:r>
-      <w:r>
-        <w:fldChar w:fldCharType="begin"/>
-      </w:r>
-      <w:r>
-        <w:instrText xml:space="preserve"> SEQ Tabla \* ARABIC </w:instrText>
-      </w:r>
-      <w:r>
-        <w:fldChar w:fldCharType="separate"/>
-      </w:r>
-      <w:r>
-        <w:rPr>
-          <w:noProof/>
-        </w:rPr>
-        <w:t>1</w:t>
-      </w:r>
-      <w:r>
-        <w:rPr>
-          <w:noProof/>
-        </w:rPr>
-        <w:fldChar w:fldCharType="end"/>
-      </w:r>
+      <w:fldSimple w:instr=" SEQ Tabla \* ARABIC ">
+        <w:r>
+          <w:rPr>
+            <w:noProof/>
+          </w:rPr>
+          <w:t>1</w:t>
+        </w:r>
+      </w:fldSimple>
       <w:r>
         <w:t>: Crecimiento de población institucional.</w:t>
       </w:r>
-      <w:bookmarkEnd w:id="0"/>
+      <w:bookmarkEnd w:id="1"/>
     </w:p>
     <w:tbl>
       <w:tblPr>
@@ -1452,27 +1476,14 @@
       <w:r>
         <w:t xml:space="preserve">Tabla </w:t>
       </w:r>
-      <w:r>
-        <w:fldChar w:fldCharType="begin"/>
-      </w:r>
-      <w:r>
-        <w:instrText xml:space="preserve"> SEQ Tabla \* ARABIC </w:instrText>
-      </w:r>
-      <w:r>
-        <w:fldChar w:fldCharType="separate"/>
-      </w:r>
-      <w:r>
-        <w:rPr>
-          <w:noProof/>
-        </w:rPr>
-        <w:t>2</w:t>
-      </w:r>
-      <w:r>
-        <w:rPr>
-          <w:noProof/>
-        </w:rPr>
-        <w:fldChar w:fldCharType="end"/>
-      </w:r>
+      <w:fldSimple w:instr=" SEQ Tabla \* ARABIC ">
+        <w:r>
+          <w:rPr>
+            <w:noProof/>
+          </w:rPr>
+          <w:t>2</w:t>
+        </w:r>
+      </w:fldSimple>
       <w:r>
         <w:t>: Crecimiento de Ventas por año</w:t>
       </w:r>
@@ -1991,19 +2002,7 @@
         <w:rPr>
           <w:lang w:val="es-EC"/>
         </w:rPr>
-        <w:t>Identificar la situación actual del estado de inventario tecnológico e informático de la empresa Tatoo Adventure Gear en las oficinas de Ecuador, mediante la aplicación de una matriz de riesgos</w:t>
-      </w:r>
-      <w:r>
-        <w:rPr>
-          <w:lang w:val="es-EC"/>
-        </w:rPr>
-        <w:t xml:space="preserve"> </w:t>
-      </w:r>
-      <w:r>
-        <w:rPr>
-          <w:lang w:val="es-EC"/>
-        </w:rPr>
-        <w:t xml:space="preserve">el cual permitirá el análisis de las vulnerabilidades y amenazas que </w:t>
+        <w:t xml:space="preserve">Identificar la situación actual del estado de inventario tecnológico e informático de la empresa Tatoo Adventure Gear en las oficinas de Ecuador, mediante la aplicación de una matriz de riesgos el cual permitirá el análisis de las vulnerabilidades y amenazas que </w:t>
       </w:r>
       <w:r>
         <w:rPr>
@@ -2175,12 +2174,7 @@
         <w:t>)</w:t>
       </w:r>
       <w:r>
-        <w:t xml:space="preserve"> los c</w:t>
-      </w:r>
-      <w:bookmarkStart w:id="1" w:name="_GoBack"/>
-      <w:bookmarkEnd w:id="1"/>
-      <w:r>
-        <w:t>uales cuentan a su haber al menos una computadora como custodios, pero según datos capturados en la encuesta al área de Sistemas</w:t>
+        <w:t xml:space="preserve"> los cuales cuentan a su haber al menos una computadora como custodios, pero según datos capturados en la encuesta al área de Sistemas</w:t>
       </w:r>
       <w:r>
         <w:t xml:space="preserve"> </w:t>
@@ -26286,7 +26280,7 @@
         <w:noProof/>
         <w:lang w:bidi="es-ES"/>
       </w:rPr>
-      <w:t>5</w:t>
+      <w:t>2</w:t>
     </w:r>
     <w:r>
       <w:rPr>
@@ -32790,6 +32784,7 @@
     <w:rsid w:val="00AC7D1F"/>
     <w:rsid w:val="00AE6373"/>
     <w:rsid w:val="00D969BD"/>
+    <w:rsid w:val="00EE479F"/>
   </w:rsids>
   <m:mathPr>
     <m:mathFont m:val="Cambria Math"/>
@@ -33741,7 +33736,7 @@
 </file>
 
 <file path=customXml/itemProps2.xml><?xml version="1.0" encoding="utf-8"?>
-<ds:datastoreItem xmlns:ds="http://schemas.openxmlformats.org/officeDocument/2006/customXml" ds:itemID="{17973680-2C4A-4F8C-9281-E7B5DC640CAC}">
+<ds:datastoreItem xmlns:ds="http://schemas.openxmlformats.org/officeDocument/2006/customXml" ds:itemID="{CC730CBC-A027-4771-93DA-30945CEDB449}">
   <ds:schemaRefs>
     <ds:schemaRef ds:uri="http://schemas.openxmlformats.org/officeDocument/2006/bibliography"/>
   </ds:schemaRefs>

</xml_diff>

<commit_message>
Se realiza estado del arte
</commit_message>
<xml_diff>
--- a/Tesis/PlanDeTesis.docx
+++ b/Tesis/PlanDeTesis.docx
@@ -103,7 +103,6 @@
           <w15:appearance w15:val="hidden"/>
           <w:text w:multiLine="1"/>
         </w:sdtPr>
-        <w:sdtEndPr/>
         <w:sdtContent>
           <w:r>
             <w:rPr>
@@ -317,7 +316,6 @@
         <w:showingPlcHdr/>
         <w15:appearance w15:val="hidden"/>
       </w:sdtPr>
-      <w:sdtEndPr/>
       <w:sdtContent>
         <w:p>
           <w:pPr>
@@ -352,7 +350,6 @@
         <w15:appearance w15:val="hidden"/>
         <w:text/>
       </w:sdtPr>
-      <w:sdtEndPr/>
       <w:sdtContent>
         <w:p>
           <w:pPr>
@@ -386,7 +383,6 @@
         <w:showingPlcHdr/>
         <w15:appearance w15:val="hidden"/>
       </w:sdtPr>
-      <w:sdtEndPr/>
       <w:sdtContent>
         <w:p>
           <w:pPr>
@@ -421,7 +417,6 @@
         <w15:appearance w15:val="hidden"/>
         <w:text/>
       </w:sdtPr>
-      <w:sdtEndPr/>
       <w:sdtContent>
         <w:p>
           <w:pPr>
@@ -492,7 +487,6 @@
           <w15:appearance w15:val="hidden"/>
           <w:text/>
         </w:sdtPr>
-        <w:sdtEndPr/>
         <w:sdtContent>
           <w:r>
             <w:rPr>
@@ -548,7 +542,6 @@
           <w15:appearance w15:val="hidden"/>
           <w:text w:multiLine="1"/>
         </w:sdtPr>
-        <w:sdtEndPr/>
         <w:sdtContent>
           <w:r>
             <w:rPr>
@@ -749,8 +742,6 @@
       <w:r>
         <w:t xml:space="preserve">de </w:t>
       </w:r>
-      <w:bookmarkStart w:id="0" w:name="_GoBack"/>
-      <w:bookmarkEnd w:id="0"/>
       <w:r>
         <w:t>estos datos ayudan al saber si estos activos están aportando al  cambio tecnológico, o si se están cumpliendo las normativas sobre el uso de licencias o si se está aprovechando al 100% l</w:t>
       </w:r>
@@ -764,7 +755,10 @@
     <w:p>
       <w:r>
         <w:lastRenderedPageBreak/>
-        <w:t>Uno de las responsabilidades del equipo de H</w:t>
+        <w:t>Una</w:t>
+      </w:r>
+      <w:r>
+        <w:t xml:space="preserve"> de las responsabilidades del equipo de H</w:t>
       </w:r>
       <w:r>
         <w:t>elpdesk</w:t>
@@ -961,7 +955,10 @@
     </w:p>
     <w:p>
       <w:r>
-        <w:t xml:space="preserve">Se ha realizado una auditoria </w:t>
+        <w:t>Se ha realizado una auditorí</w:t>
+      </w:r>
+      <w:r>
+        <w:t xml:space="preserve">a </w:t>
       </w:r>
       <w:r>
         <w:t xml:space="preserve">y la observación directa muestran que la organización </w:t>
@@ -976,7 +973,13 @@
         <w:t xml:space="preserve"> tampoco</w:t>
       </w:r>
       <w:r>
-        <w:t xml:space="preserve"> manual de procedimientos de tecnología y </w:t>
+        <w:t xml:space="preserve"> manual d</w:t>
+      </w:r>
+      <w:r>
+        <w:t>e procedimientos de tecnología</w:t>
+      </w:r>
+      <w:r>
+        <w:t xml:space="preserve"> </w:t>
       </w:r>
       <w:r>
         <w:t>ni planes de contingencia, y</w:t>
@@ -1043,7 +1046,7 @@
         </w:numPr>
       </w:pPr>
       <w:r>
-        <w:t>No existe puerta metálica ni con panel biométrico en el acceso al centro de cómputo.</w:t>
+        <w:t>No existe puerta metálica ni panel biométrico en el acceso al centro de cómputo.</w:t>
       </w:r>
     </w:p>
     <w:p>
@@ -1102,7 +1105,6 @@
         <w:t xml:space="preserve">ha determinado como parte de su estrategia institucional la innovación dentro del área deportiva, optimizando su catálogo de servicios e invirtiendo en </w:t>
       </w:r>
       <w:r>
-        <w:lastRenderedPageBreak/>
         <w:t>Innovación y desarrollo (</w:t>
       </w:r>
       <w:r>
@@ -1115,7 +1117,11 @@
         <w:t xml:space="preserve">, </w:t>
       </w:r>
       <w:r>
-        <w:t>debido a esta nueva estrategia es importante considerar como prioridad la seguridad</w:t>
+        <w:t xml:space="preserve">debido a esta nueva estrategia es importante considerar como </w:t>
+      </w:r>
+      <w:r>
+        <w:lastRenderedPageBreak/>
+        <w:t>prioridad la seguridad</w:t>
       </w:r>
       <w:r>
         <w:t xml:space="preserve"> de la información</w:t>
@@ -1141,7 +1147,7 @@
         <w:pStyle w:val="Descripcin"/>
         <w:keepNext/>
       </w:pPr>
-      <w:bookmarkStart w:id="1" w:name="_Ref24491751"/>
+      <w:bookmarkStart w:id="0" w:name="_Ref24491751"/>
       <w:r>
         <w:t xml:space="preserve">Tabla </w:t>
       </w:r>
@@ -1156,7 +1162,7 @@
       <w:r>
         <w:t>: Crecimiento de población institucional.</w:t>
       </w:r>
-      <w:bookmarkEnd w:id="1"/>
+      <w:bookmarkEnd w:id="0"/>
     </w:p>
     <w:tbl>
       <w:tblPr>
@@ -1759,13 +1765,49 @@
         <w:rPr>
           <w:lang w:val="es-EC"/>
         </w:rPr>
-        <w:t xml:space="preserve">estas políticas tiene la labor de </w:t>
+        <w:t>estas políticas tiene</w:t>
       </w:r>
       <w:r>
         <w:rPr>
           <w:lang w:val="es-EC"/>
         </w:rPr>
-        <w:t xml:space="preserve">evitar en lo posible daños, la perdida de reputación de la empresa, perdidas económicas y </w:t>
+        <w:t>n como objetivo</w:t>
+      </w:r>
+      <w:r>
+        <w:rPr>
+          <w:lang w:val="es-EC"/>
+        </w:rPr>
+        <w:t xml:space="preserve"> </w:t>
+      </w:r>
+      <w:r>
+        <w:rPr>
+          <w:lang w:val="es-EC"/>
+        </w:rPr>
+        <w:t>e</w:t>
+      </w:r>
+      <w:r>
+        <w:rPr>
+          <w:lang w:val="es-EC"/>
+        </w:rPr>
+        <w:t>vitar en lo posible daños, la pé</w:t>
+      </w:r>
+      <w:r>
+        <w:rPr>
+          <w:lang w:val="es-EC"/>
+        </w:rPr>
+        <w:t>rdida de reputación de la empresa, p</w:t>
+      </w:r>
+      <w:r>
+        <w:rPr>
+          <w:lang w:val="es-EC"/>
+        </w:rPr>
+        <w:t>é</w:t>
+      </w:r>
+      <w:r>
+        <w:rPr>
+          <w:lang w:val="es-EC"/>
+        </w:rPr>
+        <w:t xml:space="preserve">rdidas económicas y </w:t>
       </w:r>
       <w:r>
         <w:rPr>
@@ -1793,11 +1835,38 @@
         </w:rPr>
       </w:pPr>
       <w:r>
-        <w:t xml:space="preserve">Se necesita colocar un grupo de controles sin afectar la eficiencia, el grado de colaboración, utilidad, productividad o los fondos y recursos pertinentes, la alta directiva ha determinado que desea una solución de seguridad informática, pero sin que el tiempo que se </w:t>
+        <w:t>Se necesita colocar un grupo de cont</w:t>
+      </w:r>
+      <w:r>
+        <w:t>roles sin afectar la eficiencia o</w:t>
+      </w:r>
+      <w:r>
+        <w:t xml:space="preserve"> el grado de colaboración, </w:t>
+      </w:r>
+      <w:r>
+        <w:t xml:space="preserve">mejorando la </w:t>
+      </w:r>
+      <w:r>
+        <w:t>utilidad y</w:t>
+      </w:r>
+      <w:r>
+        <w:t xml:space="preserve"> prod</w:t>
+      </w:r>
+      <w:r>
+        <w:t>uctividad</w:t>
+      </w:r>
+      <w:r>
+        <w:t xml:space="preserve"> </w:t>
+      </w:r>
+      <w:r>
+        <w:t xml:space="preserve">optimizando </w:t>
+      </w:r>
+      <w:r>
+        <w:t xml:space="preserve">los fondos y recursos pertinentes, la alta directiva ha determinado que desea una solución de seguridad informática, pero sin que el tiempo que se dedique a ello retrase los lanzamientos de Innovación y desarrollo, </w:t>
       </w:r>
       <w:r>
         <w:lastRenderedPageBreak/>
-        <w:t>dedique a ello retrase los lanzamientos de Innovación y desarrollo, tampoco que consuma los recursos asignados a las principales prioridades de innovación y que tampoco signifique incrementos en los costos, así que se va a planear usar una herramienta que se adapte a esta necesidad inicial.</w:t>
+        <w:t>tampoco que consuma los recursos asignados a las principales prioridades de innovación y que tampoco signifique incrementos en los costos, así que se va a planear usar una herramienta que se adapte a esta necesidad inicial.</w:t>
       </w:r>
     </w:p>
     <w:p>
@@ -1850,13 +1919,37 @@
         </w:rPr>
       </w:pPr>
       <w:r>
-        <w:t>Mediante la información recopilada y los procesos de auditoria realizados en el área tecnológica de Tatoo Adventure Gear se ha encontrado brechas en la seguridad de la información, esto puede afectar a los procesos de tecnología de la organización y posibles pérdidas de información,</w:t>
+        <w:t>Mediante la información recop</w:t>
+      </w:r>
+      <w:r>
+        <w:t>ilada y los procesos de auditorí</w:t>
+      </w:r>
+      <w:r>
+        <w:t>a realizados en el área tecnológica de Tatoo Adventure Gear se ha encontrado brechas en la seguridad de la información, esto puede afectar a los procesos de tecnología de la organización y posibles pérdidas de información,</w:t>
       </w:r>
       <w:r>
         <w:rPr>
           <w:lang w:val="es-EC"/>
         </w:rPr>
-        <w:t xml:space="preserve"> perdida de reputación de la empresa, perdidas económicas y afectación de productividad.</w:t>
+        <w:t xml:space="preserve"> pé</w:t>
+      </w:r>
+      <w:r>
+        <w:rPr>
+          <w:lang w:val="es-EC"/>
+        </w:rPr>
+        <w:t>rdida</w:t>
+      </w:r>
+      <w:r>
+        <w:rPr>
+          <w:lang w:val="es-EC"/>
+        </w:rPr>
+        <w:t xml:space="preserve"> de reputación de la empresa, pé</w:t>
+      </w:r>
+      <w:r>
+        <w:rPr>
+          <w:lang w:val="es-EC"/>
+        </w:rPr>
+        <w:t>rdidas económicas y afectación de productividad.</w:t>
       </w:r>
     </w:p>
     <w:p>
@@ -1983,7 +2076,6 @@
         </w:numPr>
       </w:pPr>
       <w:r>
-        <w:lastRenderedPageBreak/>
         <w:t xml:space="preserve">Objetivos específicos </w:t>
       </w:r>
     </w:p>
@@ -2002,7 +2094,14 @@
         <w:rPr>
           <w:lang w:val="es-EC"/>
         </w:rPr>
-        <w:t xml:space="preserve">Identificar la situación actual del estado de inventario tecnológico e informático de la empresa Tatoo Adventure Gear en las oficinas de Ecuador, mediante la aplicación de una matriz de riesgos el cual permitirá el análisis de las vulnerabilidades y amenazas que </w:t>
+        <w:t xml:space="preserve">Identificar la situación actual del estado de inventario tecnológico e informático de la empresa Tatoo Adventure Gear en las oficinas de Ecuador, mediante la </w:t>
+      </w:r>
+      <w:r>
+        <w:rPr>
+          <w:lang w:val="es-EC"/>
+        </w:rPr>
+        <w:lastRenderedPageBreak/>
+        <w:t xml:space="preserve">aplicación de una matriz de riesgos el cual permitirá el análisis de las vulnerabilidades y amenazas que </w:t>
       </w:r>
       <w:r>
         <w:rPr>
@@ -2068,14 +2167,50 @@
         <w:rPr>
           <w:lang w:val="es-EC"/>
         </w:rPr>
-        <w:t>Determinar los indicadores que se van a evaluar dentro de la aplicación de los controles de seguridad por medio del análisis realizado a la empresa para satisfacer las necesidades de la</w:t>
+        <w:t xml:space="preserve">Determinar los indicadores que se van a evaluar dentro de la aplicación de los controles de seguridad por medio del análisis realizado a la empresa para </w:t>
       </w:r>
       <w:r>
         <w:rPr>
           <w:lang w:val="es-EC"/>
         </w:rPr>
-        <w:t xml:space="preserve"> empresa Tatoo Adventure Gear</w:t>
+        <w:t xml:space="preserve">satisfacer las necesidades de </w:t>
       </w:r>
+      <w:proofErr w:type="spellStart"/>
+      <w:r>
+        <w:rPr>
+          <w:lang w:val="es-EC"/>
+        </w:rPr>
+        <w:t>Tatoo</w:t>
+      </w:r>
+      <w:proofErr w:type="spellEnd"/>
+      <w:r>
+        <w:rPr>
+          <w:lang w:val="es-EC"/>
+        </w:rPr>
+        <w:t xml:space="preserve"> </w:t>
+      </w:r>
+      <w:proofErr w:type="spellStart"/>
+      <w:r>
+        <w:rPr>
+          <w:lang w:val="es-EC"/>
+        </w:rPr>
+        <w:t>Adventure</w:t>
+      </w:r>
+      <w:proofErr w:type="spellEnd"/>
+      <w:r>
+        <w:rPr>
+          <w:lang w:val="es-EC"/>
+        </w:rPr>
+        <w:t xml:space="preserve"> </w:t>
+      </w:r>
+      <w:proofErr w:type="spellStart"/>
+      <w:r>
+        <w:rPr>
+          <w:lang w:val="es-EC"/>
+        </w:rPr>
+        <w:t>Gear</w:t>
+      </w:r>
+      <w:proofErr w:type="spellEnd"/>
       <w:r>
         <w:rPr>
           <w:lang w:val="es-EC"/>
@@ -2136,10 +2271,7 @@
     </w:p>
     <w:p>
       <w:r>
-        <w:t xml:space="preserve">La información es el nuevo activo más importante para la empresa, y el primer paso para </w:t>
-      </w:r>
-      <w:r>
-        <w:t xml:space="preserve">tener seguro a la inversión que se ha realizado es saber qué es lo que se debe asegurar, esta acción al parecer sencilla llevara a cabo la posibilidad de determinar cuáles son las prioridades entre lo q se debe dar mayor o menor prioridad al asegurar la información. </w:t>
+        <w:t>La información es el nuevo activo más importante para la empresa, ahora, el primer paso para tener segura la inversión que se ha realizado es saber qué es lo que se debe asegurar, facilitará enumerar las prioridades entre lo que se debe dar mayor o menor ponderación al asegurar la información, se debe tener en cuenta que esta generación de prioridades debe estar conectada con los intereses de la operación y del negocio.</w:t>
       </w:r>
     </w:p>
     <w:p>
@@ -2177,13 +2309,186 @@
         <w:t xml:space="preserve"> los cuales cuentan a su haber al menos una computadora como custodios, pero según datos capturados en la encuesta al área de Sistemas</w:t>
       </w:r>
       <w:r>
+        <w:t xml:space="preserve"> (Anexo 1) ninguno cuenta con una política de uso, o una acta de entrega de activos o un acta de responsabilidad ante su manipulación. </w:t>
+      </w:r>
+    </w:p>
+    <w:p>
+      <w:r>
+        <w:lastRenderedPageBreak/>
+        <w:t xml:space="preserve">De la información recolectada se puede observar que </w:t>
+      </w:r>
+      <w:proofErr w:type="spellStart"/>
+      <w:r>
+        <w:t>Tatoo</w:t>
+      </w:r>
+      <w:proofErr w:type="spellEnd"/>
+      <w:r>
         <w:t xml:space="preserve"> </w:t>
       </w:r>
+      <w:proofErr w:type="spellStart"/>
       <w:r>
-        <w:lastRenderedPageBreak/>
-        <w:t xml:space="preserve">(Anexo 1) ninguno cuenta con una política de uso, o una acta de entrega de activos o un acta de responsabilidad ante su manipulación. </w:t>
+        <w:t>Adventure</w:t>
+      </w:r>
+      <w:proofErr w:type="spellEnd"/>
+      <w:r>
+        <w:t xml:space="preserve"> </w:t>
+      </w:r>
+      <w:proofErr w:type="spellStart"/>
+      <w:r>
+        <w:t>Gear</w:t>
+      </w:r>
+      <w:proofErr w:type="spellEnd"/>
+      <w:r>
+        <w:t xml:space="preserve"> posee riesgos asociados a la seguridad de la información, esto debido a la falta de políticas y procedimientos, también se ha notado que los activos no se </w:t>
+      </w:r>
+      <w:r>
+        <w:t>encuentran</w:t>
+      </w:r>
+      <w:r>
+        <w:t xml:space="preserve"> asignados a un responsable y que los usuarios pueden ejecutar aplicaciones como administradores poniendo su equipo</w:t>
+      </w:r>
+      <w:r>
+        <w:t xml:space="preserve"> e información en riesgo</w:t>
+      </w:r>
+      <w:r>
+        <w:t>.</w:t>
       </w:r>
     </w:p>
+    <w:p>
+      <w:pPr>
+        <w:pStyle w:val="Ttulo2"/>
+        <w:numPr>
+          <w:ilvl w:val="1"/>
+          <w:numId w:val="17"/>
+        </w:numPr>
+      </w:pPr>
+      <w:r>
+        <w:t>Estado del arte</w:t>
+      </w:r>
+    </w:p>
+    <w:p>
+      <w:r>
+        <w:t xml:space="preserve">Después de revisar el informe de La Favorita que se divulgo en abril del 2019, se puede afirmar que la seguridad de la información no es uno de los ejes en los cuales la corporación </w:t>
+      </w:r>
+      <w:r>
+        <w:t>está</w:t>
+      </w:r>
+      <w:r>
+        <w:t xml:space="preserve"> centrada en este momento, sin embargo, La mejora continua es una de los ejes en los que se desea trabajar y fortalecer. </w:t>
+      </w:r>
+    </w:p>
+    <w:p>
+      <w:pPr>
+        <w:keepNext/>
+      </w:pPr>
+      <w:r>
+        <w:rPr>
+          <w:noProof/>
+          <w:lang w:val="en-US" w:eastAsia="en-US"/>
+        </w:rPr>
+        <w:drawing>
+          <wp:inline distT="0" distB="0" distL="0" distR="0">
+            <wp:extent cx="4535170" cy="2308860"/>
+            <wp:effectExtent l="0" t="0" r="0" b="0"/>
+            <wp:docPr id="3" name="Imagen 3" descr="Resultado de imagen para cadena de valor retail"/>
+            <wp:cNvGraphicFramePr>
+              <a:graphicFrameLocks xmlns:a="http://schemas.openxmlformats.org/drawingml/2006/main" noChangeAspect="1"/>
+            </wp:cNvGraphicFramePr>
+            <a:graphic xmlns:a="http://schemas.openxmlformats.org/drawingml/2006/main">
+              <a:graphicData uri="http://schemas.openxmlformats.org/drawingml/2006/picture">
+                <pic:pic xmlns:pic="http://schemas.openxmlformats.org/drawingml/2006/picture">
+                  <pic:nvPicPr>
+                    <pic:cNvPr id="0" name="Picture 1" descr="Resultado de imagen para cadena de valor retail"/>
+                    <pic:cNvPicPr>
+                      <a:picLocks noChangeAspect="1" noChangeArrowheads="1"/>
+                    </pic:cNvPicPr>
+                  </pic:nvPicPr>
+                  <pic:blipFill rotWithShape="1">
+                    <a:blip r:embed="rId15">
+                      <a:extLst>
+                        <a:ext uri="{28A0092B-C50C-407E-A947-70E740481C1C}">
+                          <a14:useLocalDpi xmlns:a14="http://schemas.microsoft.com/office/drawing/2010/main" val="0"/>
+                        </a:ext>
+                      </a:extLst>
+                    </a:blip>
+                    <a:srcRect l="20873" t="10370" r="-1" b="9063"/>
+                    <a:stretch/>
+                  </pic:blipFill>
+                  <pic:spPr bwMode="auto">
+                    <a:xfrm>
+                      <a:off x="0" y="0"/>
+                      <a:ext cx="4535170" cy="2308860"/>
+                    </a:xfrm>
+                    <a:prstGeom prst="rect">
+                      <a:avLst/>
+                    </a:prstGeom>
+                    <a:noFill/>
+                    <a:ln>
+                      <a:noFill/>
+                    </a:ln>
+                    <a:extLst>
+                      <a:ext uri="{53640926-AAD7-44D8-BBD7-CCE9431645EC}">
+                        <a14:shadowObscured xmlns:a14="http://schemas.microsoft.com/office/drawing/2010/main"/>
+                      </a:ext>
+                    </a:extLst>
+                  </pic:spPr>
+                </pic:pic>
+              </a:graphicData>
+            </a:graphic>
+          </wp:inline>
+        </w:drawing>
+      </w:r>
+    </w:p>
+    <w:p>
+      <w:pPr>
+        <w:pStyle w:val="Descripcin"/>
+        <w:rPr>
+          <w:noProof/>
+        </w:rPr>
+      </w:pPr>
+      <w:r>
+        <w:t xml:space="preserve">Figure </w:t>
+      </w:r>
+      <w:fldSimple w:instr=" SEQ Figure \* ARABIC ">
+        <w:r>
+          <w:rPr>
+            <w:noProof/>
+          </w:rPr>
+          <w:t>1</w:t>
+        </w:r>
+      </w:fldSimple>
+      <w:r>
+        <w:t>: Estructura</w:t>
+      </w:r>
+      <w:r>
+        <w:t xml:space="preserve"> de la cadenas de</w:t>
+      </w:r>
+      <w:r>
+        <w:rPr>
+          <w:noProof/>
+        </w:rPr>
+        <w:t xml:space="preserve"> valor</w:t>
+      </w:r>
+      <w:r>
+        <w:rPr>
+          <w:noProof/>
+        </w:rPr>
+        <w:t xml:space="preserve"> de la empresa modelo de Retail, como se puede ver el area de tecnologia es parte de toda la cadenay por lo tanto aporta en casi tidas las areas de la empresa.</w:t>
+      </w:r>
+    </w:p>
+    <w:p>
+      <w:r>
+        <w:t xml:space="preserve">Todas las partes de la empresa se pueden abstraer como tabiques de la ventaja competitiva, </w:t>
+      </w:r>
+      <w:bookmarkStart w:id="1" w:name="_GoBack"/>
+      <w:bookmarkEnd w:id="1"/>
+    </w:p>
+    <w:p>
+      <w:r>
+        <w:t xml:space="preserve">  </w:t>
+      </w:r>
+    </w:p>
+    <w:p/>
     <w:p/>
     <w:sdt>
       <w:sdtPr>
@@ -2197,7 +2502,6 @@
           <w:docPartUnique/>
         </w:docPartObj>
       </w:sdtPr>
-      <w:sdtEndPr/>
       <w:sdtContent>
         <w:p>
           <w:pPr>
@@ -2290,6 +2594,14 @@
             </w:rPr>
             <w:t xml:space="preserve"> Nombre de la ciudad: Nombre del editor.</w:t>
           </w:r>
+        </w:p>
+        <w:p>
+          <w:pPr>
+            <w:pStyle w:val="Bibliografa"/>
+            <w:rPr>
+              <w:noProof/>
+            </w:rPr>
+          </w:pPr>
           <w:r>
             <w:rPr>
               <w:b/>
@@ -2316,7 +2628,6 @@
         <w:showingPlcHdr/>
         <w15:appearance w15:val="hidden"/>
       </w:sdtPr>
-      <w:sdtEndPr/>
       <w:sdtContent>
         <w:p>
           <w:pPr>
@@ -2524,7 +2835,6 @@
         <w15:appearance w15:val="hidden"/>
         <w:text/>
       </w:sdtPr>
-      <w:sdtEndPr/>
       <w:sdtContent>
         <w:p>
           <w:pPr>
@@ -2579,7 +2889,6 @@
             <w:showingPlcHdr/>
             <w15:appearance w15:val="hidden"/>
           </w:sdtPr>
-          <w:sdtEndPr/>
           <w:sdtContent>
             <w:tc>
               <w:tcPr>
@@ -2617,7 +2926,6 @@
             <w:showingPlcHdr/>
             <w15:appearance w15:val="hidden"/>
           </w:sdtPr>
-          <w:sdtEndPr/>
           <w:sdtContent>
             <w:tc>
               <w:tcPr>
@@ -2655,7 +2963,6 @@
             <w:showingPlcHdr/>
             <w15:appearance w15:val="hidden"/>
           </w:sdtPr>
-          <w:sdtEndPr/>
           <w:sdtContent>
             <w:tc>
               <w:tcPr>
@@ -2693,7 +3000,6 @@
             <w:showingPlcHdr/>
             <w15:appearance w15:val="hidden"/>
           </w:sdtPr>
-          <w:sdtEndPr/>
           <w:sdtContent>
             <w:tc>
               <w:tcPr>
@@ -2731,7 +3037,6 @@
             <w:showingPlcHdr/>
             <w15:appearance w15:val="hidden"/>
           </w:sdtPr>
-          <w:sdtEndPr/>
           <w:sdtContent>
             <w:tc>
               <w:tcPr>
@@ -2771,7 +3076,6 @@
             <w:showingPlcHdr/>
             <w15:appearance w15:val="hidden"/>
           </w:sdtPr>
-          <w:sdtEndPr/>
           <w:sdtContent>
             <w:tc>
               <w:tcPr>
@@ -2809,7 +3113,6 @@
             <w:showingPlcHdr/>
             <w15:appearance w15:val="hidden"/>
           </w:sdtPr>
-          <w:sdtEndPr/>
           <w:sdtContent>
             <w:tc>
               <w:tcPr>
@@ -2847,7 +3150,6 @@
             <w:showingPlcHdr/>
             <w15:appearance w15:val="hidden"/>
           </w:sdtPr>
-          <w:sdtEndPr/>
           <w:sdtContent>
             <w:tc>
               <w:tcPr>
@@ -2885,7 +3187,6 @@
             <w:showingPlcHdr/>
             <w15:appearance w15:val="hidden"/>
           </w:sdtPr>
-          <w:sdtEndPr/>
           <w:sdtContent>
             <w:tc>
               <w:tcPr>
@@ -2923,7 +3224,6 @@
             <w:showingPlcHdr/>
             <w15:appearance w15:val="hidden"/>
           </w:sdtPr>
-          <w:sdtEndPr/>
           <w:sdtContent>
             <w:tc>
               <w:tcPr>
@@ -2963,7 +3263,6 @@
             <w:showingPlcHdr/>
             <w15:appearance w15:val="hidden"/>
           </w:sdtPr>
-          <w:sdtEndPr/>
           <w:sdtContent>
             <w:tc>
               <w:tcPr>
@@ -3001,7 +3300,6 @@
             <w:showingPlcHdr/>
             <w15:appearance w15:val="hidden"/>
           </w:sdtPr>
-          <w:sdtEndPr/>
           <w:sdtContent>
             <w:tc>
               <w:tcPr>
@@ -3039,7 +3337,6 @@
             <w:showingPlcHdr/>
             <w15:appearance w15:val="hidden"/>
           </w:sdtPr>
-          <w:sdtEndPr/>
           <w:sdtContent>
             <w:tc>
               <w:tcPr>
@@ -3077,7 +3374,6 @@
             <w:showingPlcHdr/>
             <w15:appearance w15:val="hidden"/>
           </w:sdtPr>
-          <w:sdtEndPr/>
           <w:sdtContent>
             <w:tc>
               <w:tcPr>
@@ -3115,7 +3411,6 @@
             <w:showingPlcHdr/>
             <w15:appearance w15:val="hidden"/>
           </w:sdtPr>
-          <w:sdtEndPr/>
           <w:sdtContent>
             <w:tc>
               <w:tcPr>
@@ -3155,7 +3450,6 @@
             <w:showingPlcHdr/>
             <w15:appearance w15:val="hidden"/>
           </w:sdtPr>
-          <w:sdtEndPr/>
           <w:sdtContent>
             <w:tc>
               <w:tcPr>
@@ -3193,7 +3487,6 @@
             <w:showingPlcHdr/>
             <w15:appearance w15:val="hidden"/>
           </w:sdtPr>
-          <w:sdtEndPr/>
           <w:sdtContent>
             <w:tc>
               <w:tcPr>
@@ -3231,7 +3524,6 @@
             <w:showingPlcHdr/>
             <w15:appearance w15:val="hidden"/>
           </w:sdtPr>
-          <w:sdtEndPr/>
           <w:sdtContent>
             <w:tc>
               <w:tcPr>
@@ -3269,7 +3561,6 @@
             <w:showingPlcHdr/>
             <w15:appearance w15:val="hidden"/>
           </w:sdtPr>
-          <w:sdtEndPr/>
           <w:sdtContent>
             <w:tc>
               <w:tcPr>
@@ -3307,7 +3598,6 @@
             <w:showingPlcHdr/>
             <w15:appearance w15:val="hidden"/>
           </w:sdtPr>
-          <w:sdtEndPr/>
           <w:sdtContent>
             <w:tc>
               <w:tcPr>
@@ -3347,7 +3637,6 @@
             <w:showingPlcHdr/>
             <w15:appearance w15:val="hidden"/>
           </w:sdtPr>
-          <w:sdtEndPr/>
           <w:sdtContent>
             <w:tc>
               <w:tcPr>
@@ -3385,7 +3674,6 @@
             <w:showingPlcHdr/>
             <w15:appearance w15:val="hidden"/>
           </w:sdtPr>
-          <w:sdtEndPr/>
           <w:sdtContent>
             <w:tc>
               <w:tcPr>
@@ -3423,7 +3711,6 @@
             <w:showingPlcHdr/>
             <w15:appearance w15:val="hidden"/>
           </w:sdtPr>
-          <w:sdtEndPr/>
           <w:sdtContent>
             <w:tc>
               <w:tcPr>
@@ -3461,7 +3748,6 @@
             <w:showingPlcHdr/>
             <w15:appearance w15:val="hidden"/>
           </w:sdtPr>
-          <w:sdtEndPr/>
           <w:sdtContent>
             <w:tc>
               <w:tcPr>
@@ -3499,7 +3785,6 @@
             <w:showingPlcHdr/>
             <w15:appearance w15:val="hidden"/>
           </w:sdtPr>
-          <w:sdtEndPr/>
           <w:sdtContent>
             <w:tc>
               <w:tcPr>
@@ -3539,7 +3824,6 @@
             <w:showingPlcHdr/>
             <w15:appearance w15:val="hidden"/>
           </w:sdtPr>
-          <w:sdtEndPr/>
           <w:sdtContent>
             <w:tc>
               <w:tcPr>
@@ -3577,7 +3861,6 @@
             <w:showingPlcHdr/>
             <w15:appearance w15:val="hidden"/>
           </w:sdtPr>
-          <w:sdtEndPr/>
           <w:sdtContent>
             <w:tc>
               <w:tcPr>
@@ -3615,7 +3898,6 @@
             <w:showingPlcHdr/>
             <w15:appearance w15:val="hidden"/>
           </w:sdtPr>
-          <w:sdtEndPr/>
           <w:sdtContent>
             <w:tc>
               <w:tcPr>
@@ -3653,7 +3935,6 @@
             <w:showingPlcHdr/>
             <w15:appearance w15:val="hidden"/>
           </w:sdtPr>
-          <w:sdtEndPr/>
           <w:sdtContent>
             <w:tc>
               <w:tcPr>
@@ -3691,7 +3972,6 @@
             <w:showingPlcHdr/>
             <w15:appearance w15:val="hidden"/>
           </w:sdtPr>
-          <w:sdtEndPr/>
           <w:sdtContent>
             <w:tc>
               <w:tcPr>
@@ -3731,7 +4011,6 @@
             <w:showingPlcHdr/>
             <w15:appearance w15:val="hidden"/>
           </w:sdtPr>
-          <w:sdtEndPr/>
           <w:sdtContent>
             <w:tc>
               <w:tcPr>
@@ -3769,7 +4048,6 @@
             <w:showingPlcHdr/>
             <w15:appearance w15:val="hidden"/>
           </w:sdtPr>
-          <w:sdtEndPr/>
           <w:sdtContent>
             <w:tc>
               <w:tcPr>
@@ -3807,7 +4085,6 @@
             <w:showingPlcHdr/>
             <w15:appearance w15:val="hidden"/>
           </w:sdtPr>
-          <w:sdtEndPr/>
           <w:sdtContent>
             <w:tc>
               <w:tcPr>
@@ -3845,7 +4122,6 @@
             <w:showingPlcHdr/>
             <w15:appearance w15:val="hidden"/>
           </w:sdtPr>
-          <w:sdtEndPr/>
           <w:sdtContent>
             <w:tc>
               <w:tcPr>
@@ -3883,7 +4159,6 @@
             <w:showingPlcHdr/>
             <w15:appearance w15:val="hidden"/>
           </w:sdtPr>
-          <w:sdtEndPr/>
           <w:sdtContent>
             <w:tc>
               <w:tcPr>
@@ -3945,7 +4220,6 @@
           <w:showingPlcHdr/>
           <w15:appearance w15:val="hidden"/>
         </w:sdtPr>
-        <w:sdtEndPr/>
         <w:sdtContent>
           <w:r>
             <w:rPr>
@@ -4070,7 +4344,6 @@
         <w:showingPlcHdr/>
         <w15:appearance w15:val="hidden"/>
       </w:sdtPr>
-      <w:sdtEndPr/>
       <w:sdtContent>
         <w:p>
           <w:pPr>
@@ -4109,7 +4382,7 @@
             <wp:cNvGraphicFramePr/>
             <a:graphic xmlns:a="http://schemas.openxmlformats.org/drawingml/2006/main">
               <a:graphicData uri="http://schemas.openxmlformats.org/drawingml/2006/chart">
-                <c:chart xmlns:c="http://schemas.openxmlformats.org/drawingml/2006/chart" xmlns:r="http://schemas.openxmlformats.org/officeDocument/2006/relationships" r:id="rId15"/>
+                <c:chart xmlns:c="http://schemas.openxmlformats.org/drawingml/2006/chart" xmlns:r="http://schemas.openxmlformats.org/officeDocument/2006/relationships" r:id="rId16"/>
               </a:graphicData>
             </a:graphic>
           </wp:inline>
@@ -4154,7 +4427,6 @@
           <w15:appearance w15:val="hidden"/>
           <w:text/>
         </w:sdtPr>
-        <w:sdtEndPr/>
         <w:sdtContent>
           <w:r>
             <w:rPr>
@@ -4241,8 +4513,8 @@
           <w:noProof/>
         </w:rPr>
         <w:sectPr>
-          <w:headerReference w:type="default" r:id="rId16"/>
-          <w:headerReference w:type="first" r:id="rId17"/>
+          <w:headerReference w:type="default" r:id="rId17"/>
+          <w:headerReference w:type="first" r:id="rId18"/>
           <w:footnotePr>
             <w:pos w:val="beneathText"/>
           </w:footnotePr>
@@ -26029,11 +26301,6 @@
         <w15:appearance w15:val="hidden"/>
         <w:text/>
       </w:sdtPr>
-      <w:sdtEndPr>
-        <w:rPr>
-          <w:rStyle w:val="Textoennegrita"/>
-        </w:rPr>
-      </w:sdtEndPr>
       <w:sdtContent>
         <w:r>
           <w:rPr>
@@ -26121,11 +26388,6 @@
         <w15:appearance w15:val="hidden"/>
         <w:text/>
       </w:sdtPr>
-      <w:sdtEndPr>
-        <w:rPr>
-          <w:rStyle w:val="Textoennegrita"/>
-        </w:rPr>
-      </w:sdtEndPr>
       <w:sdtContent>
         <w:r>
           <w:rPr>
@@ -26227,11 +26489,6 @@
         <w15:appearance w15:val="hidden"/>
         <w:text/>
       </w:sdtPr>
-      <w:sdtEndPr>
-        <w:rPr>
-          <w:rStyle w:val="Textoennegrita"/>
-        </w:rPr>
-      </w:sdtEndPr>
       <w:sdtContent>
         <w:r>
           <w:rPr>
@@ -26280,7 +26537,7 @@
         <w:noProof/>
         <w:lang w:bidi="es-ES"/>
       </w:rPr>
-      <w:t>2</w:t>
+      <w:t>11</w:t>
     </w:r>
     <w:r>
       <w:rPr>
@@ -32690,7 +32947,7 @@
     <w:charset w:val="00"/>
     <w:family w:val="roman"/>
     <w:pitch w:val="variable"/>
-    <w:sig w:usb0="E0002EFF" w:usb1="C000785B" w:usb2="00000009" w:usb3="00000000" w:csb0="000001FF" w:csb1="00000000"/>
+    <w:sig w:usb0="E0002AFF" w:usb1="C0007843" w:usb2="00000009" w:usb3="00000000" w:csb0="000001FF" w:csb1="00000000"/>
   </w:font>
   <w:font w:name="Courier New">
     <w:panose1 w:val="02070309020205020404"/>
@@ -32741,14 +32998,14 @@
     <w:charset w:val="00"/>
     <w:family w:val="swiss"/>
     <w:pitch w:val="variable"/>
-    <w:sig w:usb0="E4002EFF" w:usb1="C000247B" w:usb2="00000009" w:usb3="00000000" w:csb0="000001FF" w:csb1="00000000"/>
+    <w:sig w:usb0="A0002AEF" w:usb1="4000207B" w:usb2="00000000" w:usb3="00000000" w:csb0="000001FF" w:csb1="00000000"/>
   </w:font>
   <w:font w:name="Calibri">
     <w:panose1 w:val="020F0502020204030204"/>
     <w:charset w:val="00"/>
     <w:family w:val="swiss"/>
     <w:pitch w:val="variable"/>
-    <w:sig w:usb0="E4002EFF" w:usb1="C000247B" w:usb2="00000009" w:usb3="00000000" w:csb0="000001FF" w:csb1="00000000"/>
+    <w:sig w:usb0="E0002AFF" w:usb1="4000ACFF" w:usb2="00000001" w:usb3="00000000" w:csb0="000001FF" w:csb1="00000000"/>
   </w:font>
 </w:fonts>
 </file>
@@ -32776,6 +33033,7 @@
     <w:rsid w:val="003B72C8"/>
     <w:rsid w:val="004928CD"/>
     <w:rsid w:val="004D0359"/>
+    <w:rsid w:val="004D2917"/>
     <w:rsid w:val="00515008"/>
     <w:rsid w:val="00876977"/>
     <w:rsid w:val="00932548"/>
@@ -33683,46 +33941,69 @@
 <file path=customXml/item2.xml><?xml version="1.0" encoding="utf-8"?>
 <b:Sources xmlns:b="http://schemas.openxmlformats.org/officeDocument/2006/bibliography" SelectedStyle="\APASixthEditionOfficeOnline.xsl" StyleName="APA" Version="6">
   <b:Source>
-    <b:Tag>Article</b:Tag>
-    <b:SourceType>JournalArticle</b:SourceType>
-    <b:Guid>{7C6C7047-1A93-42F3-B8DD-CAFE353CD106}</b:Guid>
-    <b:Title>Título del artículo</b:Title>
-    <b:Year>Año</b:Year>
-    <b:JournalName>Título del diario</b:JournalName>
-    <b:Pages>Páginas desde - hasta</b:Pages>
+    <b:Tag>Cor19</b:Tag>
+    <b:SourceType>Report</b:SourceType>
+    <b:Guid>{44B3AB0C-9B22-4863-B344-A570E0205681}</b:Guid>
+    <b:Title>Informe Anual Corporación Favorita</b:Title>
+    <b:Year>2019</b:Year>
+    <b:City>Quito</b:City>
+    <b:Publisher>Imprenta Mariscal</b:Publisher>
+    <b:URL>https://issuu.com/corporacionfavorita/docs/informe_cf_2019_</b:URL>
     <b:Author>
       <b:Author>
-        <b:NameList>
-          <b:Person>
-            <b:Last>Apellidos</b:Last>
-            <b:First>nombre,</b:First>
-            <b:Middle>segundo nombre</b:Middle>
-          </b:Person>
-        </b:NameList>
+        <b:Corporate>Corporación Favorita</b:Corporate>
       </b:Author>
     </b:Author>
     <b:RefOrder>1</b:RefOrder>
   </b:Source>
   <b:Source>
-    <b:Tag>Last</b:Tag>
+    <b:Tag>Vel08</b:Tag>
     <b:SourceType>Book</b:SourceType>
-    <b:Guid>{1B3A3F10-31D4-4B30-9A61-008FB2C6139A}</b:Guid>
-    <b:Title>Título del libro</b:Title>
-    <b:Year>Año</b:Year>
-    <b:City>Nombre de la ciudad</b:City>
-    <b:Publisher>Nombre del editor</b:Publisher>
+    <b:Guid>{DAD549A1-E525-4B3A-9B80-FA8801547F5F}</b:Guid>
     <b:Author>
       <b:Author>
         <b:NameList>
           <b:Person>
-            <b:Last>Apellidos</b:Last>
-            <b:First>nombre,</b:First>
-            <b:Middle>segundo nombre</b:Middle>
+            <b:Last>Velthuis</b:Last>
+            <b:Middle>Piattini </b:Middle>
+            <b:First>Mario</b:First>
+          </b:Person>
+          <b:Person>
+            <b:Last>del Peso</b:Last>
+            <b:First>Emilio</b:First>
+          </b:Person>
+          <b:Person>
+            <b:Last>del Peso</b:Last>
+            <b:First>Mar</b:First>
           </b:Person>
         </b:NameList>
       </b:Author>
     </b:Author>
+    <b:Title>Auditoría de tecnologías y de sistemas de información</b:Title>
+    <b:Year>2008</b:Year>
+    <b:Publisher>Alfaomega Ra-Ma</b:Publisher>
+    <b:City>Madrid</b:City>
     <b:RefOrder>2</b:RefOrder>
+  </b:Source>
+  <b:Source>
+    <b:Tag>Ter14</b:Tag>
+    <b:SourceType>Book</b:SourceType>
+    <b:Guid>{965DF703-89B7-4DE8-99E2-D71D013EA2CC}</b:Guid>
+    <b:Title>Administración Estratégica de la Función Informática</b:Title>
+    <b:Year>2014</b:Year>
+    <b:City>México</b:City>
+    <b:Publisher>Alfaomega</b:Publisher>
+    <b:Author>
+      <b:Author>
+        <b:NameList>
+          <b:Person>
+            <b:Last>Terán</b:Last>
+            <b:First>David</b:First>
+          </b:Person>
+        </b:NameList>
+      </b:Author>
+    </b:Author>
+    <b:RefOrder>3</b:RefOrder>
   </b:Source>
 </b:Sources>
 </file>
@@ -33736,7 +34017,7 @@
 </file>
 
 <file path=customXml/itemProps2.xml><?xml version="1.0" encoding="utf-8"?>
-<ds:datastoreItem xmlns:ds="http://schemas.openxmlformats.org/officeDocument/2006/customXml" ds:itemID="{CC730CBC-A027-4771-93DA-30945CEDB449}">
+<ds:datastoreItem xmlns:ds="http://schemas.openxmlformats.org/officeDocument/2006/customXml" ds:itemID="{F8203F5C-C2BC-4B5B-B938-93D93B9F7568}">
   <ds:schemaRefs>
     <ds:schemaRef ds:uri="http://schemas.openxmlformats.org/officeDocument/2006/bibliography"/>
   </ds:schemaRefs>

</xml_diff>

<commit_message>
Marco teorico - nist
</commit_message>
<xml_diff>
--- a/Tesis/PlanDeTesis.docx
+++ b/Tesis/PlanDeTesis.docx
@@ -1151,14 +1151,27 @@
       <w:r>
         <w:t xml:space="preserve">Tabla </w:t>
       </w:r>
-      <w:fldSimple w:instr=" SEQ Tabla \* ARABIC ">
-        <w:r>
-          <w:rPr>
-            <w:noProof/>
-          </w:rPr>
-          <w:t>1</w:t>
-        </w:r>
-      </w:fldSimple>
+      <w:r>
+        <w:fldChar w:fldCharType="begin"/>
+      </w:r>
+      <w:r>
+        <w:instrText xml:space="preserve"> SEQ Tabla \* ARABIC </w:instrText>
+      </w:r>
+      <w:r>
+        <w:fldChar w:fldCharType="separate"/>
+      </w:r>
+      <w:r>
+        <w:rPr>
+          <w:noProof/>
+        </w:rPr>
+        <w:t>1</w:t>
+      </w:r>
+      <w:r>
+        <w:rPr>
+          <w:noProof/>
+        </w:rPr>
+        <w:fldChar w:fldCharType="end"/>
+      </w:r>
       <w:r>
         <w:t>: Crecimiento de población institucional.</w:t>
       </w:r>
@@ -1482,14 +1495,27 @@
       <w:r>
         <w:t xml:space="preserve">Tabla </w:t>
       </w:r>
-      <w:fldSimple w:instr=" SEQ Tabla \* ARABIC ">
-        <w:r>
-          <w:rPr>
-            <w:noProof/>
-          </w:rPr>
-          <w:t>2</w:t>
-        </w:r>
-      </w:fldSimple>
+      <w:r>
+        <w:fldChar w:fldCharType="begin"/>
+      </w:r>
+      <w:r>
+        <w:instrText xml:space="preserve"> SEQ Tabla \* ARABIC </w:instrText>
+      </w:r>
+      <w:r>
+        <w:fldChar w:fldCharType="separate"/>
+      </w:r>
+      <w:r>
+        <w:rPr>
+          <w:noProof/>
+        </w:rPr>
+        <w:t>2</w:t>
+      </w:r>
+      <w:r>
+        <w:rPr>
+          <w:noProof/>
+        </w:rPr>
+        <w:fldChar w:fldCharType="end"/>
+      </w:r>
       <w:r>
         <w:t>: Crecimiento de Ventas por año</w:t>
       </w:r>
@@ -2175,42 +2201,12 @@
         </w:rPr>
         <w:t xml:space="preserve">satisfacer las necesidades de </w:t>
       </w:r>
-      <w:proofErr w:type="spellStart"/>
       <w:r>
         <w:rPr>
           <w:lang w:val="es-EC"/>
         </w:rPr>
-        <w:t>Tatoo</w:t>
-      </w:r>
-      <w:proofErr w:type="spellEnd"/>
-      <w:r>
-        <w:rPr>
-          <w:lang w:val="es-EC"/>
-        </w:rPr>
-        <w:t xml:space="preserve"> </w:t>
-      </w:r>
-      <w:proofErr w:type="spellStart"/>
-      <w:r>
-        <w:rPr>
-          <w:lang w:val="es-EC"/>
-        </w:rPr>
-        <w:t>Adventure</w:t>
-      </w:r>
-      <w:proofErr w:type="spellEnd"/>
-      <w:r>
-        <w:rPr>
-          <w:lang w:val="es-EC"/>
-        </w:rPr>
-        <w:t xml:space="preserve"> </w:t>
-      </w:r>
-      <w:proofErr w:type="spellStart"/>
-      <w:r>
-        <w:rPr>
-          <w:lang w:val="es-EC"/>
-        </w:rPr>
-        <w:t>Gear</w:t>
-      </w:r>
-      <w:proofErr w:type="spellEnd"/>
+        <w:t>Tatoo Adventure Gear</w:t>
+      </w:r>
       <w:r>
         <w:rPr>
           <w:lang w:val="es-EC"/>
@@ -2315,31 +2311,7 @@
     <w:p>
       <w:r>
         <w:lastRenderedPageBreak/>
-        <w:t xml:space="preserve">De la información recolectada se puede observar que </w:t>
-      </w:r>
-      <w:proofErr w:type="spellStart"/>
-      <w:r>
-        <w:t>Tatoo</w:t>
-      </w:r>
-      <w:proofErr w:type="spellEnd"/>
-      <w:r>
-        <w:t xml:space="preserve"> </w:t>
-      </w:r>
-      <w:proofErr w:type="spellStart"/>
-      <w:r>
-        <w:t>Adventure</w:t>
-      </w:r>
-      <w:proofErr w:type="spellEnd"/>
-      <w:r>
-        <w:t xml:space="preserve"> </w:t>
-      </w:r>
-      <w:proofErr w:type="spellStart"/>
-      <w:r>
-        <w:t>Gear</w:t>
-      </w:r>
-      <w:proofErr w:type="spellEnd"/>
-      <w:r>
-        <w:t xml:space="preserve"> posee riesgos asociados a la seguridad de la información, esto debido a la falta de políticas y procedimientos, también se ha notado que los activos no se </w:t>
+        <w:t xml:space="preserve">De la información recolectada se puede observar que Tatoo Adventure Gear posee riesgos asociados a la seguridad de la información, esto debido a la falta de políticas y procedimientos, también se ha notado que los activos no se </w:t>
       </w:r>
       <w:r>
         <w:t>encuentran</w:t>
@@ -2363,7 +2335,7 @@
         </w:numPr>
       </w:pPr>
       <w:r>
-        <w:t>Estado del arte</w:t>
+        <w:t>Marco teórico</w:t>
       </w:r>
     </w:p>
     <w:p>
@@ -2374,7 +2346,19 @@
         <w:t>está</w:t>
       </w:r>
       <w:r>
-        <w:t xml:space="preserve"> centrada en este momento, sin embargo, La mejora continua es una de los ejes en los que se desea trabajar y fortalecer. </w:t>
+        <w:t xml:space="preserve"> centrada</w:t>
+      </w:r>
+      <w:r>
+        <w:t xml:space="preserve"> en este momento, sin embargo, l</w:t>
+      </w:r>
+      <w:r>
+        <w:t xml:space="preserve">a mejora continua es </w:t>
+      </w:r>
+      <w:r>
+        <w:t xml:space="preserve">una de las prioridades </w:t>
+      </w:r>
+      <w:r>
+        <w:t xml:space="preserve">en los que se desea trabajar y fortalecer. </w:t>
       </w:r>
     </w:p>
     <w:p>
@@ -2449,14 +2433,27 @@
       <w:r>
         <w:t xml:space="preserve">Figure </w:t>
       </w:r>
-      <w:fldSimple w:instr=" SEQ Figure \* ARABIC ">
-        <w:r>
-          <w:rPr>
-            <w:noProof/>
-          </w:rPr>
-          <w:t>1</w:t>
-        </w:r>
-      </w:fldSimple>
+      <w:r>
+        <w:fldChar w:fldCharType="begin"/>
+      </w:r>
+      <w:r>
+        <w:instrText xml:space="preserve"> SEQ Figure \* ARABIC </w:instrText>
+      </w:r>
+      <w:r>
+        <w:fldChar w:fldCharType="separate"/>
+      </w:r>
+      <w:r>
+        <w:rPr>
+          <w:noProof/>
+        </w:rPr>
+        <w:t>1</w:t>
+      </w:r>
+      <w:r>
+        <w:rPr>
+          <w:noProof/>
+        </w:rPr>
+        <w:fldChar w:fldCharType="end"/>
+      </w:r>
       <w:r>
         <w:t>: Estructura</w:t>
       </w:r>
@@ -2480,16 +2477,617 @@
       <w:r>
         <w:t xml:space="preserve">Todas las partes de la empresa se pueden abstraer como tabiques de la ventaja competitiva, </w:t>
       </w:r>
+      <w:r>
+        <w:t>la eficiencia y la calidad son las actividades fundamentales, buscan las mejores metodologías aplicables a sus actividades comerciale</w:t>
+      </w:r>
+      <w:r>
+        <w:t>s y productivas, después de analizar las cantidades de usuarios con equipos tecnológicos, podemos afirmar que más del 80% de usuarios tiene acceso a uno.</w:t>
+      </w:r>
+      <w:r>
+        <w:t xml:space="preserve"> </w:t>
+      </w:r>
+    </w:p>
+    <w:p>
+      <w:r>
+        <w:t xml:space="preserve">Actualmente la ciberseguridad ha generado mucha expectativa en las empresas, debido a al aumento de inversiones en activos informáticos, por lo que poco a poco se ha mejorado la </w:t>
+      </w:r>
+      <w:r>
+        <w:lastRenderedPageBreak/>
+        <w:t xml:space="preserve">perspectiva de la alta gerencia a los pilares de la seguridad informática, confiabilidad, integridad y disponibilidad, es por eso que Tatoo Adventure Gear a considerado </w:t>
+      </w:r>
+      <w:r>
+        <w:t>oportunamente</w:t>
+      </w:r>
+      <w:r>
+        <w:t xml:space="preserve"> la implementación de controles a la medida para </w:t>
+      </w:r>
+      <w:r>
+        <w:t>garantizar la continuidad del negocio.</w:t>
+      </w:r>
+    </w:p>
+    <w:p>
+      <w:r>
+        <w:t>Para organizar nuestro</w:t>
+      </w:r>
+      <w:r>
+        <w:t xml:space="preserve"> esfuerzo, se requiere un </w:t>
+      </w:r>
+      <w:r>
+        <w:t>Framework</w:t>
+      </w:r>
+      <w:r>
+        <w:t xml:space="preserve">. Un </w:t>
+      </w:r>
+      <w:r>
+        <w:t>Framework</w:t>
+      </w:r>
+      <w:r>
+        <w:t xml:space="preserve"> se presta a muchas metáforas fácilmente relacionadas. </w:t>
+      </w:r>
+      <w:r>
+        <w:t>N</w:t>
+      </w:r>
+      <w:r>
+        <w:t xml:space="preserve">ecesitamos un </w:t>
+      </w:r>
+      <w:r>
+        <w:t>Framework</w:t>
+      </w:r>
+      <w:r>
+        <w:t xml:space="preserve"> para nuestro programa de seguridad de la información</w:t>
+      </w:r>
+      <w:r>
+        <w:t xml:space="preserve">, ahora vamos a segmentar </w:t>
+      </w:r>
+      <w:r>
+        <w:t xml:space="preserve">nuestro programa de seguridad de la información en unidades lógicas y tangibles </w:t>
+      </w:r>
+      <w:r>
+        <w:t>que llamaremos</w:t>
+      </w:r>
+      <w:r>
+        <w:t xml:space="preserve"> dominios. Los dominios de seguridad están asociados con agrupaciones designadas de actividades, sistemas o recursos relacionados.</w:t>
+      </w:r>
+    </w:p>
+    <w:p>
+      <w:r>
+        <w:t xml:space="preserve">Una serie de organizaciones públicas y privadas, incluida la Organización Internacional de Normalización (ISO) y el Instituto Nacional de Normas, Estándares y Tecnología (NIST), han invertido mucho tiempo y energía para desarrollar normas que permitan marcos de ciberseguridad proactivos. </w:t>
+      </w:r>
+      <w:r>
+        <w:t>Vamos a analizar</w:t>
+      </w:r>
+      <w:r>
+        <w:t xml:space="preserve"> los estándares desarrollados por ambas organizaciones. Antes de comenzar a construir nuestro programa y políticas de seguridad de la información, primero debemos identificar qué estamos tratando de lograr y por qué. </w:t>
+      </w:r>
+      <w:r>
+        <w:t xml:space="preserve">Comencemos por lo tanto </w:t>
+      </w:r>
+      <w:r>
+        <w:t>discutiendo los tres principios básicos de la seguridad de la información. Luego observamos la creciente amenaza global, que incluye quién está detrás de los ataques, su motivación y cómo atacan. Aplicamos este conocimiento para construir el marco de nuestro programa de seguridad de la información y cómo redactamos nuestras políticas.</w:t>
+      </w:r>
+      <w:r>
+        <w:t xml:space="preserve">  </w:t>
+      </w:r>
+    </w:p>
+    <w:p>
+      <w:pPr>
+        <w:pStyle w:val="Ttulo3"/>
+        <w:numPr>
+          <w:ilvl w:val="2"/>
+          <w:numId w:val="17"/>
+        </w:numPr>
+      </w:pPr>
+      <w:r>
+        <w:t xml:space="preserve">Confidencialidad, integridad y disponibilidad </w:t>
+      </w:r>
+    </w:p>
+    <w:p>
+      <w:r>
+        <w:t>Los elementos de confidencialidad, integridad y disponibilidad a menudo se describen como el modelo de la CIA</w:t>
+      </w:r>
+      <w:sdt>
+        <w:sdtPr>
+          <w:id w:val="1885294482"/>
+          <w:citation/>
+        </w:sdtPr>
+        <w:sdtContent>
+          <w:r>
+            <w:fldChar w:fldCharType="begin"/>
+          </w:r>
+          <w:r>
+            <w:rPr>
+              <w:lang w:val="es-EC"/>
+            </w:rPr>
+            <w:instrText xml:space="preserve"> CITATION Sta17 \l 1033 </w:instrText>
+          </w:r>
+          <w:r>
+            <w:fldChar w:fldCharType="separate"/>
+          </w:r>
+          <w:r>
+            <w:rPr>
+              <w:noProof/>
+              <w:lang w:val="es-EC"/>
+            </w:rPr>
+            <w:t xml:space="preserve"> (Stalling, 2017)</w:t>
+          </w:r>
+          <w:r>
+            <w:fldChar w:fldCharType="end"/>
+          </w:r>
+        </w:sdtContent>
+      </w:sdt>
+      <w:r>
+        <w:t>. Es fácil adivinar que lo primero que se le ocurrió cuando leyó esas tres cartas fue la Agencia Central de Inteligencia de los Estados Unidos. En el mundo de la ciberseguridad, estas tres letras representan algo que nos esforzamos por lograr y proteger. La confidencialidad, integridad y disponibilidad (</w:t>
+      </w:r>
+      <w:r>
+        <w:rPr>
+          <w:lang w:val="en-US"/>
+        </w:rPr>
+        <w:t xml:space="preserve">Confidentiality, Integrity, </w:t>
+      </w:r>
+      <w:r>
+        <w:rPr>
+          <w:lang w:val="en-US"/>
+        </w:rPr>
+        <w:lastRenderedPageBreak/>
+        <w:t>Availability</w:t>
+      </w:r>
+      <w:r>
+        <w:rPr>
+          <w:lang w:val="es-EC"/>
+        </w:rPr>
+        <w:t xml:space="preserve"> - </w:t>
+      </w:r>
+      <w:r>
+        <w:t>CIA) son los atributos unificadores de un programa de seguridad de la información. En conjunto, denominado tríada de la CIA o modelo de seguridad de la CIA, cada atributo representa un objetivo fundamental de la seguridad de la información.</w:t>
+      </w:r>
+    </w:p>
+    <w:p>
+      <w:r>
+        <w:t xml:space="preserve">Ahora, después de leer esta pequeña introducción se nos viene a la cabeza una pregunta: </w:t>
+      </w:r>
+      <w:r>
+        <w:t>¿Quién es responsable de la CIA? Es responsabilidad de los propietarios de la información garantizar la confidencialidad, integridad y disponibilidad. ¿Qué significa ser propietario de información? Según FISMA, el propietario de la información es un funcionario con autoridad legal u operativa para la información específica y la responsabilidad de establecer los criterios para su creación, recopilación, procesamiento, difusión o eliminación, que pueden extenderse a sistemas interconectados o grupos de sistemas interconectados</w:t>
+      </w:r>
+      <w:sdt>
+        <w:sdtPr>
+          <w:id w:val="-1938829364"/>
+          <w:citation/>
+        </w:sdtPr>
+        <w:sdtContent>
+          <w:r>
+            <w:fldChar w:fldCharType="begin"/>
+          </w:r>
+          <w:r>
+            <w:rPr>
+              <w:lang w:val="es-EC"/>
+            </w:rPr>
+            <w:instrText xml:space="preserve"> CITATION Ros04 \l 1033 </w:instrText>
+          </w:r>
+          <w:r>
+            <w:fldChar w:fldCharType="separate"/>
+          </w:r>
+          <w:r>
+            <w:rPr>
+              <w:noProof/>
+              <w:lang w:val="es-EC"/>
+            </w:rPr>
+            <w:t xml:space="preserve"> (Ross, Swanson , Stoneburner, Katzke , &amp; Johnson, 2004)</w:t>
+          </w:r>
+          <w:r>
+            <w:fldChar w:fldCharType="end"/>
+          </w:r>
+        </w:sdtContent>
+      </w:sdt>
+      <w:r>
+        <w:t>. Más simplemente, el propietario de la información tiene la autoridad y la responsabilidad de garantizar que la información esté protegida, desde la creación hasta la destrucción.</w:t>
+      </w:r>
+    </w:p>
+    <w:p>
+      <w:r>
+        <w:t>Los departamentos de tecnología de la información (TI) o sistemas de información (SI) son ampliamente percibidos como propietarios de los sistemas de información e información. Quizás esto se deba a que la palabra "información" es parte del título del departamento. Para el registro, con la excepción de la información específica de su departamento, los departamentos de TI e IS no deben considerarse propietarios de la información. Más bien, son las personas encargadas de mantener los sistemas que almacenan, procesan y transmiten la información. Se les conoce como custodios de la información: los responsables de implementar, mantener y monitorear las salvaguardas y los sistemas. Son más conocidos como administradores de sistemas, web masters e ingenieros de redes</w:t>
+      </w:r>
+      <w:r>
+        <w:t xml:space="preserve"> </w:t>
+      </w:r>
+      <w:sdt>
+        <w:sdtPr>
+          <w:id w:val="-2068943541"/>
+          <w:citation/>
+        </w:sdtPr>
+        <w:sdtContent>
+          <w:r>
+            <w:fldChar w:fldCharType="begin"/>
+          </w:r>
+          <w:r>
+            <w:rPr>
+              <w:lang w:val="es-EC"/>
+            </w:rPr>
+            <w:instrText xml:space="preserve"> CITATION Ter14 \l 1033 </w:instrText>
+          </w:r>
+          <w:r>
+            <w:fldChar w:fldCharType="separate"/>
+          </w:r>
+          <w:r>
+            <w:rPr>
+              <w:noProof/>
+              <w:lang w:val="es-EC"/>
+            </w:rPr>
+            <w:t>(Terán, 2014)</w:t>
+          </w:r>
+          <w:r>
+            <w:fldChar w:fldCharType="end"/>
+          </w:r>
+        </w:sdtContent>
+      </w:sdt>
+      <w:r>
+        <w:t xml:space="preserve">. </w:t>
+      </w:r>
+    </w:p>
+    <w:p>
+      <w:pPr>
+        <w:pStyle w:val="Ttulo3"/>
+        <w:numPr>
+          <w:ilvl w:val="2"/>
+          <w:numId w:val="17"/>
+        </w:numPr>
+      </w:pPr>
+      <w:r>
+        <w:t xml:space="preserve">Marco de seguridad cibernética del NIST </w:t>
+      </w:r>
+    </w:p>
+    <w:p>
+      <w:r>
+        <w:t xml:space="preserve">Antes de discutir el Marco de seguridad cibernética del NIST en detalle, definamos un marco de seguridad. El marco de seguridad es un término colectivo dado a la orientación sobre </w:t>
+      </w:r>
+      <w:r>
+        <w:lastRenderedPageBreak/>
+        <w:t xml:space="preserve">temas relacionados con la seguridad de los sistemas de información, principalmente en relación con la planificación, implementación, gestión y auditoría de prácticas generales de seguridad de la información. Uno de los marcos más completos para la ciberseguridad es el NIST </w:t>
+      </w:r>
+      <w:proofErr w:type="spellStart"/>
+      <w:r>
+        <w:t>Cybersecurity</w:t>
+      </w:r>
+      <w:proofErr w:type="spellEnd"/>
+      <w:r>
+        <w:t xml:space="preserve"> </w:t>
+      </w:r>
+      <w:proofErr w:type="gramStart"/>
+      <w:r>
+        <w:t>Framework,.</w:t>
+      </w:r>
+      <w:proofErr w:type="gramEnd"/>
+      <w:r>
+        <w:t xml:space="preserve"> La guía del NIST sobre la confiabilidad de los sistemas cubre varias áreas técnicas. Estas áreas incluyen orientación general sobre ciberseguridad, computación en la nube, </w:t>
+      </w:r>
+      <w:proofErr w:type="spellStart"/>
+      <w:r>
+        <w:t>big</w:t>
+      </w:r>
+      <w:proofErr w:type="spellEnd"/>
+      <w:r>
+        <w:t xml:space="preserve"> data y sistemas físicos. Estos esfuerzos y orientación se centran en los objetivos de seguridad de confidencialidad, integridad y disponibilidad (CIA). </w:t>
+      </w:r>
+    </w:p>
+    <w:p>
+      <w:pPr>
+        <w:pStyle w:val="Ttulo3"/>
+        <w:numPr>
+          <w:ilvl w:val="2"/>
+          <w:numId w:val="17"/>
+        </w:numPr>
+      </w:pPr>
+      <w:r>
+        <w:t xml:space="preserve">¿Cuál es la función del NIST? </w:t>
+      </w:r>
+    </w:p>
+    <w:p>
+      <w:r>
+        <w:t>Fundada en 1901, NIST es una agencia federal no reguladora dentro de la Administración de Tecnología del Departamento de Comercio de EE. UU. La misión de NIST es desarrollar y promover medidas, estándares y tecnología para mejorar la productividad, facilitar el comercio y mejorar la calidad de vida. La División de Seguridad Informática (CSD) es una de las siete divisiones dentro del Laboratorio de Tecnología de la Información del NIST. La misión del CSD de NIST es mejorar la seguridad de los sistemas de información de la siguiente manera:</w:t>
+      </w:r>
+    </w:p>
+    <w:p>
+      <w:pPr>
+        <w:pStyle w:val="Prrafodelista"/>
+        <w:numPr>
+          <w:ilvl w:val="0"/>
+          <w:numId w:val="20"/>
+        </w:numPr>
+      </w:pPr>
+      <w:r>
+        <w:t>Al crear conciencia sobre los riesgos de TI, las vulnerabilidades y los requisitos de protección, particularmente para las tecnologías nuevas y emergen</w:t>
+      </w:r>
+      <w:r>
+        <w:t>tes.</w:t>
+      </w:r>
+    </w:p>
+    <w:p>
+      <w:pPr>
+        <w:pStyle w:val="Prrafodelista"/>
+        <w:numPr>
+          <w:ilvl w:val="0"/>
+          <w:numId w:val="20"/>
+        </w:numPr>
+      </w:pPr>
+      <w:r>
+        <w:t xml:space="preserve">Investigando, estudiando y asesorando a las agencias sobre las vulnerabilidades de TI y diseñando técnicas para la seguridad y la privacidad rentables de los </w:t>
+      </w:r>
+      <w:r>
+        <w:t xml:space="preserve">sistemas federales sensibles. </w:t>
+      </w:r>
+    </w:p>
+    <w:p>
+      <w:pPr>
+        <w:pStyle w:val="Prrafodelista"/>
+        <w:numPr>
+          <w:ilvl w:val="0"/>
+          <w:numId w:val="20"/>
+        </w:numPr>
+      </w:pPr>
+      <w:r>
+        <w:t xml:space="preserve">Desarrollando estándares, métricas, pruebas y programas de </w:t>
+      </w:r>
+      <w:r>
+        <w:t xml:space="preserve">validación </w:t>
+      </w:r>
+    </w:p>
+    <w:p>
+      <w:pPr>
+        <w:pStyle w:val="Prrafodelista"/>
+        <w:numPr>
+          <w:ilvl w:val="0"/>
+          <w:numId w:val="20"/>
+        </w:numPr>
+      </w:pPr>
+      <w:r>
+        <w:t>para promover, medir y validar la seguri</w:t>
+      </w:r>
+      <w:r>
+        <w:t xml:space="preserve">dad en sistemas y servicios, </w:t>
+      </w:r>
+    </w:p>
+    <w:p>
+      <w:pPr>
+        <w:pStyle w:val="Prrafodelista"/>
+        <w:numPr>
+          <w:ilvl w:val="0"/>
+          <w:numId w:val="20"/>
+        </w:numPr>
+      </w:pPr>
+      <w:r>
+        <w:t>educar a los consumidores y establecer requisitos mínimos de segurida</w:t>
+      </w:r>
+      <w:r>
+        <w:t>d para los sistemas federales.</w:t>
+      </w:r>
+    </w:p>
+    <w:p>
+      <w:pPr>
+        <w:pStyle w:val="Prrafodelista"/>
+        <w:numPr>
+          <w:ilvl w:val="0"/>
+          <w:numId w:val="20"/>
+        </w:numPr>
+      </w:pPr>
+      <w:r>
+        <w:lastRenderedPageBreak/>
+        <w:t xml:space="preserve">Desarrollando una guía para aumentar la planificación, implementación, administración y operación de TI segura. </w:t>
+      </w:r>
+    </w:p>
+    <w:p>
+      <w:r>
+        <w:t>La Ley de Gobierno Electróni</w:t>
+      </w:r>
+      <w:r>
+        <w:t xml:space="preserve">co de 2002 </w:t>
+      </w:r>
+      <w:sdt>
+        <w:sdtPr>
+          <w:id w:val="1015578155"/>
+          <w:citation/>
+        </w:sdtPr>
+        <w:sdtContent>
+          <w:r>
+            <w:fldChar w:fldCharType="begin"/>
+          </w:r>
+          <w:r>
+            <w:rPr>
+              <w:lang w:val="es-EC"/>
+            </w:rPr>
+            <w:instrText xml:space="preserve"> CITATION Con02 \l 1033 </w:instrText>
+          </w:r>
+          <w:r>
+            <w:fldChar w:fldCharType="separate"/>
+          </w:r>
+          <w:r>
+            <w:rPr>
+              <w:noProof/>
+              <w:lang w:val="es-EC"/>
+            </w:rPr>
+            <w:t>(Congress, 2002)</w:t>
+          </w:r>
+          <w:r>
+            <w:fldChar w:fldCharType="end"/>
+          </w:r>
+        </w:sdtContent>
+      </w:sdt>
+      <w:r>
+        <w:t xml:space="preserve"> asignó al NIST la misión de desarrollar un Marco de Garantía de la Información (normas y directrices) diseñado para sistemas de información federales que no están designados como sistemas de seguridad nacional</w:t>
+      </w:r>
+      <w:r>
+        <w:t xml:space="preserve"> de Estados Unidos de </w:t>
+      </w:r>
+      <w:proofErr w:type="spellStart"/>
+      <w:r>
+        <w:t>Norteamerica</w:t>
+      </w:r>
+      <w:proofErr w:type="spellEnd"/>
+      <w:r>
+        <w:t xml:space="preserve">. El Marco de Garantía de Información del NIST incluye los Estándares Federales de Procesamiento de Información (FIPS) y Publicaciones Especiales (SP). Aunque desarrollado para uso gubernamental, el marco es aplicable al sector privado y aborda los aspectos administrativos, operativos y técnicos de la protección de la CIA de la información y los sistemas de información. </w:t>
+      </w:r>
+    </w:p>
+    <w:p>
+      <w:r>
+        <w:t>El NIST define la seguridad de la información como la protección de la información y los sistemas de información contra el acceso, uso, divulgación, interrupción, modificación o destrucción no autorizados para proporcionar CIA.</w:t>
+      </w:r>
+    </w:p>
+    <w:p>
+      <w:r>
+        <w:t xml:space="preserve">Actualmente, hay más de 500 documentos relacionados con la seguridad de la información del NIST. Este número incluye FIPS, la serie SP 800, información, boletines del Laboratorio de Tecnología de la Información (ITL) e informes </w:t>
+      </w:r>
+      <w:proofErr w:type="spellStart"/>
+      <w:r>
+        <w:t>in</w:t>
+      </w:r>
+      <w:r>
+        <w:t>teragenciales</w:t>
+      </w:r>
+      <w:proofErr w:type="spellEnd"/>
+      <w:r>
+        <w:t xml:space="preserve"> NIST (NIST IR): </w:t>
+      </w:r>
+    </w:p>
+    <w:p>
+      <w:pPr>
+        <w:pStyle w:val="Prrafodelista"/>
+        <w:numPr>
+          <w:ilvl w:val="0"/>
+          <w:numId w:val="21"/>
+        </w:numPr>
+      </w:pPr>
+      <w:r>
+        <w:t>Normas federales de procesamiento de información (FIPS): esta es la serie de publicaciones oficiales de</w:t>
+      </w:r>
+      <w:r>
+        <w:t xml:space="preserve"> normas y directrices. </w:t>
+      </w:r>
+    </w:p>
+    <w:p>
+      <w:pPr>
+        <w:pStyle w:val="Prrafodelista"/>
+        <w:numPr>
+          <w:ilvl w:val="0"/>
+          <w:numId w:val="21"/>
+        </w:numPr>
+      </w:pPr>
+      <w:r>
+        <w:t xml:space="preserve">Serie 800 de Publicación Especial (SP): Esta serie informa sobre la investigación, las directrices y los esfuerzos de divulgación de ITL en la seguridad del sistema de información y sus actividades de colaboración con la industria, el gobierno </w:t>
+      </w:r>
+      <w:r>
+        <w:t>y las organizaciones académicas</w:t>
+      </w:r>
+      <w:sdt>
+        <w:sdtPr>
+          <w:id w:val="-643813751"/>
+          <w:citation/>
+        </w:sdtPr>
+        <w:sdtContent>
+          <w:r>
+            <w:fldChar w:fldCharType="begin"/>
+          </w:r>
+          <w:r>
+            <w:rPr>
+              <w:lang w:val="es-EC"/>
+            </w:rPr>
+            <w:instrText xml:space="preserve"> CITATION Nat19 \l 1033 </w:instrText>
+          </w:r>
+          <w:r>
+            <w:fldChar w:fldCharType="separate"/>
+          </w:r>
+          <w:r>
+            <w:rPr>
+              <w:noProof/>
+              <w:lang w:val="es-EC"/>
+            </w:rPr>
+            <w:t xml:space="preserve"> (National Institute of Standards and Technology | NIST, 2019)</w:t>
+          </w:r>
+          <w:r>
+            <w:fldChar w:fldCharType="end"/>
+          </w:r>
+        </w:sdtContent>
+      </w:sdt>
+      <w:r>
+        <w:t>.</w:t>
+      </w:r>
+    </w:p>
+    <w:p>
+      <w:pPr>
+        <w:pStyle w:val="Prrafodelista"/>
+        <w:numPr>
+          <w:ilvl w:val="0"/>
+          <w:numId w:val="21"/>
+        </w:numPr>
+      </w:pPr>
+      <w:r>
+        <w:lastRenderedPageBreak/>
+        <w:t>Publicación especial (SP) de la serie 1800: esta serie se centra en las prácticas y pautas de seguridad cibernética</w:t>
+      </w:r>
+      <w:sdt>
+        <w:sdtPr>
+          <w:id w:val="-949782439"/>
+          <w:citation/>
+        </w:sdtPr>
+        <w:sdtContent>
+          <w:r>
+            <w:fldChar w:fldCharType="begin"/>
+          </w:r>
+          <w:r>
+            <w:rPr>
+              <w:lang w:val="es-EC"/>
+            </w:rPr>
+            <w:instrText xml:space="preserve"> CITATION Nat191 \l 1033 </w:instrText>
+          </w:r>
+          <w:r>
+            <w:fldChar w:fldCharType="separate"/>
+          </w:r>
+          <w:r>
+            <w:rPr>
+              <w:noProof/>
+              <w:lang w:val="es-EC"/>
+            </w:rPr>
+            <w:t xml:space="preserve"> (National Institute of Standards and Technology | NIST, 2019)</w:t>
+          </w:r>
+          <w:r>
+            <w:fldChar w:fldCharType="end"/>
+          </w:r>
+        </w:sdtContent>
+      </w:sdt>
+      <w:r>
+        <w:t xml:space="preserve">. </w:t>
+      </w:r>
+    </w:p>
+    <w:p>
+      <w:pPr>
+        <w:pStyle w:val="Prrafodelista"/>
+        <w:numPr>
+          <w:ilvl w:val="0"/>
+          <w:numId w:val="21"/>
+        </w:numPr>
+      </w:pPr>
+      <w:r>
+        <w:t xml:space="preserve">Informes internos o interinstitucionales del NIST (NISTIR): estos informes se centran en los resultados de la investigación, incluida la información de antecedentes para FIPS y SP. </w:t>
+      </w:r>
+    </w:p>
+    <w:p>
+      <w:pPr>
+        <w:pStyle w:val="Prrafodelista"/>
+        <w:numPr>
+          <w:ilvl w:val="0"/>
+          <w:numId w:val="21"/>
+        </w:numPr>
+      </w:pPr>
+      <w:r>
+        <w:t>Boletines de ITL: cada boletín presenta una discusión en profundidad de un solo tema de gran interés para la comunidad de sistemas de información. Los boletines se emiten según sea necesario. Desde los controles de acceso hasta la seguridad inalámbrica, las publicaciones del NIST son realmente un tesoro de valiosa y práctica guía.</w:t>
+      </w:r>
+    </w:p>
+    <w:p>
+      <w:pPr>
+        <w:rPr>
+          <w:lang w:val="es-EC"/>
+        </w:rPr>
+      </w:pPr>
       <w:bookmarkStart w:id="1" w:name="_GoBack"/>
       <w:bookmarkEnd w:id="1"/>
     </w:p>
-    <w:p>
-      <w:r>
-        <w:t xml:space="preserve">  </w:t>
-      </w:r>
-    </w:p>
-    <w:p/>
-    <w:p/>
     <w:sdt>
       <w:sdtPr>
         <w:rPr>
@@ -26290,6 +26888,7 @@
         <w:rPr>
           <w:rStyle w:val="Textoennegrita"/>
           <w:noProof/>
+          <w:lang w:val="es-EC"/>
         </w:rPr>
         <w:alias w:val="Encabezado"/>
         <w:tag w:val=""/>
@@ -26306,8 +26905,9 @@
           <w:rPr>
             <w:rStyle w:val="Textoennegrita"/>
             <w:noProof/>
+            <w:lang w:val="es-EC"/>
           </w:rPr>
-          <w:t>Implementacion de un CDM para la Empresa Tatoo Adventure Gear</w:t>
+          <w:t>Implementación de un procedimiento de diagnostico continuo y mitigacion de riesgos para la Empresa Tatoo Adventure Gear</w:t>
         </w:r>
       </w:sdtContent>
     </w:sdt>
@@ -26377,6 +26977,7 @@
         <w:rPr>
           <w:rStyle w:val="Textoennegrita"/>
           <w:noProof/>
+          <w:lang w:val="es-EC"/>
         </w:rPr>
         <w:alias w:val="Encabezado"/>
         <w:tag w:val=""/>
@@ -26393,8 +26994,9 @@
           <w:rPr>
             <w:rStyle w:val="Textoennegrita"/>
             <w:noProof/>
+            <w:lang w:val="es-EC"/>
           </w:rPr>
-          <w:t>Implementacion de un CDM para la Empresa Tatoo Adventure Gear</w:t>
+          <w:t>Implementación de un procedimiento de diagnostico continuo y mitigacion de riesgos para la Empresa Tatoo Adventure Gear</w:t>
         </w:r>
       </w:sdtContent>
     </w:sdt>
@@ -26495,7 +27097,7 @@
             <w:rStyle w:val="Textoennegrita"/>
             <w:noProof/>
           </w:rPr>
-          <w:t>Implementacion de un CDM para la Empresa Tatoo Adventure Gear</w:t>
+          <w:t>Implementación de un procedimiento de diagnostico continuo y mitigacion de riesgos para la Empresa Tatoo Adventure Gear</w:t>
         </w:r>
       </w:sdtContent>
     </w:sdt>
@@ -26537,7 +27139,7 @@
         <w:noProof/>
         <w:lang w:bidi="es-ES"/>
       </w:rPr>
-      <w:t>11</w:t>
+      <w:t>4</w:t>
     </w:r>
     <w:r>
       <w:rPr>
@@ -27116,6 +27718,119 @@
     </w:lvl>
   </w:abstractNum>
   <w:abstractNum w:abstractNumId="13" w15:restartNumberingAfterBreak="0">
+    <w:nsid w:val="5B3D0AA8"/>
+    <w:multiLevelType w:val="hybridMultilevel"/>
+    <w:tmpl w:val="DC2CFDAE"/>
+    <w:lvl w:ilvl="0" w:tplc="04090001">
+      <w:start w:val="1"/>
+      <w:numFmt w:val="bullet"/>
+      <w:lvlText w:val=""/>
+      <w:lvlJc w:val="left"/>
+      <w:pPr>
+        <w:ind w:left="1440" w:hanging="360"/>
+      </w:pPr>
+      <w:rPr>
+        <w:rFonts w:ascii="Symbol" w:hAnsi="Symbol" w:hint="default"/>
+      </w:rPr>
+    </w:lvl>
+    <w:lvl w:ilvl="1" w:tplc="04090003" w:tentative="1">
+      <w:start w:val="1"/>
+      <w:numFmt w:val="bullet"/>
+      <w:lvlText w:val="o"/>
+      <w:lvlJc w:val="left"/>
+      <w:pPr>
+        <w:ind w:left="2160" w:hanging="360"/>
+      </w:pPr>
+      <w:rPr>
+        <w:rFonts w:ascii="Courier New" w:hAnsi="Courier New" w:cs="Courier New" w:hint="default"/>
+      </w:rPr>
+    </w:lvl>
+    <w:lvl w:ilvl="2" w:tplc="04090005" w:tentative="1">
+      <w:start w:val="1"/>
+      <w:numFmt w:val="bullet"/>
+      <w:lvlText w:val=""/>
+      <w:lvlJc w:val="left"/>
+      <w:pPr>
+        <w:ind w:left="2880" w:hanging="360"/>
+      </w:pPr>
+      <w:rPr>
+        <w:rFonts w:ascii="Wingdings" w:hAnsi="Wingdings" w:hint="default"/>
+      </w:rPr>
+    </w:lvl>
+    <w:lvl w:ilvl="3" w:tplc="04090001" w:tentative="1">
+      <w:start w:val="1"/>
+      <w:numFmt w:val="bullet"/>
+      <w:lvlText w:val=""/>
+      <w:lvlJc w:val="left"/>
+      <w:pPr>
+        <w:ind w:left="3600" w:hanging="360"/>
+      </w:pPr>
+      <w:rPr>
+        <w:rFonts w:ascii="Symbol" w:hAnsi="Symbol" w:hint="default"/>
+      </w:rPr>
+    </w:lvl>
+    <w:lvl w:ilvl="4" w:tplc="04090003" w:tentative="1">
+      <w:start w:val="1"/>
+      <w:numFmt w:val="bullet"/>
+      <w:lvlText w:val="o"/>
+      <w:lvlJc w:val="left"/>
+      <w:pPr>
+        <w:ind w:left="4320" w:hanging="360"/>
+      </w:pPr>
+      <w:rPr>
+        <w:rFonts w:ascii="Courier New" w:hAnsi="Courier New" w:cs="Courier New" w:hint="default"/>
+      </w:rPr>
+    </w:lvl>
+    <w:lvl w:ilvl="5" w:tplc="04090005" w:tentative="1">
+      <w:start w:val="1"/>
+      <w:numFmt w:val="bullet"/>
+      <w:lvlText w:val=""/>
+      <w:lvlJc w:val="left"/>
+      <w:pPr>
+        <w:ind w:left="5040" w:hanging="360"/>
+      </w:pPr>
+      <w:rPr>
+        <w:rFonts w:ascii="Wingdings" w:hAnsi="Wingdings" w:hint="default"/>
+      </w:rPr>
+    </w:lvl>
+    <w:lvl w:ilvl="6" w:tplc="04090001" w:tentative="1">
+      <w:start w:val="1"/>
+      <w:numFmt w:val="bullet"/>
+      <w:lvlText w:val=""/>
+      <w:lvlJc w:val="left"/>
+      <w:pPr>
+        <w:ind w:left="5760" w:hanging="360"/>
+      </w:pPr>
+      <w:rPr>
+        <w:rFonts w:ascii="Symbol" w:hAnsi="Symbol" w:hint="default"/>
+      </w:rPr>
+    </w:lvl>
+    <w:lvl w:ilvl="7" w:tplc="04090003" w:tentative="1">
+      <w:start w:val="1"/>
+      <w:numFmt w:val="bullet"/>
+      <w:lvlText w:val="o"/>
+      <w:lvlJc w:val="left"/>
+      <w:pPr>
+        <w:ind w:left="6480" w:hanging="360"/>
+      </w:pPr>
+      <w:rPr>
+        <w:rFonts w:ascii="Courier New" w:hAnsi="Courier New" w:cs="Courier New" w:hint="default"/>
+      </w:rPr>
+    </w:lvl>
+    <w:lvl w:ilvl="8" w:tplc="04090005" w:tentative="1">
+      <w:start w:val="1"/>
+      <w:numFmt w:val="bullet"/>
+      <w:lvlText w:val=""/>
+      <w:lvlJc w:val="left"/>
+      <w:pPr>
+        <w:ind w:left="7200" w:hanging="360"/>
+      </w:pPr>
+      <w:rPr>
+        <w:rFonts w:ascii="Wingdings" w:hAnsi="Wingdings" w:hint="default"/>
+      </w:rPr>
+    </w:lvl>
+  </w:abstractNum>
+  <w:abstractNum w:abstractNumId="14" w15:restartNumberingAfterBreak="0">
     <w:nsid w:val="60480316"/>
     <w:multiLevelType w:val="hybridMultilevel"/>
     <w:tmpl w:val="14CC3790"/>
@@ -27228,7 +27943,7 @@
       </w:rPr>
     </w:lvl>
   </w:abstractNum>
-  <w:abstractNum w:abstractNumId="14" w15:restartNumberingAfterBreak="0">
+  <w:abstractNum w:abstractNumId="15" w15:restartNumberingAfterBreak="0">
     <w:nsid w:val="646A7CE9"/>
     <w:multiLevelType w:val="hybridMultilevel"/>
     <w:tmpl w:val="34A062C4"/>
@@ -27341,7 +28056,7 @@
       </w:rPr>
     </w:lvl>
   </w:abstractNum>
-  <w:abstractNum w:abstractNumId="15" w15:restartNumberingAfterBreak="0">
+  <w:abstractNum w:abstractNumId="16" w15:restartNumberingAfterBreak="0">
     <w:nsid w:val="69C7496A"/>
     <w:multiLevelType w:val="multilevel"/>
     <w:tmpl w:val="0409001F"/>
@@ -27427,7 +28142,120 @@
       </w:pPr>
     </w:lvl>
   </w:abstractNum>
-  <w:abstractNum w:abstractNumId="16" w15:restartNumberingAfterBreak="0">
+  <w:abstractNum w:abstractNumId="17" w15:restartNumberingAfterBreak="0">
+    <w:nsid w:val="6B4049AD"/>
+    <w:multiLevelType w:val="hybridMultilevel"/>
+    <w:tmpl w:val="18B658F8"/>
+    <w:lvl w:ilvl="0" w:tplc="04090001">
+      <w:start w:val="1"/>
+      <w:numFmt w:val="bullet"/>
+      <w:lvlText w:val=""/>
+      <w:lvlJc w:val="left"/>
+      <w:pPr>
+        <w:ind w:left="1440" w:hanging="360"/>
+      </w:pPr>
+      <w:rPr>
+        <w:rFonts w:ascii="Symbol" w:hAnsi="Symbol" w:hint="default"/>
+      </w:rPr>
+    </w:lvl>
+    <w:lvl w:ilvl="1" w:tplc="04090003" w:tentative="1">
+      <w:start w:val="1"/>
+      <w:numFmt w:val="bullet"/>
+      <w:lvlText w:val="o"/>
+      <w:lvlJc w:val="left"/>
+      <w:pPr>
+        <w:ind w:left="2160" w:hanging="360"/>
+      </w:pPr>
+      <w:rPr>
+        <w:rFonts w:ascii="Courier New" w:hAnsi="Courier New" w:cs="Courier New" w:hint="default"/>
+      </w:rPr>
+    </w:lvl>
+    <w:lvl w:ilvl="2" w:tplc="04090005" w:tentative="1">
+      <w:start w:val="1"/>
+      <w:numFmt w:val="bullet"/>
+      <w:lvlText w:val=""/>
+      <w:lvlJc w:val="left"/>
+      <w:pPr>
+        <w:ind w:left="2880" w:hanging="360"/>
+      </w:pPr>
+      <w:rPr>
+        <w:rFonts w:ascii="Wingdings" w:hAnsi="Wingdings" w:hint="default"/>
+      </w:rPr>
+    </w:lvl>
+    <w:lvl w:ilvl="3" w:tplc="04090001" w:tentative="1">
+      <w:start w:val="1"/>
+      <w:numFmt w:val="bullet"/>
+      <w:lvlText w:val=""/>
+      <w:lvlJc w:val="left"/>
+      <w:pPr>
+        <w:ind w:left="3600" w:hanging="360"/>
+      </w:pPr>
+      <w:rPr>
+        <w:rFonts w:ascii="Symbol" w:hAnsi="Symbol" w:hint="default"/>
+      </w:rPr>
+    </w:lvl>
+    <w:lvl w:ilvl="4" w:tplc="04090003" w:tentative="1">
+      <w:start w:val="1"/>
+      <w:numFmt w:val="bullet"/>
+      <w:lvlText w:val="o"/>
+      <w:lvlJc w:val="left"/>
+      <w:pPr>
+        <w:ind w:left="4320" w:hanging="360"/>
+      </w:pPr>
+      <w:rPr>
+        <w:rFonts w:ascii="Courier New" w:hAnsi="Courier New" w:cs="Courier New" w:hint="default"/>
+      </w:rPr>
+    </w:lvl>
+    <w:lvl w:ilvl="5" w:tplc="04090005" w:tentative="1">
+      <w:start w:val="1"/>
+      <w:numFmt w:val="bullet"/>
+      <w:lvlText w:val=""/>
+      <w:lvlJc w:val="left"/>
+      <w:pPr>
+        <w:ind w:left="5040" w:hanging="360"/>
+      </w:pPr>
+      <w:rPr>
+        <w:rFonts w:ascii="Wingdings" w:hAnsi="Wingdings" w:hint="default"/>
+      </w:rPr>
+    </w:lvl>
+    <w:lvl w:ilvl="6" w:tplc="04090001" w:tentative="1">
+      <w:start w:val="1"/>
+      <w:numFmt w:val="bullet"/>
+      <w:lvlText w:val=""/>
+      <w:lvlJc w:val="left"/>
+      <w:pPr>
+        <w:ind w:left="5760" w:hanging="360"/>
+      </w:pPr>
+      <w:rPr>
+        <w:rFonts w:ascii="Symbol" w:hAnsi="Symbol" w:hint="default"/>
+      </w:rPr>
+    </w:lvl>
+    <w:lvl w:ilvl="7" w:tplc="04090003" w:tentative="1">
+      <w:start w:val="1"/>
+      <w:numFmt w:val="bullet"/>
+      <w:lvlText w:val="o"/>
+      <w:lvlJc w:val="left"/>
+      <w:pPr>
+        <w:ind w:left="6480" w:hanging="360"/>
+      </w:pPr>
+      <w:rPr>
+        <w:rFonts w:ascii="Courier New" w:hAnsi="Courier New" w:cs="Courier New" w:hint="default"/>
+      </w:rPr>
+    </w:lvl>
+    <w:lvl w:ilvl="8" w:tplc="04090005" w:tentative="1">
+      <w:start w:val="1"/>
+      <w:numFmt w:val="bullet"/>
+      <w:lvlText w:val=""/>
+      <w:lvlJc w:val="left"/>
+      <w:pPr>
+        <w:ind w:left="7200" w:hanging="360"/>
+      </w:pPr>
+      <w:rPr>
+        <w:rFonts w:ascii="Wingdings" w:hAnsi="Wingdings" w:hint="default"/>
+      </w:rPr>
+    </w:lvl>
+  </w:abstractNum>
+  <w:abstractNum w:abstractNumId="18" w15:restartNumberingAfterBreak="0">
     <w:nsid w:val="6D702056"/>
     <w:multiLevelType w:val="multilevel"/>
     <w:tmpl w:val="04090023"/>
@@ -27514,7 +28342,7 @@
       </w:pPr>
     </w:lvl>
   </w:abstractNum>
-  <w:abstractNum w:abstractNumId="17" w15:restartNumberingAfterBreak="0">
+  <w:abstractNum w:abstractNumId="19" w15:restartNumberingAfterBreak="0">
     <w:nsid w:val="7273740B"/>
     <w:multiLevelType w:val="multilevel"/>
     <w:tmpl w:val="0409001F"/>
@@ -27637,7 +28465,7 @@
     </w:lvlOverride>
   </w:num>
   <w:num w:numId="12">
-    <w:abstractNumId w:val="17"/>
+    <w:abstractNumId w:val="19"/>
   </w:num>
   <w:num w:numId="13">
     <w:abstractNumId w:val="12"/>
@@ -27646,19 +28474,25 @@
     <w:abstractNumId w:val="10"/>
   </w:num>
   <w:num w:numId="15">
-    <w:abstractNumId w:val="16"/>
+    <w:abstractNumId w:val="18"/>
   </w:num>
   <w:num w:numId="16">
-    <w:abstractNumId w:val="13"/>
+    <w:abstractNumId w:val="14"/>
   </w:num>
   <w:num w:numId="17">
-    <w:abstractNumId w:val="15"/>
+    <w:abstractNumId w:val="16"/>
   </w:num>
   <w:num w:numId="18">
     <w:abstractNumId w:val="11"/>
   </w:num>
   <w:num w:numId="19">
-    <w:abstractNumId w:val="14"/>
+    <w:abstractNumId w:val="15"/>
+  </w:num>
+  <w:num w:numId="20">
+    <w:abstractNumId w:val="17"/>
+  </w:num>
+  <w:num w:numId="21">
+    <w:abstractNumId w:val="13"/>
   </w:num>
 </w:numbering>
 </file>
@@ -32947,7 +33781,7 @@
     <w:charset w:val="00"/>
     <w:family w:val="roman"/>
     <w:pitch w:val="variable"/>
-    <w:sig w:usb0="E0002AFF" w:usb1="C0007843" w:usb2="00000009" w:usb3="00000000" w:csb0="000001FF" w:csb1="00000000"/>
+    <w:sig w:usb0="E0002EFF" w:usb1="C000785B" w:usb2="00000009" w:usb3="00000000" w:csb0="000001FF" w:csb1="00000000"/>
   </w:font>
   <w:font w:name="Courier New">
     <w:panose1 w:val="02070309020205020404"/>
@@ -32998,14 +33832,14 @@
     <w:charset w:val="00"/>
     <w:family w:val="swiss"/>
     <w:pitch w:val="variable"/>
-    <w:sig w:usb0="A0002AEF" w:usb1="4000207B" w:usb2="00000000" w:usb3="00000000" w:csb0="000001FF" w:csb1="00000000"/>
+    <w:sig w:usb0="E4002EFF" w:usb1="C000247B" w:usb2="00000009" w:usb3="00000000" w:csb0="000001FF" w:csb1="00000000"/>
   </w:font>
   <w:font w:name="Calibri">
     <w:panose1 w:val="020F0502020204030204"/>
     <w:charset w:val="00"/>
     <w:family w:val="swiss"/>
     <w:pitch w:val="variable"/>
-    <w:sig w:usb0="E0002AFF" w:usb1="4000ACFF" w:usb2="00000001" w:usb3="00000000" w:csb0="000001FF" w:csb1="00000000"/>
+    <w:sig w:usb0="E4002EFF" w:usb1="C000247B" w:usb2="00000009" w:usb3="00000000" w:csb0="000001FF" w:csb1="00000000"/>
   </w:font>
 </w:fonts>
 </file>
@@ -33035,12 +33869,14 @@
     <w:rsid w:val="004D0359"/>
     <w:rsid w:val="004D2917"/>
     <w:rsid w:val="00515008"/>
+    <w:rsid w:val="008546AE"/>
     <w:rsid w:val="00876977"/>
     <w:rsid w:val="00932548"/>
     <w:rsid w:val="00A3761E"/>
     <w:rsid w:val="00AA7288"/>
     <w:rsid w:val="00AC7D1F"/>
     <w:rsid w:val="00AE6373"/>
+    <w:rsid w:val="00B737A8"/>
     <w:rsid w:val="00D969BD"/>
     <w:rsid w:val="00EE479F"/>
   </w:rsids>
@@ -33930,7 +34766,7 @@
 <file path=customXml/item1.xml><?xml version="1.0" encoding="utf-8"?>
 <CoverPageProperties xmlns="http://schemas.microsoft.com/office/2006/coverPageProps">
   <PublishDate/>
-  <Abstract>Implementacion de un CDM para la Empresa Tatoo Adventure Gear</Abstract>
+  <Abstract>Implementación de un procedimiento de diagnostico continuo y mitigacion de riesgos para la Empresa Tatoo Adventure Gear</Abstract>
   <CompanyAddress/>
   <CompanyPhone/>
   <CompanyFax/>
@@ -33954,7 +34790,7 @@
         <b:Corporate>Corporación Favorita</b:Corporate>
       </b:Author>
     </b:Author>
-    <b:RefOrder>1</b:RefOrder>
+    <b:RefOrder>7</b:RefOrder>
   </b:Source>
   <b:Source>
     <b:Tag>Vel08</b:Tag>
@@ -33983,7 +34819,7 @@
     <b:Year>2008</b:Year>
     <b:Publisher>Alfaomega Ra-Ma</b:Publisher>
     <b:City>Madrid</b:City>
-    <b:RefOrder>2</b:RefOrder>
+    <b:RefOrder>8</b:RefOrder>
   </b:Source>
   <b:Source>
     <b:Tag>Ter14</b:Tag>
@@ -34005,6 +34841,111 @@
     </b:Author>
     <b:RefOrder>3</b:RefOrder>
   </b:Source>
+  <b:Source>
+    <b:Tag>Sta17</b:Tag>
+    <b:SourceType>Book</b:SourceType>
+    <b:Guid>{7FC60BC1-C218-4670-90A6-1CD7178A70CA}</b:Guid>
+    <b:Title>Network Security Essentials Aplications and Standards</b:Title>
+    <b:Year>2017</b:Year>
+    <b:City>Hoboken</b:City>
+    <b:Publisher>Pearson</b:Publisher>
+    <b:Author>
+      <b:Author>
+        <b:NameList>
+          <b:Person>
+            <b:Last>Stalling</b:Last>
+            <b:First>William</b:First>
+          </b:Person>
+        </b:NameList>
+      </b:Author>
+    </b:Author>
+    <b:RefOrder>1</b:RefOrder>
+  </b:Source>
+  <b:Source>
+    <b:Tag>Ros04</b:Tag>
+    <b:SourceType>Book</b:SourceType>
+    <b:Guid>{8699E781-898B-43A6-8398-5A3EF2610105}</b:Guid>
+    <b:Title>Guide for the Security Certification and Accreditation of Federal Information Systems</b:Title>
+    <b:Year>2004</b:Year>
+    <b:City>Gaithersburg</b:City>
+    <b:Publisher>NIST Special Publication</b:Publisher>
+    <b:Author>
+      <b:Author>
+        <b:NameList>
+          <b:Person>
+            <b:Last>Ross</b:Last>
+            <b:First>Ron </b:First>
+          </b:Person>
+          <b:Person>
+            <b:Last>Swanson </b:Last>
+            <b:First>Marianne </b:First>
+          </b:Person>
+          <b:Person>
+            <b:Last>Stoneburner</b:Last>
+            <b:First>Gary </b:First>
+          </b:Person>
+          <b:Person>
+            <b:Last>Katzke </b:Last>
+            <b:First>Stu </b:First>
+          </b:Person>
+          <b:Person>
+            <b:Last>Johnson</b:Last>
+            <b:First>Arnold </b:First>
+          </b:Person>
+        </b:NameList>
+      </b:Author>
+    </b:Author>
+    <b:RefOrder>2</b:RefOrder>
+  </b:Source>
+  <b:Source>
+    <b:Tag>Con02</b:Tag>
+    <b:SourceType>Book</b:SourceType>
+    <b:Guid>{FECC63EE-69B7-4E91-ABC3-32A2CA583CB4}</b:Guid>
+    <b:Author>
+      <b:Author>
+        <b:Corporate>Congress</b:Corporate>
+      </b:Author>
+    </b:Author>
+    <b:Title>PUBLIC LAW 107–347—DEC. 17 2002</b:Title>
+    <b:Year>2002</b:Year>
+    <b:City>Washington</b:City>
+    <b:Publisher>Congress</b:Publisher>
+    <b:RefOrder>4</b:RefOrder>
+  </b:Source>
+  <b:Source>
+    <b:Tag>Nat19</b:Tag>
+    <b:SourceType>InternetSite</b:SourceType>
+    <b:Guid>{31AD219F-BB05-4CD9-B13A-79DD2047D69F}</b:Guid>
+    <b:Title>National Institute of Standards and Technology | NIST</b:Title>
+    <b:Year>2019</b:Year>
+    <b:Author>
+      <b:Author>
+        <b:Corporate>National Institute of Standards and Technology | NIST</b:Corporate>
+      </b:Author>
+    </b:Author>
+    <b:InternetSiteTitle>COMPUTER SECURITY RESOURCE CENTER</b:InternetSiteTitle>
+    <b:Month>11</b:Month>
+    <b:Day>23</b:Day>
+    <b:URL>https://csrc.nist.gov/publications/sp800</b:URL>
+    <b:RefOrder>5</b:RefOrder>
+  </b:Source>
+  <b:Source>
+    <b:Tag>Nat191</b:Tag>
+    <b:SourceType>InternetSite</b:SourceType>
+    <b:Guid>{7CD8C8E7-846C-4034-BB6A-7FE2829F28E7}</b:Guid>
+    <b:Author>
+      <b:Author>
+        <b:Corporate>National Institute of Standards and Technology | NIST</b:Corporate>
+      </b:Author>
+    </b:Author>
+    <b:Title>National Institute of Standards and Technology | NIST</b:Title>
+    <b:InternetSiteTitle>COMPUTER SECURITY RESOURCE CENTER</b:InternetSiteTitle>
+    <b:Year>2019</b:Year>
+    <b:Month>11</b:Month>
+    <b:Day>23</b:Day>
+    <b:URL>https://csrc.nist.gov/publications/sp1800</b:URL>
+    <b:RefOrder>6</b:RefOrder>
+  </b:Source>
 </b:Sources>
 </file>
 
@@ -34017,7 +34958,7 @@
 </file>
 
 <file path=customXml/itemProps2.xml><?xml version="1.0" encoding="utf-8"?>
-<ds:datastoreItem xmlns:ds="http://schemas.openxmlformats.org/officeDocument/2006/customXml" ds:itemID="{F8203F5C-C2BC-4B5B-B938-93D93B9F7568}">
+<ds:datastoreItem xmlns:ds="http://schemas.openxmlformats.org/officeDocument/2006/customXml" ds:itemID="{49774BD4-4D40-4F5F-BAB8-AEB1E1C136E3}">
   <ds:schemaRefs>
     <ds:schemaRef ds:uri="http://schemas.openxmlformats.org/officeDocument/2006/bibliography"/>
   </ds:schemaRefs>

</xml_diff>

<commit_message>
ISO 27000 marco teorico
</commit_message>
<xml_diff>
--- a/Tesis/PlanDeTesis.docx
+++ b/Tesis/PlanDeTesis.docx
@@ -1151,27 +1151,14 @@
       <w:r>
         <w:t xml:space="preserve">Tabla </w:t>
       </w:r>
-      <w:r>
-        <w:fldChar w:fldCharType="begin"/>
-      </w:r>
-      <w:r>
-        <w:instrText xml:space="preserve"> SEQ Tabla \* ARABIC </w:instrText>
-      </w:r>
-      <w:r>
-        <w:fldChar w:fldCharType="separate"/>
-      </w:r>
-      <w:r>
-        <w:rPr>
-          <w:noProof/>
-        </w:rPr>
-        <w:t>1</w:t>
-      </w:r>
-      <w:r>
-        <w:rPr>
-          <w:noProof/>
-        </w:rPr>
-        <w:fldChar w:fldCharType="end"/>
-      </w:r>
+      <w:fldSimple w:instr=" SEQ Tabla \* ARABIC ">
+        <w:r>
+          <w:rPr>
+            <w:noProof/>
+          </w:rPr>
+          <w:t>1</w:t>
+        </w:r>
+      </w:fldSimple>
       <w:r>
         <w:t>: Crecimiento de población institucional.</w:t>
       </w:r>
@@ -1495,27 +1482,14 @@
       <w:r>
         <w:t xml:space="preserve">Tabla </w:t>
       </w:r>
-      <w:r>
-        <w:fldChar w:fldCharType="begin"/>
-      </w:r>
-      <w:r>
-        <w:instrText xml:space="preserve"> SEQ Tabla \* ARABIC </w:instrText>
-      </w:r>
-      <w:r>
-        <w:fldChar w:fldCharType="separate"/>
-      </w:r>
-      <w:r>
-        <w:rPr>
-          <w:noProof/>
-        </w:rPr>
-        <w:t>2</w:t>
-      </w:r>
-      <w:r>
-        <w:rPr>
-          <w:noProof/>
-        </w:rPr>
-        <w:fldChar w:fldCharType="end"/>
-      </w:r>
+      <w:fldSimple w:instr=" SEQ Tabla \* ARABIC ">
+        <w:r>
+          <w:rPr>
+            <w:noProof/>
+          </w:rPr>
+          <w:t>2</w:t>
+        </w:r>
+      </w:fldSimple>
       <w:r>
         <w:t>: Crecimiento de Ventas por año</w:t>
       </w:r>
@@ -2433,27 +2407,14 @@
       <w:r>
         <w:t xml:space="preserve">Figure </w:t>
       </w:r>
-      <w:r>
-        <w:fldChar w:fldCharType="begin"/>
-      </w:r>
-      <w:r>
-        <w:instrText xml:space="preserve"> SEQ Figure \* ARABIC </w:instrText>
-      </w:r>
-      <w:r>
-        <w:fldChar w:fldCharType="separate"/>
-      </w:r>
-      <w:r>
-        <w:rPr>
-          <w:noProof/>
-        </w:rPr>
-        <w:t>1</w:t>
-      </w:r>
-      <w:r>
-        <w:rPr>
-          <w:noProof/>
-        </w:rPr>
-        <w:fldChar w:fldCharType="end"/>
-      </w:r>
+      <w:fldSimple w:instr=" SEQ Figure \* ARABIC ">
+        <w:r>
+          <w:rPr>
+            <w:noProof/>
+          </w:rPr>
+          <w:t>1</w:t>
+        </w:r>
+      </w:fldSimple>
       <w:r>
         <w:t>: Estructura</w:t>
       </w:r>
@@ -2618,19 +2579,43 @@
       <w:r>
         <w:t>. Es fácil adivinar que lo primero que se le ocurrió cuando leyó esas tres cartas fue la Agencia Central de Inteligencia de los Estados Unidos. En el mundo de la ciberseguridad, estas tres letras representan algo que nos esforzamos por lograr y proteger. La confidencialidad, integridad y disponibilidad (</w:t>
       </w:r>
+      <w:proofErr w:type="spellStart"/>
       <w:r>
         <w:rPr>
-          <w:lang w:val="en-US"/>
+          <w:lang w:val="es-EC"/>
         </w:rPr>
-        <w:t xml:space="preserve">Confidentiality, Integrity, </w:t>
-      </w:r>
+        <w:t>Confidentiality</w:t>
+      </w:r>
+      <w:proofErr w:type="spellEnd"/>
       <w:r>
         <w:rPr>
-          <w:lang w:val="en-US"/>
+          <w:lang w:val="es-EC"/>
+        </w:rPr>
+        <w:t xml:space="preserve">, </w:t>
+      </w:r>
+      <w:proofErr w:type="spellStart"/>
+      <w:r>
+        <w:rPr>
+          <w:lang w:val="es-EC"/>
+        </w:rPr>
+        <w:t>Integrity</w:t>
+      </w:r>
+      <w:proofErr w:type="spellEnd"/>
+      <w:r>
+        <w:rPr>
+          <w:lang w:val="es-EC"/>
+        </w:rPr>
+        <w:t xml:space="preserve">, </w:t>
+      </w:r>
+      <w:proofErr w:type="spellStart"/>
+      <w:r>
+        <w:rPr>
+          <w:lang w:val="es-EC"/>
         </w:rPr>
         <w:lastRenderedPageBreak/>
         <w:t>Availability</w:t>
       </w:r>
+      <w:proofErr w:type="spellEnd"/>
       <w:r>
         <w:rPr>
           <w:lang w:val="es-EC"/>
@@ -2934,14 +2919,9 @@
       <w:r>
         <w:t xml:space="preserve">Actualmente, hay más de 500 documentos relacionados con la seguridad de la información del NIST. Este número incluye FIPS, la serie SP 800, información, boletines del Laboratorio de Tecnología de la Información (ITL) e informes </w:t>
       </w:r>
-      <w:proofErr w:type="spellStart"/>
-      <w:r>
-        <w:t>in</w:t>
-      </w:r>
-      <w:r>
-        <w:t>teragenciales</w:t>
-      </w:r>
-      <w:proofErr w:type="spellEnd"/>
+      <w:r>
+        <w:t>inter agencias</w:t>
+      </w:r>
       <w:r>
         <w:t xml:space="preserve"> NIST (NIST IR): </w:t>
       </w:r>
@@ -3081,12 +3061,283 @@
     </w:p>
     <w:p>
       <w:pPr>
+        <w:pStyle w:val="Ttulo3"/>
+        <w:numPr>
+          <w:ilvl w:val="2"/>
+          <w:numId w:val="17"/>
+        </w:numPr>
+      </w:pPr>
+      <w:r>
+        <w:t xml:space="preserve">La ISO y su sistema de gobierno </w:t>
+      </w:r>
+    </w:p>
+    <w:p>
+      <w:pPr>
         <w:rPr>
           <w:lang w:val="es-EC"/>
         </w:rPr>
       </w:pPr>
+      <w:r>
+        <w:rPr>
+          <w:lang w:val="es-EC"/>
+        </w:rPr>
+        <w:t>ISO es una red de institutos de normas n</w:t>
+      </w:r>
+      <w:r>
+        <w:rPr>
+          <w:lang w:val="es-EC"/>
+        </w:rPr>
+        <w:t>acionales de más de 164</w:t>
+      </w:r>
+      <w:r>
+        <w:rPr>
+          <w:lang w:val="es-EC"/>
+        </w:rPr>
+        <w:t xml:space="preserve"> países. </w:t>
+      </w:r>
+      <w:r>
+        <w:rPr>
+          <w:lang w:val="es-EC"/>
+        </w:rPr>
+        <w:t>Cada país miembro tiene permitido un delegado, y una Secretaría Central en Ginebra, Suiza, coordina el sistema. En 1946, delegados de 25 países se reunieron en Londres y decidieron crear una nueva organización internacional, cuyo objetivo sería "facilitar la coordinación internacional y la unificación de las normas industriales". La nueva organización, ISO, comenzó oficialmente a operar el 23 de febrero de 1947. ISO es una organización no gubernamental. A diferencia de las Naciones Unidas, sus miembros no son delegaciones de gobiernos nacionales. Sin embargo, ISO ocupa una posición especial entre los sectores público y privado. Esto se debe a que, por un lado, muchos de sus institutos miembros son parte de la estructura gubernamental de sus países, o están obligados por su gobierno</w:t>
+      </w:r>
+      <w:sdt>
+        <w:sdtPr>
+          <w:rPr>
+            <w:lang w:val="es-EC"/>
+          </w:rPr>
+          <w:id w:val="-1584054484"/>
+          <w:citation/>
+        </w:sdtPr>
+        <w:sdtContent>
+          <w:r>
+            <w:rPr>
+              <w:lang w:val="es-EC"/>
+            </w:rPr>
+            <w:fldChar w:fldCharType="begin"/>
+          </w:r>
+          <w:r>
+            <w:rPr>
+              <w:lang w:val="es-EC"/>
+            </w:rPr>
+            <w:instrText xml:space="preserve"> CITATION Int19 \l 1033 </w:instrText>
+          </w:r>
+          <w:r>
+            <w:rPr>
+              <w:lang w:val="es-EC"/>
+            </w:rPr>
+            <w:fldChar w:fldCharType="separate"/>
+          </w:r>
+          <w:r>
+            <w:rPr>
+              <w:noProof/>
+              <w:lang w:val="es-EC"/>
+            </w:rPr>
+            <w:t xml:space="preserve"> (International Organization for Standardization, 2019)</w:t>
+          </w:r>
+          <w:r>
+            <w:rPr>
+              <w:lang w:val="es-EC"/>
+            </w:rPr>
+            <w:fldChar w:fldCharType="end"/>
+          </w:r>
+        </w:sdtContent>
+      </w:sdt>
+      <w:r>
+        <w:rPr>
+          <w:lang w:val="es-EC"/>
+        </w:rPr>
+        <w:t xml:space="preserve">. </w:t>
+      </w:r>
+    </w:p>
+    <w:p>
+      <w:pPr>
+        <w:rPr>
+          <w:lang w:val="es-EC"/>
+        </w:rPr>
+      </w:pPr>
+      <w:r>
+        <w:rPr>
+          <w:lang w:val="es-EC"/>
+        </w:rPr>
+        <w:t xml:space="preserve">Por otro lado, otros miembros tienen sus raíces únicamente en el sector privado, ya que fueron creados por asociaciones nacionales de asociaciones industriales. ISO ha desarrollado </w:t>
+      </w:r>
+      <w:r>
+        <w:rPr>
+          <w:lang w:val="es-EC"/>
+        </w:rPr>
+        <w:lastRenderedPageBreak/>
+        <w:t xml:space="preserve">más de 13,000 estándares internacionales en una variedad de temas, que van desde códigos de país hasta seguridad de pasajeros. </w:t>
+      </w:r>
+    </w:p>
+    <w:p>
+      <w:pPr>
+        <w:rPr>
+          <w:lang w:val="es-EC"/>
+        </w:rPr>
+      </w:pPr>
+      <w:r>
+        <w:rPr>
+          <w:lang w:val="es-EC"/>
+        </w:rPr>
+        <w:t xml:space="preserve">La serie ISO / IEC 27000 comprende estándares de seguridad de la información publicados conjuntamente por ISO y la Comisión Electrotécnica Internacional (IEC). Los primeros seis documentos de la serie ISO / IEC 27000 proporcionan recomendaciones para "establecer, implementar, operar, monitorear, revisar, mantener y mejorar un Sistema de Gestión de Seguridad de la Información". En total, hay 22 documentos en la serie, y varios más Todavía están en desarrollo. </w:t>
+      </w:r>
+    </w:p>
+    <w:p>
+      <w:pPr>
+        <w:pStyle w:val="Prrafodelista"/>
+        <w:numPr>
+          <w:ilvl w:val="0"/>
+          <w:numId w:val="22"/>
+        </w:numPr>
+        <w:rPr>
+          <w:lang w:val="es-EC"/>
+        </w:rPr>
+      </w:pPr>
+      <w:r>
+        <w:rPr>
+          <w:lang w:val="es-EC"/>
+        </w:rPr>
+        <w:t>ISO 27001 es la especificación para un Sistema de gestión de seguridad de la información (SGSI). • ISO 27002 describe el Código de prácticas para la gestión de la</w:t>
+      </w:r>
+      <w:r>
+        <w:rPr>
+          <w:lang w:val="es-EC"/>
+        </w:rPr>
+        <w:t xml:space="preserve"> seguridad de la información. </w:t>
+      </w:r>
+    </w:p>
+    <w:p>
+      <w:pPr>
+        <w:pStyle w:val="Prrafodelista"/>
+        <w:numPr>
+          <w:ilvl w:val="0"/>
+          <w:numId w:val="22"/>
+        </w:numPr>
+        <w:rPr>
+          <w:lang w:val="es-EC"/>
+        </w:rPr>
+      </w:pPr>
+      <w:r>
+        <w:rPr>
+          <w:lang w:val="es-EC"/>
+        </w:rPr>
+        <w:t>ISO 27003 proporciona una guía de implementación detallada. • ISO 27004 describe cómo una organización puede monitorear y medir la s</w:t>
+      </w:r>
+      <w:r>
+        <w:rPr>
+          <w:lang w:val="es-EC"/>
+        </w:rPr>
+        <w:t xml:space="preserve">eguridad utilizando métricas. </w:t>
+      </w:r>
+    </w:p>
+    <w:p>
+      <w:pPr>
+        <w:pStyle w:val="Prrafodelista"/>
+        <w:numPr>
+          <w:ilvl w:val="0"/>
+          <w:numId w:val="22"/>
+        </w:numPr>
+        <w:rPr>
+          <w:lang w:val="es-EC"/>
+        </w:rPr>
+      </w:pPr>
+      <w:r>
+        <w:rPr>
+          <w:lang w:val="es-EC"/>
+        </w:rPr>
+        <w:t>ISO 27005 define el enfoque de gestión de riesgos de al</w:t>
+      </w:r>
+      <w:r>
+        <w:rPr>
+          <w:lang w:val="es-EC"/>
+        </w:rPr>
+        <w:t xml:space="preserve">to nivel recomendado por ISO. </w:t>
+      </w:r>
+    </w:p>
+    <w:p>
+      <w:pPr>
+        <w:pStyle w:val="Prrafodelista"/>
+        <w:numPr>
+          <w:ilvl w:val="0"/>
+          <w:numId w:val="22"/>
+        </w:numPr>
+        <w:rPr>
+          <w:lang w:val="es-EC"/>
+        </w:rPr>
+      </w:pPr>
+      <w:r>
+        <w:rPr>
+          <w:lang w:val="es-EC"/>
+        </w:rPr>
+        <w:t xml:space="preserve">ISO 27006 describe los requisitos para las organizaciones que medirán el cumplimiento de ISO 27000 para la certificación. </w:t>
+      </w:r>
+    </w:p>
+    <w:p>
+      <w:pPr>
+        <w:rPr>
+          <w:lang w:val="es-EC"/>
+        </w:rPr>
+      </w:pPr>
+      <w:r>
+        <w:rPr>
+          <w:lang w:val="es-EC"/>
+        </w:rPr>
+        <w:t xml:space="preserve">El marco es aplicable a organizaciones públicas y privadas de todos los tamaños. Según el sitio web de ISO, “el estándar ISO ofrece recomendaciones para la gestión de la seguridad de la información para uso de quienes son responsables de iniciar, implementar o mantener la seguridad en su organización. Su objetivo es proporcionar una base común para desarrollar estándares de seguridad organizacionales y prácticas efectivas de administración de seguridad y proporcionar confianza en los tratos entre </w:t>
+      </w:r>
+      <w:r>
+        <w:rPr>
+          <w:lang w:val="es-EC"/>
+        </w:rPr>
+        <w:t>organizaciones”</w:t>
+      </w:r>
+      <w:r>
+        <w:rPr>
+          <w:lang w:val="es-EC"/>
+        </w:rPr>
+        <w:t>.</w:t>
+      </w:r>
+    </w:p>
+    <w:p>
+      <w:pPr>
+        <w:pStyle w:val="Ttulo3"/>
+        <w:numPr>
+          <w:ilvl w:val="2"/>
+          <w:numId w:val="17"/>
+        </w:numPr>
+        <w:rPr>
+          <w:lang w:val="es-EC"/>
+        </w:rPr>
+      </w:pPr>
+      <w:r>
+        <w:rPr>
+          <w:lang w:val="es-EC"/>
+        </w:rPr>
+        <w:lastRenderedPageBreak/>
+        <w:t xml:space="preserve">Los controles del CIS </w:t>
+      </w:r>
+    </w:p>
+    <w:p>
+      <w:pPr>
+        <w:rPr>
+          <w:lang w:val="es-EC"/>
+        </w:rPr>
+      </w:pPr>
+      <w:r>
+        <w:rPr>
+          <w:lang w:val="es-EC"/>
+        </w:rPr>
+        <w:t xml:space="preserve">Conocidos como (CIS CONTROLS) </w:t>
+      </w:r>
       <w:bookmarkStart w:id="1" w:name="_GoBack"/>
       <w:bookmarkEnd w:id="1"/>
+    </w:p>
+    <w:p>
+      <w:pPr>
+        <w:rPr>
+          <w:lang w:val="es-EC"/>
+        </w:rPr>
+      </w:pPr>
     </w:p>
     <w:sdt>
       <w:sdtPr>
@@ -27139,7 +27390,7 @@
         <w:noProof/>
         <w:lang w:bidi="es-ES"/>
       </w:rPr>
-      <w:t>4</w:t>
+      <w:t>14</w:t>
     </w:r>
     <w:r>
       <w:rPr>
@@ -27831,6 +28082,119 @@
     </w:lvl>
   </w:abstractNum>
   <w:abstractNum w:abstractNumId="14" w15:restartNumberingAfterBreak="0">
+    <w:nsid w:val="5E2A4564"/>
+    <w:multiLevelType w:val="hybridMultilevel"/>
+    <w:tmpl w:val="BE9ABD26"/>
+    <w:lvl w:ilvl="0" w:tplc="04090001">
+      <w:start w:val="1"/>
+      <w:numFmt w:val="bullet"/>
+      <w:lvlText w:val=""/>
+      <w:lvlJc w:val="left"/>
+      <w:pPr>
+        <w:ind w:left="1440" w:hanging="360"/>
+      </w:pPr>
+      <w:rPr>
+        <w:rFonts w:ascii="Symbol" w:hAnsi="Symbol" w:hint="default"/>
+      </w:rPr>
+    </w:lvl>
+    <w:lvl w:ilvl="1" w:tplc="04090003" w:tentative="1">
+      <w:start w:val="1"/>
+      <w:numFmt w:val="bullet"/>
+      <w:lvlText w:val="o"/>
+      <w:lvlJc w:val="left"/>
+      <w:pPr>
+        <w:ind w:left="2160" w:hanging="360"/>
+      </w:pPr>
+      <w:rPr>
+        <w:rFonts w:ascii="Courier New" w:hAnsi="Courier New" w:cs="Courier New" w:hint="default"/>
+      </w:rPr>
+    </w:lvl>
+    <w:lvl w:ilvl="2" w:tplc="04090005" w:tentative="1">
+      <w:start w:val="1"/>
+      <w:numFmt w:val="bullet"/>
+      <w:lvlText w:val=""/>
+      <w:lvlJc w:val="left"/>
+      <w:pPr>
+        <w:ind w:left="2880" w:hanging="360"/>
+      </w:pPr>
+      <w:rPr>
+        <w:rFonts w:ascii="Wingdings" w:hAnsi="Wingdings" w:hint="default"/>
+      </w:rPr>
+    </w:lvl>
+    <w:lvl w:ilvl="3" w:tplc="04090001" w:tentative="1">
+      <w:start w:val="1"/>
+      <w:numFmt w:val="bullet"/>
+      <w:lvlText w:val=""/>
+      <w:lvlJc w:val="left"/>
+      <w:pPr>
+        <w:ind w:left="3600" w:hanging="360"/>
+      </w:pPr>
+      <w:rPr>
+        <w:rFonts w:ascii="Symbol" w:hAnsi="Symbol" w:hint="default"/>
+      </w:rPr>
+    </w:lvl>
+    <w:lvl w:ilvl="4" w:tplc="04090003" w:tentative="1">
+      <w:start w:val="1"/>
+      <w:numFmt w:val="bullet"/>
+      <w:lvlText w:val="o"/>
+      <w:lvlJc w:val="left"/>
+      <w:pPr>
+        <w:ind w:left="4320" w:hanging="360"/>
+      </w:pPr>
+      <w:rPr>
+        <w:rFonts w:ascii="Courier New" w:hAnsi="Courier New" w:cs="Courier New" w:hint="default"/>
+      </w:rPr>
+    </w:lvl>
+    <w:lvl w:ilvl="5" w:tplc="04090005" w:tentative="1">
+      <w:start w:val="1"/>
+      <w:numFmt w:val="bullet"/>
+      <w:lvlText w:val=""/>
+      <w:lvlJc w:val="left"/>
+      <w:pPr>
+        <w:ind w:left="5040" w:hanging="360"/>
+      </w:pPr>
+      <w:rPr>
+        <w:rFonts w:ascii="Wingdings" w:hAnsi="Wingdings" w:hint="default"/>
+      </w:rPr>
+    </w:lvl>
+    <w:lvl w:ilvl="6" w:tplc="04090001" w:tentative="1">
+      <w:start w:val="1"/>
+      <w:numFmt w:val="bullet"/>
+      <w:lvlText w:val=""/>
+      <w:lvlJc w:val="left"/>
+      <w:pPr>
+        <w:ind w:left="5760" w:hanging="360"/>
+      </w:pPr>
+      <w:rPr>
+        <w:rFonts w:ascii="Symbol" w:hAnsi="Symbol" w:hint="default"/>
+      </w:rPr>
+    </w:lvl>
+    <w:lvl w:ilvl="7" w:tplc="04090003" w:tentative="1">
+      <w:start w:val="1"/>
+      <w:numFmt w:val="bullet"/>
+      <w:lvlText w:val="o"/>
+      <w:lvlJc w:val="left"/>
+      <w:pPr>
+        <w:ind w:left="6480" w:hanging="360"/>
+      </w:pPr>
+      <w:rPr>
+        <w:rFonts w:ascii="Courier New" w:hAnsi="Courier New" w:cs="Courier New" w:hint="default"/>
+      </w:rPr>
+    </w:lvl>
+    <w:lvl w:ilvl="8" w:tplc="04090005" w:tentative="1">
+      <w:start w:val="1"/>
+      <w:numFmt w:val="bullet"/>
+      <w:lvlText w:val=""/>
+      <w:lvlJc w:val="left"/>
+      <w:pPr>
+        <w:ind w:left="7200" w:hanging="360"/>
+      </w:pPr>
+      <w:rPr>
+        <w:rFonts w:ascii="Wingdings" w:hAnsi="Wingdings" w:hint="default"/>
+      </w:rPr>
+    </w:lvl>
+  </w:abstractNum>
+  <w:abstractNum w:abstractNumId="15" w15:restartNumberingAfterBreak="0">
     <w:nsid w:val="60480316"/>
     <w:multiLevelType w:val="hybridMultilevel"/>
     <w:tmpl w:val="14CC3790"/>
@@ -27943,7 +28307,7 @@
       </w:rPr>
     </w:lvl>
   </w:abstractNum>
-  <w:abstractNum w:abstractNumId="15" w15:restartNumberingAfterBreak="0">
+  <w:abstractNum w:abstractNumId="16" w15:restartNumberingAfterBreak="0">
     <w:nsid w:val="646A7CE9"/>
     <w:multiLevelType w:val="hybridMultilevel"/>
     <w:tmpl w:val="34A062C4"/>
@@ -28056,7 +28420,7 @@
       </w:rPr>
     </w:lvl>
   </w:abstractNum>
-  <w:abstractNum w:abstractNumId="16" w15:restartNumberingAfterBreak="0">
+  <w:abstractNum w:abstractNumId="17" w15:restartNumberingAfterBreak="0">
     <w:nsid w:val="69C7496A"/>
     <w:multiLevelType w:val="multilevel"/>
     <w:tmpl w:val="0409001F"/>
@@ -28142,7 +28506,7 @@
       </w:pPr>
     </w:lvl>
   </w:abstractNum>
-  <w:abstractNum w:abstractNumId="17" w15:restartNumberingAfterBreak="0">
+  <w:abstractNum w:abstractNumId="18" w15:restartNumberingAfterBreak="0">
     <w:nsid w:val="6B4049AD"/>
     <w:multiLevelType w:val="hybridMultilevel"/>
     <w:tmpl w:val="18B658F8"/>
@@ -28255,7 +28619,7 @@
       </w:rPr>
     </w:lvl>
   </w:abstractNum>
-  <w:abstractNum w:abstractNumId="18" w15:restartNumberingAfterBreak="0">
+  <w:abstractNum w:abstractNumId="19" w15:restartNumberingAfterBreak="0">
     <w:nsid w:val="6D702056"/>
     <w:multiLevelType w:val="multilevel"/>
     <w:tmpl w:val="04090023"/>
@@ -28342,7 +28706,7 @@
       </w:pPr>
     </w:lvl>
   </w:abstractNum>
-  <w:abstractNum w:abstractNumId="19" w15:restartNumberingAfterBreak="0">
+  <w:abstractNum w:abstractNumId="20" w15:restartNumberingAfterBreak="0">
     <w:nsid w:val="7273740B"/>
     <w:multiLevelType w:val="multilevel"/>
     <w:tmpl w:val="0409001F"/>
@@ -28465,7 +28829,7 @@
     </w:lvlOverride>
   </w:num>
   <w:num w:numId="12">
-    <w:abstractNumId w:val="19"/>
+    <w:abstractNumId w:val="20"/>
   </w:num>
   <w:num w:numId="13">
     <w:abstractNumId w:val="12"/>
@@ -28474,25 +28838,28 @@
     <w:abstractNumId w:val="10"/>
   </w:num>
   <w:num w:numId="15">
-    <w:abstractNumId w:val="18"/>
+    <w:abstractNumId w:val="19"/>
   </w:num>
   <w:num w:numId="16">
-    <w:abstractNumId w:val="14"/>
+    <w:abstractNumId w:val="15"/>
   </w:num>
   <w:num w:numId="17">
-    <w:abstractNumId w:val="16"/>
+    <w:abstractNumId w:val="17"/>
   </w:num>
   <w:num w:numId="18">
     <w:abstractNumId w:val="11"/>
   </w:num>
   <w:num w:numId="19">
-    <w:abstractNumId w:val="15"/>
+    <w:abstractNumId w:val="16"/>
   </w:num>
   <w:num w:numId="20">
-    <w:abstractNumId w:val="17"/>
+    <w:abstractNumId w:val="18"/>
   </w:num>
   <w:num w:numId="21">
     <w:abstractNumId w:val="13"/>
+  </w:num>
+  <w:num w:numId="22">
+    <w:abstractNumId w:val="14"/>
   </w:num>
 </w:numbering>
 </file>
@@ -33865,6 +34232,7 @@
     <w:rsid w:val="00261072"/>
     <w:rsid w:val="002D0E1F"/>
     <w:rsid w:val="003B72C8"/>
+    <w:rsid w:val="003D56C3"/>
     <w:rsid w:val="004928CD"/>
     <w:rsid w:val="004D0359"/>
     <w:rsid w:val="004D2917"/>
@@ -34790,7 +35158,7 @@
         <b:Corporate>Corporación Favorita</b:Corporate>
       </b:Author>
     </b:Author>
-    <b:RefOrder>7</b:RefOrder>
+    <b:RefOrder>8</b:RefOrder>
   </b:Source>
   <b:Source>
     <b:Tag>Vel08</b:Tag>
@@ -34819,7 +35187,7 @@
     <b:Year>2008</b:Year>
     <b:Publisher>Alfaomega Ra-Ma</b:Publisher>
     <b:City>Madrid</b:City>
-    <b:RefOrder>8</b:RefOrder>
+    <b:RefOrder>9</b:RefOrder>
   </b:Source>
   <b:Source>
     <b:Tag>Ter14</b:Tag>
@@ -34946,6 +35314,23 @@
     <b:URL>https://csrc.nist.gov/publications/sp1800</b:URL>
     <b:RefOrder>6</b:RefOrder>
   </b:Source>
+  <b:Source>
+    <b:Tag>Int19</b:Tag>
+    <b:SourceType>InternetSite</b:SourceType>
+    <b:Guid>{0CD8EA13-6842-4DB0-B7CD-6DCDF6AFF62E}</b:Guid>
+    <b:Author>
+      <b:Author>
+        <b:Corporate>International Organization for Standardization</b:Corporate>
+      </b:Author>
+    </b:Author>
+    <b:Title>ABOUT US</b:Title>
+    <b:InternetSiteTitle>ISO - International Organization for Standardization</b:InternetSiteTitle>
+    <b:Year>2019</b:Year>
+    <b:Month>11</b:Month>
+    <b:Day>23</b:Day>
+    <b:URL>https://www.iso.org/about-us.html</b:URL>
+    <b:RefOrder>7</b:RefOrder>
+  </b:Source>
 </b:Sources>
 </file>
 
@@ -34958,7 +35343,7 @@
 </file>
 
 <file path=customXml/itemProps2.xml><?xml version="1.0" encoding="utf-8"?>
-<ds:datastoreItem xmlns:ds="http://schemas.openxmlformats.org/officeDocument/2006/customXml" ds:itemID="{49774BD4-4D40-4F5F-BAB8-AEB1E1C136E3}">
+<ds:datastoreItem xmlns:ds="http://schemas.openxmlformats.org/officeDocument/2006/customXml" ds:itemID="{9D52A17F-67BC-497A-AE0B-C9B938DD89F3}">
   <ds:schemaRefs>
     <ds:schemaRef ds:uri="http://schemas.openxmlformats.org/officeDocument/2006/bibliography"/>
   </ds:schemaRefs>

</xml_diff>

<commit_message>
Cambio y mejora de Objetivos y titulo
</commit_message>
<xml_diff>
--- a/Tesis/PlanDeTesis.docx
+++ b/Tesis/PlanDeTesis.docx
@@ -109,7 +109,21 @@
               <w:noProof/>
               <w:lang w:val="es-EC"/>
             </w:rPr>
-            <w:t>Implementación de un procedimiento de diagnostico continuo y mitigacion de riesgos para la Empresa Tatoo Adventure Gear.</w:t>
+            <w:t xml:space="preserve">Implementación de </w:t>
+          </w:r>
+          <w:r>
+            <w:rPr>
+              <w:noProof/>
+              <w:lang w:val="es-EC"/>
+            </w:rPr>
+            <w:t>controles CIS en la</w:t>
+          </w:r>
+          <w:r>
+            <w:rPr>
+              <w:noProof/>
+              <w:lang w:val="es-EC"/>
+            </w:rPr>
+            <w:t xml:space="preserve"> Empresa Tatoo Adventure Gear.</w:t>
           </w:r>
         </w:sdtContent>
       </w:sdt>
@@ -548,7 +562,7 @@
               <w:noProof/>
               <w:lang w:val="es-EC"/>
             </w:rPr>
-            <w:t>Implementación de un procedimiento de diagnostico continuo y mitigacion de riesgos para la Empresa Tatoo Adventure Gear.</w:t>
+            <w:t>Implementación de controles CIS en la Empresa Tatoo Adventure Gear.</w:t>
           </w:r>
         </w:sdtContent>
       </w:sdt>
@@ -679,13 +693,8 @@
         </w:rPr>
         <w:t>í</w:t>
       </w:r>
-      <w:proofErr w:type="spellStart"/>
-      <w:r>
-        <w:t>a</w:t>
-      </w:r>
-      <w:proofErr w:type="spellEnd"/>
-      <w:r>
-        <w:t xml:space="preserve"> de sistemas y de seguridad en los últimos 3 años, por lo que ahora se desea conocer el estado del área informática y </w:t>
+      <w:r>
+        <w:t xml:space="preserve">a de sistemas y de seguridad en los últimos 3 años, por lo que ahora se desea conocer el estado del área informática y </w:t>
       </w:r>
       <w:r>
         <w:t>cuáles</w:t>
@@ -2022,7 +2031,37 @@
         <w:rPr>
           <w:lang w:val="es-EC"/>
         </w:rPr>
-        <w:t xml:space="preserve">por medio de la aplicación de los seis primeros controles fundamentales del </w:t>
+        <w:t xml:space="preserve">mediante </w:t>
+      </w:r>
+      <w:r>
+        <w:rPr>
+          <w:lang w:val="es-EC"/>
+        </w:rPr>
+        <w:t>l</w:t>
+      </w:r>
+      <w:r>
+        <w:rPr>
+          <w:lang w:val="es-EC"/>
+        </w:rPr>
+        <w:t>a aplicación de las seis primeras acciones fundamentales</w:t>
+      </w:r>
+      <w:r>
+        <w:rPr>
+          <w:lang w:val="es-EC"/>
+        </w:rPr>
+        <w:t xml:space="preserve"> </w:t>
+      </w:r>
+      <w:r>
+        <w:rPr>
+          <w:lang w:val="es-EC"/>
+        </w:rPr>
+        <w:t>sugeridas por el</w:t>
+      </w:r>
+      <w:r>
+        <w:rPr>
+          <w:lang w:val="es-EC"/>
+        </w:rPr>
+        <w:t xml:space="preserve"> </w:t>
       </w:r>
       <w:r>
         <w:rPr>
@@ -2040,25 +2079,26 @@
         <w:rPr>
           <w:lang w:val="es-EC"/>
         </w:rPr>
-        <w:t>mejorar la gestión</w:t>
+        <w:t xml:space="preserve">la </w:t>
       </w:r>
       <w:r>
         <w:rPr>
           <w:lang w:val="es-EC"/>
         </w:rPr>
-        <w:t xml:space="preserve"> </w:t>
+        <w:t>[</w:t>
+      </w:r>
+      <w:r>
+        <w:rPr>
+          <w:highlight w:val="yellow"/>
+          <w:lang w:val="es-EC"/>
+        </w:rPr>
+        <w:t>conservación</w:t>
       </w:r>
       <w:r>
         <w:rPr>
           <w:lang w:val="es-EC"/>
         </w:rPr>
-        <w:t>del área de tecnología</w:t>
-      </w:r>
-      <w:r>
-        <w:rPr>
-          <w:lang w:val="es-EC"/>
-        </w:rPr>
-        <w:t xml:space="preserve"> de la información</w:t>
+        <w:t>] de confidencialidad, integridad y disponibilidad de la informacion</w:t>
       </w:r>
       <w:r>
         <w:rPr>
@@ -2094,14 +2134,62 @@
         <w:rPr>
           <w:lang w:val="es-EC"/>
         </w:rPr>
-        <w:t xml:space="preserve">Identificar la situación actual del estado de inventario tecnológico e informático de la empresa Tatoo Adventure Gear en las oficinas de Ecuador, mediante la </w:t>
+        <w:t xml:space="preserve">Identificar la situación actual </w:t>
+      </w:r>
+      <w:r>
+        <w:rPr>
+          <w:lang w:val="es-EC"/>
+        </w:rPr>
+        <w:t>de la infraestructura tecnológica e informática</w:t>
+      </w:r>
+      <w:r>
+        <w:rPr>
+          <w:lang w:val="es-EC"/>
+        </w:rPr>
+        <w:t xml:space="preserve"> de la empresa Tatoo Adventure Gear en la </w:t>
+      </w:r>
+      <w:r>
+        <w:rPr>
+          <w:lang w:val="es-EC"/>
+        </w:rPr>
+        <w:t>sede</w:t>
+      </w:r>
+      <w:r>
+        <w:rPr>
+          <w:lang w:val="es-EC"/>
+        </w:rPr>
+        <w:t xml:space="preserve"> de Ecuador, mediante la aplicación </w:t>
       </w:r>
       <w:r>
         <w:rPr>
           <w:lang w:val="es-EC"/>
         </w:rPr>
         <w:lastRenderedPageBreak/>
-        <w:t xml:space="preserve">aplicación de una matriz de riesgos el cual permitirá el análisis de las vulnerabilidades y amenazas que </w:t>
+        <w:t xml:space="preserve">de una matriz de riesgos </w:t>
+      </w:r>
+      <w:r>
+        <w:rPr>
+          <w:lang w:val="es-EC"/>
+        </w:rPr>
+        <w:t xml:space="preserve">que </w:t>
+      </w:r>
+      <w:r>
+        <w:rPr>
+          <w:lang w:val="es-EC"/>
+        </w:rPr>
+        <w:t>permit</w:t>
+      </w:r>
+      <w:r>
+        <w:rPr>
+          <w:lang w:val="es-EC"/>
+        </w:rPr>
+        <w:t>a</w:t>
+      </w:r>
+      <w:r>
+        <w:rPr>
+          <w:lang w:val="es-EC"/>
+        </w:rPr>
+        <w:t xml:space="preserve"> el análisis de las vulnerabilidades y amenazas que </w:t>
       </w:r>
       <w:r>
         <w:rPr>
@@ -2167,19 +2255,55 @@
         <w:rPr>
           <w:lang w:val="es-EC"/>
         </w:rPr>
-        <w:t xml:space="preserve">Determinar los indicadores que se van a evaluar dentro de la aplicación de los controles de seguridad por medio del análisis realizado a la empresa para </w:t>
+        <w:t xml:space="preserve">Determinar los </w:t>
       </w:r>
       <w:r>
         <w:rPr>
           <w:lang w:val="es-EC"/>
         </w:rPr>
-        <w:t xml:space="preserve">satisfacer las necesidades de </w:t>
+        <w:t>controles</w:t>
       </w:r>
       <w:r>
         <w:rPr>
           <w:lang w:val="es-EC"/>
         </w:rPr>
-        <w:t>Tatoo Adventure Gear</w:t>
+        <w:t xml:space="preserve"> </w:t>
+      </w:r>
+      <w:r>
+        <w:rPr>
+          <w:lang w:val="es-EC"/>
+        </w:rPr>
+        <w:t xml:space="preserve">de seguridad que se aplicaran a </w:t>
+      </w:r>
+      <w:r>
+        <w:rPr>
+          <w:lang w:val="es-EC"/>
+        </w:rPr>
+        <w:t>Tatoo Adventure Gear sede Ecuador</w:t>
+      </w:r>
+      <w:r>
+        <w:rPr>
+          <w:lang w:val="es-EC"/>
+        </w:rPr>
+        <w:t xml:space="preserve"> mediante el análisis de los indicadores de la CIS-RAM que permitan la mitigación de las vulnerabilidades </w:t>
+      </w:r>
+      <w:r>
+        <w:rPr>
+          <w:lang w:val="es-EC"/>
+        </w:rPr>
+        <w:t xml:space="preserve">encontradas {Limitar el </w:t>
+      </w:r>
+      <w:r>
+        <w:rPr>
+          <w:lang w:val="es-EC"/>
+        </w:rPr>
+        <w:t>análisis</w:t>
+      </w:r>
+      <w:r>
+        <w:rPr>
+          <w:lang w:val="es-EC"/>
+        </w:rPr>
+        <w:t>}</w:t>
       </w:r>
       <w:r>
         <w:rPr>
@@ -2203,25 +2327,61 @@
         <w:rPr>
           <w:lang w:val="es-EC"/>
         </w:rPr>
-        <w:t xml:space="preserve">Aplicar los inventarios, análisis de vulnerabilidades, políticas, configuraciones y monitoreo a </w:t>
+        <w:t>Aplicar los</w:t>
       </w:r>
       <w:r>
         <w:rPr>
           <w:lang w:val="es-EC"/>
         </w:rPr>
-        <w:t>la empresa Tatoo Adventure Gear</w:t>
+        <w:t xml:space="preserve"> controles </w:t>
       </w:r>
       <w:r>
         <w:rPr>
           <w:lang w:val="es-EC"/>
         </w:rPr>
-        <w:t xml:space="preserve"> de las oficinas en Ecuador para mitigar los </w:t>
+        <w:t>seleccionados de la CIS en la</w:t>
       </w:r>
       <w:r>
         <w:rPr>
           <w:lang w:val="es-EC"/>
         </w:rPr>
-        <w:t>riesgos asociados con las vulnerabilidades y amenazas de seguridad de la información existentes.</w:t>
+        <w:t xml:space="preserve"> empresa Tatoo Adventure Gear</w:t>
+      </w:r>
+      <w:r>
+        <w:rPr>
+          <w:lang w:val="es-EC"/>
+        </w:rPr>
+        <w:t xml:space="preserve"> de las </w:t>
+      </w:r>
+      <w:r>
+        <w:rPr>
+          <w:lang w:val="es-EC"/>
+        </w:rPr>
+        <w:t xml:space="preserve">cede </w:t>
+      </w:r>
+      <w:r>
+        <w:rPr>
+          <w:lang w:val="es-EC"/>
+        </w:rPr>
+        <w:t xml:space="preserve">Ecuador para </w:t>
+      </w:r>
+      <w:r>
+        <w:rPr>
+          <w:lang w:val="es-EC"/>
+        </w:rPr>
+        <w:t>atenuar</w:t>
+      </w:r>
+      <w:r>
+        <w:rPr>
+          <w:lang w:val="es-EC"/>
+        </w:rPr>
+        <w:t xml:space="preserve"> los </w:t>
+      </w:r>
+      <w:r>
+        <w:rPr>
+          <w:lang w:val="es-EC"/>
+        </w:rPr>
+        <w:t>riesgos asociados con las amenazas de seguridad de la información existentes.</w:t>
       </w:r>
     </w:p>
     <w:p>
@@ -2236,7 +2396,10 @@
         </w:rPr>
       </w:pPr>
       <w:r>
-        <w:t>Justificación</w:t>
+        <w:t>Justificacion</w:t>
+      </w:r>
+      <w:r>
+        <w:t>es {técnica metodológica }</w:t>
       </w:r>
     </w:p>
     <w:p>
@@ -2284,8 +2447,11 @@
     </w:p>
     <w:p>
       <w:r>
+        <w:t xml:space="preserve">De la información recolectada se puede observar que Tatoo Adventure Gear posee riesgos asociados a la seguridad de la información, esto debido a la falta de políticas y </w:t>
+      </w:r>
+      <w:r>
         <w:lastRenderedPageBreak/>
-        <w:t xml:space="preserve">De la información recolectada se puede observar que Tatoo Adventure Gear posee riesgos asociados a la seguridad de la información, esto debido a la falta de políticas y procedimientos, también se ha notado que los activos no se </w:t>
+        <w:t xml:space="preserve">procedimientos, también se ha notado que los activos no se </w:t>
       </w:r>
       <w:r>
         <w:t>encuentran</w:t>
@@ -2450,11 +2616,11 @@
     </w:p>
     <w:p>
       <w:r>
-        <w:t xml:space="preserve">Actualmente la ciberseguridad ha generado mucha expectativa en las empresas, debido a al aumento de inversiones en activos informáticos, por lo que poco a poco se ha mejorado la </w:t>
+        <w:t xml:space="preserve">Actualmente la ciberseguridad ha generado mucha expectativa en las empresas, debido a al aumento de inversiones en activos informáticos, por lo que poco a poco se ha mejorado la perspectiva de la alta gerencia a los pilares de la seguridad informática, confiabilidad, </w:t>
       </w:r>
       <w:r>
         <w:lastRenderedPageBreak/>
-        <w:t xml:space="preserve">perspectiva de la alta gerencia a los pilares de la seguridad informática, confiabilidad, integridad y disponibilidad, es por eso que Tatoo Adventure Gear a considerado </w:t>
+        <w:t xml:space="preserve">integridad y disponibilidad, es por eso que Tatoo Adventure Gear a considerado </w:t>
       </w:r>
       <w:r>
         <w:t>oportunamente</w:t>
@@ -2508,6 +2674,23 @@
       </w:r>
       <w:r>
         <w:t xml:space="preserve"> dominios. Los dominios de seguridad están asociados con agrupaciones designadas de actividades, sistemas o recursos relacionados.</w:t>
+      </w:r>
+    </w:p>
+    <w:p>
+      <w:pPr>
+        <w:pStyle w:val="Ttulo3"/>
+        <w:numPr>
+          <w:ilvl w:val="2"/>
+          <w:numId w:val="17"/>
+        </w:numPr>
+      </w:pPr>
+      <w:r>
+        <w:t>Marcos y standares</w:t>
+      </w:r>
+      <w:bookmarkStart w:id="1" w:name="_GoBack"/>
+      <w:bookmarkEnd w:id="1"/>
+      <w:r>
+        <w:t xml:space="preserve"> de referencia de seguridad </w:t>
       </w:r>
     </w:p>
     <w:p>
@@ -2579,35 +2762,12 @@
       <w:r>
         <w:t>. Es fácil adivinar que lo primero que se le ocurrió cuando leyó esas tres cartas fue la Agencia Central de Inteligencia de los Estados Unidos. En el mundo de la ciberseguridad, estas tres letras representan algo que nos esforzamos por lograr y proteger. La confidencialidad, integridad y disponibilidad (</w:t>
       </w:r>
-      <w:proofErr w:type="spellStart"/>
       <w:r>
         <w:rPr>
           <w:lang w:val="es-EC"/>
         </w:rPr>
-        <w:t>Confidentiality</w:t>
-      </w:r>
-      <w:proofErr w:type="spellEnd"/>
-      <w:r>
-        <w:rPr>
-          <w:lang w:val="es-EC"/>
-        </w:rPr>
-        <w:t xml:space="preserve">, </w:t>
-      </w:r>
-      <w:proofErr w:type="spellStart"/>
-      <w:r>
-        <w:rPr>
-          <w:lang w:val="es-EC"/>
-        </w:rPr>
-        <w:t>Integrity</w:t>
-      </w:r>
-      <w:proofErr w:type="spellEnd"/>
-      <w:r>
-        <w:rPr>
-          <w:lang w:val="es-EC"/>
-        </w:rPr>
-        <w:t xml:space="preserve">, </w:t>
-      </w:r>
-      <w:proofErr w:type="spellStart"/>
+        <w:t xml:space="preserve">Confidentiality, Integrity, </w:t>
+      </w:r>
       <w:r>
         <w:rPr>
           <w:lang w:val="es-EC"/>
@@ -2615,7 +2775,6 @@
         <w:lastRenderedPageBreak/>
         <w:t>Availability</w:t>
       </w:r>
-      <w:proofErr w:type="spellEnd"/>
       <w:r>
         <w:rPr>
           <w:lang w:val="es-EC"/>
@@ -2726,31 +2885,7 @@
       </w:r>
       <w:r>
         <w:lastRenderedPageBreak/>
-        <w:t xml:space="preserve">temas relacionados con la seguridad de los sistemas de información, principalmente en relación con la planificación, implementación, gestión y auditoría de prácticas generales de seguridad de la información. Uno de los marcos más completos para la ciberseguridad es el NIST </w:t>
-      </w:r>
-      <w:proofErr w:type="spellStart"/>
-      <w:r>
-        <w:t>Cybersecurity</w:t>
-      </w:r>
-      <w:proofErr w:type="spellEnd"/>
-      <w:r>
-        <w:t xml:space="preserve"> </w:t>
-      </w:r>
-      <w:proofErr w:type="gramStart"/>
-      <w:r>
-        <w:t>Framework,.</w:t>
-      </w:r>
-      <w:proofErr w:type="gramEnd"/>
-      <w:r>
-        <w:t xml:space="preserve"> La guía del NIST sobre la confiabilidad de los sistemas cubre varias áreas técnicas. Estas áreas incluyen orientación general sobre ciberseguridad, computación en la nube, </w:t>
-      </w:r>
-      <w:proofErr w:type="spellStart"/>
-      <w:r>
-        <w:t>big</w:t>
-      </w:r>
-      <w:proofErr w:type="spellEnd"/>
-      <w:r>
-        <w:t xml:space="preserve"> data y sistemas físicos. Estos esfuerzos y orientación se centran en los objetivos de seguridad de confidencialidad, integridad y disponibilidad (CIA). </w:t>
+        <w:t xml:space="preserve">temas relacionados con la seguridad de los sistemas de información, principalmente en relación con la planificación, implementación, gestión y auditoría de prácticas generales de seguridad de la información. Uno de los marcos más completos para la ciberseguridad es el NIST Cybersecurity Framework,. La guía del NIST sobre la confiabilidad de los sistemas cubre varias áreas técnicas. Estas áreas incluyen orientación general sobre ciberseguridad, computación en la nube, big data y sistemas físicos. Estos esfuerzos y orientación se centran en los objetivos de seguridad de confidencialidad, integridad y disponibilidad (CIA). </w:t>
       </w:r>
     </w:p>
     <w:p>
@@ -2899,13 +3034,8 @@
         <w:t xml:space="preserve"> asignó al NIST la misión de desarrollar un Marco de Garantía de la Información (normas y directrices) diseñado para sistemas de información federales que no están designados como sistemas de seguridad nacional</w:t>
       </w:r>
       <w:r>
-        <w:t xml:space="preserve"> de Estados Unidos de </w:t>
-      </w:r>
-      <w:proofErr w:type="spellStart"/>
-      <w:r>
-        <w:t>Norteamerica</w:t>
-      </w:r>
-      <w:proofErr w:type="spellEnd"/>
+        <w:t xml:space="preserve"> de Estados Unidos de Norteamerica</w:t>
+      </w:r>
       <w:r>
         <w:t xml:space="preserve">. El Marco de Garantía de Información del NIST incluye los Estándares Federales de Procesamiento de Información (FIPS) y Publicaciones Especiales (SP). Aunque desarrollado para uso gubernamental, el marco es aplicable al sector privado y aborda los aspectos administrativos, operativos y técnicos de la protección de la CIA de la información y los sistemas de información. </w:t>
       </w:r>
@@ -3329,8 +3459,32 @@
         </w:rPr>
         <w:t xml:space="preserve">Conocidos como (CIS CONTROLS) </w:t>
       </w:r>
-      <w:bookmarkStart w:id="1" w:name="_GoBack"/>
-      <w:bookmarkEnd w:id="1"/>
+      <w:r>
+        <w:rPr>
+          <w:lang w:val="es-EC"/>
+        </w:rPr>
+        <w:t xml:space="preserve">es un conjunto de mejores prácticas de defensa para mitigar los ataques más comunes contra sistemas y redes, estos controles son desarrollados por un grupo de expertos en TI </w:t>
+      </w:r>
+      <w:r>
+        <w:rPr>
+          <w:lang w:val="es-EC"/>
+        </w:rPr>
+        <w:t>que aplican su experiencia en ciberseguridad para crear estas mejores prácticas de seguridad que es aceptada globalmente, estos expertos provienen de varios sectores que incluyen ventas al por menor, fabricación, salud, educación, gobierno, defensa y otros.</w:t>
+      </w:r>
+    </w:p>
+    <w:p>
+      <w:pPr>
+        <w:rPr>
+          <w:lang w:val="es-EC"/>
+        </w:rPr>
+      </w:pPr>
+    </w:p>
+    <w:p>
+      <w:pPr>
+        <w:rPr>
+          <w:lang w:val="es-EC"/>
+        </w:rPr>
+      </w:pPr>
     </w:p>
     <w:p>
       <w:pPr>
@@ -27390,7 +27544,7 @@
         <w:noProof/>
         <w:lang w:bidi="es-ES"/>
       </w:rPr>
-      <w:t>14</w:t>
+      <w:t>8</w:t>
     </w:r>
     <w:r>
       <w:rPr>
@@ -34148,7 +34302,7 @@
     <w:charset w:val="00"/>
     <w:family w:val="roman"/>
     <w:pitch w:val="variable"/>
-    <w:sig w:usb0="E0002EFF" w:usb1="C000785B" w:usb2="00000009" w:usb3="00000000" w:csb0="000001FF" w:csb1="00000000"/>
+    <w:sig w:usb0="E0002AFF" w:usb1="C0007843" w:usb2="00000009" w:usb3="00000000" w:csb0="000001FF" w:csb1="00000000"/>
   </w:font>
   <w:font w:name="Courier New">
     <w:panose1 w:val="02070309020205020404"/>
@@ -34199,14 +34353,14 @@
     <w:charset w:val="00"/>
     <w:family w:val="swiss"/>
     <w:pitch w:val="variable"/>
-    <w:sig w:usb0="E4002EFF" w:usb1="C000247B" w:usb2="00000009" w:usb3="00000000" w:csb0="000001FF" w:csb1="00000000"/>
+    <w:sig w:usb0="A0002AEF" w:usb1="4000207B" w:usb2="00000000" w:usb3="00000000" w:csb0="000001FF" w:csb1="00000000"/>
   </w:font>
   <w:font w:name="Calibri">
     <w:panose1 w:val="020F0502020204030204"/>
     <w:charset w:val="00"/>
     <w:family w:val="swiss"/>
     <w:pitch w:val="variable"/>
-    <w:sig w:usb0="E4002EFF" w:usb1="C000247B" w:usb2="00000009" w:usb3="00000000" w:csb0="000001FF" w:csb1="00000000"/>
+    <w:sig w:usb0="E0002AFF" w:usb1="4000ACFF" w:usb2="00000001" w:usb3="00000000" w:csb0="000001FF" w:csb1="00000000"/>
   </w:font>
 </w:fonts>
 </file>
@@ -34247,6 +34401,7 @@
     <w:rsid w:val="00B737A8"/>
     <w:rsid w:val="00D969BD"/>
     <w:rsid w:val="00EE479F"/>
+    <w:rsid w:val="00F759D0"/>
   </w:rsids>
   <m:mathPr>
     <m:mathFont m:val="Cambria Math"/>
@@ -35343,7 +35498,7 @@
 </file>
 
 <file path=customXml/itemProps2.xml><?xml version="1.0" encoding="utf-8"?>
-<ds:datastoreItem xmlns:ds="http://schemas.openxmlformats.org/officeDocument/2006/customXml" ds:itemID="{9D52A17F-67BC-497A-AE0B-C9B938DD89F3}">
+<ds:datastoreItem xmlns:ds="http://schemas.openxmlformats.org/officeDocument/2006/customXml" ds:itemID="{BDB6D434-A703-496B-BE28-068090D63633}">
   <ds:schemaRefs>
     <ds:schemaRef ds:uri="http://schemas.openxmlformats.org/officeDocument/2006/bibliography"/>
   </ds:schemaRefs>

</xml_diff>

<commit_message>
se mejora la observacion
</commit_message>
<xml_diff>
--- a/Tesis/PlanDeTesis.docx
+++ b/Tesis/PlanDeTesis.docx
@@ -693,8 +693,13 @@
         </w:rPr>
         <w:t>í</w:t>
       </w:r>
-      <w:r>
-        <w:t xml:space="preserve">a de sistemas y de seguridad en los últimos 3 años, por lo que ahora se desea conocer el estado del área informática y </w:t>
+      <w:proofErr w:type="spellStart"/>
+      <w:r>
+        <w:t>a</w:t>
+      </w:r>
+      <w:proofErr w:type="spellEnd"/>
+      <w:r>
+        <w:t xml:space="preserve"> de sistemas y de seguridad en los últimos 3 años, por lo que ahora se desea conocer el estado del área informática y </w:t>
       </w:r>
       <w:r>
         <w:t>cuáles</w:t>
@@ -1879,8 +1884,13 @@
       </w:r>
     </w:p>
     <w:p>
-      <w:r>
-        <w:t xml:space="preserve">Además </w:t>
+      <w:proofErr w:type="gramStart"/>
+      <w:r>
+        <w:t>Además</w:t>
+      </w:r>
+      <w:proofErr w:type="gramEnd"/>
+      <w:r>
+        <w:t xml:space="preserve"> </w:t>
       </w:r>
       <w:r>
         <w:t xml:space="preserve">necesario </w:t>
@@ -1997,6 +2007,7 @@
           <w:lang w:val="es-EC"/>
         </w:rPr>
       </w:pPr>
+      <w:bookmarkStart w:id="1" w:name="_GoBack"/>
       <w:r>
         <w:rPr>
           <w:lang w:val="es-EC"/>
@@ -2073,32 +2084,31 @@
         <w:rPr>
           <w:lang w:val="es-EC"/>
         </w:rPr>
-        <w:t xml:space="preserve"> para </w:t>
+        <w:t xml:space="preserve"> para</w:t>
       </w:r>
       <w:r>
         <w:rPr>
           <w:lang w:val="es-EC"/>
         </w:rPr>
-        <w:t xml:space="preserve">la </w:t>
+        <w:t xml:space="preserve"> </w:t>
       </w:r>
       <w:r>
         <w:rPr>
           <w:lang w:val="es-EC"/>
         </w:rPr>
-        <w:t>[</w:t>
-      </w:r>
-      <w:r>
-        <w:rPr>
-          <w:highlight w:val="yellow"/>
-          <w:lang w:val="es-EC"/>
-        </w:rPr>
-        <w:t>conservación</w:t>
+        <w:t>resguardar y proteger la</w:t>
       </w:r>
       <w:r>
         <w:rPr>
           <w:lang w:val="es-EC"/>
         </w:rPr>
-        <w:t>] de confidencialidad, integridad y disponibilidad de la informacion</w:t>
+        <w:t xml:space="preserve"> confidencialidad, integridad y disponibilidad de la </w:t>
+      </w:r>
+      <w:r>
+        <w:rPr>
+          <w:lang w:val="es-EC"/>
+        </w:rPr>
+        <w:t>información</w:t>
       </w:r>
       <w:r>
         <w:rPr>
@@ -2107,6 +2117,7 @@
         <w:t>.</w:t>
       </w:r>
     </w:p>
+    <w:bookmarkEnd w:id="1"/>
     <w:p>
       <w:pPr>
         <w:pStyle w:val="Ttulo3"/>
@@ -2273,19 +2284,7 @@
         <w:rPr>
           <w:lang w:val="es-EC"/>
         </w:rPr>
-        <w:t xml:space="preserve">de seguridad que se aplicaran a </w:t>
-      </w:r>
-      <w:r>
-        <w:rPr>
-          <w:lang w:val="es-EC"/>
-        </w:rPr>
-        <w:t>Tatoo Adventure Gear sede Ecuador</w:t>
-      </w:r>
-      <w:r>
-        <w:rPr>
-          <w:lang w:val="es-EC"/>
-        </w:rPr>
-        <w:t xml:space="preserve"> mediante el análisis de los indicadores de la CIS-RAM que permitan la mitigación de las vulnerabilidades </w:t>
+        <w:t xml:space="preserve">de seguridad que se aplicaran a Tatoo Adventure Gear sede Ecuador mediante el análisis de los indicadores de la CIS-RAM que permitan la mitigación de las vulnerabilidades </w:t>
       </w:r>
       <w:r>
         <w:rPr>
@@ -2399,8 +2398,13 @@
         <w:t>Justificacion</w:t>
       </w:r>
       <w:r>
-        <w:t>es {técnica metodológica }</w:t>
-      </w:r>
+        <w:t xml:space="preserve">es {técnica </w:t>
+      </w:r>
+      <w:proofErr w:type="gramStart"/>
+      <w:r>
+        <w:t>metodológica }</w:t>
+      </w:r>
+      <w:proofErr w:type="gramEnd"/>
     </w:p>
     <w:p>
       <w:r>
@@ -2685,10 +2689,13 @@
         </w:numPr>
       </w:pPr>
       <w:r>
-        <w:t>Marcos y standares</w:t>
-      </w:r>
-      <w:bookmarkStart w:id="1" w:name="_GoBack"/>
-      <w:bookmarkEnd w:id="1"/>
+        <w:t xml:space="preserve">Marcos y </w:t>
+      </w:r>
+      <w:proofErr w:type="spellStart"/>
+      <w:r>
+        <w:t>standares</w:t>
+      </w:r>
+      <w:proofErr w:type="spellEnd"/>
       <w:r>
         <w:t xml:space="preserve"> de referencia de seguridad </w:t>
       </w:r>
@@ -2762,12 +2769,35 @@
       <w:r>
         <w:t>. Es fácil adivinar que lo primero que se le ocurrió cuando leyó esas tres cartas fue la Agencia Central de Inteligencia de los Estados Unidos. En el mundo de la ciberseguridad, estas tres letras representan algo que nos esforzamos por lograr y proteger. La confidencialidad, integridad y disponibilidad (</w:t>
       </w:r>
+      <w:proofErr w:type="spellStart"/>
       <w:r>
         <w:rPr>
           <w:lang w:val="es-EC"/>
         </w:rPr>
-        <w:t xml:space="preserve">Confidentiality, Integrity, </w:t>
-      </w:r>
+        <w:t>Confidentiality</w:t>
+      </w:r>
+      <w:proofErr w:type="spellEnd"/>
+      <w:r>
+        <w:rPr>
+          <w:lang w:val="es-EC"/>
+        </w:rPr>
+        <w:t xml:space="preserve">, </w:t>
+      </w:r>
+      <w:proofErr w:type="spellStart"/>
+      <w:r>
+        <w:rPr>
+          <w:lang w:val="es-EC"/>
+        </w:rPr>
+        <w:t>Integrity</w:t>
+      </w:r>
+      <w:proofErr w:type="spellEnd"/>
+      <w:r>
+        <w:rPr>
+          <w:lang w:val="es-EC"/>
+        </w:rPr>
+        <w:t xml:space="preserve">, </w:t>
+      </w:r>
+      <w:proofErr w:type="spellStart"/>
       <w:r>
         <w:rPr>
           <w:lang w:val="es-EC"/>
@@ -2775,6 +2805,7 @@
         <w:lastRenderedPageBreak/>
         <w:t>Availability</w:t>
       </w:r>
+      <w:proofErr w:type="spellEnd"/>
       <w:r>
         <w:rPr>
           <w:lang w:val="es-EC"/>
@@ -2885,7 +2916,31 @@
       </w:r>
       <w:r>
         <w:lastRenderedPageBreak/>
-        <w:t xml:space="preserve">temas relacionados con la seguridad de los sistemas de información, principalmente en relación con la planificación, implementación, gestión y auditoría de prácticas generales de seguridad de la información. Uno de los marcos más completos para la ciberseguridad es el NIST Cybersecurity Framework,. La guía del NIST sobre la confiabilidad de los sistemas cubre varias áreas técnicas. Estas áreas incluyen orientación general sobre ciberseguridad, computación en la nube, big data y sistemas físicos. Estos esfuerzos y orientación se centran en los objetivos de seguridad de confidencialidad, integridad y disponibilidad (CIA). </w:t>
+        <w:t xml:space="preserve">temas relacionados con la seguridad de los sistemas de información, principalmente en relación con la planificación, implementación, gestión y auditoría de prácticas generales de seguridad de la información. Uno de los marcos más completos para la ciberseguridad es el NIST </w:t>
+      </w:r>
+      <w:proofErr w:type="spellStart"/>
+      <w:r>
+        <w:t>Cybersecurity</w:t>
+      </w:r>
+      <w:proofErr w:type="spellEnd"/>
+      <w:r>
+        <w:t xml:space="preserve"> </w:t>
+      </w:r>
+      <w:proofErr w:type="gramStart"/>
+      <w:r>
+        <w:t>Framework,.</w:t>
+      </w:r>
+      <w:proofErr w:type="gramEnd"/>
+      <w:r>
+        <w:t xml:space="preserve"> La guía del NIST sobre la confiabilidad de los sistemas cubre varias áreas técnicas. Estas áreas incluyen orientación general sobre ciberseguridad, computación en la nube, </w:t>
+      </w:r>
+      <w:proofErr w:type="spellStart"/>
+      <w:r>
+        <w:t>big</w:t>
+      </w:r>
+      <w:proofErr w:type="spellEnd"/>
+      <w:r>
+        <w:t xml:space="preserve"> data y sistemas físicos. Estos esfuerzos y orientación se centran en los objetivos de seguridad de confidencialidad, integridad y disponibilidad (CIA). </w:t>
       </w:r>
     </w:p>
     <w:p>
@@ -3034,8 +3089,13 @@
         <w:t xml:space="preserve"> asignó al NIST la misión de desarrollar un Marco de Garantía de la Información (normas y directrices) diseñado para sistemas de información federales que no están designados como sistemas de seguridad nacional</w:t>
       </w:r>
       <w:r>
-        <w:t xml:space="preserve"> de Estados Unidos de Norteamerica</w:t>
-      </w:r>
+        <w:t xml:space="preserve"> de Estados Unidos de </w:t>
+      </w:r>
+      <w:proofErr w:type="spellStart"/>
+      <w:r>
+        <w:t>Norteamerica</w:t>
+      </w:r>
+      <w:proofErr w:type="spellEnd"/>
       <w:r>
         <w:t xml:space="preserve">. El Marco de Garantía de Información del NIST incluye los Estándares Federales de Procesamiento de Información (FIPS) y Publicaciones Especiales (SP). Aunque desarrollado para uso gubernamental, el marco es aplicable al sector privado y aborda los aspectos administrativos, operativos y técnicos de la protección de la CIA de la información y los sistemas de información. </w:t>
       </w:r>
@@ -27305,6 +27365,11 @@
         <w15:appearance w15:val="hidden"/>
         <w:text/>
       </w:sdtPr>
+      <w:sdtEndPr>
+        <w:rPr>
+          <w:rStyle w:val="Textoennegrita"/>
+        </w:rPr>
+      </w:sdtEndPr>
       <w:sdtContent>
         <w:r>
           <w:rPr>
@@ -27312,7 +27377,7 @@
             <w:noProof/>
             <w:lang w:val="es-EC"/>
           </w:rPr>
-          <w:t>Implementación de un procedimiento de diagnostico continuo y mitigacion de riesgos para la Empresa Tatoo Adventure Gear</w:t>
+          <w:t>implementación de controles cis en la empresa tatoo adventure gear</w:t>
         </w:r>
       </w:sdtContent>
     </w:sdt>
@@ -27380,7 +27445,6 @@
     <w:sdt>
       <w:sdtPr>
         <w:rPr>
-          <w:rStyle w:val="Textoennegrita"/>
           <w:noProof/>
           <w:lang w:val="es-EC"/>
         </w:rPr>
@@ -27397,11 +27461,10 @@
       <w:sdtContent>
         <w:r>
           <w:rPr>
-            <w:rStyle w:val="Textoennegrita"/>
             <w:noProof/>
             <w:lang w:val="es-EC"/>
           </w:rPr>
-          <w:t>Implementación de un procedimiento de diagnostico continuo y mitigacion de riesgos para la Empresa Tatoo Adventure Gear</w:t>
+          <w:t>mplementación de controles cis en la empresa tatoo adventure gear</w:t>
         </w:r>
       </w:sdtContent>
     </w:sdt>
@@ -27485,6 +27548,7 @@
         <w:rPr>
           <w:rStyle w:val="Textoennegrita"/>
           <w:noProof/>
+          <w:lang w:val="es-EC"/>
         </w:rPr>
         <w:alias w:val="Encabezado"/>
         <w:tag w:val=""/>
@@ -27496,13 +27560,19 @@
         <w15:appearance w15:val="hidden"/>
         <w:text/>
       </w:sdtPr>
+      <w:sdtEndPr>
+        <w:rPr>
+          <w:rStyle w:val="Textoennegrita"/>
+        </w:rPr>
+      </w:sdtEndPr>
       <w:sdtContent>
         <w:r>
           <w:rPr>
             <w:rStyle w:val="Textoennegrita"/>
             <w:noProof/>
+            <w:lang w:val="es-EC"/>
           </w:rPr>
-          <w:t>Implementación de un procedimiento de diagnostico continuo y mitigacion de riesgos para la Empresa Tatoo Adventure Gear</w:t>
+          <w:t>implementación de controles cis en la empresa tatoo adventure gear</w:t>
         </w:r>
       </w:sdtContent>
     </w:sdt>
@@ -27544,7 +27614,7 @@
         <w:noProof/>
         <w:lang w:bidi="es-ES"/>
       </w:rPr>
-      <w:t>8</w:t>
+      <w:t>17</w:t>
     </w:r>
     <w:r>
       <w:rPr>
@@ -34302,7 +34372,7 @@
     <w:charset w:val="00"/>
     <w:family w:val="roman"/>
     <w:pitch w:val="variable"/>
-    <w:sig w:usb0="E0002AFF" w:usb1="C0007843" w:usb2="00000009" w:usb3="00000000" w:csb0="000001FF" w:csb1="00000000"/>
+    <w:sig w:usb0="E0002EFF" w:usb1="C000785B" w:usb2="00000009" w:usb3="00000000" w:csb0="000001FF" w:csb1="00000000"/>
   </w:font>
   <w:font w:name="Courier New">
     <w:panose1 w:val="02070309020205020404"/>
@@ -34353,14 +34423,14 @@
     <w:charset w:val="00"/>
     <w:family w:val="swiss"/>
     <w:pitch w:val="variable"/>
-    <w:sig w:usb0="A0002AEF" w:usb1="4000207B" w:usb2="00000000" w:usb3="00000000" w:csb0="000001FF" w:csb1="00000000"/>
+    <w:sig w:usb0="E4002EFF" w:usb1="C000247B" w:usb2="00000009" w:usb3="00000000" w:csb0="000001FF" w:csb1="00000000"/>
   </w:font>
   <w:font w:name="Calibri">
     <w:panose1 w:val="020F0502020204030204"/>
     <w:charset w:val="00"/>
     <w:family w:val="swiss"/>
     <w:pitch w:val="variable"/>
-    <w:sig w:usb0="E0002AFF" w:usb1="4000ACFF" w:usb2="00000001" w:usb3="00000000" w:csb0="000001FF" w:csb1="00000000"/>
+    <w:sig w:usb0="E4002EFF" w:usb1="C000247B" w:usb2="00000009" w:usb3="00000000" w:csb0="000001FF" w:csb1="00000000"/>
   </w:font>
 </w:fonts>
 </file>
@@ -34383,6 +34453,7 @@
     <w:rsidRoot w:val="004928CD"/>
     <w:rsid w:val="0014489B"/>
     <w:rsid w:val="0015258F"/>
+    <w:rsid w:val="001B2983"/>
     <w:rsid w:val="00261072"/>
     <w:rsid w:val="002D0E1F"/>
     <w:rsid w:val="003B72C8"/>
@@ -35075,6 +35146,13 @@
       <w:lang w:val="en-US" w:eastAsia="en-US"/>
     </w:rPr>
   </w:style>
+  <w:style w:type="paragraph" w:customStyle="1" w:styleId="E415BBAC41D04B8A90D95DCA5A5C840F">
+    <w:name w:val="E415BBAC41D04B8A90D95DCA5A5C840F"/>
+    <w:rsid w:val="001B2983"/>
+    <w:rPr>
+      <w:lang w:val="en-US" w:eastAsia="en-US"/>
+    </w:rPr>
+  </w:style>
 </w:styles>
 </file>
 
@@ -35289,7 +35367,7 @@
 <file path=customXml/item1.xml><?xml version="1.0" encoding="utf-8"?>
 <CoverPageProperties xmlns="http://schemas.microsoft.com/office/2006/coverPageProps">
   <PublishDate/>
-  <Abstract>Implementación de un procedimiento de diagnostico continuo y mitigacion de riesgos para la Empresa Tatoo Adventure Gear</Abstract>
+  <Abstract>implementación de controles cis en la empresa tatoo adventure gear</Abstract>
   <CompanyAddress/>
   <CompanyPhone/>
   <CompanyFax/>
@@ -35498,7 +35576,7 @@
 </file>
 
 <file path=customXml/itemProps2.xml><?xml version="1.0" encoding="utf-8"?>
-<ds:datastoreItem xmlns:ds="http://schemas.openxmlformats.org/officeDocument/2006/customXml" ds:itemID="{BDB6D434-A703-496B-BE28-068090D63633}">
+<ds:datastoreItem xmlns:ds="http://schemas.openxmlformats.org/officeDocument/2006/customXml" ds:itemID="{E7D359C3-431E-44B6-A4EC-A5ECCE816AC7}">
   <ds:schemaRefs>
     <ds:schemaRef ds:uri="http://schemas.openxmlformats.org/officeDocument/2006/bibliography"/>
   </ds:schemaRefs>

</xml_diff>

<commit_message>
Justificacion y objetivos corregidos
</commit_message>
<xml_diff>
--- a/Tesis/PlanDeTesis.docx
+++ b/Tesis/PlanDeTesis.docx
@@ -415,6 +415,28 @@
         </w:p>
       </w:sdtContent>
     </w:sdt>
+    <w:p>
+      <w:pPr>
+        <w:pStyle w:val="Sinespaciado"/>
+        <w:rPr>
+          <w:noProof/>
+        </w:rPr>
+      </w:pPr>
+      <w:r>
+        <w:rPr>
+          <w:noProof/>
+        </w:rPr>
+        <w:t>El riesgo, el tema del capítulo anterior, es el enfoque más conocido y quizás el mejor estudiado dentro de una clase mucho más amplia de evaluaciones de seguridad cibernética. Sin embargo, la evaluación de riesgos no es el único enfoque posible para la seguridad cibernética. Existen otros enfoques y métricas como la resiliencia y podrían ser potencialmente muy valiosos para los defensores de los sistemas ICS.</w:t>
+      </w:r>
+    </w:p>
+    <w:p>
+      <w:pPr>
+        <w:pStyle w:val="Sinespaciado"/>
+        <w:rPr>
+          <w:noProof/>
+        </w:rPr>
+      </w:pPr>
+    </w:p>
     <w:sdt>
       <w:sdtPr>
         <w:rPr>
@@ -2007,7 +2029,6 @@
           <w:lang w:val="es-EC"/>
         </w:rPr>
       </w:pPr>
-      <w:bookmarkStart w:id="1" w:name="_GoBack"/>
       <w:r>
         <w:rPr>
           <w:lang w:val="es-EC"/>
@@ -2117,7 +2138,6 @@
         <w:t>.</w:t>
       </w:r>
     </w:p>
-    <w:bookmarkEnd w:id="1"/>
     <w:p>
       <w:pPr>
         <w:pStyle w:val="Ttulo3"/>
@@ -2290,19 +2310,7 @@
         <w:rPr>
           <w:lang w:val="es-EC"/>
         </w:rPr>
-        <w:t xml:space="preserve">encontradas {Limitar el </w:t>
-      </w:r>
-      <w:r>
-        <w:rPr>
-          <w:lang w:val="es-EC"/>
-        </w:rPr>
-        <w:t>análisis</w:t>
-      </w:r>
-      <w:r>
-        <w:rPr>
-          <w:lang w:val="es-EC"/>
-        </w:rPr>
-        <w:t>}</w:t>
+        <w:t>encontradas mediante los controles CIS asignados</w:t>
       </w:r>
       <w:r>
         <w:rPr>
@@ -2400,11 +2408,21 @@
       <w:r>
         <w:t xml:space="preserve">es {técnica </w:t>
       </w:r>
-      <w:proofErr w:type="gramStart"/>
-      <w:r>
-        <w:t>metodológica }</w:t>
-      </w:r>
-      <w:proofErr w:type="gramEnd"/>
+      <w:r>
+        <w:t>metodológica}</w:t>
+      </w:r>
+    </w:p>
+    <w:p>
+      <w:pPr>
+        <w:pStyle w:val="Ttulo3"/>
+        <w:numPr>
+          <w:ilvl w:val="2"/>
+          <w:numId w:val="17"/>
+        </w:numPr>
+      </w:pPr>
+      <w:r>
+        <w:t>Técnica</w:t>
+      </w:r>
     </w:p>
     <w:p>
       <w:r>
@@ -2451,11 +2469,8 @@
     </w:p>
     <w:p>
       <w:r>
-        <w:t xml:space="preserve">De la información recolectada se puede observar que Tatoo Adventure Gear posee riesgos asociados a la seguridad de la información, esto debido a la falta de políticas y </w:t>
-      </w:r>
-      <w:r>
         <w:lastRenderedPageBreak/>
-        <w:t xml:space="preserve">procedimientos, también se ha notado que los activos no se </w:t>
+        <w:t xml:space="preserve">De la información recolectada se puede observar que Tatoo Adventure Gear posee riesgos asociados a la seguridad de la información, esto debido a la falta de políticas y procedimientos, también se ha notado que los activos no se </w:t>
       </w:r>
       <w:r>
         <w:t>encuentran</w:t>
@@ -2469,6 +2484,69 @@
       <w:r>
         <w:t>.</w:t>
       </w:r>
+    </w:p>
+    <w:p>
+      <w:pPr>
+        <w:pStyle w:val="Ttulo3"/>
+        <w:numPr>
+          <w:ilvl w:val="2"/>
+          <w:numId w:val="17"/>
+        </w:numPr>
+      </w:pPr>
+      <w:r>
+        <w:t>Metodológica</w:t>
+      </w:r>
+    </w:p>
+    <w:p>
+      <w:r>
+        <w:t>En los últimos años se ha hecho evidente que, en el mundo de la seguridad de la información, el delito supera a la defensa. A pesar de que los presupuestos aumentan y la administración presta más atención a los riesgos de pérdida de datos y penetración del sistema, los datos aún se pierden y los sistemas aún se están penetrando. Una y otra vez las personas preguntan: "¿Qué podemos hacer prácticamente para proteger nuestra información?". La respuesta ha llegado en la forma de 20 controles de garantía de información conocidos como los Controles CIS.</w:t>
+      </w:r>
+    </w:p>
+    <w:p>
+      <w:proofErr w:type="spellStart"/>
+      <w:r>
+        <w:t>Critical</w:t>
+      </w:r>
+      <w:proofErr w:type="spellEnd"/>
+      <w:r>
+        <w:t xml:space="preserve"> Security </w:t>
+      </w:r>
+      <w:proofErr w:type="spellStart"/>
+      <w:r>
+        <w:t>Controls</w:t>
+      </w:r>
+      <w:proofErr w:type="spellEnd"/>
+      <w:r>
+        <w:t xml:space="preserve"> se enfoca primero en priorizar las funciones de seguridad que son efectivas contra las últimas amenazas dirigidas avanzadas, con un fuerte énfasis en "Lo que funciona": controles de seguridad donde se utilizan productos, procesos, arquitecturas y servicios que han demostrado efectividad en el mundo real. La estandarización y la automatización son otra de las principales prioridades, para obtener eficiencias operativas y al mismo tiempo mejorar la efectividad. Las acciones definidas por los Controles son demostrablemente un subconjunto del amplio catálogo definido por el Instituto Nacional de Estándares y Tecnología (NIST) SP 800-53. Los Controles no intentan reemplazar el trabajo del NIST, incluido el Marco de Seguridad Cibernética desarrollado en respuesta a la Orden Ejecutiva 13636. En cambio, los Controles priorizan y se centran en un número menor de controles accionables con altos beneficios, con el objetivo de una filosofía "debe hacer primero". Dado que los Controles se derivaron de los patrones de ataque más comunes y se </w:t>
+      </w:r>
+      <w:r>
+        <w:lastRenderedPageBreak/>
+        <w:t>examinaron en una comunidad muy amplia de gobierno e industria, con un consenso muy fuerte sobre el conjunto resultante de controles, sirven como base para una acción inmediata de alto valor.</w:t>
+      </w:r>
+    </w:p>
+    <w:p>
+      <w:r>
+        <w:t xml:space="preserve">El método de evaluación de riesgos CIS es un método gratuito de estimación de peligros de seguridad de la información que ayuda a las organizaciones a implementar y evaluar su postura de seguridad frente a las mejores prácticas de seguridad cibernética de </w:t>
+      </w:r>
+      <w:r>
+        <w:t xml:space="preserve">Controles de </w:t>
+      </w:r>
+      <w:r>
+        <w:t>CIS</w:t>
+      </w:r>
+      <w:r>
+        <w:t xml:space="preserve"> y</w:t>
+      </w:r>
+      <w:r>
+        <w:t xml:space="preserve"> CIS RAM proporciona instrucciones, ejemplos, plantillas y ejercicios para realizar una evaluación de riesgos cibernéticos</w:t>
+      </w:r>
+      <w:r>
+        <w:t xml:space="preserve"> </w:t>
+      </w:r>
+    </w:p>
+    <w:p>
+      <w:bookmarkStart w:id="1" w:name="_GoBack"/>
+      <w:bookmarkEnd w:id="1"/>
     </w:p>
     <w:p>
       <w:pPr>
@@ -2612,7 +2690,11 @@
         <w:t>la eficiencia y la calidad son las actividades fundamentales, buscan las mejores metodologías aplicables a sus actividades comerciale</w:t>
       </w:r>
       <w:r>
-        <w:t>s y productivas, después de analizar las cantidades de usuarios con equipos tecnológicos, podemos afirmar que más del 80% de usuarios tiene acceso a uno.</w:t>
+        <w:t xml:space="preserve">s y productivas, después de analizar las </w:t>
+      </w:r>
+      <w:r>
+        <w:lastRenderedPageBreak/>
+        <w:t>cantidades de usuarios con equipos tecnológicos, podemos afirmar que más del 80% de usuarios tiene acceso a uno.</w:t>
       </w:r>
       <w:r>
         <w:t xml:space="preserve"> </w:t>
@@ -2620,11 +2702,7 @@
     </w:p>
     <w:p>
       <w:r>
-        <w:t xml:space="preserve">Actualmente la ciberseguridad ha generado mucha expectativa en las empresas, debido a al aumento de inversiones en activos informáticos, por lo que poco a poco se ha mejorado la perspectiva de la alta gerencia a los pilares de la seguridad informática, confiabilidad, </w:t>
-      </w:r>
-      <w:r>
-        <w:lastRenderedPageBreak/>
-        <w:t xml:space="preserve">integridad y disponibilidad, es por eso que Tatoo Adventure Gear a considerado </w:t>
+        <w:t xml:space="preserve">Actualmente la ciberseguridad ha generado mucha expectativa en las empresas, debido a al aumento de inversiones en activos informáticos, por lo que poco a poco se ha mejorado la perspectiva de la alta gerencia a los pilares de la seguridad informática, confiabilidad, integridad y disponibilidad, es por eso que Tatoo Adventure Gear a considerado </w:t>
       </w:r>
       <w:r>
         <w:t>oportunamente</w:t>
@@ -2729,6 +2807,7 @@
         </w:numPr>
       </w:pPr>
       <w:r>
+        <w:lastRenderedPageBreak/>
         <w:t xml:space="preserve">Confidencialidad, integridad y disponibilidad </w:t>
       </w:r>
     </w:p>
@@ -2802,7 +2881,6 @@
         <w:rPr>
           <w:lang w:val="es-EC"/>
         </w:rPr>
-        <w:lastRenderedPageBreak/>
         <w:t>Availability</w:t>
       </w:r>
       <w:proofErr w:type="spellEnd"/>
@@ -2859,7 +2937,11 @@
     </w:p>
     <w:p>
       <w:r>
-        <w:t>Los departamentos de tecnología de la información (TI) o sistemas de información (SI) son ampliamente percibidos como propietarios de los sistemas de información e información. Quizás esto se deba a que la palabra "información" es parte del título del departamento. Para el registro, con la excepción de la información específica de su departamento, los departamentos de TI e IS no deben considerarse propietarios de la información. Más bien, son las personas encargadas de mantener los sistemas que almacenan, procesan y transmiten la información. Se les conoce como custodios de la información: los responsables de implementar, mantener y monitorear las salvaguardas y los sistemas. Son más conocidos como administradores de sistemas, web masters e ingenieros de redes</w:t>
+        <w:t xml:space="preserve">Los departamentos de tecnología de la información (TI) o sistemas de información (SI) son ampliamente percibidos como propietarios de los sistemas de información e información. Quizás esto se deba a que la palabra "información" es parte del título del departamento. Para el registro, con la excepción de la información específica de su departamento, los departamentos de TI e IS no deben considerarse propietarios de la información. Más bien, son las personas encargadas de mantener los sistemas que almacenan, procesan y transmiten la información. Se </w:t>
+      </w:r>
+      <w:r>
+        <w:lastRenderedPageBreak/>
+        <w:t>les conoce como custodios de la información: los responsables de implementar, mantener y monitorear las salvaguardas y los sistemas. Son más conocidos como administradores de sistemas, web masters e ingenieros de redes</w:t>
       </w:r>
       <w:r>
         <w:t xml:space="preserve"> </w:t>
@@ -2912,11 +2994,7 @@
     </w:p>
     <w:p>
       <w:r>
-        <w:t xml:space="preserve">Antes de discutir el Marco de seguridad cibernética del NIST en detalle, definamos un marco de seguridad. El marco de seguridad es un término colectivo dado a la orientación sobre </w:t>
-      </w:r>
-      <w:r>
-        <w:lastRenderedPageBreak/>
-        <w:t xml:space="preserve">temas relacionados con la seguridad de los sistemas de información, principalmente en relación con la planificación, implementación, gestión y auditoría de prácticas generales de seguridad de la información. Uno de los marcos más completos para la ciberseguridad es el NIST </w:t>
+        <w:t xml:space="preserve">Antes de discutir el Marco de seguridad cibernética del NIST en detalle, definamos un marco de seguridad. El marco de seguridad es un término colectivo dado a la orientación sobre temas relacionados con la seguridad de los sistemas de información, principalmente en relación con la planificación, implementación, gestión y auditoría de prácticas generales de seguridad de la información. Uno de los marcos más completos para la ciberseguridad es el NIST </w:t>
       </w:r>
       <w:proofErr w:type="spellStart"/>
       <w:r>
@@ -2984,6 +3062,7 @@
         </w:numPr>
       </w:pPr>
       <w:r>
+        <w:lastRenderedPageBreak/>
         <w:t xml:space="preserve">Investigando, estudiando y asesorando a las agencias sobre las vulnerabilidades de TI y diseñando técnicas para la seguridad y la privacidad rentables de los </w:t>
       </w:r>
       <w:r>
@@ -3044,7 +3123,6 @@
         </w:numPr>
       </w:pPr>
       <w:r>
-        <w:lastRenderedPageBreak/>
         <w:t xml:space="preserve">Desarrollando una guía para aumentar la planificación, implementación, administración y operación de TI segura. </w:t>
       </w:r>
     </w:p>
@@ -3140,6 +3218,7 @@
         </w:numPr>
       </w:pPr>
       <w:r>
+        <w:lastRenderedPageBreak/>
         <w:t xml:space="preserve">Serie 800 de Publicación Especial (SP): Esta serie informa sobre la investigación, las directrices y los esfuerzos de divulgación de ITL en la seguridad del sistema de información y sus actividades de colaboración con la industria, el gobierno </w:t>
       </w:r>
       <w:r>
@@ -3188,7 +3267,6 @@
         </w:numPr>
       </w:pPr>
       <w:r>
-        <w:lastRenderedPageBreak/>
         <w:t>Publicación especial (SP) de la serie 1800: esta serie se centra en las prácticas y pautas de seguridad cibernética</w:t>
       </w:r>
       <w:sdt>
@@ -3289,7 +3367,14 @@
         <w:rPr>
           <w:lang w:val="es-EC"/>
         </w:rPr>
-        <w:t>Cada país miembro tiene permitido un delegado, y una Secretaría Central en Ginebra, Suiza, coordina el sistema. En 1946, delegados de 25 países se reunieron en Londres y decidieron crear una nueva organización internacional, cuyo objetivo sería "facilitar la coordinación internacional y la unificación de las normas industriales". La nueva organización, ISO, comenzó oficialmente a operar el 23 de febrero de 1947. ISO es una organización no gubernamental. A diferencia de las Naciones Unidas, sus miembros no son delegaciones de gobiernos nacionales. Sin embargo, ISO ocupa una posición especial entre los sectores público y privado. Esto se debe a que, por un lado, muchos de sus institutos miembros son parte de la estructura gubernamental de sus países, o están obligados por su gobierno</w:t>
+        <w:t xml:space="preserve">Cada país miembro tiene permitido un delegado, y una Secretaría Central en Ginebra, Suiza, coordina el sistema. En 1946, delegados de 25 países se reunieron en Londres y decidieron crear una nueva organización internacional, cuyo objetivo sería "facilitar la coordinación internacional y la unificación de las normas industriales". La nueva organización, ISO, comenzó oficialmente a operar el 23 de febrero de 1947. ISO es una organización no gubernamental. A diferencia de las Naciones Unidas, sus miembros no son delegaciones de gobiernos nacionales. Sin embargo, ISO ocupa una posición especial entre los sectores público y privado. Esto se debe a que, por </w:t>
+      </w:r>
+      <w:r>
+        <w:rPr>
+          <w:lang w:val="es-EC"/>
+        </w:rPr>
+        <w:lastRenderedPageBreak/>
+        <w:t>un lado, muchos de sus institutos miembros son parte de la estructura gubernamental de sus países, o están obligados por su gobierno</w:t>
       </w:r>
       <w:sdt>
         <w:sdtPr>
@@ -3350,14 +3435,7 @@
         <w:rPr>
           <w:lang w:val="es-EC"/>
         </w:rPr>
-        <w:t xml:space="preserve">Por otro lado, otros miembros tienen sus raíces únicamente en el sector privado, ya que fueron creados por asociaciones nacionales de asociaciones industriales. ISO ha desarrollado </w:t>
-      </w:r>
-      <w:r>
-        <w:rPr>
-          <w:lang w:val="es-EC"/>
-        </w:rPr>
-        <w:lastRenderedPageBreak/>
-        <w:t xml:space="preserve">más de 13,000 estándares internacionales en una variedad de temas, que van desde códigos de país hasta seguridad de pasajeros. </w:t>
+        <w:t xml:space="preserve">Por otro lado, otros miembros tienen sus raíces únicamente en el sector privado, ya que fueron creados por asociaciones nacionales de asociaciones industriales. ISO ha desarrollado más de 13,000 estándares internacionales en una variedad de temas, que van desde códigos de país hasta seguridad de pasajeros. </w:t>
       </w:r>
     </w:p>
     <w:p>
@@ -3473,7 +3551,14 @@
         <w:rPr>
           <w:lang w:val="es-EC"/>
         </w:rPr>
-        <w:t xml:space="preserve">El marco es aplicable a organizaciones públicas y privadas de todos los tamaños. Según el sitio web de ISO, “el estándar ISO ofrece recomendaciones para la gestión de la seguridad de la información para uso de quienes son responsables de iniciar, implementar o mantener la seguridad en su organización. Su objetivo es proporcionar una base común para desarrollar estándares de seguridad organizacionales y prácticas efectivas de administración de seguridad y proporcionar confianza en los tratos entre </w:t>
+        <w:t xml:space="preserve">El marco es aplicable a organizaciones públicas y privadas de todos los tamaños. Según el sitio web de ISO, “el estándar ISO ofrece recomendaciones para la gestión de la seguridad </w:t>
+      </w:r>
+      <w:r>
+        <w:rPr>
+          <w:lang w:val="es-EC"/>
+        </w:rPr>
+        <w:lastRenderedPageBreak/>
+        <w:t xml:space="preserve">de la información para uso de quienes son responsables de iniciar, implementar o mantener la seguridad en su organización. Su objetivo es proporcionar una base común para desarrollar estándares de seguridad organizacionales y prácticas efectivas de administración de seguridad y proporcionar confianza en los tratos entre </w:t>
       </w:r>
       <w:r>
         <w:rPr>
@@ -3503,7 +3588,6 @@
         <w:rPr>
           <w:lang w:val="es-EC"/>
         </w:rPr>
-        <w:lastRenderedPageBreak/>
         <w:t xml:space="preserve">Los controles del CIS </w:t>
       </w:r>
     </w:p>
@@ -27365,11 +27449,6 @@
         <w15:appearance w15:val="hidden"/>
         <w:text/>
       </w:sdtPr>
-      <w:sdtEndPr>
-        <w:rPr>
-          <w:rStyle w:val="Textoennegrita"/>
-        </w:rPr>
-      </w:sdtEndPr>
       <w:sdtContent>
         <w:r>
           <w:rPr>
@@ -27464,7 +27543,7 @@
             <w:noProof/>
             <w:lang w:val="es-EC"/>
           </w:rPr>
-          <w:t>mplementación de controles cis en la empresa tatoo adventure gear</w:t>
+          <w:t>implementación de controles cis en la empresa tatoo adventure gear</w:t>
         </w:r>
       </w:sdtContent>
     </w:sdt>
@@ -27560,11 +27639,6 @@
         <w15:appearance w15:val="hidden"/>
         <w:text/>
       </w:sdtPr>
-      <w:sdtEndPr>
-        <w:rPr>
-          <w:rStyle w:val="Textoennegrita"/>
-        </w:rPr>
-      </w:sdtEndPr>
       <w:sdtContent>
         <w:r>
           <w:rPr>
@@ -34471,6 +34545,7 @@
     <w:rsid w:val="00AE6373"/>
     <w:rsid w:val="00B737A8"/>
     <w:rsid w:val="00D969BD"/>
+    <w:rsid w:val="00DA4718"/>
     <w:rsid w:val="00EE479F"/>
     <w:rsid w:val="00F759D0"/>
   </w:rsids>
@@ -35576,7 +35651,7 @@
 </file>
 
 <file path=customXml/itemProps2.xml><?xml version="1.0" encoding="utf-8"?>
-<ds:datastoreItem xmlns:ds="http://schemas.openxmlformats.org/officeDocument/2006/customXml" ds:itemID="{E7D359C3-431E-44B6-A4EC-A5ECCE816AC7}">
+<ds:datastoreItem xmlns:ds="http://schemas.openxmlformats.org/officeDocument/2006/customXml" ds:itemID="{2730A4DD-C894-477F-8827-3F4122493D04}">
   <ds:schemaRefs>
     <ds:schemaRef ds:uri="http://schemas.openxmlformats.org/officeDocument/2006/bibliography"/>
   </ds:schemaRefs>

</xml_diff>

<commit_message>
EL marco de estudio de LA tesis
</commit_message>
<xml_diff>
--- a/Tesis/PlanDeTesis.docx
+++ b/Tesis/PlanDeTesis.docx
@@ -103,6 +103,7 @@
           <w15:appearance w15:val="hidden"/>
           <w:text w:multiLine="1"/>
         </w:sdtPr>
+        <w:sdtEndPr/>
         <w:sdtContent>
           <w:r>
             <w:rPr>
@@ -330,6 +331,7 @@
         <w:showingPlcHdr/>
         <w15:appearance w15:val="hidden"/>
       </w:sdtPr>
+      <w:sdtEndPr/>
       <w:sdtContent>
         <w:p>
           <w:pPr>
@@ -364,6 +366,7 @@
         <w15:appearance w15:val="hidden"/>
         <w:text/>
       </w:sdtPr>
+      <w:sdtEndPr/>
       <w:sdtContent>
         <w:p>
           <w:pPr>
@@ -397,6 +400,7 @@
         <w:showingPlcHdr/>
         <w15:appearance w15:val="hidden"/>
       </w:sdtPr>
+      <w:sdtEndPr/>
       <w:sdtContent>
         <w:p>
           <w:pPr>
@@ -453,6 +457,7 @@
         <w15:appearance w15:val="hidden"/>
         <w:text/>
       </w:sdtPr>
+      <w:sdtEndPr/>
       <w:sdtContent>
         <w:p>
           <w:pPr>
@@ -523,6 +528,7 @@
           <w15:appearance w15:val="hidden"/>
           <w:text/>
         </w:sdtPr>
+        <w:sdtEndPr/>
         <w:sdtContent>
           <w:r>
             <w:rPr>
@@ -578,6 +584,7 @@
           <w15:appearance w15:val="hidden"/>
           <w:text w:multiLine="1"/>
         </w:sdtPr>
+        <w:sdtEndPr/>
         <w:sdtContent>
           <w:r>
             <w:rPr>
@@ -1187,14 +1194,27 @@
       <w:r>
         <w:t xml:space="preserve">Tabla </w:t>
       </w:r>
-      <w:fldSimple w:instr=" SEQ Tabla \* ARABIC ">
-        <w:r>
-          <w:rPr>
-            <w:noProof/>
-          </w:rPr>
-          <w:t>1</w:t>
-        </w:r>
-      </w:fldSimple>
+      <w:r>
+        <w:fldChar w:fldCharType="begin"/>
+      </w:r>
+      <w:r>
+        <w:instrText xml:space="preserve"> SEQ Tabla \* ARABIC </w:instrText>
+      </w:r>
+      <w:r>
+        <w:fldChar w:fldCharType="separate"/>
+      </w:r>
+      <w:r>
+        <w:rPr>
+          <w:noProof/>
+        </w:rPr>
+        <w:t>1</w:t>
+      </w:r>
+      <w:r>
+        <w:rPr>
+          <w:noProof/>
+        </w:rPr>
+        <w:fldChar w:fldCharType="end"/>
+      </w:r>
       <w:r>
         <w:t>: Crecimiento de población institucional.</w:t>
       </w:r>
@@ -1518,14 +1538,27 @@
       <w:r>
         <w:t xml:space="preserve">Tabla </w:t>
       </w:r>
-      <w:fldSimple w:instr=" SEQ Tabla \* ARABIC ">
-        <w:r>
-          <w:rPr>
-            <w:noProof/>
-          </w:rPr>
-          <w:t>2</w:t>
-        </w:r>
-      </w:fldSimple>
+      <w:r>
+        <w:fldChar w:fldCharType="begin"/>
+      </w:r>
+      <w:r>
+        <w:instrText xml:space="preserve"> SEQ Tabla \* ARABIC </w:instrText>
+      </w:r>
+      <w:r>
+        <w:fldChar w:fldCharType="separate"/>
+      </w:r>
+      <w:r>
+        <w:rPr>
+          <w:noProof/>
+        </w:rPr>
+        <w:t>2</w:t>
+      </w:r>
+      <w:r>
+        <w:rPr>
+          <w:noProof/>
+        </w:rPr>
+        <w:fldChar w:fldCharType="end"/>
+      </w:r>
       <w:r>
         <w:t>: Crecimiento de Ventas por año</w:t>
       </w:r>
@@ -2544,10 +2577,7 @@
         <w:t xml:space="preserve"> </w:t>
       </w:r>
     </w:p>
-    <w:p>
-      <w:bookmarkStart w:id="1" w:name="_GoBack"/>
-      <w:bookmarkEnd w:id="1"/>
-    </w:p>
+    <w:p/>
     <w:p>
       <w:pPr>
         <w:pStyle w:val="Ttulo2"/>
@@ -2558,6 +2588,18 @@
       </w:pPr>
       <w:r>
         <w:t>Marco teórico</w:t>
+      </w:r>
+    </w:p>
+    <w:p>
+      <w:pPr>
+        <w:pStyle w:val="Ttulo3"/>
+        <w:numPr>
+          <w:ilvl w:val="2"/>
+          <w:numId w:val="17"/>
+        </w:numPr>
+      </w:pPr>
+      <w:r>
+        <w:t>La empresa</w:t>
       </w:r>
     </w:p>
     <w:p>
@@ -2655,14 +2697,27 @@
       <w:r>
         <w:t xml:space="preserve">Figure </w:t>
       </w:r>
-      <w:fldSimple w:instr=" SEQ Figure \* ARABIC ">
-        <w:r>
-          <w:rPr>
-            <w:noProof/>
-          </w:rPr>
-          <w:t>1</w:t>
-        </w:r>
-      </w:fldSimple>
+      <w:r>
+        <w:fldChar w:fldCharType="begin"/>
+      </w:r>
+      <w:r>
+        <w:instrText xml:space="preserve"> SEQ Figure \* ARABIC </w:instrText>
+      </w:r>
+      <w:r>
+        <w:fldChar w:fldCharType="separate"/>
+      </w:r>
+      <w:r>
+        <w:rPr>
+          <w:noProof/>
+        </w:rPr>
+        <w:t>1</w:t>
+      </w:r>
+      <w:r>
+        <w:rPr>
+          <w:noProof/>
+        </w:rPr>
+        <w:fldChar w:fldCharType="end"/>
+      </w:r>
       <w:r>
         <w:t>: Estructura</w:t>
       </w:r>
@@ -2687,14 +2742,14 @@
         <w:t xml:space="preserve">Todas las partes de la empresa se pueden abstraer como tabiques de la ventaja competitiva, </w:t>
       </w:r>
       <w:r>
-        <w:t>la eficiencia y la calidad son las actividades fundamentales, buscan las mejores metodologías aplicables a sus actividades comerciale</w:t>
-      </w:r>
-      <w:r>
-        <w:t xml:space="preserve">s y productivas, después de analizar las </w:t>
+        <w:t xml:space="preserve">la eficiencia y la calidad son las actividades fundamentales, buscan las mejores </w:t>
       </w:r>
       <w:r>
         <w:lastRenderedPageBreak/>
-        <w:t>cantidades de usuarios con equipos tecnológicos, podemos afirmar que más del 80% de usuarios tiene acceso a uno.</w:t>
+        <w:t>metodologías aplicables a sus actividades comerciale</w:t>
+      </w:r>
+      <w:r>
+        <w:t>s y productivas, después de analizar las cantidades de usuarios con equipos tecnológicos, podemos afirmar que más del 80% de usuarios tiene acceso a uno.</w:t>
       </w:r>
       <w:r>
         <w:t xml:space="preserve"> </w:t>
@@ -2769,11 +2824,9 @@
       <w:r>
         <w:t xml:space="preserve">Marcos y </w:t>
       </w:r>
-      <w:proofErr w:type="spellStart"/>
-      <w:r>
-        <w:t>standares</w:t>
-      </w:r>
-      <w:proofErr w:type="spellEnd"/>
+      <w:r>
+        <w:t>estándares</w:t>
+      </w:r>
       <w:r>
         <w:t xml:space="preserve"> de referencia de seguridad </w:t>
       </w:r>
@@ -2820,6 +2873,7 @@
           <w:id w:val="1885294482"/>
           <w:citation/>
         </w:sdtPr>
+        <w:sdtEndPr/>
         <w:sdtContent>
           <w:r>
             <w:fldChar w:fldCharType="begin"/>
@@ -2906,6 +2960,7 @@
           <w:id w:val="-1938829364"/>
           <w:citation/>
         </w:sdtPr>
+        <w:sdtEndPr/>
         <w:sdtContent>
           <w:r>
             <w:fldChar w:fldCharType="begin"/>
@@ -2951,6 +3006,7 @@
           <w:id w:val="-2068943541"/>
           <w:citation/>
         </w:sdtPr>
+        <w:sdtEndPr/>
         <w:sdtContent>
           <w:r>
             <w:fldChar w:fldCharType="begin"/>
@@ -3004,11 +3060,11 @@
       <w:r>
         <w:t xml:space="preserve"> </w:t>
       </w:r>
-      <w:proofErr w:type="gramStart"/>
-      <w:r>
-        <w:t>Framework,.</w:t>
-      </w:r>
-      <w:proofErr w:type="gramEnd"/>
+      <w:bookmarkStart w:id="1" w:name="_GoBack"/>
+      <w:bookmarkEnd w:id="1"/>
+      <w:r>
+        <w:t>Framework,</w:t>
+      </w:r>
       <w:r>
         <w:t xml:space="preserve"> La guía del NIST sobre la confiabilidad de los sistemas cubre varias áreas técnicas. Estas áreas incluyen orientación general sobre ciberseguridad, computación en la nube, </w:t>
       </w:r>
@@ -3138,6 +3194,7 @@
           <w:id w:val="1015578155"/>
           <w:citation/>
         </w:sdtPr>
+        <w:sdtEndPr/>
         <w:sdtContent>
           <w:r>
             <w:fldChar w:fldCharType="begin"/>
@@ -3229,6 +3286,7 @@
           <w:id w:val="-643813751"/>
           <w:citation/>
         </w:sdtPr>
+        <w:sdtEndPr/>
         <w:sdtContent>
           <w:r>
             <w:fldChar w:fldCharType="begin"/>
@@ -3274,6 +3332,7 @@
           <w:id w:val="-949782439"/>
           <w:citation/>
         </w:sdtPr>
+        <w:sdtEndPr/>
         <w:sdtContent>
           <w:r>
             <w:fldChar w:fldCharType="begin"/>
@@ -3384,6 +3443,7 @@
           <w:id w:val="-1584054484"/>
           <w:citation/>
         </w:sdtPr>
+        <w:sdtEndPr/>
         <w:sdtContent>
           <w:r>
             <w:rPr>
@@ -3649,6 +3709,7 @@
           <w:docPartUnique/>
         </w:docPartObj>
       </w:sdtPr>
+      <w:sdtEndPr/>
       <w:sdtContent>
         <w:p>
           <w:pPr>
@@ -3775,6 +3836,7 @@
         <w:showingPlcHdr/>
         <w15:appearance w15:val="hidden"/>
       </w:sdtPr>
+      <w:sdtEndPr/>
       <w:sdtContent>
         <w:p>
           <w:pPr>
@@ -3982,6 +4044,7 @@
         <w15:appearance w15:val="hidden"/>
         <w:text/>
       </w:sdtPr>
+      <w:sdtEndPr/>
       <w:sdtContent>
         <w:p>
           <w:pPr>
@@ -4036,6 +4099,7 @@
             <w:showingPlcHdr/>
             <w15:appearance w15:val="hidden"/>
           </w:sdtPr>
+          <w:sdtEndPr/>
           <w:sdtContent>
             <w:tc>
               <w:tcPr>
@@ -4073,6 +4137,7 @@
             <w:showingPlcHdr/>
             <w15:appearance w15:val="hidden"/>
           </w:sdtPr>
+          <w:sdtEndPr/>
           <w:sdtContent>
             <w:tc>
               <w:tcPr>
@@ -4110,6 +4175,7 @@
             <w:showingPlcHdr/>
             <w15:appearance w15:val="hidden"/>
           </w:sdtPr>
+          <w:sdtEndPr/>
           <w:sdtContent>
             <w:tc>
               <w:tcPr>
@@ -4147,6 +4213,7 @@
             <w:showingPlcHdr/>
             <w15:appearance w15:val="hidden"/>
           </w:sdtPr>
+          <w:sdtEndPr/>
           <w:sdtContent>
             <w:tc>
               <w:tcPr>
@@ -4184,6 +4251,7 @@
             <w:showingPlcHdr/>
             <w15:appearance w15:val="hidden"/>
           </w:sdtPr>
+          <w:sdtEndPr/>
           <w:sdtContent>
             <w:tc>
               <w:tcPr>
@@ -4223,6 +4291,7 @@
             <w:showingPlcHdr/>
             <w15:appearance w15:val="hidden"/>
           </w:sdtPr>
+          <w:sdtEndPr/>
           <w:sdtContent>
             <w:tc>
               <w:tcPr>
@@ -4260,6 +4329,7 @@
             <w:showingPlcHdr/>
             <w15:appearance w15:val="hidden"/>
           </w:sdtPr>
+          <w:sdtEndPr/>
           <w:sdtContent>
             <w:tc>
               <w:tcPr>
@@ -4297,6 +4367,7 @@
             <w:showingPlcHdr/>
             <w15:appearance w15:val="hidden"/>
           </w:sdtPr>
+          <w:sdtEndPr/>
           <w:sdtContent>
             <w:tc>
               <w:tcPr>
@@ -4334,6 +4405,7 @@
             <w:showingPlcHdr/>
             <w15:appearance w15:val="hidden"/>
           </w:sdtPr>
+          <w:sdtEndPr/>
           <w:sdtContent>
             <w:tc>
               <w:tcPr>
@@ -4371,6 +4443,7 @@
             <w:showingPlcHdr/>
             <w15:appearance w15:val="hidden"/>
           </w:sdtPr>
+          <w:sdtEndPr/>
           <w:sdtContent>
             <w:tc>
               <w:tcPr>
@@ -4410,6 +4483,7 @@
             <w:showingPlcHdr/>
             <w15:appearance w15:val="hidden"/>
           </w:sdtPr>
+          <w:sdtEndPr/>
           <w:sdtContent>
             <w:tc>
               <w:tcPr>
@@ -4447,6 +4521,7 @@
             <w:showingPlcHdr/>
             <w15:appearance w15:val="hidden"/>
           </w:sdtPr>
+          <w:sdtEndPr/>
           <w:sdtContent>
             <w:tc>
               <w:tcPr>
@@ -4484,6 +4559,7 @@
             <w:showingPlcHdr/>
             <w15:appearance w15:val="hidden"/>
           </w:sdtPr>
+          <w:sdtEndPr/>
           <w:sdtContent>
             <w:tc>
               <w:tcPr>
@@ -4521,6 +4597,7 @@
             <w:showingPlcHdr/>
             <w15:appearance w15:val="hidden"/>
           </w:sdtPr>
+          <w:sdtEndPr/>
           <w:sdtContent>
             <w:tc>
               <w:tcPr>
@@ -4558,6 +4635,7 @@
             <w:showingPlcHdr/>
             <w15:appearance w15:val="hidden"/>
           </w:sdtPr>
+          <w:sdtEndPr/>
           <w:sdtContent>
             <w:tc>
               <w:tcPr>
@@ -4597,6 +4675,7 @@
             <w:showingPlcHdr/>
             <w15:appearance w15:val="hidden"/>
           </w:sdtPr>
+          <w:sdtEndPr/>
           <w:sdtContent>
             <w:tc>
               <w:tcPr>
@@ -4634,6 +4713,7 @@
             <w:showingPlcHdr/>
             <w15:appearance w15:val="hidden"/>
           </w:sdtPr>
+          <w:sdtEndPr/>
           <w:sdtContent>
             <w:tc>
               <w:tcPr>
@@ -4671,6 +4751,7 @@
             <w:showingPlcHdr/>
             <w15:appearance w15:val="hidden"/>
           </w:sdtPr>
+          <w:sdtEndPr/>
           <w:sdtContent>
             <w:tc>
               <w:tcPr>
@@ -4708,6 +4789,7 @@
             <w:showingPlcHdr/>
             <w15:appearance w15:val="hidden"/>
           </w:sdtPr>
+          <w:sdtEndPr/>
           <w:sdtContent>
             <w:tc>
               <w:tcPr>
@@ -4745,6 +4827,7 @@
             <w:showingPlcHdr/>
             <w15:appearance w15:val="hidden"/>
           </w:sdtPr>
+          <w:sdtEndPr/>
           <w:sdtContent>
             <w:tc>
               <w:tcPr>
@@ -4784,6 +4867,7 @@
             <w:showingPlcHdr/>
             <w15:appearance w15:val="hidden"/>
           </w:sdtPr>
+          <w:sdtEndPr/>
           <w:sdtContent>
             <w:tc>
               <w:tcPr>
@@ -4821,6 +4905,7 @@
             <w:showingPlcHdr/>
             <w15:appearance w15:val="hidden"/>
           </w:sdtPr>
+          <w:sdtEndPr/>
           <w:sdtContent>
             <w:tc>
               <w:tcPr>
@@ -4858,6 +4943,7 @@
             <w:showingPlcHdr/>
             <w15:appearance w15:val="hidden"/>
           </w:sdtPr>
+          <w:sdtEndPr/>
           <w:sdtContent>
             <w:tc>
               <w:tcPr>
@@ -4895,6 +4981,7 @@
             <w:showingPlcHdr/>
             <w15:appearance w15:val="hidden"/>
           </w:sdtPr>
+          <w:sdtEndPr/>
           <w:sdtContent>
             <w:tc>
               <w:tcPr>
@@ -4932,6 +5019,7 @@
             <w:showingPlcHdr/>
             <w15:appearance w15:val="hidden"/>
           </w:sdtPr>
+          <w:sdtEndPr/>
           <w:sdtContent>
             <w:tc>
               <w:tcPr>
@@ -4971,6 +5059,7 @@
             <w:showingPlcHdr/>
             <w15:appearance w15:val="hidden"/>
           </w:sdtPr>
+          <w:sdtEndPr/>
           <w:sdtContent>
             <w:tc>
               <w:tcPr>
@@ -5008,6 +5097,7 @@
             <w:showingPlcHdr/>
             <w15:appearance w15:val="hidden"/>
           </w:sdtPr>
+          <w:sdtEndPr/>
           <w:sdtContent>
             <w:tc>
               <w:tcPr>
@@ -5045,6 +5135,7 @@
             <w:showingPlcHdr/>
             <w15:appearance w15:val="hidden"/>
           </w:sdtPr>
+          <w:sdtEndPr/>
           <w:sdtContent>
             <w:tc>
               <w:tcPr>
@@ -5082,6 +5173,7 @@
             <w:showingPlcHdr/>
             <w15:appearance w15:val="hidden"/>
           </w:sdtPr>
+          <w:sdtEndPr/>
           <w:sdtContent>
             <w:tc>
               <w:tcPr>
@@ -5119,6 +5211,7 @@
             <w:showingPlcHdr/>
             <w15:appearance w15:val="hidden"/>
           </w:sdtPr>
+          <w:sdtEndPr/>
           <w:sdtContent>
             <w:tc>
               <w:tcPr>
@@ -5158,6 +5251,7 @@
             <w:showingPlcHdr/>
             <w15:appearance w15:val="hidden"/>
           </w:sdtPr>
+          <w:sdtEndPr/>
           <w:sdtContent>
             <w:tc>
               <w:tcPr>
@@ -5195,6 +5289,7 @@
             <w:showingPlcHdr/>
             <w15:appearance w15:val="hidden"/>
           </w:sdtPr>
+          <w:sdtEndPr/>
           <w:sdtContent>
             <w:tc>
               <w:tcPr>
@@ -5232,6 +5327,7 @@
             <w:showingPlcHdr/>
             <w15:appearance w15:val="hidden"/>
           </w:sdtPr>
+          <w:sdtEndPr/>
           <w:sdtContent>
             <w:tc>
               <w:tcPr>
@@ -5269,6 +5365,7 @@
             <w:showingPlcHdr/>
             <w15:appearance w15:val="hidden"/>
           </w:sdtPr>
+          <w:sdtEndPr/>
           <w:sdtContent>
             <w:tc>
               <w:tcPr>
@@ -5306,6 +5403,7 @@
             <w:showingPlcHdr/>
             <w15:appearance w15:val="hidden"/>
           </w:sdtPr>
+          <w:sdtEndPr/>
           <w:sdtContent>
             <w:tc>
               <w:tcPr>
@@ -5367,6 +5465,7 @@
           <w:showingPlcHdr/>
           <w15:appearance w15:val="hidden"/>
         </w:sdtPr>
+        <w:sdtEndPr/>
         <w:sdtContent>
           <w:r>
             <w:rPr>
@@ -5491,6 +5590,7 @@
         <w:showingPlcHdr/>
         <w15:appearance w15:val="hidden"/>
       </w:sdtPr>
+      <w:sdtEndPr/>
       <w:sdtContent>
         <w:p>
           <w:pPr>
@@ -5574,6 +5674,7 @@
           <w15:appearance w15:val="hidden"/>
           <w:text/>
         </w:sdtPr>
+        <w:sdtEndPr/>
         <w:sdtContent>
           <w:r>
             <w:rPr>
@@ -27449,6 +27550,11 @@
         <w15:appearance w15:val="hidden"/>
         <w:text/>
       </w:sdtPr>
+      <w:sdtEndPr>
+        <w:rPr>
+          <w:rStyle w:val="Textoennegrita"/>
+        </w:rPr>
+      </w:sdtEndPr>
       <w:sdtContent>
         <w:r>
           <w:rPr>
@@ -27537,6 +27643,7 @@
         <w15:appearance w15:val="hidden"/>
         <w:text/>
       </w:sdtPr>
+      <w:sdtEndPr/>
       <w:sdtContent>
         <w:r>
           <w:rPr>
@@ -27639,6 +27746,11 @@
         <w15:appearance w15:val="hidden"/>
         <w:text/>
       </w:sdtPr>
+      <w:sdtEndPr>
+        <w:rPr>
+          <w:rStyle w:val="Textoennegrita"/>
+        </w:rPr>
+      </w:sdtEndPr>
       <w:sdtContent>
         <w:r>
           <w:rPr>
@@ -27688,7 +27800,7 @@
         <w:noProof/>
         <w:lang w:bidi="es-ES"/>
       </w:rPr>
-      <w:t>17</w:t>
+      <w:t>15</w:t>
     </w:r>
     <w:r>
       <w:rPr>
@@ -34548,6 +34660,7 @@
     <w:rsid w:val="00DA4718"/>
     <w:rsid w:val="00EE479F"/>
     <w:rsid w:val="00F759D0"/>
+    <w:rsid w:val="00FE73BD"/>
   </w:rsids>
   <m:mathPr>
     <m:mathFont m:val="Cambria Math"/>
@@ -35651,7 +35764,7 @@
 </file>
 
 <file path=customXml/itemProps2.xml><?xml version="1.0" encoding="utf-8"?>
-<ds:datastoreItem xmlns:ds="http://schemas.openxmlformats.org/officeDocument/2006/customXml" ds:itemID="{2730A4DD-C894-477F-8827-3F4122493D04}">
+<ds:datastoreItem xmlns:ds="http://schemas.openxmlformats.org/officeDocument/2006/customXml" ds:itemID="{9961CA07-27F5-4A1D-BF47-7081748E954C}">
   <ds:schemaRefs>
     <ds:schemaRef ds:uri="http://schemas.openxmlformats.org/officeDocument/2006/bibliography"/>
   </ds:schemaRefs>

</xml_diff>